<commit_message>
642. La anotación @Size para rangos y @Email para validar correo electrónico
</commit_message>
<xml_diff>
--- a/QuieroProgramar-Spring-Boot/JAVA127-S79/SECCION_81/SECCION 81.docx
+++ b/QuieroProgramar-Spring-Boot/JAVA127-S79/SECCION_81/SECCION 81.docx
@@ -30077,27 +30077,1358 @@
     </w:p>
     <w:p>
       <w:pPr>
-        <w:pStyle w:val="Ttulo1"/>
         <w:rPr>
           <w:lang w:eastAsia="es-EC"/>
         </w:rPr>
       </w:pPr>
-      <w:bookmarkStart w:id="15" w:name="_Toc147426657"/>
-      <w:r>
-        <w:rPr>
-          <w:lang w:eastAsia="es-EC"/>
-        </w:rPr>
-        <w:t xml:space="preserve">643. Mensajes de errores personalizados usando </w:t>
-      </w:r>
-      <w:proofErr w:type="spellStart"/>
-      <w:r>
-        <w:rPr>
-          <w:lang w:eastAsia="es-EC"/>
-        </w:rPr>
-        <w:t>properties</w:t>
-      </w:r>
-      <w:bookmarkEnd w:id="15"/>
-      <w:proofErr w:type="spellEnd"/>
+      <w:r>
+        <w:rPr>
+          <w:lang w:eastAsia="es-EC"/>
+        </w:rPr>
+        <w:drawing>
+          <wp:inline distT="0" distB="0" distL="0" distR="0" wp14:anchorId="48A8DFBD" wp14:editId="5C5708BB">
+            <wp:extent cx="5400040" cy="3614420"/>
+            <wp:effectExtent l="0" t="0" r="0" b="5080"/>
+            <wp:docPr id="1215195466" name="Imagen 1"/>
+            <wp:cNvGraphicFramePr>
+              <a:graphicFrameLocks xmlns:a="http://schemas.openxmlformats.org/drawingml/2006/main" noChangeAspect="1"/>
+            </wp:cNvGraphicFramePr>
+            <a:graphic xmlns:a="http://schemas.openxmlformats.org/drawingml/2006/main">
+              <a:graphicData uri="http://schemas.openxmlformats.org/drawingml/2006/picture">
+                <pic:pic xmlns:pic="http://schemas.openxmlformats.org/drawingml/2006/picture">
+                  <pic:nvPicPr>
+                    <pic:cNvPr id="1215195466" name=""/>
+                    <pic:cNvPicPr/>
+                  </pic:nvPicPr>
+                  <pic:blipFill>
+                    <a:blip r:embed="rId14"/>
+                    <a:stretch>
+                      <a:fillRect/>
+                    </a:stretch>
+                  </pic:blipFill>
+                  <pic:spPr>
+                    <a:xfrm>
+                      <a:off x="0" y="0"/>
+                      <a:ext cx="5400040" cy="3614420"/>
+                    </a:xfrm>
+                    <a:prstGeom prst="rect">
+                      <a:avLst/>
+                    </a:prstGeom>
+                  </pic:spPr>
+                </pic:pic>
+              </a:graphicData>
+            </a:graphic>
+          </wp:inline>
+        </w:drawing>
+      </w:r>
+    </w:p>
+    <w:p>
+      <w:pPr>
+        <w:shd w:val="clear" w:color="auto" w:fill="2B2B2B"/>
+        <w:spacing w:after="0" w:line="240" w:lineRule="auto"/>
+        <w:rPr>
+          <w:rFonts w:ascii="Courier New" w:eastAsia="Times New Roman" w:hAnsi="Courier New" w:cs="Courier New"/>
+          <w:color w:val="A9B7C6"/>
+          <w:kern w:val="0"/>
+          <w:sz w:val="24"/>
+          <w:szCs w:val="24"/>
+          <w:lang w:val="en-US" w:eastAsia="es-EC"/>
+          <w14:ligatures w14:val="none"/>
+        </w:rPr>
+      </w:pPr>
+      <w:r>
+        <w:rPr>
+          <w:rFonts w:ascii="Courier New" w:eastAsia="Times New Roman" w:hAnsi="Courier New" w:cs="Courier New"/>
+          <w:color w:val="CC7832"/>
+          <w:kern w:val="0"/>
+          <w:sz w:val="24"/>
+          <w:szCs w:val="24"/>
+          <w:lang w:val="en-US" w:eastAsia="es-EC"/>
+          <w14:ligatures w14:val="none"/>
+        </w:rPr>
+        <w:t xml:space="preserve">package </w:t>
+      </w:r>
+      <w:proofErr w:type="spellStart"/>
+      <w:r>
+        <w:rPr>
+          <w:rFonts w:ascii="Courier New" w:eastAsia="Times New Roman" w:hAnsi="Courier New" w:cs="Courier New"/>
+          <w:color w:val="A9B7C6"/>
+          <w:kern w:val="0"/>
+          <w:sz w:val="24"/>
+          <w:szCs w:val="24"/>
+          <w:lang w:val="en-US" w:eastAsia="es-EC"/>
+          <w14:ligatures w14:val="none"/>
+        </w:rPr>
+        <w:t>com.bolsadeideas.springboot.form.app.models.domain</w:t>
+      </w:r>
+      <w:proofErr w:type="spellEnd"/>
+      <w:r>
+        <w:rPr>
+          <w:rFonts w:ascii="Courier New" w:eastAsia="Times New Roman" w:hAnsi="Courier New" w:cs="Courier New"/>
+          <w:color w:val="CC7832"/>
+          <w:kern w:val="0"/>
+          <w:sz w:val="24"/>
+          <w:szCs w:val="24"/>
+          <w:lang w:val="en-US" w:eastAsia="es-EC"/>
+          <w14:ligatures w14:val="none"/>
+        </w:rPr>
+        <w:t>;</w:t>
+      </w:r>
+      <w:r>
+        <w:rPr>
+          <w:rFonts w:ascii="Courier New" w:eastAsia="Times New Roman" w:hAnsi="Courier New" w:cs="Courier New"/>
+          <w:color w:val="CC7832"/>
+          <w:kern w:val="0"/>
+          <w:sz w:val="24"/>
+          <w:szCs w:val="24"/>
+          <w:lang w:val="en-US" w:eastAsia="es-EC"/>
+          <w14:ligatures w14:val="none"/>
+        </w:rPr>
+        <w:br/>
+      </w:r>
+      <w:r>
+        <w:rPr>
+          <w:rFonts w:ascii="Courier New" w:eastAsia="Times New Roman" w:hAnsi="Courier New" w:cs="Courier New"/>
+          <w:color w:val="CC7832"/>
+          <w:kern w:val="0"/>
+          <w:sz w:val="24"/>
+          <w:szCs w:val="24"/>
+          <w:lang w:val="en-US" w:eastAsia="es-EC"/>
+          <w14:ligatures w14:val="none"/>
+        </w:rPr>
+        <w:br/>
+        <w:t xml:space="preserve">import </w:t>
+      </w:r>
+      <w:proofErr w:type="spellStart"/>
+      <w:r>
+        <w:rPr>
+          <w:rFonts w:ascii="Courier New" w:eastAsia="Times New Roman" w:hAnsi="Courier New" w:cs="Courier New"/>
+          <w:color w:val="A9B7C6"/>
+          <w:kern w:val="0"/>
+          <w:sz w:val="24"/>
+          <w:szCs w:val="24"/>
+          <w:lang w:val="en-US" w:eastAsia="es-EC"/>
+          <w14:ligatures w14:val="none"/>
+        </w:rPr>
+        <w:t>jakarta.validation.constraints.</w:t>
+      </w:r>
+      <w:r>
+        <w:rPr>
+          <w:rFonts w:ascii="Courier New" w:eastAsia="Times New Roman" w:hAnsi="Courier New" w:cs="Courier New"/>
+          <w:color w:val="BBB529"/>
+          <w:kern w:val="0"/>
+          <w:sz w:val="24"/>
+          <w:szCs w:val="24"/>
+          <w:lang w:val="en-US" w:eastAsia="es-EC"/>
+          <w14:ligatures w14:val="none"/>
+        </w:rPr>
+        <w:t>Email</w:t>
+      </w:r>
+      <w:proofErr w:type="spellEnd"/>
+      <w:r>
+        <w:rPr>
+          <w:rFonts w:ascii="Courier New" w:eastAsia="Times New Roman" w:hAnsi="Courier New" w:cs="Courier New"/>
+          <w:color w:val="CC7832"/>
+          <w:kern w:val="0"/>
+          <w:sz w:val="24"/>
+          <w:szCs w:val="24"/>
+          <w:lang w:val="en-US" w:eastAsia="es-EC"/>
+          <w14:ligatures w14:val="none"/>
+        </w:rPr>
+        <w:t>;</w:t>
+      </w:r>
+      <w:r>
+        <w:rPr>
+          <w:rFonts w:ascii="Courier New" w:eastAsia="Times New Roman" w:hAnsi="Courier New" w:cs="Courier New"/>
+          <w:color w:val="CC7832"/>
+          <w:kern w:val="0"/>
+          <w:sz w:val="24"/>
+          <w:szCs w:val="24"/>
+          <w:lang w:val="en-US" w:eastAsia="es-EC"/>
+          <w14:ligatures w14:val="none"/>
+        </w:rPr>
+        <w:br/>
+        <w:t xml:space="preserve">import </w:t>
+      </w:r>
+      <w:proofErr w:type="spellStart"/>
+      <w:r>
+        <w:rPr>
+          <w:rFonts w:ascii="Courier New" w:eastAsia="Times New Roman" w:hAnsi="Courier New" w:cs="Courier New"/>
+          <w:color w:val="A9B7C6"/>
+          <w:kern w:val="0"/>
+          <w:sz w:val="24"/>
+          <w:szCs w:val="24"/>
+          <w:lang w:val="en-US" w:eastAsia="es-EC"/>
+          <w14:ligatures w14:val="none"/>
+        </w:rPr>
+        <w:t>jakarta.validation.constraints.</w:t>
+      </w:r>
+      <w:r>
+        <w:rPr>
+          <w:rFonts w:ascii="Courier New" w:eastAsia="Times New Roman" w:hAnsi="Courier New" w:cs="Courier New"/>
+          <w:color w:val="BBB529"/>
+          <w:kern w:val="0"/>
+          <w:sz w:val="24"/>
+          <w:szCs w:val="24"/>
+          <w:lang w:val="en-US" w:eastAsia="es-EC"/>
+          <w14:ligatures w14:val="none"/>
+        </w:rPr>
+        <w:t>NotEmpty</w:t>
+      </w:r>
+      <w:proofErr w:type="spellEnd"/>
+      <w:r>
+        <w:rPr>
+          <w:rFonts w:ascii="Courier New" w:eastAsia="Times New Roman" w:hAnsi="Courier New" w:cs="Courier New"/>
+          <w:color w:val="CC7832"/>
+          <w:kern w:val="0"/>
+          <w:sz w:val="24"/>
+          <w:szCs w:val="24"/>
+          <w:lang w:val="en-US" w:eastAsia="es-EC"/>
+          <w14:ligatures w14:val="none"/>
+        </w:rPr>
+        <w:t>;</w:t>
+      </w:r>
+      <w:r>
+        <w:rPr>
+          <w:rFonts w:ascii="Courier New" w:eastAsia="Times New Roman" w:hAnsi="Courier New" w:cs="Courier New"/>
+          <w:color w:val="CC7832"/>
+          <w:kern w:val="0"/>
+          <w:sz w:val="24"/>
+          <w:szCs w:val="24"/>
+          <w:lang w:val="en-US" w:eastAsia="es-EC"/>
+          <w14:ligatures w14:val="none"/>
+        </w:rPr>
+        <w:br/>
+        <w:t xml:space="preserve">import </w:t>
+      </w:r>
+      <w:proofErr w:type="spellStart"/>
+      <w:r>
+        <w:rPr>
+          <w:rFonts w:ascii="Courier New" w:eastAsia="Times New Roman" w:hAnsi="Courier New" w:cs="Courier New"/>
+          <w:color w:val="A9B7C6"/>
+          <w:kern w:val="0"/>
+          <w:sz w:val="24"/>
+          <w:szCs w:val="24"/>
+          <w:lang w:val="en-US" w:eastAsia="es-EC"/>
+          <w14:ligatures w14:val="none"/>
+        </w:rPr>
+        <w:t>jakarta.validation.constraints.</w:t>
+      </w:r>
+      <w:r>
+        <w:rPr>
+          <w:rFonts w:ascii="Courier New" w:eastAsia="Times New Roman" w:hAnsi="Courier New" w:cs="Courier New"/>
+          <w:color w:val="BBB529"/>
+          <w:kern w:val="0"/>
+          <w:sz w:val="24"/>
+          <w:szCs w:val="24"/>
+          <w:lang w:val="en-US" w:eastAsia="es-EC"/>
+          <w14:ligatures w14:val="none"/>
+        </w:rPr>
+        <w:t>Size</w:t>
+      </w:r>
+      <w:proofErr w:type="spellEnd"/>
+      <w:r>
+        <w:rPr>
+          <w:rFonts w:ascii="Courier New" w:eastAsia="Times New Roman" w:hAnsi="Courier New" w:cs="Courier New"/>
+          <w:color w:val="CC7832"/>
+          <w:kern w:val="0"/>
+          <w:sz w:val="24"/>
+          <w:szCs w:val="24"/>
+          <w:lang w:val="en-US" w:eastAsia="es-EC"/>
+          <w14:ligatures w14:val="none"/>
+        </w:rPr>
+        <w:t>;</w:t>
+      </w:r>
+      <w:r>
+        <w:rPr>
+          <w:rFonts w:ascii="Courier New" w:eastAsia="Times New Roman" w:hAnsi="Courier New" w:cs="Courier New"/>
+          <w:color w:val="CC7832"/>
+          <w:kern w:val="0"/>
+          <w:sz w:val="24"/>
+          <w:szCs w:val="24"/>
+          <w:lang w:val="en-US" w:eastAsia="es-EC"/>
+          <w14:ligatures w14:val="none"/>
+        </w:rPr>
+        <w:br/>
+        <w:t xml:space="preserve">import </w:t>
+      </w:r>
+      <w:proofErr w:type="spellStart"/>
+      <w:r>
+        <w:rPr>
+          <w:rFonts w:ascii="Courier New" w:eastAsia="Times New Roman" w:hAnsi="Courier New" w:cs="Courier New"/>
+          <w:color w:val="A9B7C6"/>
+          <w:kern w:val="0"/>
+          <w:sz w:val="24"/>
+          <w:szCs w:val="24"/>
+          <w:lang w:val="en-US" w:eastAsia="es-EC"/>
+          <w14:ligatures w14:val="none"/>
+        </w:rPr>
+        <w:t>lombok.</w:t>
+      </w:r>
+      <w:r>
+        <w:rPr>
+          <w:rFonts w:ascii="Courier New" w:eastAsia="Times New Roman" w:hAnsi="Courier New" w:cs="Courier New"/>
+          <w:color w:val="BBB529"/>
+          <w:kern w:val="0"/>
+          <w:sz w:val="24"/>
+          <w:szCs w:val="24"/>
+          <w:lang w:val="en-US" w:eastAsia="es-EC"/>
+          <w14:ligatures w14:val="none"/>
+        </w:rPr>
+        <w:t>Data</w:t>
+      </w:r>
+      <w:proofErr w:type="spellEnd"/>
+      <w:r>
+        <w:rPr>
+          <w:rFonts w:ascii="Courier New" w:eastAsia="Times New Roman" w:hAnsi="Courier New" w:cs="Courier New"/>
+          <w:color w:val="CC7832"/>
+          <w:kern w:val="0"/>
+          <w:sz w:val="24"/>
+          <w:szCs w:val="24"/>
+          <w:lang w:val="en-US" w:eastAsia="es-EC"/>
+          <w14:ligatures w14:val="none"/>
+        </w:rPr>
+        <w:t>;</w:t>
+      </w:r>
+      <w:r>
+        <w:rPr>
+          <w:rFonts w:ascii="Courier New" w:eastAsia="Times New Roman" w:hAnsi="Courier New" w:cs="Courier New"/>
+          <w:color w:val="CC7832"/>
+          <w:kern w:val="0"/>
+          <w:sz w:val="24"/>
+          <w:szCs w:val="24"/>
+          <w:lang w:val="en-US" w:eastAsia="es-EC"/>
+          <w14:ligatures w14:val="none"/>
+        </w:rPr>
+        <w:br/>
+      </w:r>
+      <w:r>
+        <w:rPr>
+          <w:rFonts w:ascii="Courier New" w:eastAsia="Times New Roman" w:hAnsi="Courier New" w:cs="Courier New"/>
+          <w:color w:val="CC7832"/>
+          <w:kern w:val="0"/>
+          <w:sz w:val="24"/>
+          <w:szCs w:val="24"/>
+          <w:lang w:val="en-US" w:eastAsia="es-EC"/>
+          <w14:ligatures w14:val="none"/>
+        </w:rPr>
+        <w:br/>
+      </w:r>
+      <w:r>
+        <w:rPr>
+          <w:rFonts w:ascii="Courier New" w:eastAsia="Times New Roman" w:hAnsi="Courier New" w:cs="Courier New"/>
+          <w:color w:val="BBB529"/>
+          <w:kern w:val="0"/>
+          <w:sz w:val="24"/>
+          <w:szCs w:val="24"/>
+          <w:lang w:val="en-US" w:eastAsia="es-EC"/>
+          <w14:ligatures w14:val="none"/>
+        </w:rPr>
+        <w:t>@Data</w:t>
+      </w:r>
+      <w:r>
+        <w:rPr>
+          <w:rFonts w:ascii="Courier New" w:eastAsia="Times New Roman" w:hAnsi="Courier New" w:cs="Courier New"/>
+          <w:color w:val="BBB529"/>
+          <w:kern w:val="0"/>
+          <w:sz w:val="24"/>
+          <w:szCs w:val="24"/>
+          <w:lang w:val="en-US" w:eastAsia="es-EC"/>
+          <w14:ligatures w14:val="none"/>
+        </w:rPr>
+        <w:br/>
+      </w:r>
+      <w:r>
+        <w:rPr>
+          <w:rFonts w:ascii="Courier New" w:eastAsia="Times New Roman" w:hAnsi="Courier New" w:cs="Courier New"/>
+          <w:color w:val="CC7832"/>
+          <w:kern w:val="0"/>
+          <w:sz w:val="24"/>
+          <w:szCs w:val="24"/>
+          <w:lang w:val="en-US" w:eastAsia="es-EC"/>
+          <w14:ligatures w14:val="none"/>
+        </w:rPr>
+        <w:t xml:space="preserve">public class </w:t>
+      </w:r>
+      <w:proofErr w:type="spellStart"/>
+      <w:r>
+        <w:rPr>
+          <w:rFonts w:ascii="Courier New" w:eastAsia="Times New Roman" w:hAnsi="Courier New" w:cs="Courier New"/>
+          <w:color w:val="A9B7C6"/>
+          <w:kern w:val="0"/>
+          <w:sz w:val="24"/>
+          <w:szCs w:val="24"/>
+          <w:lang w:val="en-US" w:eastAsia="es-EC"/>
+          <w14:ligatures w14:val="none"/>
+        </w:rPr>
+        <w:t>Usuario</w:t>
+      </w:r>
+      <w:proofErr w:type="spellEnd"/>
+      <w:r>
+        <w:rPr>
+          <w:rFonts w:ascii="Courier New" w:eastAsia="Times New Roman" w:hAnsi="Courier New" w:cs="Courier New"/>
+          <w:color w:val="A9B7C6"/>
+          <w:kern w:val="0"/>
+          <w:sz w:val="24"/>
+          <w:szCs w:val="24"/>
+          <w:lang w:val="en-US" w:eastAsia="es-EC"/>
+          <w14:ligatures w14:val="none"/>
+        </w:rPr>
+        <w:t xml:space="preserve"> {</w:t>
+      </w:r>
+      <w:r>
+        <w:rPr>
+          <w:rFonts w:ascii="Courier New" w:eastAsia="Times New Roman" w:hAnsi="Courier New" w:cs="Courier New"/>
+          <w:color w:val="A9B7C6"/>
+          <w:kern w:val="0"/>
+          <w:sz w:val="24"/>
+          <w:szCs w:val="24"/>
+          <w:lang w:val="en-US" w:eastAsia="es-EC"/>
+          <w14:ligatures w14:val="none"/>
+        </w:rPr>
+        <w:br/>
+      </w:r>
+      <w:r>
+        <w:rPr>
+          <w:rFonts w:ascii="Courier New" w:eastAsia="Times New Roman" w:hAnsi="Courier New" w:cs="Courier New"/>
+          <w:color w:val="A9B7C6"/>
+          <w:kern w:val="0"/>
+          <w:sz w:val="24"/>
+          <w:szCs w:val="24"/>
+          <w:lang w:val="en-US" w:eastAsia="es-EC"/>
+          <w14:ligatures w14:val="none"/>
+        </w:rPr>
+        <w:br/>
+      </w:r>
+      <w:r>
+        <w:rPr>
+          <w:rFonts w:ascii="Courier New" w:eastAsia="Times New Roman" w:hAnsi="Courier New" w:cs="Courier New"/>
+          <w:color w:val="A9B7C6"/>
+          <w:kern w:val="0"/>
+          <w:sz w:val="24"/>
+          <w:szCs w:val="24"/>
+          <w:lang w:val="en-US" w:eastAsia="es-EC"/>
+          <w14:ligatures w14:val="none"/>
+        </w:rPr>
+        <w:br/>
+        <w:t xml:space="preserve">    </w:t>
+      </w:r>
+      <w:r>
+        <w:rPr>
+          <w:rFonts w:ascii="Courier New" w:eastAsia="Times New Roman" w:hAnsi="Courier New" w:cs="Courier New"/>
+          <w:color w:val="CC7832"/>
+          <w:kern w:val="0"/>
+          <w:sz w:val="24"/>
+          <w:szCs w:val="24"/>
+          <w:lang w:val="en-US" w:eastAsia="es-EC"/>
+          <w14:ligatures w14:val="none"/>
+        </w:rPr>
+        <w:t xml:space="preserve">private </w:t>
+      </w:r>
+      <w:r>
+        <w:rPr>
+          <w:rFonts w:ascii="Courier New" w:eastAsia="Times New Roman" w:hAnsi="Courier New" w:cs="Courier New"/>
+          <w:color w:val="A9B7C6"/>
+          <w:kern w:val="0"/>
+          <w:sz w:val="24"/>
+          <w:szCs w:val="24"/>
+          <w:lang w:val="en-US" w:eastAsia="es-EC"/>
+          <w14:ligatures w14:val="none"/>
+        </w:rPr>
+        <w:t xml:space="preserve">String </w:t>
+      </w:r>
+      <w:proofErr w:type="spellStart"/>
+      <w:r>
+        <w:rPr>
+          <w:rFonts w:ascii="Courier New" w:eastAsia="Times New Roman" w:hAnsi="Courier New" w:cs="Courier New"/>
+          <w:color w:val="9876AA"/>
+          <w:kern w:val="0"/>
+          <w:sz w:val="24"/>
+          <w:szCs w:val="24"/>
+          <w:lang w:val="en-US" w:eastAsia="es-EC"/>
+          <w14:ligatures w14:val="none"/>
+        </w:rPr>
+        <w:t>identificador</w:t>
+      </w:r>
+      <w:proofErr w:type="spellEnd"/>
+      <w:r>
+        <w:rPr>
+          <w:rFonts w:ascii="Courier New" w:eastAsia="Times New Roman" w:hAnsi="Courier New" w:cs="Courier New"/>
+          <w:color w:val="CC7832"/>
+          <w:kern w:val="0"/>
+          <w:sz w:val="24"/>
+          <w:szCs w:val="24"/>
+          <w:lang w:val="en-US" w:eastAsia="es-EC"/>
+          <w14:ligatures w14:val="none"/>
+        </w:rPr>
+        <w:t>;</w:t>
+      </w:r>
+      <w:r>
+        <w:rPr>
+          <w:rFonts w:ascii="Courier New" w:eastAsia="Times New Roman" w:hAnsi="Courier New" w:cs="Courier New"/>
+          <w:color w:val="CC7832"/>
+          <w:kern w:val="0"/>
+          <w:sz w:val="24"/>
+          <w:szCs w:val="24"/>
+          <w:lang w:val="en-US" w:eastAsia="es-EC"/>
+          <w14:ligatures w14:val="none"/>
+        </w:rPr>
+        <w:br/>
+      </w:r>
+      <w:r>
+        <w:rPr>
+          <w:rFonts w:ascii="Courier New" w:eastAsia="Times New Roman" w:hAnsi="Courier New" w:cs="Courier New"/>
+          <w:color w:val="CC7832"/>
+          <w:kern w:val="0"/>
+          <w:sz w:val="24"/>
+          <w:szCs w:val="24"/>
+          <w:lang w:val="en-US" w:eastAsia="es-EC"/>
+          <w14:ligatures w14:val="none"/>
+        </w:rPr>
+        <w:br/>
+        <w:t xml:space="preserve">    </w:t>
+      </w:r>
+      <w:r>
+        <w:rPr>
+          <w:rFonts w:ascii="Courier New" w:eastAsia="Times New Roman" w:hAnsi="Courier New" w:cs="Courier New"/>
+          <w:color w:val="BBB529"/>
+          <w:kern w:val="0"/>
+          <w:sz w:val="24"/>
+          <w:szCs w:val="24"/>
+          <w:lang w:val="en-US" w:eastAsia="es-EC"/>
+          <w14:ligatures w14:val="none"/>
+        </w:rPr>
+        <w:t>@NotEmpty</w:t>
+      </w:r>
+      <w:r>
+        <w:rPr>
+          <w:rFonts w:ascii="Courier New" w:eastAsia="Times New Roman" w:hAnsi="Courier New" w:cs="Courier New"/>
+          <w:color w:val="BBB529"/>
+          <w:kern w:val="0"/>
+          <w:sz w:val="24"/>
+          <w:szCs w:val="24"/>
+          <w:lang w:val="en-US" w:eastAsia="es-EC"/>
+          <w14:ligatures w14:val="none"/>
+        </w:rPr>
+        <w:br/>
+        <w:t xml:space="preserve">    </w:t>
+      </w:r>
+      <w:r>
+        <w:rPr>
+          <w:rFonts w:ascii="Courier New" w:eastAsia="Times New Roman" w:hAnsi="Courier New" w:cs="Courier New"/>
+          <w:color w:val="CC7832"/>
+          <w:kern w:val="0"/>
+          <w:sz w:val="24"/>
+          <w:szCs w:val="24"/>
+          <w:lang w:val="en-US" w:eastAsia="es-EC"/>
+          <w14:ligatures w14:val="none"/>
+        </w:rPr>
+        <w:t xml:space="preserve">private </w:t>
+      </w:r>
+      <w:r>
+        <w:rPr>
+          <w:rFonts w:ascii="Courier New" w:eastAsia="Times New Roman" w:hAnsi="Courier New" w:cs="Courier New"/>
+          <w:color w:val="A9B7C6"/>
+          <w:kern w:val="0"/>
+          <w:sz w:val="24"/>
+          <w:szCs w:val="24"/>
+          <w:lang w:val="en-US" w:eastAsia="es-EC"/>
+          <w14:ligatures w14:val="none"/>
+        </w:rPr>
+        <w:t xml:space="preserve">String </w:t>
+      </w:r>
+      <w:proofErr w:type="spellStart"/>
+      <w:r>
+        <w:rPr>
+          <w:rFonts w:ascii="Courier New" w:eastAsia="Times New Roman" w:hAnsi="Courier New" w:cs="Courier New"/>
+          <w:color w:val="9876AA"/>
+          <w:kern w:val="0"/>
+          <w:sz w:val="24"/>
+          <w:szCs w:val="24"/>
+          <w:lang w:val="en-US" w:eastAsia="es-EC"/>
+          <w14:ligatures w14:val="none"/>
+        </w:rPr>
+        <w:t>nombre</w:t>
+      </w:r>
+      <w:proofErr w:type="spellEnd"/>
+      <w:r>
+        <w:rPr>
+          <w:rFonts w:ascii="Courier New" w:eastAsia="Times New Roman" w:hAnsi="Courier New" w:cs="Courier New"/>
+          <w:color w:val="CC7832"/>
+          <w:kern w:val="0"/>
+          <w:sz w:val="24"/>
+          <w:szCs w:val="24"/>
+          <w:lang w:val="en-US" w:eastAsia="es-EC"/>
+          <w14:ligatures w14:val="none"/>
+        </w:rPr>
+        <w:t>;</w:t>
+      </w:r>
+      <w:r>
+        <w:rPr>
+          <w:rFonts w:ascii="Courier New" w:eastAsia="Times New Roman" w:hAnsi="Courier New" w:cs="Courier New"/>
+          <w:color w:val="CC7832"/>
+          <w:kern w:val="0"/>
+          <w:sz w:val="24"/>
+          <w:szCs w:val="24"/>
+          <w:lang w:val="en-US" w:eastAsia="es-EC"/>
+          <w14:ligatures w14:val="none"/>
+        </w:rPr>
+        <w:br/>
+      </w:r>
+      <w:r>
+        <w:rPr>
+          <w:rFonts w:ascii="Courier New" w:eastAsia="Times New Roman" w:hAnsi="Courier New" w:cs="Courier New"/>
+          <w:color w:val="CC7832"/>
+          <w:kern w:val="0"/>
+          <w:sz w:val="24"/>
+          <w:szCs w:val="24"/>
+          <w:lang w:val="en-US" w:eastAsia="es-EC"/>
+          <w14:ligatures w14:val="none"/>
+        </w:rPr>
+        <w:br/>
+        <w:t xml:space="preserve">    </w:t>
+      </w:r>
+      <w:r>
+        <w:rPr>
+          <w:rFonts w:ascii="Courier New" w:eastAsia="Times New Roman" w:hAnsi="Courier New" w:cs="Courier New"/>
+          <w:color w:val="BBB529"/>
+          <w:kern w:val="0"/>
+          <w:sz w:val="24"/>
+          <w:szCs w:val="24"/>
+          <w:lang w:val="en-US" w:eastAsia="es-EC"/>
+          <w14:ligatures w14:val="none"/>
+        </w:rPr>
+        <w:t>@NotEmpty</w:t>
+      </w:r>
+      <w:r>
+        <w:rPr>
+          <w:rFonts w:ascii="Courier New" w:eastAsia="Times New Roman" w:hAnsi="Courier New" w:cs="Courier New"/>
+          <w:color w:val="BBB529"/>
+          <w:kern w:val="0"/>
+          <w:sz w:val="24"/>
+          <w:szCs w:val="24"/>
+          <w:lang w:val="en-US" w:eastAsia="es-EC"/>
+          <w14:ligatures w14:val="none"/>
+        </w:rPr>
+        <w:br/>
+        <w:t xml:space="preserve">    </w:t>
+      </w:r>
+      <w:r>
+        <w:rPr>
+          <w:rFonts w:ascii="Courier New" w:eastAsia="Times New Roman" w:hAnsi="Courier New" w:cs="Courier New"/>
+          <w:color w:val="CC7832"/>
+          <w:kern w:val="0"/>
+          <w:sz w:val="24"/>
+          <w:szCs w:val="24"/>
+          <w:lang w:val="en-US" w:eastAsia="es-EC"/>
+          <w14:ligatures w14:val="none"/>
+        </w:rPr>
+        <w:t xml:space="preserve">private </w:t>
+      </w:r>
+      <w:r>
+        <w:rPr>
+          <w:rFonts w:ascii="Courier New" w:eastAsia="Times New Roman" w:hAnsi="Courier New" w:cs="Courier New"/>
+          <w:color w:val="A9B7C6"/>
+          <w:kern w:val="0"/>
+          <w:sz w:val="24"/>
+          <w:szCs w:val="24"/>
+          <w:lang w:val="en-US" w:eastAsia="es-EC"/>
+          <w14:ligatures w14:val="none"/>
+        </w:rPr>
+        <w:t xml:space="preserve">String </w:t>
+      </w:r>
+      <w:proofErr w:type="spellStart"/>
+      <w:r>
+        <w:rPr>
+          <w:rFonts w:ascii="Courier New" w:eastAsia="Times New Roman" w:hAnsi="Courier New" w:cs="Courier New"/>
+          <w:color w:val="9876AA"/>
+          <w:kern w:val="0"/>
+          <w:sz w:val="24"/>
+          <w:szCs w:val="24"/>
+          <w:lang w:val="en-US" w:eastAsia="es-EC"/>
+          <w14:ligatures w14:val="none"/>
+        </w:rPr>
+        <w:t>apellido</w:t>
+      </w:r>
+      <w:proofErr w:type="spellEnd"/>
+      <w:r>
+        <w:rPr>
+          <w:rFonts w:ascii="Courier New" w:eastAsia="Times New Roman" w:hAnsi="Courier New" w:cs="Courier New"/>
+          <w:color w:val="CC7832"/>
+          <w:kern w:val="0"/>
+          <w:sz w:val="24"/>
+          <w:szCs w:val="24"/>
+          <w:lang w:val="en-US" w:eastAsia="es-EC"/>
+          <w14:ligatures w14:val="none"/>
+        </w:rPr>
+        <w:t>;</w:t>
+      </w:r>
+      <w:r>
+        <w:rPr>
+          <w:rFonts w:ascii="Courier New" w:eastAsia="Times New Roman" w:hAnsi="Courier New" w:cs="Courier New"/>
+          <w:color w:val="CC7832"/>
+          <w:kern w:val="0"/>
+          <w:sz w:val="24"/>
+          <w:szCs w:val="24"/>
+          <w:lang w:val="en-US" w:eastAsia="es-EC"/>
+          <w14:ligatures w14:val="none"/>
+        </w:rPr>
+        <w:br/>
+      </w:r>
+      <w:r>
+        <w:rPr>
+          <w:rFonts w:ascii="Courier New" w:eastAsia="Times New Roman" w:hAnsi="Courier New" w:cs="Courier New"/>
+          <w:color w:val="CC7832"/>
+          <w:kern w:val="0"/>
+          <w:sz w:val="24"/>
+          <w:szCs w:val="24"/>
+          <w:lang w:val="en-US" w:eastAsia="es-EC"/>
+          <w14:ligatures w14:val="none"/>
+        </w:rPr>
+        <w:br/>
+        <w:t xml:space="preserve">    </w:t>
+      </w:r>
+      <w:r>
+        <w:rPr>
+          <w:rFonts w:ascii="Courier New" w:eastAsia="Times New Roman" w:hAnsi="Courier New" w:cs="Courier New"/>
+          <w:color w:val="BBB529"/>
+          <w:kern w:val="0"/>
+          <w:sz w:val="24"/>
+          <w:szCs w:val="24"/>
+          <w:lang w:val="en-US" w:eastAsia="es-EC"/>
+          <w14:ligatures w14:val="none"/>
+        </w:rPr>
+        <w:t xml:space="preserve">@NotEmpty </w:t>
+      </w:r>
+      <w:r>
+        <w:rPr>
+          <w:rFonts w:ascii="Courier New" w:eastAsia="Times New Roman" w:hAnsi="Courier New" w:cs="Courier New"/>
+          <w:color w:val="A9B7C6"/>
+          <w:kern w:val="0"/>
+          <w:sz w:val="24"/>
+          <w:szCs w:val="24"/>
+          <w:lang w:val="en-US" w:eastAsia="es-EC"/>
+          <w14:ligatures w14:val="none"/>
+        </w:rPr>
+        <w:t xml:space="preserve">(message = </w:t>
+      </w:r>
+      <w:r>
+        <w:rPr>
+          <w:rFonts w:ascii="Courier New" w:eastAsia="Times New Roman" w:hAnsi="Courier New" w:cs="Courier New"/>
+          <w:color w:val="6A8759"/>
+          <w:kern w:val="0"/>
+          <w:sz w:val="24"/>
+          <w:szCs w:val="24"/>
+          <w:lang w:val="en-US" w:eastAsia="es-EC"/>
+          <w14:ligatures w14:val="none"/>
+        </w:rPr>
+        <w:t>"</w:t>
+      </w:r>
+      <w:proofErr w:type="spellStart"/>
+      <w:r>
+        <w:rPr>
+          <w:rFonts w:ascii="Courier New" w:eastAsia="Times New Roman" w:hAnsi="Courier New" w:cs="Courier New"/>
+          <w:color w:val="6A8759"/>
+          <w:kern w:val="0"/>
+          <w:sz w:val="24"/>
+          <w:szCs w:val="24"/>
+          <w:lang w:val="en-US" w:eastAsia="es-EC"/>
+          <w14:ligatures w14:val="none"/>
+        </w:rPr>
+        <w:t>nuestro</w:t>
+      </w:r>
+      <w:proofErr w:type="spellEnd"/>
+      <w:r>
+        <w:rPr>
+          <w:rFonts w:ascii="Courier New" w:eastAsia="Times New Roman" w:hAnsi="Courier New" w:cs="Courier New"/>
+          <w:color w:val="6A8759"/>
+          <w:kern w:val="0"/>
+          <w:sz w:val="24"/>
+          <w:szCs w:val="24"/>
+          <w:lang w:val="en-US" w:eastAsia="es-EC"/>
+          <w14:ligatures w14:val="none"/>
+        </w:rPr>
+        <w:t xml:space="preserve"> USUARIO no </w:t>
+      </w:r>
+      <w:proofErr w:type="spellStart"/>
+      <w:r>
+        <w:rPr>
+          <w:rFonts w:ascii="Courier New" w:eastAsia="Times New Roman" w:hAnsi="Courier New" w:cs="Courier New"/>
+          <w:color w:val="6A8759"/>
+          <w:kern w:val="0"/>
+          <w:sz w:val="24"/>
+          <w:szCs w:val="24"/>
+          <w:lang w:val="en-US" w:eastAsia="es-EC"/>
+          <w14:ligatures w14:val="none"/>
+        </w:rPr>
+        <w:t>puede</w:t>
+      </w:r>
+      <w:proofErr w:type="spellEnd"/>
+      <w:r>
+        <w:rPr>
+          <w:rFonts w:ascii="Courier New" w:eastAsia="Times New Roman" w:hAnsi="Courier New" w:cs="Courier New"/>
+          <w:color w:val="6A8759"/>
+          <w:kern w:val="0"/>
+          <w:sz w:val="24"/>
+          <w:szCs w:val="24"/>
+          <w:lang w:val="en-US" w:eastAsia="es-EC"/>
+          <w14:ligatures w14:val="none"/>
+        </w:rPr>
+        <w:t xml:space="preserve"> </w:t>
+      </w:r>
+      <w:proofErr w:type="spellStart"/>
+      <w:r>
+        <w:rPr>
+          <w:rFonts w:ascii="Courier New" w:eastAsia="Times New Roman" w:hAnsi="Courier New" w:cs="Courier New"/>
+          <w:color w:val="6A8759"/>
+          <w:kern w:val="0"/>
+          <w:sz w:val="24"/>
+          <w:szCs w:val="24"/>
+          <w:lang w:val="en-US" w:eastAsia="es-EC"/>
+          <w14:ligatures w14:val="none"/>
+        </w:rPr>
+        <w:t>estar</w:t>
+      </w:r>
+      <w:proofErr w:type="spellEnd"/>
+      <w:r>
+        <w:rPr>
+          <w:rFonts w:ascii="Courier New" w:eastAsia="Times New Roman" w:hAnsi="Courier New" w:cs="Courier New"/>
+          <w:color w:val="6A8759"/>
+          <w:kern w:val="0"/>
+          <w:sz w:val="24"/>
+          <w:szCs w:val="24"/>
+          <w:lang w:val="en-US" w:eastAsia="es-EC"/>
+          <w14:ligatures w14:val="none"/>
+        </w:rPr>
+        <w:t xml:space="preserve"> </w:t>
+      </w:r>
+      <w:proofErr w:type="spellStart"/>
+      <w:r>
+        <w:rPr>
+          <w:rFonts w:ascii="Courier New" w:eastAsia="Times New Roman" w:hAnsi="Courier New" w:cs="Courier New"/>
+          <w:color w:val="6A8759"/>
+          <w:kern w:val="0"/>
+          <w:sz w:val="24"/>
+          <w:szCs w:val="24"/>
+          <w:lang w:val="en-US" w:eastAsia="es-EC"/>
+          <w14:ligatures w14:val="none"/>
+        </w:rPr>
+        <w:t>vasio</w:t>
+      </w:r>
+      <w:proofErr w:type="spellEnd"/>
+      <w:r>
+        <w:rPr>
+          <w:rFonts w:ascii="Courier New" w:eastAsia="Times New Roman" w:hAnsi="Courier New" w:cs="Courier New"/>
+          <w:color w:val="6A8759"/>
+          <w:kern w:val="0"/>
+          <w:sz w:val="24"/>
+          <w:szCs w:val="24"/>
+          <w:lang w:val="en-US" w:eastAsia="es-EC"/>
+          <w14:ligatures w14:val="none"/>
+        </w:rPr>
+        <w:t xml:space="preserve"> (luego se </w:t>
+      </w:r>
+      <w:proofErr w:type="spellStart"/>
+      <w:r>
+        <w:rPr>
+          <w:rFonts w:ascii="Courier New" w:eastAsia="Times New Roman" w:hAnsi="Courier New" w:cs="Courier New"/>
+          <w:color w:val="6A8759"/>
+          <w:kern w:val="0"/>
+          <w:sz w:val="24"/>
+          <w:szCs w:val="24"/>
+          <w:lang w:val="en-US" w:eastAsia="es-EC"/>
+          <w14:ligatures w14:val="none"/>
+        </w:rPr>
+        <w:t>mejorara</w:t>
+      </w:r>
+      <w:proofErr w:type="spellEnd"/>
+      <w:r>
+        <w:rPr>
+          <w:rFonts w:ascii="Courier New" w:eastAsia="Times New Roman" w:hAnsi="Courier New" w:cs="Courier New"/>
+          <w:color w:val="6A8759"/>
+          <w:kern w:val="0"/>
+          <w:sz w:val="24"/>
+          <w:szCs w:val="24"/>
+          <w:lang w:val="en-US" w:eastAsia="es-EC"/>
+          <w14:ligatures w14:val="none"/>
+        </w:rPr>
+        <w:t xml:space="preserve"> </w:t>
+      </w:r>
+      <w:proofErr w:type="spellStart"/>
+      <w:r>
+        <w:rPr>
+          <w:rFonts w:ascii="Courier New" w:eastAsia="Times New Roman" w:hAnsi="Courier New" w:cs="Courier New"/>
+          <w:color w:val="6A8759"/>
+          <w:kern w:val="0"/>
+          <w:sz w:val="24"/>
+          <w:szCs w:val="24"/>
+          <w:lang w:val="en-US" w:eastAsia="es-EC"/>
+          <w14:ligatures w14:val="none"/>
+        </w:rPr>
+        <w:t>en</w:t>
+      </w:r>
+      <w:proofErr w:type="spellEnd"/>
+      <w:r>
+        <w:rPr>
+          <w:rFonts w:ascii="Courier New" w:eastAsia="Times New Roman" w:hAnsi="Courier New" w:cs="Courier New"/>
+          <w:color w:val="6A8759"/>
+          <w:kern w:val="0"/>
+          <w:sz w:val="24"/>
+          <w:szCs w:val="24"/>
+          <w:lang w:val="en-US" w:eastAsia="es-EC"/>
+          <w14:ligatures w14:val="none"/>
+        </w:rPr>
+        <w:t xml:space="preserve"> </w:t>
+      </w:r>
+      <w:proofErr w:type="spellStart"/>
+      <w:r>
+        <w:rPr>
+          <w:rFonts w:ascii="Courier New" w:eastAsia="Times New Roman" w:hAnsi="Courier New" w:cs="Courier New"/>
+          <w:color w:val="6A8759"/>
+          <w:kern w:val="0"/>
+          <w:sz w:val="24"/>
+          <w:szCs w:val="24"/>
+          <w:lang w:val="en-US" w:eastAsia="es-EC"/>
+          <w14:ligatures w14:val="none"/>
+        </w:rPr>
+        <w:t>el</w:t>
+      </w:r>
+      <w:proofErr w:type="spellEnd"/>
+      <w:r>
+        <w:rPr>
+          <w:rFonts w:ascii="Courier New" w:eastAsia="Times New Roman" w:hAnsi="Courier New" w:cs="Courier New"/>
+          <w:color w:val="6A8759"/>
+          <w:kern w:val="0"/>
+          <w:sz w:val="24"/>
+          <w:szCs w:val="24"/>
+          <w:lang w:val="en-US" w:eastAsia="es-EC"/>
+          <w14:ligatures w14:val="none"/>
+        </w:rPr>
+        <w:t xml:space="preserve"> properties)"</w:t>
+      </w:r>
+      <w:r>
+        <w:rPr>
+          <w:rFonts w:ascii="Courier New" w:eastAsia="Times New Roman" w:hAnsi="Courier New" w:cs="Courier New"/>
+          <w:color w:val="A9B7C6"/>
+          <w:kern w:val="0"/>
+          <w:sz w:val="24"/>
+          <w:szCs w:val="24"/>
+          <w:lang w:val="en-US" w:eastAsia="es-EC"/>
+          <w14:ligatures w14:val="none"/>
+        </w:rPr>
+        <w:t>)</w:t>
+      </w:r>
+      <w:r>
+        <w:rPr>
+          <w:rFonts w:ascii="Courier New" w:eastAsia="Times New Roman" w:hAnsi="Courier New" w:cs="Courier New"/>
+          <w:color w:val="A9B7C6"/>
+          <w:kern w:val="0"/>
+          <w:sz w:val="24"/>
+          <w:szCs w:val="24"/>
+          <w:lang w:val="en-US" w:eastAsia="es-EC"/>
+          <w14:ligatures w14:val="none"/>
+        </w:rPr>
+        <w:br/>
+        <w:t xml:space="preserve">    </w:t>
+      </w:r>
+      <w:r>
+        <w:rPr>
+          <w:rFonts w:ascii="Courier New" w:eastAsia="Times New Roman" w:hAnsi="Courier New" w:cs="Courier New"/>
+          <w:color w:val="BBB529"/>
+          <w:kern w:val="0"/>
+          <w:sz w:val="24"/>
+          <w:szCs w:val="24"/>
+          <w:lang w:val="en-US" w:eastAsia="es-EC"/>
+          <w14:ligatures w14:val="none"/>
+        </w:rPr>
+        <w:t>@Size</w:t>
+      </w:r>
+      <w:r>
+        <w:rPr>
+          <w:rFonts w:ascii="Courier New" w:eastAsia="Times New Roman" w:hAnsi="Courier New" w:cs="Courier New"/>
+          <w:color w:val="A9B7C6"/>
+          <w:kern w:val="0"/>
+          <w:sz w:val="24"/>
+          <w:szCs w:val="24"/>
+          <w:lang w:val="en-US" w:eastAsia="es-EC"/>
+          <w14:ligatures w14:val="none"/>
+        </w:rPr>
+        <w:t xml:space="preserve">(min = </w:t>
+      </w:r>
+      <w:r>
+        <w:rPr>
+          <w:rFonts w:ascii="Courier New" w:eastAsia="Times New Roman" w:hAnsi="Courier New" w:cs="Courier New"/>
+          <w:color w:val="6897BB"/>
+          <w:kern w:val="0"/>
+          <w:sz w:val="24"/>
+          <w:szCs w:val="24"/>
+          <w:lang w:val="en-US" w:eastAsia="es-EC"/>
+          <w14:ligatures w14:val="none"/>
+        </w:rPr>
+        <w:t>3</w:t>
+      </w:r>
+      <w:r>
+        <w:rPr>
+          <w:rFonts w:ascii="Courier New" w:eastAsia="Times New Roman" w:hAnsi="Courier New" w:cs="Courier New"/>
+          <w:color w:val="CC7832"/>
+          <w:kern w:val="0"/>
+          <w:sz w:val="24"/>
+          <w:szCs w:val="24"/>
+          <w:lang w:val="en-US" w:eastAsia="es-EC"/>
+          <w14:ligatures w14:val="none"/>
+        </w:rPr>
+        <w:t xml:space="preserve">, </w:t>
+      </w:r>
+      <w:r>
+        <w:rPr>
+          <w:rFonts w:ascii="Courier New" w:eastAsia="Times New Roman" w:hAnsi="Courier New" w:cs="Courier New"/>
+          <w:color w:val="A9B7C6"/>
+          <w:kern w:val="0"/>
+          <w:sz w:val="24"/>
+          <w:szCs w:val="24"/>
+          <w:lang w:val="en-US" w:eastAsia="es-EC"/>
+          <w14:ligatures w14:val="none"/>
+        </w:rPr>
+        <w:t xml:space="preserve">max = </w:t>
+      </w:r>
+      <w:r>
+        <w:rPr>
+          <w:rFonts w:ascii="Courier New" w:eastAsia="Times New Roman" w:hAnsi="Courier New" w:cs="Courier New"/>
+          <w:color w:val="6897BB"/>
+          <w:kern w:val="0"/>
+          <w:sz w:val="24"/>
+          <w:szCs w:val="24"/>
+          <w:lang w:val="en-US" w:eastAsia="es-EC"/>
+          <w14:ligatures w14:val="none"/>
+        </w:rPr>
+        <w:t>8</w:t>
+      </w:r>
+      <w:r>
+        <w:rPr>
+          <w:rFonts w:ascii="Courier New" w:eastAsia="Times New Roman" w:hAnsi="Courier New" w:cs="Courier New"/>
+          <w:color w:val="A9B7C6"/>
+          <w:kern w:val="0"/>
+          <w:sz w:val="24"/>
+          <w:szCs w:val="24"/>
+          <w:lang w:val="en-US" w:eastAsia="es-EC"/>
+          <w14:ligatures w14:val="none"/>
+        </w:rPr>
+        <w:t>)</w:t>
+      </w:r>
+      <w:r>
+        <w:rPr>
+          <w:rFonts w:ascii="Courier New" w:eastAsia="Times New Roman" w:hAnsi="Courier New" w:cs="Courier New"/>
+          <w:color w:val="A9B7C6"/>
+          <w:kern w:val="0"/>
+          <w:sz w:val="24"/>
+          <w:szCs w:val="24"/>
+          <w:lang w:val="en-US" w:eastAsia="es-EC"/>
+          <w14:ligatures w14:val="none"/>
+        </w:rPr>
+        <w:br/>
+        <w:t xml:space="preserve">    </w:t>
+      </w:r>
+      <w:r>
+        <w:rPr>
+          <w:rFonts w:ascii="Courier New" w:eastAsia="Times New Roman" w:hAnsi="Courier New" w:cs="Courier New"/>
+          <w:color w:val="CC7832"/>
+          <w:kern w:val="0"/>
+          <w:sz w:val="24"/>
+          <w:szCs w:val="24"/>
+          <w:lang w:val="en-US" w:eastAsia="es-EC"/>
+          <w14:ligatures w14:val="none"/>
+        </w:rPr>
+        <w:t xml:space="preserve">private </w:t>
+      </w:r>
+      <w:r>
+        <w:rPr>
+          <w:rFonts w:ascii="Courier New" w:eastAsia="Times New Roman" w:hAnsi="Courier New" w:cs="Courier New"/>
+          <w:color w:val="A9B7C6"/>
+          <w:kern w:val="0"/>
+          <w:sz w:val="24"/>
+          <w:szCs w:val="24"/>
+          <w:lang w:val="en-US" w:eastAsia="es-EC"/>
+          <w14:ligatures w14:val="none"/>
+        </w:rPr>
+        <w:t xml:space="preserve">String </w:t>
+      </w:r>
+      <w:r>
+        <w:rPr>
+          <w:rFonts w:ascii="Courier New" w:eastAsia="Times New Roman" w:hAnsi="Courier New" w:cs="Courier New"/>
+          <w:color w:val="9876AA"/>
+          <w:kern w:val="0"/>
+          <w:sz w:val="24"/>
+          <w:szCs w:val="24"/>
+          <w:lang w:val="en-US" w:eastAsia="es-EC"/>
+          <w14:ligatures w14:val="none"/>
+        </w:rPr>
+        <w:t>username</w:t>
+      </w:r>
+      <w:r>
+        <w:rPr>
+          <w:rFonts w:ascii="Courier New" w:eastAsia="Times New Roman" w:hAnsi="Courier New" w:cs="Courier New"/>
+          <w:color w:val="CC7832"/>
+          <w:kern w:val="0"/>
+          <w:sz w:val="24"/>
+          <w:szCs w:val="24"/>
+          <w:lang w:val="en-US" w:eastAsia="es-EC"/>
+          <w14:ligatures w14:val="none"/>
+        </w:rPr>
+        <w:t>;</w:t>
+      </w:r>
+      <w:r>
+        <w:rPr>
+          <w:rFonts w:ascii="Courier New" w:eastAsia="Times New Roman" w:hAnsi="Courier New" w:cs="Courier New"/>
+          <w:color w:val="CC7832"/>
+          <w:kern w:val="0"/>
+          <w:sz w:val="24"/>
+          <w:szCs w:val="24"/>
+          <w:lang w:val="en-US" w:eastAsia="es-EC"/>
+          <w14:ligatures w14:val="none"/>
+        </w:rPr>
+        <w:br/>
+      </w:r>
+      <w:r>
+        <w:rPr>
+          <w:rFonts w:ascii="Courier New" w:eastAsia="Times New Roman" w:hAnsi="Courier New" w:cs="Courier New"/>
+          <w:color w:val="CC7832"/>
+          <w:kern w:val="0"/>
+          <w:sz w:val="24"/>
+          <w:szCs w:val="24"/>
+          <w:lang w:val="en-US" w:eastAsia="es-EC"/>
+          <w14:ligatures w14:val="none"/>
+        </w:rPr>
+        <w:br/>
+        <w:t xml:space="preserve">    </w:t>
+      </w:r>
+      <w:r>
+        <w:rPr>
+          <w:rFonts w:ascii="Courier New" w:eastAsia="Times New Roman" w:hAnsi="Courier New" w:cs="Courier New"/>
+          <w:color w:val="BBB529"/>
+          <w:kern w:val="0"/>
+          <w:sz w:val="24"/>
+          <w:szCs w:val="24"/>
+          <w:lang w:val="en-US" w:eastAsia="es-EC"/>
+          <w14:ligatures w14:val="none"/>
+        </w:rPr>
+        <w:t>@NotEmpty</w:t>
+      </w:r>
+      <w:r>
+        <w:rPr>
+          <w:rFonts w:ascii="Courier New" w:eastAsia="Times New Roman" w:hAnsi="Courier New" w:cs="Courier New"/>
+          <w:color w:val="BBB529"/>
+          <w:kern w:val="0"/>
+          <w:sz w:val="24"/>
+          <w:szCs w:val="24"/>
+          <w:lang w:val="en-US" w:eastAsia="es-EC"/>
+          <w14:ligatures w14:val="none"/>
+        </w:rPr>
+        <w:br/>
+        <w:t xml:space="preserve">    </w:t>
+      </w:r>
+      <w:r>
+        <w:rPr>
+          <w:rFonts w:ascii="Courier New" w:eastAsia="Times New Roman" w:hAnsi="Courier New" w:cs="Courier New"/>
+          <w:color w:val="CC7832"/>
+          <w:kern w:val="0"/>
+          <w:sz w:val="24"/>
+          <w:szCs w:val="24"/>
+          <w:lang w:val="en-US" w:eastAsia="es-EC"/>
+          <w14:ligatures w14:val="none"/>
+        </w:rPr>
+        <w:t xml:space="preserve">private </w:t>
+      </w:r>
+      <w:r>
+        <w:rPr>
+          <w:rFonts w:ascii="Courier New" w:eastAsia="Times New Roman" w:hAnsi="Courier New" w:cs="Courier New"/>
+          <w:color w:val="A9B7C6"/>
+          <w:kern w:val="0"/>
+          <w:sz w:val="24"/>
+          <w:szCs w:val="24"/>
+          <w:lang w:val="en-US" w:eastAsia="es-EC"/>
+          <w14:ligatures w14:val="none"/>
+        </w:rPr>
+        <w:t xml:space="preserve">String </w:t>
+      </w:r>
+      <w:r>
+        <w:rPr>
+          <w:rFonts w:ascii="Courier New" w:eastAsia="Times New Roman" w:hAnsi="Courier New" w:cs="Courier New"/>
+          <w:color w:val="9876AA"/>
+          <w:kern w:val="0"/>
+          <w:sz w:val="24"/>
+          <w:szCs w:val="24"/>
+          <w:lang w:val="en-US" w:eastAsia="es-EC"/>
+          <w14:ligatures w14:val="none"/>
+        </w:rPr>
+        <w:t>password</w:t>
+      </w:r>
+      <w:r>
+        <w:rPr>
+          <w:rFonts w:ascii="Courier New" w:eastAsia="Times New Roman" w:hAnsi="Courier New" w:cs="Courier New"/>
+          <w:color w:val="CC7832"/>
+          <w:kern w:val="0"/>
+          <w:sz w:val="24"/>
+          <w:szCs w:val="24"/>
+          <w:lang w:val="en-US" w:eastAsia="es-EC"/>
+          <w14:ligatures w14:val="none"/>
+        </w:rPr>
+        <w:t>;</w:t>
+      </w:r>
+      <w:r>
+        <w:rPr>
+          <w:rFonts w:ascii="Courier New" w:eastAsia="Times New Roman" w:hAnsi="Courier New" w:cs="Courier New"/>
+          <w:color w:val="CC7832"/>
+          <w:kern w:val="0"/>
+          <w:sz w:val="24"/>
+          <w:szCs w:val="24"/>
+          <w:lang w:val="en-US" w:eastAsia="es-EC"/>
+          <w14:ligatures w14:val="none"/>
+        </w:rPr>
+        <w:br/>
+      </w:r>
+      <w:r>
+        <w:rPr>
+          <w:rFonts w:ascii="Courier New" w:eastAsia="Times New Roman" w:hAnsi="Courier New" w:cs="Courier New"/>
+          <w:color w:val="CC7832"/>
+          <w:kern w:val="0"/>
+          <w:sz w:val="24"/>
+          <w:szCs w:val="24"/>
+          <w:lang w:val="en-US" w:eastAsia="es-EC"/>
+          <w14:ligatures w14:val="none"/>
+        </w:rPr>
+        <w:lastRenderedPageBreak/>
+        <w:br/>
+        <w:t xml:space="preserve">    </w:t>
+      </w:r>
+      <w:r>
+        <w:rPr>
+          <w:rFonts w:ascii="Courier New" w:eastAsia="Times New Roman" w:hAnsi="Courier New" w:cs="Courier New"/>
+          <w:color w:val="BBB529"/>
+          <w:kern w:val="0"/>
+          <w:sz w:val="24"/>
+          <w:szCs w:val="24"/>
+          <w:lang w:val="en-US" w:eastAsia="es-EC"/>
+          <w14:ligatures w14:val="none"/>
+        </w:rPr>
+        <w:t>@NotEmpty</w:t>
+      </w:r>
+      <w:r>
+        <w:rPr>
+          <w:rFonts w:ascii="Courier New" w:eastAsia="Times New Roman" w:hAnsi="Courier New" w:cs="Courier New"/>
+          <w:color w:val="BBB529"/>
+          <w:kern w:val="0"/>
+          <w:sz w:val="24"/>
+          <w:szCs w:val="24"/>
+          <w:lang w:val="en-US" w:eastAsia="es-EC"/>
+          <w14:ligatures w14:val="none"/>
+        </w:rPr>
+        <w:br/>
+        <w:t xml:space="preserve">    @Email</w:t>
+      </w:r>
+      <w:r>
+        <w:rPr>
+          <w:rFonts w:ascii="Courier New" w:eastAsia="Times New Roman" w:hAnsi="Courier New" w:cs="Courier New"/>
+          <w:color w:val="BBB529"/>
+          <w:kern w:val="0"/>
+          <w:sz w:val="24"/>
+          <w:szCs w:val="24"/>
+          <w:lang w:val="en-US" w:eastAsia="es-EC"/>
+          <w14:ligatures w14:val="none"/>
+        </w:rPr>
+        <w:br/>
+        <w:t xml:space="preserve">    </w:t>
+      </w:r>
+      <w:r>
+        <w:rPr>
+          <w:rFonts w:ascii="Courier New" w:eastAsia="Times New Roman" w:hAnsi="Courier New" w:cs="Courier New"/>
+          <w:color w:val="CC7832"/>
+          <w:kern w:val="0"/>
+          <w:sz w:val="24"/>
+          <w:szCs w:val="24"/>
+          <w:lang w:val="en-US" w:eastAsia="es-EC"/>
+          <w14:ligatures w14:val="none"/>
+        </w:rPr>
+        <w:t xml:space="preserve">private </w:t>
+      </w:r>
+      <w:r>
+        <w:rPr>
+          <w:rFonts w:ascii="Courier New" w:eastAsia="Times New Roman" w:hAnsi="Courier New" w:cs="Courier New"/>
+          <w:color w:val="A9B7C6"/>
+          <w:kern w:val="0"/>
+          <w:sz w:val="24"/>
+          <w:szCs w:val="24"/>
+          <w:lang w:val="en-US" w:eastAsia="es-EC"/>
+          <w14:ligatures w14:val="none"/>
+        </w:rPr>
+        <w:t xml:space="preserve">String </w:t>
+      </w:r>
+      <w:r>
+        <w:rPr>
+          <w:rFonts w:ascii="Courier New" w:eastAsia="Times New Roman" w:hAnsi="Courier New" w:cs="Courier New"/>
+          <w:color w:val="9876AA"/>
+          <w:kern w:val="0"/>
+          <w:sz w:val="24"/>
+          <w:szCs w:val="24"/>
+          <w:lang w:val="en-US" w:eastAsia="es-EC"/>
+          <w14:ligatures w14:val="none"/>
+        </w:rPr>
+        <w:t>email</w:t>
+      </w:r>
+      <w:r>
+        <w:rPr>
+          <w:rFonts w:ascii="Courier New" w:eastAsia="Times New Roman" w:hAnsi="Courier New" w:cs="Courier New"/>
+          <w:color w:val="CC7832"/>
+          <w:kern w:val="0"/>
+          <w:sz w:val="24"/>
+          <w:szCs w:val="24"/>
+          <w:lang w:val="en-US" w:eastAsia="es-EC"/>
+          <w14:ligatures w14:val="none"/>
+        </w:rPr>
+        <w:t>;</w:t>
+      </w:r>
+      <w:r>
+        <w:rPr>
+          <w:rFonts w:ascii="Courier New" w:eastAsia="Times New Roman" w:hAnsi="Courier New" w:cs="Courier New"/>
+          <w:color w:val="CC7832"/>
+          <w:kern w:val="0"/>
+          <w:sz w:val="24"/>
+          <w:szCs w:val="24"/>
+          <w:lang w:val="en-US" w:eastAsia="es-EC"/>
+          <w14:ligatures w14:val="none"/>
+        </w:rPr>
+        <w:br/>
+      </w:r>
+      <w:r>
+        <w:rPr>
+          <w:rFonts w:ascii="Courier New" w:eastAsia="Times New Roman" w:hAnsi="Courier New" w:cs="Courier New"/>
+          <w:color w:val="CC7832"/>
+          <w:kern w:val="0"/>
+          <w:sz w:val="24"/>
+          <w:szCs w:val="24"/>
+          <w:lang w:val="en-US" w:eastAsia="es-EC"/>
+          <w14:ligatures w14:val="none"/>
+        </w:rPr>
+        <w:br/>
+      </w:r>
+      <w:r>
+        <w:rPr>
+          <w:rFonts w:ascii="Courier New" w:eastAsia="Times New Roman" w:hAnsi="Courier New" w:cs="Courier New"/>
+          <w:color w:val="A9B7C6"/>
+          <w:kern w:val="0"/>
+          <w:sz w:val="24"/>
+          <w:szCs w:val="24"/>
+          <w:lang w:val="en-US" w:eastAsia="es-EC"/>
+          <w14:ligatures w14:val="none"/>
+        </w:rPr>
+        <w:t>}</w:t>
+      </w:r>
+    </w:p>
+    <w:p>
+      <w:pPr>
+        <w:rPr>
+          <w:lang w:val="en-US" w:eastAsia="es-EC"/>
+        </w:rPr>
+      </w:pPr>
     </w:p>
     <w:p>
       <w:pPr>
@@ -30106,7 +31437,40 @@
           <w:lang w:eastAsia="es-EC"/>
         </w:rPr>
       </w:pPr>
+      <w:bookmarkStart w:id="15" w:name="_Toc147426657"/>
+      <w:r>
+        <w:rPr>
+          <w:lang w:eastAsia="es-EC"/>
+        </w:rPr>
+        <w:lastRenderedPageBreak/>
+        <w:t xml:space="preserve">643. Mensajes de errores personalizados usando </w:t>
+      </w:r>
+      <w:proofErr w:type="spellStart"/>
+      <w:r>
+        <w:rPr>
+          <w:lang w:eastAsia="es-EC"/>
+        </w:rPr>
+        <w:t>properties</w:t>
+      </w:r>
+      <w:bookmarkEnd w:id="15"/>
+      <w:proofErr w:type="spellEnd"/>
+    </w:p>
+    <w:p>
+      <w:pPr>
+        <w:pStyle w:val="Ttulo1"/>
+        <w:rPr>
+          <w:lang w:eastAsia="es-EC"/>
+        </w:rPr>
+      </w:pPr>
       <w:bookmarkStart w:id="16" w:name="_Toc147426658"/>
+    </w:p>
+    <w:p>
+      <w:pPr>
+        <w:pStyle w:val="Ttulo1"/>
+        <w:rPr>
+          <w:lang w:eastAsia="es-EC"/>
+        </w:rPr>
+      </w:pPr>
       <w:r>
         <w:rPr>
           <w:lang w:eastAsia="es-EC"/>
@@ -30393,7 +31757,6 @@
       </w:pPr>
       <w:bookmarkStart w:id="31" w:name="_Toc147426673"/>
       <w:r>
-        <w:lastRenderedPageBreak/>
         <w:t xml:space="preserve">657. Formateando fechas en vistas </w:t>
       </w:r>
       <w:proofErr w:type="spellStart"/>
@@ -30409,6 +31772,7 @@
       </w:pPr>
       <w:bookmarkStart w:id="32" w:name="_Toc147426674"/>
       <w:r>
+        <w:lastRenderedPageBreak/>
         <w:t xml:space="preserve">658. Llenando lista </w:t>
       </w:r>
       <w:proofErr w:type="spellStart"/>

</xml_diff>

<commit_message>
645. Validación personalizada usando anotación @Pattern para expresiones regulares
</commit_message>
<xml_diff>
--- a/QuieroProgramar-Spring-Boot/JAVA127-S79/SECCION_81/SECCION 81.docx
+++ b/QuieroProgramar-Spring-Boot/JAVA127-S79/SECCION_81/SECCION 81.docx
@@ -31442,7 +31442,6 @@
         <w:rPr>
           <w:lang w:eastAsia="es-EC"/>
         </w:rPr>
-        <w:lastRenderedPageBreak/>
         <w:t xml:space="preserve">643. Mensajes de errores personalizados usando </w:t>
       </w:r>
       <w:proofErr w:type="spellStart"/>
@@ -31454,6 +31453,144 @@
       </w:r>
       <w:bookmarkEnd w:id="15"/>
       <w:proofErr w:type="spellEnd"/>
+    </w:p>
+    <w:p>
+      <w:bookmarkStart w:id="16" w:name="_Toc147426658"/>
+      <w:r>
+        <w:t xml:space="preserve">Creamos un archivo </w:t>
+      </w:r>
+      <w:proofErr w:type="spellStart"/>
+      <w:proofErr w:type="gramStart"/>
+      <w:r>
+        <w:rPr>
+          <w:lang w:eastAsia="es-EC"/>
+        </w:rPr>
+        <w:t>messages.properties</w:t>
+      </w:r>
+      <w:proofErr w:type="spellEnd"/>
+      <w:proofErr w:type="gramEnd"/>
+    </w:p>
+    <w:p>
+      <w:pPr>
+        <w:shd w:val="clear" w:color="auto" w:fill="2B2B2B"/>
+        <w:spacing w:after="0" w:line="240" w:lineRule="auto"/>
+        <w:rPr>
+          <w:rFonts w:ascii="Courier New" w:eastAsia="Times New Roman" w:hAnsi="Courier New" w:cs="Courier New"/>
+          <w:color w:val="A9B7C6"/>
+          <w:kern w:val="0"/>
+          <w:sz w:val="24"/>
+          <w:szCs w:val="24"/>
+          <w:lang w:eastAsia="es-EC"/>
+          <w14:ligatures w14:val="none"/>
+        </w:rPr>
+      </w:pPr>
+      <w:proofErr w:type="spellStart"/>
+      <w:r>
+        <w:rPr>
+          <w:rFonts w:ascii="Courier New" w:eastAsia="Times New Roman" w:hAnsi="Courier New" w:cs="Courier New"/>
+          <w:color w:val="CC7832"/>
+          <w:kern w:val="0"/>
+          <w:sz w:val="24"/>
+          <w:szCs w:val="24"/>
+          <w:lang w:eastAsia="es-EC"/>
+          <w14:ligatures w14:val="none"/>
+        </w:rPr>
+        <w:t>NotEmpty</w:t>
+      </w:r>
+      <w:proofErr w:type="spellEnd"/>
+      <w:r>
+        <w:rPr>
+          <w:rFonts w:ascii="Courier New" w:eastAsia="Times New Roman" w:hAnsi="Courier New" w:cs="Courier New"/>
+          <w:color w:val="808080"/>
+          <w:kern w:val="0"/>
+          <w:sz w:val="24"/>
+          <w:szCs w:val="24"/>
+          <w:lang w:eastAsia="es-EC"/>
+          <w14:ligatures w14:val="none"/>
+        </w:rPr>
+        <w:t>=</w:t>
+      </w:r>
+      <w:r>
+        <w:rPr>
+          <w:rFonts w:ascii="Courier New" w:eastAsia="Times New Roman" w:hAnsi="Courier New" w:cs="Courier New"/>
+          <w:color w:val="6A8759"/>
+          <w:kern w:val="0"/>
+          <w:sz w:val="24"/>
+          <w:szCs w:val="24"/>
+          <w:lang w:eastAsia="es-EC"/>
+          <w14:ligatures w14:val="none"/>
+        </w:rPr>
+        <w:t>el campo es requerido</w:t>
+      </w:r>
+      <w:r>
+        <w:rPr>
+          <w:rFonts w:ascii="Courier New" w:eastAsia="Times New Roman" w:hAnsi="Courier New" w:cs="Courier New"/>
+          <w:color w:val="6A8759"/>
+          <w:kern w:val="0"/>
+          <w:sz w:val="24"/>
+          <w:szCs w:val="24"/>
+          <w:lang w:eastAsia="es-EC"/>
+          <w14:ligatures w14:val="none"/>
+        </w:rPr>
+        <w:br/>
+      </w:r>
+      <w:proofErr w:type="spellStart"/>
+      <w:r>
+        <w:rPr>
+          <w:rFonts w:ascii="Courier New" w:eastAsia="Times New Roman" w:hAnsi="Courier New" w:cs="Courier New"/>
+          <w:color w:val="CC7832"/>
+          <w:kern w:val="0"/>
+          <w:sz w:val="24"/>
+          <w:szCs w:val="24"/>
+          <w:lang w:eastAsia="es-EC"/>
+          <w14:ligatures w14:val="none"/>
+        </w:rPr>
+        <w:t>NotEmpty.usuario.nombre</w:t>
+      </w:r>
+      <w:proofErr w:type="spellEnd"/>
+      <w:r>
+        <w:rPr>
+          <w:rFonts w:ascii="Courier New" w:eastAsia="Times New Roman" w:hAnsi="Courier New" w:cs="Courier New"/>
+          <w:color w:val="808080"/>
+          <w:kern w:val="0"/>
+          <w:sz w:val="24"/>
+          <w:szCs w:val="24"/>
+          <w:lang w:eastAsia="es-EC"/>
+          <w14:ligatures w14:val="none"/>
+        </w:rPr>
+        <w:t>=</w:t>
+      </w:r>
+      <w:r>
+        <w:rPr>
+          <w:rFonts w:ascii="Courier New" w:eastAsia="Times New Roman" w:hAnsi="Courier New" w:cs="Courier New"/>
+          <w:color w:val="6A8759"/>
+          <w:kern w:val="0"/>
+          <w:sz w:val="24"/>
+          <w:szCs w:val="24"/>
+          <w:lang w:eastAsia="es-EC"/>
+          <w14:ligatures w14:val="none"/>
+        </w:rPr>
+        <w:t>el campo NOMBRE es requerido</w:t>
+      </w:r>
+    </w:p>
+    <w:p>
+      <w:pPr>
+        <w:rPr>
+          <w:lang w:eastAsia="es-EC"/>
+        </w:rPr>
+      </w:pPr>
+      <w:r>
+        <w:rPr>
+          <w:lang w:eastAsia="es-EC"/>
+        </w:rPr>
+        <w:t>Y podemos validar todos, aquí validamos todos los campos con la anotación @NotEmpty y el objeto con el atributo usuario</w:t>
+      </w:r>
+      <w:r>
+        <w:rPr>
+          <w:lang w:eastAsia="es-EC"/>
+        </w:rPr>
+        <w:t>, MEJORAREMOS ESTO EN EL SGTE</w:t>
+      </w:r>
     </w:p>
     <w:p>
       <w:pPr>
@@ -31462,7 +31599,61 @@
           <w:lang w:eastAsia="es-EC"/>
         </w:rPr>
       </w:pPr>
-      <w:bookmarkStart w:id="16" w:name="_Toc147426658"/>
+      <w:r>
+        <w:rPr>
+          <w:lang w:eastAsia="es-EC"/>
+        </w:rPr>
+        <w:t xml:space="preserve">644. Archivos </w:t>
+      </w:r>
+      <w:proofErr w:type="spellStart"/>
+      <w:r>
+        <w:rPr>
+          <w:lang w:eastAsia="es-EC"/>
+        </w:rPr>
+        <w:t>properties</w:t>
+      </w:r>
+      <w:proofErr w:type="spellEnd"/>
+      <w:r>
+        <w:rPr>
+          <w:lang w:eastAsia="es-EC"/>
+        </w:rPr>
+        <w:t xml:space="preserve"> y acentos con UTF-8</w:t>
+      </w:r>
+      <w:bookmarkEnd w:id="16"/>
+    </w:p>
+    <w:p>
+      <w:pPr>
+        <w:rPr>
+          <w:lang w:val="en-US" w:eastAsia="es-EC"/>
+        </w:rPr>
+      </w:pPr>
+      <w:r>
+        <w:rPr>
+          <w:lang w:eastAsia="es-EC"/>
+        </w:rPr>
+        <w:t xml:space="preserve">En propiedades cambiar a </w:t>
+      </w:r>
+      <w:proofErr w:type="spellStart"/>
+      <w:r>
+        <w:rPr>
+          <w:lang w:eastAsia="es-EC"/>
+        </w:rPr>
+        <w:t>utg</w:t>
+      </w:r>
+      <w:proofErr w:type="spellEnd"/>
+      <w:r>
+        <w:rPr>
+          <w:lang w:eastAsia="es-EC"/>
+        </w:rPr>
+        <w:t xml:space="preserve"> 8 para los acentos</w:t>
+      </w:r>
+    </w:p>
+    <w:p>
+      <w:pPr>
+        <w:rPr>
+          <w:lang w:val="en-US" w:eastAsia="es-EC"/>
+        </w:rPr>
+      </w:pPr>
     </w:p>
     <w:p>
       <w:pPr>
@@ -31471,40 +31662,12 @@
           <w:lang w:eastAsia="es-EC"/>
         </w:rPr>
       </w:pPr>
-      <w:r>
-        <w:rPr>
-          <w:lang w:eastAsia="es-EC"/>
-        </w:rPr>
-        <w:t xml:space="preserve">644. Archivos </w:t>
-      </w:r>
-      <w:proofErr w:type="spellStart"/>
-      <w:r>
-        <w:rPr>
-          <w:lang w:eastAsia="es-EC"/>
-        </w:rPr>
-        <w:t>properties</w:t>
-      </w:r>
-      <w:proofErr w:type="spellEnd"/>
-      <w:r>
-        <w:rPr>
-          <w:lang w:eastAsia="es-EC"/>
-        </w:rPr>
-        <w:t xml:space="preserve"> y acentos con UTF-8</w:t>
-      </w:r>
-      <w:bookmarkEnd w:id="16"/>
-    </w:p>
-    <w:p>
-      <w:pPr>
-        <w:pStyle w:val="Ttulo1"/>
-        <w:rPr>
-          <w:lang w:eastAsia="es-EC"/>
-        </w:rPr>
-      </w:pPr>
       <w:bookmarkStart w:id="17" w:name="_Toc147426659"/>
       <w:r>
         <w:rPr>
           <w:lang w:eastAsia="es-EC"/>
         </w:rPr>
+        <w:lastRenderedPageBreak/>
         <w:t>645. Validación personalizada usando anotación @Pattern para expresiones regulares</w:t>
       </w:r>
       <w:bookmarkEnd w:id="17"/>
@@ -31521,6 +31684,478 @@
         <w:rPr>
           <w:lang w:eastAsia="es-EC"/>
         </w:rPr>
+        <w:drawing>
+          <wp:inline distT="0" distB="0" distL="0" distR="0" wp14:anchorId="525DBD51" wp14:editId="7134BF5D">
+            <wp:extent cx="3657917" cy="4610500"/>
+            <wp:effectExtent l="0" t="0" r="0" b="0"/>
+            <wp:docPr id="730534" name="Imagen 1"/>
+            <wp:cNvGraphicFramePr>
+              <a:graphicFrameLocks xmlns:a="http://schemas.openxmlformats.org/drawingml/2006/main" noChangeAspect="1"/>
+            </wp:cNvGraphicFramePr>
+            <a:graphic xmlns:a="http://schemas.openxmlformats.org/drawingml/2006/main">
+              <a:graphicData uri="http://schemas.openxmlformats.org/drawingml/2006/picture">
+                <pic:pic xmlns:pic="http://schemas.openxmlformats.org/drawingml/2006/picture">
+                  <pic:nvPicPr>
+                    <pic:cNvPr id="730534" name=""/>
+                    <pic:cNvPicPr/>
+                  </pic:nvPicPr>
+                  <pic:blipFill>
+                    <a:blip r:embed="rId15"/>
+                    <a:stretch>
+                      <a:fillRect/>
+                    </a:stretch>
+                  </pic:blipFill>
+                  <pic:spPr>
+                    <a:xfrm>
+                      <a:off x="0" y="0"/>
+                      <a:ext cx="3657917" cy="4610500"/>
+                    </a:xfrm>
+                    <a:prstGeom prst="rect">
+                      <a:avLst/>
+                    </a:prstGeom>
+                  </pic:spPr>
+                </pic:pic>
+              </a:graphicData>
+            </a:graphic>
+          </wp:inline>
+        </w:drawing>
+      </w:r>
+    </w:p>
+    <w:p>
+      <w:pPr>
+        <w:rPr>
+          <w:lang w:eastAsia="es-EC"/>
+        </w:rPr>
+      </w:pPr>
+    </w:p>
+    <w:p>
+      <w:pPr>
+        <w:rPr>
+          <w:lang w:eastAsia="es-EC"/>
+        </w:rPr>
+      </w:pPr>
+      <w:r>
+        <w:rPr>
+          <w:lang w:eastAsia="es-EC"/>
+        </w:rPr>
+        <w:t>EN LA CLASE USUARIO</w:t>
+      </w:r>
+    </w:p>
+    <w:p>
+      <w:pPr>
+        <w:shd w:val="clear" w:color="auto" w:fill="2B2B2B"/>
+        <w:spacing w:after="0" w:line="240" w:lineRule="auto"/>
+        <w:rPr>
+          <w:rFonts w:ascii="Courier New" w:eastAsia="Times New Roman" w:hAnsi="Courier New" w:cs="Courier New"/>
+          <w:color w:val="A9B7C6"/>
+          <w:kern w:val="0"/>
+          <w:sz w:val="24"/>
+          <w:szCs w:val="24"/>
+          <w:lang w:eastAsia="es-EC"/>
+          <w14:ligatures w14:val="none"/>
+        </w:rPr>
+      </w:pPr>
+      <w:r>
+        <w:rPr>
+          <w:rFonts w:ascii="Courier New" w:eastAsia="Times New Roman" w:hAnsi="Courier New" w:cs="Courier New"/>
+          <w:color w:val="808080"/>
+          <w:kern w:val="0"/>
+          <w:sz w:val="24"/>
+          <w:szCs w:val="24"/>
+          <w:lang w:eastAsia="es-EC"/>
+          <w14:ligatures w14:val="none"/>
+        </w:rPr>
+        <w:t>//     3 dígitos seguidos de un punto, seguidos de 3 dígitos, seguidos de un punto, seguidos de 3 dígitos,</w:t>
+      </w:r>
+      <w:r>
+        <w:rPr>
+          <w:rFonts w:ascii="Courier New" w:eastAsia="Times New Roman" w:hAnsi="Courier New" w:cs="Courier New"/>
+          <w:color w:val="808080"/>
+          <w:kern w:val="0"/>
+          <w:sz w:val="24"/>
+          <w:szCs w:val="24"/>
+          <w:lang w:eastAsia="es-EC"/>
+          <w14:ligatures w14:val="none"/>
+        </w:rPr>
+        <w:br/>
+        <w:t xml:space="preserve">//    seguidos de un </w:t>
+      </w:r>
+      <w:proofErr w:type="spellStart"/>
+      <w:r>
+        <w:rPr>
+          <w:rFonts w:ascii="Courier New" w:eastAsia="Times New Roman" w:hAnsi="Courier New" w:cs="Courier New"/>
+          <w:color w:val="808080"/>
+          <w:kern w:val="0"/>
+          <w:sz w:val="24"/>
+          <w:szCs w:val="24"/>
+          <w:lang w:eastAsia="es-EC"/>
+          <w14:ligatures w14:val="none"/>
+        </w:rPr>
+        <w:t>guión</w:t>
+      </w:r>
+      <w:proofErr w:type="spellEnd"/>
+      <w:r>
+        <w:rPr>
+          <w:rFonts w:ascii="Courier New" w:eastAsia="Times New Roman" w:hAnsi="Courier New" w:cs="Courier New"/>
+          <w:color w:val="808080"/>
+          <w:kern w:val="0"/>
+          <w:sz w:val="24"/>
+          <w:szCs w:val="24"/>
+          <w:lang w:eastAsia="es-EC"/>
+          <w14:ligatures w14:val="none"/>
+        </w:rPr>
+        <w:t xml:space="preserve"> y, finalmente, seguidos de una letra mayúscula.</w:t>
+      </w:r>
+      <w:r>
+        <w:rPr>
+          <w:rFonts w:ascii="Courier New" w:eastAsia="Times New Roman" w:hAnsi="Courier New" w:cs="Courier New"/>
+          <w:color w:val="808080"/>
+          <w:kern w:val="0"/>
+          <w:sz w:val="24"/>
+          <w:szCs w:val="24"/>
+          <w:lang w:eastAsia="es-EC"/>
+          <w14:ligatures w14:val="none"/>
+        </w:rPr>
+        <w:br/>
+        <w:t xml:space="preserve">    </w:t>
+      </w:r>
+      <w:r>
+        <w:rPr>
+          <w:rFonts w:ascii="Courier New" w:eastAsia="Times New Roman" w:hAnsi="Courier New" w:cs="Courier New"/>
+          <w:color w:val="BBB529"/>
+          <w:kern w:val="0"/>
+          <w:sz w:val="24"/>
+          <w:szCs w:val="24"/>
+          <w:lang w:eastAsia="es-EC"/>
+          <w14:ligatures w14:val="none"/>
+        </w:rPr>
+        <w:t>@</w:t>
+      </w:r>
+      <w:proofErr w:type="gramStart"/>
+      <w:r>
+        <w:rPr>
+          <w:rFonts w:ascii="Courier New" w:eastAsia="Times New Roman" w:hAnsi="Courier New" w:cs="Courier New"/>
+          <w:color w:val="BBB529"/>
+          <w:kern w:val="0"/>
+          <w:sz w:val="24"/>
+          <w:szCs w:val="24"/>
+          <w:lang w:eastAsia="es-EC"/>
+          <w14:ligatures w14:val="none"/>
+        </w:rPr>
+        <w:t>Pattern</w:t>
+      </w:r>
+      <w:r>
+        <w:rPr>
+          <w:rFonts w:ascii="Courier New" w:eastAsia="Times New Roman" w:hAnsi="Courier New" w:cs="Courier New"/>
+          <w:color w:val="A9B7C6"/>
+          <w:kern w:val="0"/>
+          <w:sz w:val="24"/>
+          <w:szCs w:val="24"/>
+          <w:lang w:eastAsia="es-EC"/>
+          <w14:ligatures w14:val="none"/>
+        </w:rPr>
+        <w:t>(</w:t>
+      </w:r>
+      <w:proofErr w:type="gramEnd"/>
+      <w:r>
+        <w:rPr>
+          <w:rFonts w:ascii="Courier New" w:eastAsia="Times New Roman" w:hAnsi="Courier New" w:cs="Courier New"/>
+          <w:color w:val="A9B7C6"/>
+          <w:kern w:val="0"/>
+          <w:sz w:val="24"/>
+          <w:szCs w:val="24"/>
+          <w:lang w:eastAsia="es-EC"/>
+          <w14:ligatures w14:val="none"/>
+        </w:rPr>
+        <w:t xml:space="preserve">regexp = </w:t>
+      </w:r>
+      <w:r>
+        <w:rPr>
+          <w:rFonts w:ascii="Courier New" w:eastAsia="Times New Roman" w:hAnsi="Courier New" w:cs="Courier New"/>
+          <w:color w:val="6A8759"/>
+          <w:kern w:val="0"/>
+          <w:sz w:val="24"/>
+          <w:szCs w:val="24"/>
+          <w:lang w:eastAsia="es-EC"/>
+          <w14:ligatures w14:val="none"/>
+        </w:rPr>
+        <w:t>"</w:t>
+      </w:r>
+      <w:r>
+        <w:rPr>
+          <w:rFonts w:ascii="Courier New" w:eastAsia="Times New Roman" w:hAnsi="Courier New" w:cs="Courier New"/>
+          <w:color w:val="CC7832"/>
+          <w:kern w:val="0"/>
+          <w:sz w:val="24"/>
+          <w:szCs w:val="24"/>
+          <w:shd w:val="clear" w:color="auto" w:fill="364135"/>
+          <w:lang w:eastAsia="es-EC"/>
+          <w14:ligatures w14:val="none"/>
+        </w:rPr>
+        <w:t>\\</w:t>
+      </w:r>
+      <w:r>
+        <w:rPr>
+          <w:rFonts w:ascii="Courier New" w:eastAsia="Times New Roman" w:hAnsi="Courier New" w:cs="Courier New"/>
+          <w:color w:val="6A8759"/>
+          <w:kern w:val="0"/>
+          <w:sz w:val="24"/>
+          <w:szCs w:val="24"/>
+          <w:shd w:val="clear" w:color="auto" w:fill="364135"/>
+          <w:lang w:eastAsia="es-EC"/>
+          <w14:ligatures w14:val="none"/>
+        </w:rPr>
+        <w:t>d{3}</w:t>
+      </w:r>
+      <w:r>
+        <w:rPr>
+          <w:rFonts w:ascii="Courier New" w:eastAsia="Times New Roman" w:hAnsi="Courier New" w:cs="Courier New"/>
+          <w:color w:val="CC7832"/>
+          <w:kern w:val="0"/>
+          <w:sz w:val="24"/>
+          <w:szCs w:val="24"/>
+          <w:shd w:val="clear" w:color="auto" w:fill="364135"/>
+          <w:lang w:eastAsia="es-EC"/>
+          <w14:ligatures w14:val="none"/>
+        </w:rPr>
+        <w:t>\\</w:t>
+      </w:r>
+      <w:r>
+        <w:rPr>
+          <w:rFonts w:ascii="Courier New" w:eastAsia="Times New Roman" w:hAnsi="Courier New" w:cs="Courier New"/>
+          <w:color w:val="6A8759"/>
+          <w:kern w:val="0"/>
+          <w:sz w:val="24"/>
+          <w:szCs w:val="24"/>
+          <w:shd w:val="clear" w:color="auto" w:fill="364135"/>
+          <w:lang w:eastAsia="es-EC"/>
+          <w14:ligatures w14:val="none"/>
+        </w:rPr>
+        <w:t>.</w:t>
+      </w:r>
+      <w:r>
+        <w:rPr>
+          <w:rFonts w:ascii="Courier New" w:eastAsia="Times New Roman" w:hAnsi="Courier New" w:cs="Courier New"/>
+          <w:color w:val="CC7832"/>
+          <w:kern w:val="0"/>
+          <w:sz w:val="24"/>
+          <w:szCs w:val="24"/>
+          <w:shd w:val="clear" w:color="auto" w:fill="364135"/>
+          <w:lang w:eastAsia="es-EC"/>
+          <w14:ligatures w14:val="none"/>
+        </w:rPr>
+        <w:t>\\</w:t>
+      </w:r>
+      <w:r>
+        <w:rPr>
+          <w:rFonts w:ascii="Courier New" w:eastAsia="Times New Roman" w:hAnsi="Courier New" w:cs="Courier New"/>
+          <w:color w:val="6A8759"/>
+          <w:kern w:val="0"/>
+          <w:sz w:val="24"/>
+          <w:szCs w:val="24"/>
+          <w:shd w:val="clear" w:color="auto" w:fill="364135"/>
+          <w:lang w:eastAsia="es-EC"/>
+          <w14:ligatures w14:val="none"/>
+        </w:rPr>
+        <w:t>d{3}</w:t>
+      </w:r>
+      <w:r>
+        <w:rPr>
+          <w:rFonts w:ascii="Courier New" w:eastAsia="Times New Roman" w:hAnsi="Courier New" w:cs="Courier New"/>
+          <w:color w:val="CC7832"/>
+          <w:kern w:val="0"/>
+          <w:sz w:val="24"/>
+          <w:szCs w:val="24"/>
+          <w:shd w:val="clear" w:color="auto" w:fill="364135"/>
+          <w:lang w:eastAsia="es-EC"/>
+          <w14:ligatures w14:val="none"/>
+        </w:rPr>
+        <w:t>\\</w:t>
+      </w:r>
+      <w:r>
+        <w:rPr>
+          <w:rFonts w:ascii="Courier New" w:eastAsia="Times New Roman" w:hAnsi="Courier New" w:cs="Courier New"/>
+          <w:color w:val="6A8759"/>
+          <w:kern w:val="0"/>
+          <w:sz w:val="24"/>
+          <w:szCs w:val="24"/>
+          <w:shd w:val="clear" w:color="auto" w:fill="364135"/>
+          <w:lang w:eastAsia="es-EC"/>
+          <w14:ligatures w14:val="none"/>
+        </w:rPr>
+        <w:t>.</w:t>
+      </w:r>
+      <w:r>
+        <w:rPr>
+          <w:rFonts w:ascii="Courier New" w:eastAsia="Times New Roman" w:hAnsi="Courier New" w:cs="Courier New"/>
+          <w:color w:val="CC7832"/>
+          <w:kern w:val="0"/>
+          <w:sz w:val="24"/>
+          <w:szCs w:val="24"/>
+          <w:shd w:val="clear" w:color="auto" w:fill="364135"/>
+          <w:lang w:eastAsia="es-EC"/>
+          <w14:ligatures w14:val="none"/>
+        </w:rPr>
+        <w:t>\\</w:t>
+      </w:r>
+      <w:r>
+        <w:rPr>
+          <w:rFonts w:ascii="Courier New" w:eastAsia="Times New Roman" w:hAnsi="Courier New" w:cs="Courier New"/>
+          <w:color w:val="6A8759"/>
+          <w:kern w:val="0"/>
+          <w:sz w:val="24"/>
+          <w:szCs w:val="24"/>
+          <w:shd w:val="clear" w:color="auto" w:fill="364135"/>
+          <w:lang w:eastAsia="es-EC"/>
+          <w14:ligatures w14:val="none"/>
+        </w:rPr>
+        <w:t>d{3}-[A-Z]</w:t>
+      </w:r>
+      <w:r>
+        <w:rPr>
+          <w:rFonts w:ascii="Courier New" w:eastAsia="Times New Roman" w:hAnsi="Courier New" w:cs="Courier New"/>
+          <w:color w:val="6A8759"/>
+          <w:kern w:val="0"/>
+          <w:sz w:val="24"/>
+          <w:szCs w:val="24"/>
+          <w:lang w:eastAsia="es-EC"/>
+          <w14:ligatures w14:val="none"/>
+        </w:rPr>
+        <w:t>"</w:t>
+      </w:r>
+      <w:r>
+        <w:rPr>
+          <w:rFonts w:ascii="Courier New" w:eastAsia="Times New Roman" w:hAnsi="Courier New" w:cs="Courier New"/>
+          <w:color w:val="A9B7C6"/>
+          <w:kern w:val="0"/>
+          <w:sz w:val="24"/>
+          <w:szCs w:val="24"/>
+          <w:lang w:eastAsia="es-EC"/>
+          <w14:ligatures w14:val="none"/>
+        </w:rPr>
+        <w:t>)</w:t>
+      </w:r>
+      <w:r>
+        <w:rPr>
+          <w:rFonts w:ascii="Courier New" w:eastAsia="Times New Roman" w:hAnsi="Courier New" w:cs="Courier New"/>
+          <w:color w:val="A9B7C6"/>
+          <w:kern w:val="0"/>
+          <w:sz w:val="24"/>
+          <w:szCs w:val="24"/>
+          <w:lang w:eastAsia="es-EC"/>
+          <w14:ligatures w14:val="none"/>
+        </w:rPr>
+        <w:br/>
+      </w:r>
+      <w:r>
+        <w:rPr>
+          <w:rFonts w:ascii="Courier New" w:eastAsia="Times New Roman" w:hAnsi="Courier New" w:cs="Courier New"/>
+          <w:color w:val="A9B7C6"/>
+          <w:kern w:val="0"/>
+          <w:sz w:val="24"/>
+          <w:szCs w:val="24"/>
+          <w:lang w:eastAsia="es-EC"/>
+          <w14:ligatures w14:val="none"/>
+        </w:rPr>
+        <w:br/>
+        <w:t xml:space="preserve">    </w:t>
+      </w:r>
+      <w:proofErr w:type="spellStart"/>
+      <w:r>
+        <w:rPr>
+          <w:rFonts w:ascii="Courier New" w:eastAsia="Times New Roman" w:hAnsi="Courier New" w:cs="Courier New"/>
+          <w:color w:val="CC7832"/>
+          <w:kern w:val="0"/>
+          <w:sz w:val="24"/>
+          <w:szCs w:val="24"/>
+          <w:lang w:eastAsia="es-EC"/>
+          <w14:ligatures w14:val="none"/>
+        </w:rPr>
+        <w:t>private</w:t>
+      </w:r>
+      <w:proofErr w:type="spellEnd"/>
+      <w:r>
+        <w:rPr>
+          <w:rFonts w:ascii="Courier New" w:eastAsia="Times New Roman" w:hAnsi="Courier New" w:cs="Courier New"/>
+          <w:color w:val="CC7832"/>
+          <w:kern w:val="0"/>
+          <w:sz w:val="24"/>
+          <w:szCs w:val="24"/>
+          <w:lang w:eastAsia="es-EC"/>
+          <w14:ligatures w14:val="none"/>
+        </w:rPr>
+        <w:t xml:space="preserve"> </w:t>
+      </w:r>
+      <w:proofErr w:type="spellStart"/>
+      <w:r>
+        <w:rPr>
+          <w:rFonts w:ascii="Courier New" w:eastAsia="Times New Roman" w:hAnsi="Courier New" w:cs="Courier New"/>
+          <w:color w:val="A9B7C6"/>
+          <w:kern w:val="0"/>
+          <w:sz w:val="24"/>
+          <w:szCs w:val="24"/>
+          <w:lang w:eastAsia="es-EC"/>
+          <w14:ligatures w14:val="none"/>
+        </w:rPr>
+        <w:t>String</w:t>
+      </w:r>
+      <w:proofErr w:type="spellEnd"/>
+      <w:r>
+        <w:rPr>
+          <w:rFonts w:ascii="Courier New" w:eastAsia="Times New Roman" w:hAnsi="Courier New" w:cs="Courier New"/>
+          <w:color w:val="A9B7C6"/>
+          <w:kern w:val="0"/>
+          <w:sz w:val="24"/>
+          <w:szCs w:val="24"/>
+          <w:lang w:eastAsia="es-EC"/>
+          <w14:ligatures w14:val="none"/>
+        </w:rPr>
+        <w:t xml:space="preserve"> </w:t>
+      </w:r>
+      <w:r>
+        <w:rPr>
+          <w:rFonts w:ascii="Courier New" w:eastAsia="Times New Roman" w:hAnsi="Courier New" w:cs="Courier New"/>
+          <w:color w:val="9876AA"/>
+          <w:kern w:val="0"/>
+          <w:sz w:val="24"/>
+          <w:szCs w:val="24"/>
+          <w:lang w:eastAsia="es-EC"/>
+          <w14:ligatures w14:val="none"/>
+        </w:rPr>
+        <w:t>identificador</w:t>
+      </w:r>
+      <w:r>
+        <w:rPr>
+          <w:rFonts w:ascii="Courier New" w:eastAsia="Times New Roman" w:hAnsi="Courier New" w:cs="Courier New"/>
+          <w:color w:val="CC7832"/>
+          <w:kern w:val="0"/>
+          <w:sz w:val="24"/>
+          <w:szCs w:val="24"/>
+          <w:lang w:eastAsia="es-EC"/>
+          <w14:ligatures w14:val="none"/>
+        </w:rPr>
+        <w:t>;</w:t>
+      </w:r>
+    </w:p>
+    <w:p>
+      <w:pPr>
+        <w:rPr>
+          <w:lang w:eastAsia="es-EC"/>
+        </w:rPr>
+      </w:pPr>
+    </w:p>
+    <w:p>
+      <w:pPr>
+        <w:pStyle w:val="Ttulo1"/>
+        <w:rPr>
+          <w:lang w:eastAsia="es-EC"/>
+        </w:rPr>
+      </w:pPr>
+      <w:r>
+        <w:rPr>
+          <w:lang w:eastAsia="es-EC"/>
+        </w:rPr>
+        <w:lastRenderedPageBreak/>
         <w:t xml:space="preserve">646. Validación personalizada usando una clase </w:t>
       </w:r>
       <w:proofErr w:type="spellStart"/>
@@ -31772,7 +32407,6 @@
       </w:pPr>
       <w:bookmarkStart w:id="32" w:name="_Toc147426674"/>
       <w:r>
-        <w:lastRenderedPageBreak/>
         <w:t xml:space="preserve">658. Llenando lista </w:t>
       </w:r>
       <w:proofErr w:type="spellStart"/>
@@ -31905,6 +32539,7 @@
       </w:pPr>
       <w:bookmarkStart w:id="37" w:name="_Toc147426679"/>
       <w:r>
+        <w:lastRenderedPageBreak/>
         <w:t xml:space="preserve">663. Llenando </w:t>
       </w:r>
       <w:proofErr w:type="spellStart"/>

</xml_diff>

<commit_message>
648. Validación personalizada usando anotaciones
</commit_message>
<xml_diff>
--- a/QuieroProgramar-Spring-Boot/JAVA127-S79/SECCION_81/SECCION 81.docx
+++ b/QuieroProgramar-Spring-Boot/JAVA127-S79/SECCION_81/SECCION 81.docx
@@ -29640,7 +29640,31 @@
           <w:lang w:eastAsia="es-EC"/>
           <w14:ligatures w14:val="none"/>
         </w:rPr>
-        <w:t>"nombre"</w:t>
+        <w:t>"</w:t>
+      </w:r>
+      <w:r>
+        <w:rPr>
+          <w:rFonts w:ascii="Courier New" w:eastAsia="Times New Roman" w:hAnsi="Courier New" w:cs="Courier New"/>
+          <w:color w:val="6A8759"/>
+          <w:kern w:val="0"/>
+          <w:sz w:val="24"/>
+          <w:szCs w:val="24"/>
+          <w:lang w:eastAsia="es-EC"/>
+          <w14:ligatures w14:val="none"/>
+        </w:rPr>
+        <w:t>usuario</w:t>
+      </w:r>
+      <w:r>
+        <w:rPr>
+          <w:rFonts w:ascii="Courier New" w:eastAsia="Times New Roman" w:hAnsi="Courier New" w:cs="Courier New"/>
+          <w:color w:val="6A8759"/>
+          <w:kern w:val="0"/>
+          <w:sz w:val="24"/>
+          <w:szCs w:val="24"/>
+          <w:lang w:eastAsia="es-EC"/>
+          <w14:ligatures w14:val="none"/>
+        </w:rPr>
+        <w:t>"</w:t>
       </w:r>
       <w:r>
         <w:rPr>
@@ -30513,6 +30537,66 @@
     </w:p>
     <w:p>
       <w:pPr>
+        <w:rPr>
+          <w:lang w:eastAsia="es-EC"/>
+        </w:rPr>
+      </w:pPr>
+      <w:r>
+        <w:rPr>
+          <w:lang w:eastAsia="es-EC"/>
+        </w:rPr>
+        <w:t>Y ya no usamos el método del validsdor en el post, aquí simplemente lo comentaremos</w:t>
+      </w:r>
+    </w:p>
+    <w:p>
+      <w:pPr>
+        <w:rPr>
+          <w:lang w:eastAsia="es-EC"/>
+        </w:rPr>
+      </w:pPr>
+      <w:r>
+        <w:rPr>
+          <w:lang w:eastAsia="es-EC"/>
+        </w:rPr>
+        <w:drawing>
+          <wp:inline distT="0" distB="0" distL="0" distR="0" wp14:anchorId="14572645" wp14:editId="6FB90423">
+            <wp:extent cx="5400040" cy="959485"/>
+            <wp:effectExtent l="0" t="0" r="0" b="0"/>
+            <wp:docPr id="1637867929" name="Imagen 1"/>
+            <wp:cNvGraphicFramePr>
+              <a:graphicFrameLocks xmlns:a="http://schemas.openxmlformats.org/drawingml/2006/main" noChangeAspect="1"/>
+            </wp:cNvGraphicFramePr>
+            <a:graphic xmlns:a="http://schemas.openxmlformats.org/drawingml/2006/main">
+              <a:graphicData uri="http://schemas.openxmlformats.org/drawingml/2006/picture">
+                <pic:pic xmlns:pic="http://schemas.openxmlformats.org/drawingml/2006/picture">
+                  <pic:nvPicPr>
+                    <pic:cNvPr id="1637867929" name=""/>
+                    <pic:cNvPicPr/>
+                  </pic:nvPicPr>
+                  <pic:blipFill>
+                    <a:blip r:embed="rId16"/>
+                    <a:stretch>
+                      <a:fillRect/>
+                    </a:stretch>
+                  </pic:blipFill>
+                  <pic:spPr>
+                    <a:xfrm>
+                      <a:off x="0" y="0"/>
+                      <a:ext cx="5400040" cy="959485"/>
+                    </a:xfrm>
+                    <a:prstGeom prst="rect">
+                      <a:avLst/>
+                    </a:prstGeom>
+                  </pic:spPr>
+                </pic:pic>
+              </a:graphicData>
+            </a:graphic>
+          </wp:inline>
+        </w:drawing>
+      </w:r>
+    </w:p>
+    <w:p>
+      <w:pPr>
         <w:pStyle w:val="Ttulo1"/>
         <w:rPr>
           <w:lang w:eastAsia="es-EC"/>
@@ -30537,24 +30621,11 @@
         <w:rPr>
           <w:lang w:eastAsia="es-EC"/>
         </w:rPr>
-        <w:t>En validation cre</w:t>
-      </w:r>
-      <w:r>
-        <w:rPr>
-          <w:lang w:eastAsia="es-EC"/>
-        </w:rPr>
-        <w:t>a</w:t>
-      </w:r>
-      <w:r>
-        <w:rPr>
-          <w:lang w:eastAsia="es-EC"/>
-        </w:rPr>
-        <w:t>mos la anotación</w:t>
+        <w:t>Es mejor validar como antes esto es complejo xd</w:t>
       </w:r>
     </w:p>
     <w:p>
       <w:pPr>
-        <w:pStyle w:val="Ttulo1"/>
         <w:rPr>
           <w:lang w:eastAsia="es-EC"/>
         </w:rPr>
@@ -30563,7 +30634,2054 @@
         <w:rPr>
           <w:lang w:eastAsia="es-EC"/>
         </w:rPr>
-        <w:t>REVISAR 648</w:t>
+        <w:t>Recordar marcar el atributo en el Usuario</w:t>
+      </w:r>
+    </w:p>
+    <w:p>
+      <w:pPr>
+        <w:shd w:val="clear" w:color="auto" w:fill="2B2B2B"/>
+        <w:spacing w:after="0" w:line="240" w:lineRule="auto"/>
+        <w:rPr>
+          <w:rFonts w:ascii="Courier New" w:eastAsia="Times New Roman" w:hAnsi="Courier New" w:cs="Courier New"/>
+          <w:color w:val="A9B7C6"/>
+          <w:kern w:val="0"/>
+          <w:sz w:val="24"/>
+          <w:szCs w:val="24"/>
+          <w:lang w:eastAsia="es-EC"/>
+          <w14:ligatures w14:val="none"/>
+        </w:rPr>
+      </w:pPr>
+      <w:r>
+        <w:rPr>
+          <w:rFonts w:ascii="Courier New" w:eastAsia="Times New Roman" w:hAnsi="Courier New" w:cs="Courier New"/>
+          <w:color w:val="BBB529"/>
+          <w:kern w:val="0"/>
+          <w:sz w:val="24"/>
+          <w:szCs w:val="24"/>
+          <w:lang w:eastAsia="es-EC"/>
+          <w14:ligatures w14:val="none"/>
+        </w:rPr>
+        <w:t>@IdentificadorRegex</w:t>
+      </w:r>
+      <w:r>
+        <w:rPr>
+          <w:rFonts w:ascii="Courier New" w:eastAsia="Times New Roman" w:hAnsi="Courier New" w:cs="Courier New"/>
+          <w:color w:val="BBB529"/>
+          <w:kern w:val="0"/>
+          <w:sz w:val="24"/>
+          <w:szCs w:val="24"/>
+          <w:lang w:eastAsia="es-EC"/>
+          <w14:ligatures w14:val="none"/>
+        </w:rPr>
+        <w:br/>
+      </w:r>
+      <w:r>
+        <w:rPr>
+          <w:rFonts w:ascii="Courier New" w:eastAsia="Times New Roman" w:hAnsi="Courier New" w:cs="Courier New"/>
+          <w:color w:val="CC7832"/>
+          <w:kern w:val="0"/>
+          <w:sz w:val="24"/>
+          <w:szCs w:val="24"/>
+          <w:lang w:eastAsia="es-EC"/>
+          <w14:ligatures w14:val="none"/>
+        </w:rPr>
+        <w:t xml:space="preserve">private </w:t>
+      </w:r>
+      <w:r>
+        <w:rPr>
+          <w:rFonts w:ascii="Courier New" w:eastAsia="Times New Roman" w:hAnsi="Courier New" w:cs="Courier New"/>
+          <w:color w:val="A9B7C6"/>
+          <w:kern w:val="0"/>
+          <w:sz w:val="24"/>
+          <w:szCs w:val="24"/>
+          <w:lang w:eastAsia="es-EC"/>
+          <w14:ligatures w14:val="none"/>
+        </w:rPr>
+        <w:t xml:space="preserve">String </w:t>
+      </w:r>
+      <w:r>
+        <w:rPr>
+          <w:rFonts w:ascii="Courier New" w:eastAsia="Times New Roman" w:hAnsi="Courier New" w:cs="Courier New"/>
+          <w:color w:val="9876AA"/>
+          <w:kern w:val="0"/>
+          <w:sz w:val="24"/>
+          <w:szCs w:val="24"/>
+          <w:lang w:eastAsia="es-EC"/>
+          <w14:ligatures w14:val="none"/>
+        </w:rPr>
+        <w:t>identificador</w:t>
+      </w:r>
+      <w:r>
+        <w:rPr>
+          <w:rFonts w:ascii="Courier New" w:eastAsia="Times New Roman" w:hAnsi="Courier New" w:cs="Courier New"/>
+          <w:color w:val="CC7832"/>
+          <w:kern w:val="0"/>
+          <w:sz w:val="24"/>
+          <w:szCs w:val="24"/>
+          <w:lang w:eastAsia="es-EC"/>
+          <w14:ligatures w14:val="none"/>
+        </w:rPr>
+        <w:t>;</w:t>
+      </w:r>
+    </w:p>
+    <w:p>
+      <w:pPr>
+        <w:rPr>
+          <w:lang w:eastAsia="es-EC"/>
+        </w:rPr>
+      </w:pPr>
+      <w:r>
+        <w:rPr>
+          <w:lang w:eastAsia="es-EC"/>
+        </w:rPr>
+        <w:t>Y el método del usuario validador lo podemos comentar porque no lo usaremos</w:t>
+      </w:r>
+    </w:p>
+    <w:p>
+      <w:pPr>
+        <w:shd w:val="clear" w:color="auto" w:fill="2B2B2B"/>
+        <w:spacing w:after="0" w:line="240" w:lineRule="auto"/>
+        <w:rPr>
+          <w:rFonts w:ascii="Courier New" w:eastAsia="Times New Roman" w:hAnsi="Courier New" w:cs="Courier New"/>
+          <w:color w:val="A9B7C6"/>
+          <w:kern w:val="0"/>
+          <w:sz w:val="24"/>
+          <w:szCs w:val="24"/>
+          <w:lang w:eastAsia="es-EC"/>
+          <w14:ligatures w14:val="none"/>
+        </w:rPr>
+      </w:pPr>
+      <w:r>
+        <w:rPr>
+          <w:rFonts w:ascii="Courier New" w:eastAsia="Times New Roman" w:hAnsi="Courier New" w:cs="Courier New"/>
+          <w:color w:val="A9B7C6"/>
+          <w:kern w:val="0"/>
+          <w:sz w:val="24"/>
+          <w:szCs w:val="24"/>
+          <w:lang w:eastAsia="es-EC"/>
+          <w14:ligatures w14:val="none"/>
+        </w:rPr>
+        <w:t xml:space="preserve">        </w:t>
+      </w:r>
+      <w:r>
+        <w:rPr>
+          <w:rFonts w:ascii="Courier New" w:eastAsia="Times New Roman" w:hAnsi="Courier New" w:cs="Courier New"/>
+          <w:color w:val="808080"/>
+          <w:kern w:val="0"/>
+          <w:sz w:val="24"/>
+          <w:szCs w:val="24"/>
+          <w:lang w:eastAsia="es-EC"/>
+          <w14:ligatures w14:val="none"/>
+        </w:rPr>
+        <w:t>//identificador</w:t>
+      </w:r>
+      <w:r>
+        <w:rPr>
+          <w:rFonts w:ascii="Courier New" w:eastAsia="Times New Roman" w:hAnsi="Courier New" w:cs="Courier New"/>
+          <w:color w:val="808080"/>
+          <w:kern w:val="0"/>
+          <w:sz w:val="24"/>
+          <w:szCs w:val="24"/>
+          <w:lang w:eastAsia="es-EC"/>
+          <w14:ligatures w14:val="none"/>
+        </w:rPr>
+        <w:br/>
+        <w:t>//        if(!usuario.getIdentificador().matches("[0-9]{2}[.][\\d]{3}[.][\\d]{3}[-][A-Z]{1}")){</w:t>
+      </w:r>
+      <w:r>
+        <w:rPr>
+          <w:rFonts w:ascii="Courier New" w:eastAsia="Times New Roman" w:hAnsi="Courier New" w:cs="Courier New"/>
+          <w:color w:val="808080"/>
+          <w:kern w:val="0"/>
+          <w:sz w:val="24"/>
+          <w:szCs w:val="24"/>
+          <w:lang w:eastAsia="es-EC"/>
+          <w14:ligatures w14:val="none"/>
+        </w:rPr>
+        <w:br/>
+        <w:t>//            errors.rejectValue("identificador","pattern.usuario.identificador");</w:t>
+      </w:r>
+      <w:r>
+        <w:rPr>
+          <w:rFonts w:ascii="Courier New" w:eastAsia="Times New Roman" w:hAnsi="Courier New" w:cs="Courier New"/>
+          <w:color w:val="808080"/>
+          <w:kern w:val="0"/>
+          <w:sz w:val="24"/>
+          <w:szCs w:val="24"/>
+          <w:lang w:eastAsia="es-EC"/>
+          <w14:ligatures w14:val="none"/>
+        </w:rPr>
+        <w:br/>
+        <w:t>//        }</w:t>
+      </w:r>
+    </w:p>
+    <w:p>
+      <w:pPr>
+        <w:rPr>
+          <w:lang w:eastAsia="es-EC"/>
+        </w:rPr>
+      </w:pPr>
+    </w:p>
+    <w:p>
+      <w:pPr>
+        <w:rPr>
+          <w:lang w:eastAsia="es-EC"/>
+        </w:rPr>
+      </w:pPr>
+      <w:r>
+        <w:rPr>
+          <w:lang w:eastAsia="es-EC"/>
+        </w:rPr>
+        <w:t>Pero primeri creamos la anotación (maracar como anotación no como clase)</w:t>
+      </w:r>
+    </w:p>
+    <w:p>
+      <w:pPr>
+        <w:shd w:val="clear" w:color="auto" w:fill="2B2B2B"/>
+        <w:spacing w:after="0" w:line="240" w:lineRule="auto"/>
+        <w:rPr>
+          <w:rFonts w:ascii="Courier New" w:eastAsia="Times New Roman" w:hAnsi="Courier New" w:cs="Courier New"/>
+          <w:color w:val="A9B7C6"/>
+          <w:kern w:val="0"/>
+          <w:sz w:val="24"/>
+          <w:szCs w:val="24"/>
+          <w:lang w:eastAsia="es-EC"/>
+          <w14:ligatures w14:val="none"/>
+        </w:rPr>
+      </w:pPr>
+      <w:r>
+        <w:rPr>
+          <w:lang w:eastAsia="es-EC"/>
+        </w:rPr>
+        <w:t>Identificado</w:t>
+      </w:r>
+      <w:r>
+        <w:rPr>
+          <w:rFonts w:ascii="Courier New" w:eastAsia="Times New Roman" w:hAnsi="Courier New" w:cs="Courier New"/>
+          <w:color w:val="BBB529"/>
+          <w:kern w:val="0"/>
+          <w:sz w:val="24"/>
+          <w:szCs w:val="24"/>
+          <w:lang w:eastAsia="es-EC"/>
+          <w14:ligatures w14:val="none"/>
+        </w:rPr>
+        <w:t>rRegex</w:t>
+      </w:r>
+    </w:p>
+    <w:p>
+      <w:pPr>
+        <w:shd w:val="clear" w:color="auto" w:fill="2B2B2B"/>
+        <w:spacing w:after="0" w:line="240" w:lineRule="auto"/>
+        <w:rPr>
+          <w:rFonts w:ascii="Courier New" w:eastAsia="Times New Roman" w:hAnsi="Courier New" w:cs="Courier New"/>
+          <w:color w:val="A9B7C6"/>
+          <w:kern w:val="0"/>
+          <w:sz w:val="24"/>
+          <w:szCs w:val="24"/>
+          <w:lang w:eastAsia="es-EC"/>
+          <w14:ligatures w14:val="none"/>
+        </w:rPr>
+      </w:pPr>
+      <w:r>
+        <w:rPr>
+          <w:rFonts w:ascii="Courier New" w:eastAsia="Times New Roman" w:hAnsi="Courier New" w:cs="Courier New"/>
+          <w:color w:val="CC7832"/>
+          <w:kern w:val="0"/>
+          <w:sz w:val="24"/>
+          <w:szCs w:val="24"/>
+          <w:lang w:eastAsia="es-EC"/>
+          <w14:ligatures w14:val="none"/>
+        </w:rPr>
+        <w:lastRenderedPageBreak/>
+        <w:t xml:space="preserve">package </w:t>
+      </w:r>
+      <w:r>
+        <w:rPr>
+          <w:rFonts w:ascii="Courier New" w:eastAsia="Times New Roman" w:hAnsi="Courier New" w:cs="Courier New"/>
+          <w:color w:val="A9B7C6"/>
+          <w:kern w:val="0"/>
+          <w:sz w:val="24"/>
+          <w:szCs w:val="24"/>
+          <w:lang w:eastAsia="es-EC"/>
+          <w14:ligatures w14:val="none"/>
+        </w:rPr>
+        <w:t>com.bolsadeideas.springboot.form.app.validations</w:t>
+      </w:r>
+      <w:r>
+        <w:rPr>
+          <w:rFonts w:ascii="Courier New" w:eastAsia="Times New Roman" w:hAnsi="Courier New" w:cs="Courier New"/>
+          <w:color w:val="CC7832"/>
+          <w:kern w:val="0"/>
+          <w:sz w:val="24"/>
+          <w:szCs w:val="24"/>
+          <w:lang w:eastAsia="es-EC"/>
+          <w14:ligatures w14:val="none"/>
+        </w:rPr>
+        <w:t>;</w:t>
+      </w:r>
+      <w:r>
+        <w:rPr>
+          <w:rFonts w:ascii="Courier New" w:eastAsia="Times New Roman" w:hAnsi="Courier New" w:cs="Courier New"/>
+          <w:color w:val="CC7832"/>
+          <w:kern w:val="0"/>
+          <w:sz w:val="24"/>
+          <w:szCs w:val="24"/>
+          <w:lang w:eastAsia="es-EC"/>
+          <w14:ligatures w14:val="none"/>
+        </w:rPr>
+        <w:br/>
+      </w:r>
+      <w:r>
+        <w:rPr>
+          <w:rFonts w:ascii="Courier New" w:eastAsia="Times New Roman" w:hAnsi="Courier New" w:cs="Courier New"/>
+          <w:color w:val="CC7832"/>
+          <w:kern w:val="0"/>
+          <w:sz w:val="24"/>
+          <w:szCs w:val="24"/>
+          <w:lang w:eastAsia="es-EC"/>
+          <w14:ligatures w14:val="none"/>
+        </w:rPr>
+        <w:br/>
+      </w:r>
+      <w:r>
+        <w:rPr>
+          <w:rFonts w:ascii="Courier New" w:eastAsia="Times New Roman" w:hAnsi="Courier New" w:cs="Courier New"/>
+          <w:color w:val="CC7832"/>
+          <w:kern w:val="0"/>
+          <w:sz w:val="24"/>
+          <w:szCs w:val="24"/>
+          <w:lang w:eastAsia="es-EC"/>
+          <w14:ligatures w14:val="none"/>
+        </w:rPr>
+        <w:br/>
+        <w:t xml:space="preserve">import </w:t>
+      </w:r>
+      <w:r>
+        <w:rPr>
+          <w:rFonts w:ascii="Courier New" w:eastAsia="Times New Roman" w:hAnsi="Courier New" w:cs="Courier New"/>
+          <w:color w:val="A9B7C6"/>
+          <w:kern w:val="0"/>
+          <w:sz w:val="24"/>
+          <w:szCs w:val="24"/>
+          <w:lang w:eastAsia="es-EC"/>
+          <w14:ligatures w14:val="none"/>
+        </w:rPr>
+        <w:t>jakarta.validation.</w:t>
+      </w:r>
+      <w:r>
+        <w:rPr>
+          <w:rFonts w:ascii="Courier New" w:eastAsia="Times New Roman" w:hAnsi="Courier New" w:cs="Courier New"/>
+          <w:color w:val="BBB529"/>
+          <w:kern w:val="0"/>
+          <w:sz w:val="24"/>
+          <w:szCs w:val="24"/>
+          <w:lang w:eastAsia="es-EC"/>
+          <w14:ligatures w14:val="none"/>
+        </w:rPr>
+        <w:t>Constraint</w:t>
+      </w:r>
+      <w:r>
+        <w:rPr>
+          <w:rFonts w:ascii="Courier New" w:eastAsia="Times New Roman" w:hAnsi="Courier New" w:cs="Courier New"/>
+          <w:color w:val="CC7832"/>
+          <w:kern w:val="0"/>
+          <w:sz w:val="24"/>
+          <w:szCs w:val="24"/>
+          <w:lang w:eastAsia="es-EC"/>
+          <w14:ligatures w14:val="none"/>
+        </w:rPr>
+        <w:t>;</w:t>
+      </w:r>
+      <w:r>
+        <w:rPr>
+          <w:rFonts w:ascii="Courier New" w:eastAsia="Times New Roman" w:hAnsi="Courier New" w:cs="Courier New"/>
+          <w:color w:val="CC7832"/>
+          <w:kern w:val="0"/>
+          <w:sz w:val="24"/>
+          <w:szCs w:val="24"/>
+          <w:lang w:eastAsia="es-EC"/>
+          <w14:ligatures w14:val="none"/>
+        </w:rPr>
+        <w:br/>
+        <w:t xml:space="preserve">import </w:t>
+      </w:r>
+      <w:r>
+        <w:rPr>
+          <w:rFonts w:ascii="Courier New" w:eastAsia="Times New Roman" w:hAnsi="Courier New" w:cs="Courier New"/>
+          <w:color w:val="A9B7C6"/>
+          <w:kern w:val="0"/>
+          <w:sz w:val="24"/>
+          <w:szCs w:val="24"/>
+          <w:lang w:eastAsia="es-EC"/>
+          <w14:ligatures w14:val="none"/>
+        </w:rPr>
+        <w:t>jakarta.validation.Payload</w:t>
+      </w:r>
+      <w:r>
+        <w:rPr>
+          <w:rFonts w:ascii="Courier New" w:eastAsia="Times New Roman" w:hAnsi="Courier New" w:cs="Courier New"/>
+          <w:color w:val="CC7832"/>
+          <w:kern w:val="0"/>
+          <w:sz w:val="24"/>
+          <w:szCs w:val="24"/>
+          <w:lang w:eastAsia="es-EC"/>
+          <w14:ligatures w14:val="none"/>
+        </w:rPr>
+        <w:t>;</w:t>
+      </w:r>
+      <w:r>
+        <w:rPr>
+          <w:rFonts w:ascii="Courier New" w:eastAsia="Times New Roman" w:hAnsi="Courier New" w:cs="Courier New"/>
+          <w:color w:val="CC7832"/>
+          <w:kern w:val="0"/>
+          <w:sz w:val="24"/>
+          <w:szCs w:val="24"/>
+          <w:lang w:eastAsia="es-EC"/>
+          <w14:ligatures w14:val="none"/>
+        </w:rPr>
+        <w:br/>
+      </w:r>
+      <w:r>
+        <w:rPr>
+          <w:rFonts w:ascii="Courier New" w:eastAsia="Times New Roman" w:hAnsi="Courier New" w:cs="Courier New"/>
+          <w:color w:val="CC7832"/>
+          <w:kern w:val="0"/>
+          <w:sz w:val="24"/>
+          <w:szCs w:val="24"/>
+          <w:lang w:eastAsia="es-EC"/>
+          <w14:ligatures w14:val="none"/>
+        </w:rPr>
+        <w:br/>
+        <w:t xml:space="preserve">import </w:t>
+      </w:r>
+      <w:r>
+        <w:rPr>
+          <w:rFonts w:ascii="Courier New" w:eastAsia="Times New Roman" w:hAnsi="Courier New" w:cs="Courier New"/>
+          <w:color w:val="A9B7C6"/>
+          <w:kern w:val="0"/>
+          <w:sz w:val="24"/>
+          <w:szCs w:val="24"/>
+          <w:lang w:eastAsia="es-EC"/>
+          <w14:ligatures w14:val="none"/>
+        </w:rPr>
+        <w:t>java.lang.annotation.</w:t>
+      </w:r>
+      <w:r>
+        <w:rPr>
+          <w:rFonts w:ascii="Courier New" w:eastAsia="Times New Roman" w:hAnsi="Courier New" w:cs="Courier New"/>
+          <w:color w:val="BBB529"/>
+          <w:kern w:val="0"/>
+          <w:sz w:val="24"/>
+          <w:szCs w:val="24"/>
+          <w:lang w:eastAsia="es-EC"/>
+          <w14:ligatures w14:val="none"/>
+        </w:rPr>
+        <w:t>Retention</w:t>
+      </w:r>
+      <w:r>
+        <w:rPr>
+          <w:rFonts w:ascii="Courier New" w:eastAsia="Times New Roman" w:hAnsi="Courier New" w:cs="Courier New"/>
+          <w:color w:val="CC7832"/>
+          <w:kern w:val="0"/>
+          <w:sz w:val="24"/>
+          <w:szCs w:val="24"/>
+          <w:lang w:eastAsia="es-EC"/>
+          <w14:ligatures w14:val="none"/>
+        </w:rPr>
+        <w:t>;</w:t>
+      </w:r>
+      <w:r>
+        <w:rPr>
+          <w:rFonts w:ascii="Courier New" w:eastAsia="Times New Roman" w:hAnsi="Courier New" w:cs="Courier New"/>
+          <w:color w:val="CC7832"/>
+          <w:kern w:val="0"/>
+          <w:sz w:val="24"/>
+          <w:szCs w:val="24"/>
+          <w:lang w:eastAsia="es-EC"/>
+          <w14:ligatures w14:val="none"/>
+        </w:rPr>
+        <w:br/>
+        <w:t xml:space="preserve">import </w:t>
+      </w:r>
+      <w:r>
+        <w:rPr>
+          <w:rFonts w:ascii="Courier New" w:eastAsia="Times New Roman" w:hAnsi="Courier New" w:cs="Courier New"/>
+          <w:color w:val="A9B7C6"/>
+          <w:kern w:val="0"/>
+          <w:sz w:val="24"/>
+          <w:szCs w:val="24"/>
+          <w:lang w:eastAsia="es-EC"/>
+          <w14:ligatures w14:val="none"/>
+        </w:rPr>
+        <w:t>java.lang.annotation.</w:t>
+      </w:r>
+      <w:r>
+        <w:rPr>
+          <w:rFonts w:ascii="Courier New" w:eastAsia="Times New Roman" w:hAnsi="Courier New" w:cs="Courier New"/>
+          <w:color w:val="BBB529"/>
+          <w:kern w:val="0"/>
+          <w:sz w:val="24"/>
+          <w:szCs w:val="24"/>
+          <w:lang w:eastAsia="es-EC"/>
+          <w14:ligatures w14:val="none"/>
+        </w:rPr>
+        <w:t>Target</w:t>
+      </w:r>
+      <w:r>
+        <w:rPr>
+          <w:rFonts w:ascii="Courier New" w:eastAsia="Times New Roman" w:hAnsi="Courier New" w:cs="Courier New"/>
+          <w:color w:val="CC7832"/>
+          <w:kern w:val="0"/>
+          <w:sz w:val="24"/>
+          <w:szCs w:val="24"/>
+          <w:lang w:eastAsia="es-EC"/>
+          <w14:ligatures w14:val="none"/>
+        </w:rPr>
+        <w:t>;</w:t>
+      </w:r>
+      <w:r>
+        <w:rPr>
+          <w:rFonts w:ascii="Courier New" w:eastAsia="Times New Roman" w:hAnsi="Courier New" w:cs="Courier New"/>
+          <w:color w:val="CC7832"/>
+          <w:kern w:val="0"/>
+          <w:sz w:val="24"/>
+          <w:szCs w:val="24"/>
+          <w:lang w:eastAsia="es-EC"/>
+          <w14:ligatures w14:val="none"/>
+        </w:rPr>
+        <w:br/>
+      </w:r>
+      <w:r>
+        <w:rPr>
+          <w:rFonts w:ascii="Courier New" w:eastAsia="Times New Roman" w:hAnsi="Courier New" w:cs="Courier New"/>
+          <w:color w:val="CC7832"/>
+          <w:kern w:val="0"/>
+          <w:sz w:val="24"/>
+          <w:szCs w:val="24"/>
+          <w:lang w:eastAsia="es-EC"/>
+          <w14:ligatures w14:val="none"/>
+        </w:rPr>
+        <w:br/>
+        <w:t xml:space="preserve">import static </w:t>
+      </w:r>
+      <w:r>
+        <w:rPr>
+          <w:rFonts w:ascii="Courier New" w:eastAsia="Times New Roman" w:hAnsi="Courier New" w:cs="Courier New"/>
+          <w:color w:val="A9B7C6"/>
+          <w:kern w:val="0"/>
+          <w:sz w:val="24"/>
+          <w:szCs w:val="24"/>
+          <w:lang w:eastAsia="es-EC"/>
+          <w14:ligatures w14:val="none"/>
+        </w:rPr>
+        <w:t>java.lang.annotation.ElementType.</w:t>
+      </w:r>
+      <w:r>
+        <w:rPr>
+          <w:rFonts w:ascii="Courier New" w:eastAsia="Times New Roman" w:hAnsi="Courier New" w:cs="Courier New"/>
+          <w:i/>
+          <w:iCs/>
+          <w:color w:val="9876AA"/>
+          <w:kern w:val="0"/>
+          <w:sz w:val="24"/>
+          <w:szCs w:val="24"/>
+          <w:lang w:eastAsia="es-EC"/>
+          <w14:ligatures w14:val="none"/>
+        </w:rPr>
+        <w:t>FIELD</w:t>
+      </w:r>
+      <w:r>
+        <w:rPr>
+          <w:rFonts w:ascii="Courier New" w:eastAsia="Times New Roman" w:hAnsi="Courier New" w:cs="Courier New"/>
+          <w:color w:val="CC7832"/>
+          <w:kern w:val="0"/>
+          <w:sz w:val="24"/>
+          <w:szCs w:val="24"/>
+          <w:lang w:eastAsia="es-EC"/>
+          <w14:ligatures w14:val="none"/>
+        </w:rPr>
+        <w:t>;</w:t>
+      </w:r>
+      <w:r>
+        <w:rPr>
+          <w:rFonts w:ascii="Courier New" w:eastAsia="Times New Roman" w:hAnsi="Courier New" w:cs="Courier New"/>
+          <w:color w:val="CC7832"/>
+          <w:kern w:val="0"/>
+          <w:sz w:val="24"/>
+          <w:szCs w:val="24"/>
+          <w:lang w:eastAsia="es-EC"/>
+          <w14:ligatures w14:val="none"/>
+        </w:rPr>
+        <w:br/>
+        <w:t xml:space="preserve">import static </w:t>
+      </w:r>
+      <w:r>
+        <w:rPr>
+          <w:rFonts w:ascii="Courier New" w:eastAsia="Times New Roman" w:hAnsi="Courier New" w:cs="Courier New"/>
+          <w:color w:val="A9B7C6"/>
+          <w:kern w:val="0"/>
+          <w:sz w:val="24"/>
+          <w:szCs w:val="24"/>
+          <w:lang w:eastAsia="es-EC"/>
+          <w14:ligatures w14:val="none"/>
+        </w:rPr>
+        <w:t>java.lang.annotation.ElementType.</w:t>
+      </w:r>
+      <w:r>
+        <w:rPr>
+          <w:rFonts w:ascii="Courier New" w:eastAsia="Times New Roman" w:hAnsi="Courier New" w:cs="Courier New"/>
+          <w:i/>
+          <w:iCs/>
+          <w:color w:val="9876AA"/>
+          <w:kern w:val="0"/>
+          <w:sz w:val="24"/>
+          <w:szCs w:val="24"/>
+          <w:lang w:eastAsia="es-EC"/>
+          <w14:ligatures w14:val="none"/>
+        </w:rPr>
+        <w:t>METHOD</w:t>
+      </w:r>
+      <w:r>
+        <w:rPr>
+          <w:rFonts w:ascii="Courier New" w:eastAsia="Times New Roman" w:hAnsi="Courier New" w:cs="Courier New"/>
+          <w:color w:val="CC7832"/>
+          <w:kern w:val="0"/>
+          <w:sz w:val="24"/>
+          <w:szCs w:val="24"/>
+          <w:lang w:eastAsia="es-EC"/>
+          <w14:ligatures w14:val="none"/>
+        </w:rPr>
+        <w:t>;</w:t>
+      </w:r>
+      <w:r>
+        <w:rPr>
+          <w:rFonts w:ascii="Courier New" w:eastAsia="Times New Roman" w:hAnsi="Courier New" w:cs="Courier New"/>
+          <w:color w:val="CC7832"/>
+          <w:kern w:val="0"/>
+          <w:sz w:val="24"/>
+          <w:szCs w:val="24"/>
+          <w:lang w:eastAsia="es-EC"/>
+          <w14:ligatures w14:val="none"/>
+        </w:rPr>
+        <w:br/>
+        <w:t xml:space="preserve">import static </w:t>
+      </w:r>
+      <w:r>
+        <w:rPr>
+          <w:rFonts w:ascii="Courier New" w:eastAsia="Times New Roman" w:hAnsi="Courier New" w:cs="Courier New"/>
+          <w:color w:val="A9B7C6"/>
+          <w:kern w:val="0"/>
+          <w:sz w:val="24"/>
+          <w:szCs w:val="24"/>
+          <w:lang w:eastAsia="es-EC"/>
+          <w14:ligatures w14:val="none"/>
+        </w:rPr>
+        <w:t>java.lang.annotation.RetentionPolicy.</w:t>
+      </w:r>
+      <w:r>
+        <w:rPr>
+          <w:rFonts w:ascii="Courier New" w:eastAsia="Times New Roman" w:hAnsi="Courier New" w:cs="Courier New"/>
+          <w:i/>
+          <w:iCs/>
+          <w:color w:val="9876AA"/>
+          <w:kern w:val="0"/>
+          <w:sz w:val="24"/>
+          <w:szCs w:val="24"/>
+          <w:lang w:eastAsia="es-EC"/>
+          <w14:ligatures w14:val="none"/>
+        </w:rPr>
+        <w:t>RUNTIME</w:t>
+      </w:r>
+      <w:r>
+        <w:rPr>
+          <w:rFonts w:ascii="Courier New" w:eastAsia="Times New Roman" w:hAnsi="Courier New" w:cs="Courier New"/>
+          <w:color w:val="CC7832"/>
+          <w:kern w:val="0"/>
+          <w:sz w:val="24"/>
+          <w:szCs w:val="24"/>
+          <w:lang w:eastAsia="es-EC"/>
+          <w14:ligatures w14:val="none"/>
+        </w:rPr>
+        <w:t>;</w:t>
+      </w:r>
+      <w:r>
+        <w:rPr>
+          <w:rFonts w:ascii="Courier New" w:eastAsia="Times New Roman" w:hAnsi="Courier New" w:cs="Courier New"/>
+          <w:color w:val="CC7832"/>
+          <w:kern w:val="0"/>
+          <w:sz w:val="24"/>
+          <w:szCs w:val="24"/>
+          <w:lang w:eastAsia="es-EC"/>
+          <w14:ligatures w14:val="none"/>
+        </w:rPr>
+        <w:br/>
+      </w:r>
+      <w:r>
+        <w:rPr>
+          <w:rFonts w:ascii="Courier New" w:eastAsia="Times New Roman" w:hAnsi="Courier New" w:cs="Courier New"/>
+          <w:color w:val="CC7832"/>
+          <w:kern w:val="0"/>
+          <w:sz w:val="24"/>
+          <w:szCs w:val="24"/>
+          <w:lang w:eastAsia="es-EC"/>
+          <w14:ligatures w14:val="none"/>
+        </w:rPr>
+        <w:br/>
+      </w:r>
+      <w:r>
+        <w:rPr>
+          <w:rFonts w:ascii="Courier New" w:eastAsia="Times New Roman" w:hAnsi="Courier New" w:cs="Courier New"/>
+          <w:color w:val="BBB529"/>
+          <w:kern w:val="0"/>
+          <w:sz w:val="24"/>
+          <w:szCs w:val="24"/>
+          <w:lang w:eastAsia="es-EC"/>
+          <w14:ligatures w14:val="none"/>
+        </w:rPr>
+        <w:t>@Constraint</w:t>
+      </w:r>
+      <w:r>
+        <w:rPr>
+          <w:rFonts w:ascii="Courier New" w:eastAsia="Times New Roman" w:hAnsi="Courier New" w:cs="Courier New"/>
+          <w:color w:val="A9B7C6"/>
+          <w:kern w:val="0"/>
+          <w:sz w:val="24"/>
+          <w:szCs w:val="24"/>
+          <w:lang w:eastAsia="es-EC"/>
+          <w14:ligatures w14:val="none"/>
+        </w:rPr>
+        <w:t>(validatedBy = IdentificadorRegexValidador.</w:t>
+      </w:r>
+      <w:r>
+        <w:rPr>
+          <w:rFonts w:ascii="Courier New" w:eastAsia="Times New Roman" w:hAnsi="Courier New" w:cs="Courier New"/>
+          <w:color w:val="CC7832"/>
+          <w:kern w:val="0"/>
+          <w:sz w:val="24"/>
+          <w:szCs w:val="24"/>
+          <w:lang w:eastAsia="es-EC"/>
+          <w14:ligatures w14:val="none"/>
+        </w:rPr>
+        <w:t>class</w:t>
+      </w:r>
+      <w:r>
+        <w:rPr>
+          <w:rFonts w:ascii="Courier New" w:eastAsia="Times New Roman" w:hAnsi="Courier New" w:cs="Courier New"/>
+          <w:color w:val="A9B7C6"/>
+          <w:kern w:val="0"/>
+          <w:sz w:val="24"/>
+          <w:szCs w:val="24"/>
+          <w:lang w:eastAsia="es-EC"/>
+          <w14:ligatures w14:val="none"/>
+        </w:rPr>
+        <w:t>)</w:t>
+      </w:r>
+      <w:r>
+        <w:rPr>
+          <w:rFonts w:ascii="Courier New" w:eastAsia="Times New Roman" w:hAnsi="Courier New" w:cs="Courier New"/>
+          <w:color w:val="A9B7C6"/>
+          <w:kern w:val="0"/>
+          <w:sz w:val="24"/>
+          <w:szCs w:val="24"/>
+          <w:lang w:eastAsia="es-EC"/>
+          <w14:ligatures w14:val="none"/>
+        </w:rPr>
+        <w:br/>
+      </w:r>
+      <w:r>
+        <w:rPr>
+          <w:rFonts w:ascii="Courier New" w:eastAsia="Times New Roman" w:hAnsi="Courier New" w:cs="Courier New"/>
+          <w:color w:val="BBB529"/>
+          <w:kern w:val="0"/>
+          <w:sz w:val="24"/>
+          <w:szCs w:val="24"/>
+          <w:lang w:eastAsia="es-EC"/>
+          <w14:ligatures w14:val="none"/>
+        </w:rPr>
+        <w:t>@Retention</w:t>
+      </w:r>
+      <w:r>
+        <w:rPr>
+          <w:rFonts w:ascii="Courier New" w:eastAsia="Times New Roman" w:hAnsi="Courier New" w:cs="Courier New"/>
+          <w:color w:val="A9B7C6"/>
+          <w:kern w:val="0"/>
+          <w:sz w:val="24"/>
+          <w:szCs w:val="24"/>
+          <w:lang w:eastAsia="es-EC"/>
+          <w14:ligatures w14:val="none"/>
+        </w:rPr>
+        <w:t>(</w:t>
+      </w:r>
+      <w:r>
+        <w:rPr>
+          <w:rFonts w:ascii="Courier New" w:eastAsia="Times New Roman" w:hAnsi="Courier New" w:cs="Courier New"/>
+          <w:i/>
+          <w:iCs/>
+          <w:color w:val="9876AA"/>
+          <w:kern w:val="0"/>
+          <w:sz w:val="24"/>
+          <w:szCs w:val="24"/>
+          <w:lang w:eastAsia="es-EC"/>
+          <w14:ligatures w14:val="none"/>
+        </w:rPr>
+        <w:t>RUNTIME</w:t>
+      </w:r>
+      <w:r>
+        <w:rPr>
+          <w:rFonts w:ascii="Courier New" w:eastAsia="Times New Roman" w:hAnsi="Courier New" w:cs="Courier New"/>
+          <w:color w:val="A9B7C6"/>
+          <w:kern w:val="0"/>
+          <w:sz w:val="24"/>
+          <w:szCs w:val="24"/>
+          <w:lang w:eastAsia="es-EC"/>
+          <w14:ligatures w14:val="none"/>
+        </w:rPr>
+        <w:t>)</w:t>
+      </w:r>
+      <w:r>
+        <w:rPr>
+          <w:rFonts w:ascii="Courier New" w:eastAsia="Times New Roman" w:hAnsi="Courier New" w:cs="Courier New"/>
+          <w:color w:val="A9B7C6"/>
+          <w:kern w:val="0"/>
+          <w:sz w:val="24"/>
+          <w:szCs w:val="24"/>
+          <w:lang w:eastAsia="es-EC"/>
+          <w14:ligatures w14:val="none"/>
+        </w:rPr>
+        <w:br/>
+      </w:r>
+      <w:r>
+        <w:rPr>
+          <w:rFonts w:ascii="Courier New" w:eastAsia="Times New Roman" w:hAnsi="Courier New" w:cs="Courier New"/>
+          <w:color w:val="BBB529"/>
+          <w:kern w:val="0"/>
+          <w:sz w:val="24"/>
+          <w:szCs w:val="24"/>
+          <w:lang w:eastAsia="es-EC"/>
+          <w14:ligatures w14:val="none"/>
+        </w:rPr>
+        <w:t>@Target</w:t>
+      </w:r>
+      <w:r>
+        <w:rPr>
+          <w:rFonts w:ascii="Courier New" w:eastAsia="Times New Roman" w:hAnsi="Courier New" w:cs="Courier New"/>
+          <w:color w:val="A9B7C6"/>
+          <w:kern w:val="0"/>
+          <w:sz w:val="24"/>
+          <w:szCs w:val="24"/>
+          <w:lang w:eastAsia="es-EC"/>
+          <w14:ligatures w14:val="none"/>
+        </w:rPr>
+        <w:t>({</w:t>
+      </w:r>
+      <w:r>
+        <w:rPr>
+          <w:rFonts w:ascii="Courier New" w:eastAsia="Times New Roman" w:hAnsi="Courier New" w:cs="Courier New"/>
+          <w:i/>
+          <w:iCs/>
+          <w:color w:val="9876AA"/>
+          <w:kern w:val="0"/>
+          <w:sz w:val="24"/>
+          <w:szCs w:val="24"/>
+          <w:lang w:eastAsia="es-EC"/>
+          <w14:ligatures w14:val="none"/>
+        </w:rPr>
+        <w:t>FIELD</w:t>
+      </w:r>
+      <w:r>
+        <w:rPr>
+          <w:rFonts w:ascii="Courier New" w:eastAsia="Times New Roman" w:hAnsi="Courier New" w:cs="Courier New"/>
+          <w:color w:val="CC7832"/>
+          <w:kern w:val="0"/>
+          <w:sz w:val="24"/>
+          <w:szCs w:val="24"/>
+          <w:lang w:eastAsia="es-EC"/>
+          <w14:ligatures w14:val="none"/>
+        </w:rPr>
+        <w:t>,</w:t>
+      </w:r>
+      <w:r>
+        <w:rPr>
+          <w:rFonts w:ascii="Courier New" w:eastAsia="Times New Roman" w:hAnsi="Courier New" w:cs="Courier New"/>
+          <w:i/>
+          <w:iCs/>
+          <w:color w:val="9876AA"/>
+          <w:kern w:val="0"/>
+          <w:sz w:val="24"/>
+          <w:szCs w:val="24"/>
+          <w:lang w:eastAsia="es-EC"/>
+          <w14:ligatures w14:val="none"/>
+        </w:rPr>
+        <w:t>METHOD</w:t>
+      </w:r>
+      <w:r>
+        <w:rPr>
+          <w:rFonts w:ascii="Courier New" w:eastAsia="Times New Roman" w:hAnsi="Courier New" w:cs="Courier New"/>
+          <w:color w:val="A9B7C6"/>
+          <w:kern w:val="0"/>
+          <w:sz w:val="24"/>
+          <w:szCs w:val="24"/>
+          <w:lang w:eastAsia="es-EC"/>
+          <w14:ligatures w14:val="none"/>
+        </w:rPr>
+        <w:t>})</w:t>
+      </w:r>
+      <w:r>
+        <w:rPr>
+          <w:rFonts w:ascii="Courier New" w:eastAsia="Times New Roman" w:hAnsi="Courier New" w:cs="Courier New"/>
+          <w:color w:val="A9B7C6"/>
+          <w:kern w:val="0"/>
+          <w:sz w:val="24"/>
+          <w:szCs w:val="24"/>
+          <w:lang w:eastAsia="es-EC"/>
+          <w14:ligatures w14:val="none"/>
+        </w:rPr>
+        <w:br/>
+      </w:r>
+      <w:r>
+        <w:rPr>
+          <w:rFonts w:ascii="Courier New" w:eastAsia="Times New Roman" w:hAnsi="Courier New" w:cs="Courier New"/>
+          <w:color w:val="CC7832"/>
+          <w:kern w:val="0"/>
+          <w:sz w:val="24"/>
+          <w:szCs w:val="24"/>
+          <w:lang w:eastAsia="es-EC"/>
+          <w14:ligatures w14:val="none"/>
+        </w:rPr>
+        <w:t xml:space="preserve">public </w:t>
+      </w:r>
+      <w:r>
+        <w:rPr>
+          <w:rFonts w:ascii="Courier New" w:eastAsia="Times New Roman" w:hAnsi="Courier New" w:cs="Courier New"/>
+          <w:color w:val="A9B7C6"/>
+          <w:kern w:val="0"/>
+          <w:sz w:val="24"/>
+          <w:szCs w:val="24"/>
+          <w:lang w:eastAsia="es-EC"/>
+          <w14:ligatures w14:val="none"/>
+        </w:rPr>
+        <w:t>@</w:t>
+      </w:r>
+      <w:r>
+        <w:rPr>
+          <w:rFonts w:ascii="Courier New" w:eastAsia="Times New Roman" w:hAnsi="Courier New" w:cs="Courier New"/>
+          <w:color w:val="CC7832"/>
+          <w:kern w:val="0"/>
+          <w:sz w:val="24"/>
+          <w:szCs w:val="24"/>
+          <w:lang w:eastAsia="es-EC"/>
+          <w14:ligatures w14:val="none"/>
+        </w:rPr>
+        <w:t xml:space="preserve">interface </w:t>
+      </w:r>
+      <w:r>
+        <w:rPr>
+          <w:rFonts w:ascii="Courier New" w:eastAsia="Times New Roman" w:hAnsi="Courier New" w:cs="Courier New"/>
+          <w:color w:val="BBB529"/>
+          <w:kern w:val="0"/>
+          <w:sz w:val="24"/>
+          <w:szCs w:val="24"/>
+          <w:lang w:eastAsia="es-EC"/>
+          <w14:ligatures w14:val="none"/>
+        </w:rPr>
+        <w:t xml:space="preserve">IdentificadorRegex </w:t>
+      </w:r>
+      <w:r>
+        <w:rPr>
+          <w:rFonts w:ascii="Courier New" w:eastAsia="Times New Roman" w:hAnsi="Courier New" w:cs="Courier New"/>
+          <w:color w:val="A9B7C6"/>
+          <w:kern w:val="0"/>
+          <w:sz w:val="24"/>
+          <w:szCs w:val="24"/>
+          <w:lang w:eastAsia="es-EC"/>
+          <w14:ligatures w14:val="none"/>
+        </w:rPr>
+        <w:t>{</w:t>
+      </w:r>
+      <w:r>
+        <w:rPr>
+          <w:rFonts w:ascii="Courier New" w:eastAsia="Times New Roman" w:hAnsi="Courier New" w:cs="Courier New"/>
+          <w:color w:val="A9B7C6"/>
+          <w:kern w:val="0"/>
+          <w:sz w:val="24"/>
+          <w:szCs w:val="24"/>
+          <w:lang w:eastAsia="es-EC"/>
+          <w14:ligatures w14:val="none"/>
+        </w:rPr>
+        <w:br/>
+      </w:r>
+      <w:r>
+        <w:rPr>
+          <w:rFonts w:ascii="Courier New" w:eastAsia="Times New Roman" w:hAnsi="Courier New" w:cs="Courier New"/>
+          <w:color w:val="A9B7C6"/>
+          <w:kern w:val="0"/>
+          <w:sz w:val="24"/>
+          <w:szCs w:val="24"/>
+          <w:lang w:eastAsia="es-EC"/>
+          <w14:ligatures w14:val="none"/>
+        </w:rPr>
+        <w:br/>
+        <w:t xml:space="preserve">    String </w:t>
+      </w:r>
+      <w:r>
+        <w:rPr>
+          <w:rFonts w:ascii="Courier New" w:eastAsia="Times New Roman" w:hAnsi="Courier New" w:cs="Courier New"/>
+          <w:color w:val="FFC66D"/>
+          <w:kern w:val="0"/>
+          <w:sz w:val="24"/>
+          <w:szCs w:val="24"/>
+          <w:lang w:eastAsia="es-EC"/>
+          <w14:ligatures w14:val="none"/>
+        </w:rPr>
+        <w:t>message</w:t>
+      </w:r>
+      <w:r>
+        <w:rPr>
+          <w:rFonts w:ascii="Courier New" w:eastAsia="Times New Roman" w:hAnsi="Courier New" w:cs="Courier New"/>
+          <w:color w:val="A9B7C6"/>
+          <w:kern w:val="0"/>
+          <w:sz w:val="24"/>
+          <w:szCs w:val="24"/>
+          <w:lang w:eastAsia="es-EC"/>
+          <w14:ligatures w14:val="none"/>
+        </w:rPr>
+        <w:t xml:space="preserve">() </w:t>
+      </w:r>
+      <w:r>
+        <w:rPr>
+          <w:rFonts w:ascii="Courier New" w:eastAsia="Times New Roman" w:hAnsi="Courier New" w:cs="Courier New"/>
+          <w:color w:val="CC7832"/>
+          <w:kern w:val="0"/>
+          <w:sz w:val="24"/>
+          <w:szCs w:val="24"/>
+          <w:lang w:eastAsia="es-EC"/>
+          <w14:ligatures w14:val="none"/>
+        </w:rPr>
+        <w:t xml:space="preserve">default  </w:t>
+      </w:r>
+      <w:r>
+        <w:rPr>
+          <w:rFonts w:ascii="Courier New" w:eastAsia="Times New Roman" w:hAnsi="Courier New" w:cs="Courier New"/>
+          <w:color w:val="6A8759"/>
+          <w:kern w:val="0"/>
+          <w:sz w:val="24"/>
+          <w:szCs w:val="24"/>
+          <w:lang w:eastAsia="es-EC"/>
+          <w14:ligatures w14:val="none"/>
+        </w:rPr>
+        <w:t>"Identificador invalido"</w:t>
+      </w:r>
+      <w:r>
+        <w:rPr>
+          <w:rFonts w:ascii="Courier New" w:eastAsia="Times New Roman" w:hAnsi="Courier New" w:cs="Courier New"/>
+          <w:color w:val="CC7832"/>
+          <w:kern w:val="0"/>
+          <w:sz w:val="24"/>
+          <w:szCs w:val="24"/>
+          <w:lang w:eastAsia="es-EC"/>
+          <w14:ligatures w14:val="none"/>
+        </w:rPr>
+        <w:t>;</w:t>
+      </w:r>
+      <w:r>
+        <w:rPr>
+          <w:rFonts w:ascii="Courier New" w:eastAsia="Times New Roman" w:hAnsi="Courier New" w:cs="Courier New"/>
+          <w:color w:val="CC7832"/>
+          <w:kern w:val="0"/>
+          <w:sz w:val="24"/>
+          <w:szCs w:val="24"/>
+          <w:lang w:eastAsia="es-EC"/>
+          <w14:ligatures w14:val="none"/>
+        </w:rPr>
+        <w:br/>
+        <w:t xml:space="preserve">    </w:t>
+      </w:r>
+      <w:r>
+        <w:rPr>
+          <w:rFonts w:ascii="Courier New" w:eastAsia="Times New Roman" w:hAnsi="Courier New" w:cs="Courier New"/>
+          <w:color w:val="A9B7C6"/>
+          <w:kern w:val="0"/>
+          <w:sz w:val="24"/>
+          <w:szCs w:val="24"/>
+          <w:lang w:eastAsia="es-EC"/>
+          <w14:ligatures w14:val="none"/>
+        </w:rPr>
+        <w:t xml:space="preserve">Class&lt;?&gt;[] </w:t>
+      </w:r>
+      <w:r>
+        <w:rPr>
+          <w:rFonts w:ascii="Courier New" w:eastAsia="Times New Roman" w:hAnsi="Courier New" w:cs="Courier New"/>
+          <w:color w:val="FFC66D"/>
+          <w:kern w:val="0"/>
+          <w:sz w:val="24"/>
+          <w:szCs w:val="24"/>
+          <w:lang w:eastAsia="es-EC"/>
+          <w14:ligatures w14:val="none"/>
+        </w:rPr>
+        <w:t>groups</w:t>
+      </w:r>
+      <w:r>
+        <w:rPr>
+          <w:rFonts w:ascii="Courier New" w:eastAsia="Times New Roman" w:hAnsi="Courier New" w:cs="Courier New"/>
+          <w:color w:val="A9B7C6"/>
+          <w:kern w:val="0"/>
+          <w:sz w:val="24"/>
+          <w:szCs w:val="24"/>
+          <w:lang w:eastAsia="es-EC"/>
+          <w14:ligatures w14:val="none"/>
+        </w:rPr>
+        <w:t xml:space="preserve">() </w:t>
+      </w:r>
+      <w:r>
+        <w:rPr>
+          <w:rFonts w:ascii="Courier New" w:eastAsia="Times New Roman" w:hAnsi="Courier New" w:cs="Courier New"/>
+          <w:color w:val="CC7832"/>
+          <w:kern w:val="0"/>
+          <w:sz w:val="24"/>
+          <w:szCs w:val="24"/>
+          <w:lang w:eastAsia="es-EC"/>
+          <w14:ligatures w14:val="none"/>
+        </w:rPr>
+        <w:t xml:space="preserve">default </w:t>
+      </w:r>
+      <w:r>
+        <w:rPr>
+          <w:rFonts w:ascii="Courier New" w:eastAsia="Times New Roman" w:hAnsi="Courier New" w:cs="Courier New"/>
+          <w:color w:val="A9B7C6"/>
+          <w:kern w:val="0"/>
+          <w:sz w:val="24"/>
+          <w:szCs w:val="24"/>
+          <w:lang w:eastAsia="es-EC"/>
+          <w14:ligatures w14:val="none"/>
+        </w:rPr>
+        <w:t>{}</w:t>
+      </w:r>
+      <w:r>
+        <w:rPr>
+          <w:rFonts w:ascii="Courier New" w:eastAsia="Times New Roman" w:hAnsi="Courier New" w:cs="Courier New"/>
+          <w:color w:val="CC7832"/>
+          <w:kern w:val="0"/>
+          <w:sz w:val="24"/>
+          <w:szCs w:val="24"/>
+          <w:lang w:eastAsia="es-EC"/>
+          <w14:ligatures w14:val="none"/>
+        </w:rPr>
+        <w:t>;</w:t>
+      </w:r>
+      <w:r>
+        <w:rPr>
+          <w:rFonts w:ascii="Courier New" w:eastAsia="Times New Roman" w:hAnsi="Courier New" w:cs="Courier New"/>
+          <w:color w:val="CC7832"/>
+          <w:kern w:val="0"/>
+          <w:sz w:val="24"/>
+          <w:szCs w:val="24"/>
+          <w:lang w:eastAsia="es-EC"/>
+          <w14:ligatures w14:val="none"/>
+        </w:rPr>
+        <w:br/>
+        <w:t xml:space="preserve">    </w:t>
+      </w:r>
+      <w:r>
+        <w:rPr>
+          <w:rFonts w:ascii="Courier New" w:eastAsia="Times New Roman" w:hAnsi="Courier New" w:cs="Courier New"/>
+          <w:color w:val="A9B7C6"/>
+          <w:kern w:val="0"/>
+          <w:sz w:val="24"/>
+          <w:szCs w:val="24"/>
+          <w:lang w:eastAsia="es-EC"/>
+          <w14:ligatures w14:val="none"/>
+        </w:rPr>
+        <w:t xml:space="preserve">Class&lt;? </w:t>
+      </w:r>
+      <w:r>
+        <w:rPr>
+          <w:rFonts w:ascii="Courier New" w:eastAsia="Times New Roman" w:hAnsi="Courier New" w:cs="Courier New"/>
+          <w:color w:val="CC7832"/>
+          <w:kern w:val="0"/>
+          <w:sz w:val="24"/>
+          <w:szCs w:val="24"/>
+          <w:lang w:eastAsia="es-EC"/>
+          <w14:ligatures w14:val="none"/>
+        </w:rPr>
+        <w:t xml:space="preserve">extends </w:t>
+      </w:r>
+      <w:r>
+        <w:rPr>
+          <w:rFonts w:ascii="Courier New" w:eastAsia="Times New Roman" w:hAnsi="Courier New" w:cs="Courier New"/>
+          <w:color w:val="A9B7C6"/>
+          <w:kern w:val="0"/>
+          <w:sz w:val="24"/>
+          <w:szCs w:val="24"/>
+          <w:lang w:eastAsia="es-EC"/>
+          <w14:ligatures w14:val="none"/>
+        </w:rPr>
+        <w:t xml:space="preserve">Payload&gt;[] </w:t>
+      </w:r>
+      <w:r>
+        <w:rPr>
+          <w:rFonts w:ascii="Courier New" w:eastAsia="Times New Roman" w:hAnsi="Courier New" w:cs="Courier New"/>
+          <w:color w:val="FFC66D"/>
+          <w:kern w:val="0"/>
+          <w:sz w:val="24"/>
+          <w:szCs w:val="24"/>
+          <w:lang w:eastAsia="es-EC"/>
+          <w14:ligatures w14:val="none"/>
+        </w:rPr>
+        <w:t>payload</w:t>
+      </w:r>
+      <w:r>
+        <w:rPr>
+          <w:rFonts w:ascii="Courier New" w:eastAsia="Times New Roman" w:hAnsi="Courier New" w:cs="Courier New"/>
+          <w:color w:val="A9B7C6"/>
+          <w:kern w:val="0"/>
+          <w:sz w:val="24"/>
+          <w:szCs w:val="24"/>
+          <w:lang w:eastAsia="es-EC"/>
+          <w14:ligatures w14:val="none"/>
+        </w:rPr>
+        <w:t xml:space="preserve">() </w:t>
+      </w:r>
+      <w:r>
+        <w:rPr>
+          <w:rFonts w:ascii="Courier New" w:eastAsia="Times New Roman" w:hAnsi="Courier New" w:cs="Courier New"/>
+          <w:color w:val="CC7832"/>
+          <w:kern w:val="0"/>
+          <w:sz w:val="24"/>
+          <w:szCs w:val="24"/>
+          <w:lang w:eastAsia="es-EC"/>
+          <w14:ligatures w14:val="none"/>
+        </w:rPr>
+        <w:t xml:space="preserve">default </w:t>
+      </w:r>
+      <w:r>
+        <w:rPr>
+          <w:rFonts w:ascii="Courier New" w:eastAsia="Times New Roman" w:hAnsi="Courier New" w:cs="Courier New"/>
+          <w:color w:val="A9B7C6"/>
+          <w:kern w:val="0"/>
+          <w:sz w:val="24"/>
+          <w:szCs w:val="24"/>
+          <w:lang w:eastAsia="es-EC"/>
+          <w14:ligatures w14:val="none"/>
+        </w:rPr>
+        <w:t>{}</w:t>
+      </w:r>
+      <w:r>
+        <w:rPr>
+          <w:rFonts w:ascii="Courier New" w:eastAsia="Times New Roman" w:hAnsi="Courier New" w:cs="Courier New"/>
+          <w:color w:val="CC7832"/>
+          <w:kern w:val="0"/>
+          <w:sz w:val="24"/>
+          <w:szCs w:val="24"/>
+          <w:lang w:eastAsia="es-EC"/>
+          <w14:ligatures w14:val="none"/>
+        </w:rPr>
+        <w:t>;</w:t>
+      </w:r>
+      <w:r>
+        <w:rPr>
+          <w:rFonts w:ascii="Courier New" w:eastAsia="Times New Roman" w:hAnsi="Courier New" w:cs="Courier New"/>
+          <w:color w:val="CC7832"/>
+          <w:kern w:val="0"/>
+          <w:sz w:val="24"/>
+          <w:szCs w:val="24"/>
+          <w:lang w:eastAsia="es-EC"/>
+          <w14:ligatures w14:val="none"/>
+        </w:rPr>
+        <w:br/>
+      </w:r>
+      <w:r>
+        <w:rPr>
+          <w:rFonts w:ascii="Courier New" w:eastAsia="Times New Roman" w:hAnsi="Courier New" w:cs="Courier New"/>
+          <w:color w:val="CC7832"/>
+          <w:kern w:val="0"/>
+          <w:sz w:val="24"/>
+          <w:szCs w:val="24"/>
+          <w:lang w:eastAsia="es-EC"/>
+          <w14:ligatures w14:val="none"/>
+        </w:rPr>
+        <w:br/>
+      </w:r>
+      <w:r>
+        <w:rPr>
+          <w:rFonts w:ascii="Courier New" w:eastAsia="Times New Roman" w:hAnsi="Courier New" w:cs="Courier New"/>
+          <w:color w:val="A9B7C6"/>
+          <w:kern w:val="0"/>
+          <w:sz w:val="24"/>
+          <w:szCs w:val="24"/>
+          <w:lang w:eastAsia="es-EC"/>
+          <w14:ligatures w14:val="none"/>
+        </w:rPr>
+        <w:t>}</w:t>
+      </w:r>
+    </w:p>
+    <w:p>
+      <w:pPr>
+        <w:rPr>
+          <w:lang w:eastAsia="es-EC"/>
+        </w:rPr>
+      </w:pPr>
+    </w:p>
+    <w:p>
+      <w:pPr>
+        <w:rPr>
+          <w:lang w:eastAsia="es-EC"/>
+        </w:rPr>
+      </w:pPr>
+    </w:p>
+    <w:p>
+      <w:pPr>
+        <w:rPr>
+          <w:lang w:eastAsia="es-EC"/>
+        </w:rPr>
+      </w:pPr>
+      <w:r>
+        <w:rPr>
+          <w:lang w:eastAsia="es-EC"/>
+        </w:rPr>
+        <w:t xml:space="preserve">y la clase  </w:t>
+      </w:r>
+    </w:p>
+    <w:p>
+      <w:pPr>
+        <w:rPr>
+          <w:lang w:eastAsia="es-EC"/>
+        </w:rPr>
+      </w:pPr>
+      <w:r>
+        <w:rPr>
+          <w:lang w:eastAsia="es-EC"/>
+        </w:rPr>
+        <w:t>IdentificadorRegexValidador</w:t>
+      </w:r>
+    </w:p>
+    <w:p>
+      <w:pPr>
+        <w:rPr>
+          <w:lang w:eastAsia="es-EC"/>
+        </w:rPr>
+      </w:pPr>
+    </w:p>
+    <w:p>
+      <w:pPr>
+        <w:shd w:val="clear" w:color="auto" w:fill="2B2B2B"/>
+        <w:spacing w:after="0" w:line="240" w:lineRule="auto"/>
+        <w:rPr>
+          <w:rFonts w:ascii="Courier New" w:eastAsia="Times New Roman" w:hAnsi="Courier New" w:cs="Courier New"/>
+          <w:color w:val="A9B7C6"/>
+          <w:kern w:val="0"/>
+          <w:sz w:val="24"/>
+          <w:szCs w:val="24"/>
+          <w:lang w:eastAsia="es-EC"/>
+          <w14:ligatures w14:val="none"/>
+        </w:rPr>
+      </w:pPr>
+      <w:r>
+        <w:rPr>
+          <w:rFonts w:ascii="Courier New" w:eastAsia="Times New Roman" w:hAnsi="Courier New" w:cs="Courier New"/>
+          <w:color w:val="CC7832"/>
+          <w:kern w:val="0"/>
+          <w:sz w:val="24"/>
+          <w:szCs w:val="24"/>
+          <w:lang w:eastAsia="es-EC"/>
+          <w14:ligatures w14:val="none"/>
+        </w:rPr>
+        <w:t xml:space="preserve">package </w:t>
+      </w:r>
+      <w:r>
+        <w:rPr>
+          <w:rFonts w:ascii="Courier New" w:eastAsia="Times New Roman" w:hAnsi="Courier New" w:cs="Courier New"/>
+          <w:color w:val="A9B7C6"/>
+          <w:kern w:val="0"/>
+          <w:sz w:val="24"/>
+          <w:szCs w:val="24"/>
+          <w:lang w:eastAsia="es-EC"/>
+          <w14:ligatures w14:val="none"/>
+        </w:rPr>
+        <w:t>com.bolsadeideas.springboot.form.app.validations</w:t>
+      </w:r>
+      <w:r>
+        <w:rPr>
+          <w:rFonts w:ascii="Courier New" w:eastAsia="Times New Roman" w:hAnsi="Courier New" w:cs="Courier New"/>
+          <w:color w:val="CC7832"/>
+          <w:kern w:val="0"/>
+          <w:sz w:val="24"/>
+          <w:szCs w:val="24"/>
+          <w:lang w:eastAsia="es-EC"/>
+          <w14:ligatures w14:val="none"/>
+        </w:rPr>
+        <w:t>;</w:t>
+      </w:r>
+      <w:r>
+        <w:rPr>
+          <w:rFonts w:ascii="Courier New" w:eastAsia="Times New Roman" w:hAnsi="Courier New" w:cs="Courier New"/>
+          <w:color w:val="CC7832"/>
+          <w:kern w:val="0"/>
+          <w:sz w:val="24"/>
+          <w:szCs w:val="24"/>
+          <w:lang w:eastAsia="es-EC"/>
+          <w14:ligatures w14:val="none"/>
+        </w:rPr>
+        <w:br/>
+      </w:r>
+      <w:r>
+        <w:rPr>
+          <w:rFonts w:ascii="Courier New" w:eastAsia="Times New Roman" w:hAnsi="Courier New" w:cs="Courier New"/>
+          <w:color w:val="CC7832"/>
+          <w:kern w:val="0"/>
+          <w:sz w:val="24"/>
+          <w:szCs w:val="24"/>
+          <w:lang w:eastAsia="es-EC"/>
+          <w14:ligatures w14:val="none"/>
+        </w:rPr>
+        <w:br/>
+        <w:t xml:space="preserve">import </w:t>
+      </w:r>
+      <w:r>
+        <w:rPr>
+          <w:rFonts w:ascii="Courier New" w:eastAsia="Times New Roman" w:hAnsi="Courier New" w:cs="Courier New"/>
+          <w:color w:val="A9B7C6"/>
+          <w:kern w:val="0"/>
+          <w:sz w:val="24"/>
+          <w:szCs w:val="24"/>
+          <w:lang w:eastAsia="es-EC"/>
+          <w14:ligatures w14:val="none"/>
+        </w:rPr>
+        <w:t>jakarta.validation.ConstraintValidator</w:t>
+      </w:r>
+      <w:r>
+        <w:rPr>
+          <w:rFonts w:ascii="Courier New" w:eastAsia="Times New Roman" w:hAnsi="Courier New" w:cs="Courier New"/>
+          <w:color w:val="CC7832"/>
+          <w:kern w:val="0"/>
+          <w:sz w:val="24"/>
+          <w:szCs w:val="24"/>
+          <w:lang w:eastAsia="es-EC"/>
+          <w14:ligatures w14:val="none"/>
+        </w:rPr>
+        <w:t>;</w:t>
+      </w:r>
+      <w:r>
+        <w:rPr>
+          <w:rFonts w:ascii="Courier New" w:eastAsia="Times New Roman" w:hAnsi="Courier New" w:cs="Courier New"/>
+          <w:color w:val="CC7832"/>
+          <w:kern w:val="0"/>
+          <w:sz w:val="24"/>
+          <w:szCs w:val="24"/>
+          <w:lang w:eastAsia="es-EC"/>
+          <w14:ligatures w14:val="none"/>
+        </w:rPr>
+        <w:br/>
+        <w:t xml:space="preserve">import </w:t>
+      </w:r>
+      <w:r>
+        <w:rPr>
+          <w:rFonts w:ascii="Courier New" w:eastAsia="Times New Roman" w:hAnsi="Courier New" w:cs="Courier New"/>
+          <w:color w:val="A9B7C6"/>
+          <w:kern w:val="0"/>
+          <w:sz w:val="24"/>
+          <w:szCs w:val="24"/>
+          <w:lang w:eastAsia="es-EC"/>
+          <w14:ligatures w14:val="none"/>
+        </w:rPr>
+        <w:t>jakarta.validation.ConstraintValidatorContext</w:t>
+      </w:r>
+      <w:r>
+        <w:rPr>
+          <w:rFonts w:ascii="Courier New" w:eastAsia="Times New Roman" w:hAnsi="Courier New" w:cs="Courier New"/>
+          <w:color w:val="CC7832"/>
+          <w:kern w:val="0"/>
+          <w:sz w:val="24"/>
+          <w:szCs w:val="24"/>
+          <w:lang w:eastAsia="es-EC"/>
+          <w14:ligatures w14:val="none"/>
+        </w:rPr>
+        <w:t>;</w:t>
+      </w:r>
+      <w:r>
+        <w:rPr>
+          <w:rFonts w:ascii="Courier New" w:eastAsia="Times New Roman" w:hAnsi="Courier New" w:cs="Courier New"/>
+          <w:color w:val="CC7832"/>
+          <w:kern w:val="0"/>
+          <w:sz w:val="24"/>
+          <w:szCs w:val="24"/>
+          <w:lang w:eastAsia="es-EC"/>
+          <w14:ligatures w14:val="none"/>
+        </w:rPr>
+        <w:br/>
+      </w:r>
+      <w:r>
+        <w:rPr>
+          <w:rFonts w:ascii="Courier New" w:eastAsia="Times New Roman" w:hAnsi="Courier New" w:cs="Courier New"/>
+          <w:color w:val="CC7832"/>
+          <w:kern w:val="0"/>
+          <w:sz w:val="24"/>
+          <w:szCs w:val="24"/>
+          <w:lang w:eastAsia="es-EC"/>
+          <w14:ligatures w14:val="none"/>
+        </w:rPr>
+        <w:br/>
+        <w:t xml:space="preserve">public class </w:t>
+      </w:r>
+      <w:r>
+        <w:rPr>
+          <w:rFonts w:ascii="Courier New" w:eastAsia="Times New Roman" w:hAnsi="Courier New" w:cs="Courier New"/>
+          <w:color w:val="A9B7C6"/>
+          <w:kern w:val="0"/>
+          <w:sz w:val="24"/>
+          <w:szCs w:val="24"/>
+          <w:lang w:eastAsia="es-EC"/>
+          <w14:ligatures w14:val="none"/>
+        </w:rPr>
+        <w:t xml:space="preserve">IdentificadorRegexValidador </w:t>
+      </w:r>
+      <w:r>
+        <w:rPr>
+          <w:rFonts w:ascii="Courier New" w:eastAsia="Times New Roman" w:hAnsi="Courier New" w:cs="Courier New"/>
+          <w:color w:val="CC7832"/>
+          <w:kern w:val="0"/>
+          <w:sz w:val="24"/>
+          <w:szCs w:val="24"/>
+          <w:lang w:eastAsia="es-EC"/>
+          <w14:ligatures w14:val="none"/>
+        </w:rPr>
+        <w:t xml:space="preserve">implements </w:t>
+      </w:r>
+      <w:r>
+        <w:rPr>
+          <w:rFonts w:ascii="Courier New" w:eastAsia="Times New Roman" w:hAnsi="Courier New" w:cs="Courier New"/>
+          <w:color w:val="A9B7C6"/>
+          <w:kern w:val="0"/>
+          <w:sz w:val="24"/>
+          <w:szCs w:val="24"/>
+          <w:lang w:eastAsia="es-EC"/>
+          <w14:ligatures w14:val="none"/>
+        </w:rPr>
+        <w:t>ConstraintValidator&lt;</w:t>
+      </w:r>
+      <w:r>
+        <w:rPr>
+          <w:rFonts w:ascii="Courier New" w:eastAsia="Times New Roman" w:hAnsi="Courier New" w:cs="Courier New"/>
+          <w:color w:val="BBB529"/>
+          <w:kern w:val="0"/>
+          <w:sz w:val="24"/>
+          <w:szCs w:val="24"/>
+          <w:lang w:eastAsia="es-EC"/>
+          <w14:ligatures w14:val="none"/>
+        </w:rPr>
+        <w:t>IdentificadorRegex</w:t>
+      </w:r>
+      <w:r>
+        <w:rPr>
+          <w:rFonts w:ascii="Courier New" w:eastAsia="Times New Roman" w:hAnsi="Courier New" w:cs="Courier New"/>
+          <w:color w:val="CC7832"/>
+          <w:kern w:val="0"/>
+          <w:sz w:val="24"/>
+          <w:szCs w:val="24"/>
+          <w:lang w:eastAsia="es-EC"/>
+          <w14:ligatures w14:val="none"/>
+        </w:rPr>
+        <w:t>,</w:t>
+      </w:r>
+      <w:r>
+        <w:rPr>
+          <w:rFonts w:ascii="Courier New" w:eastAsia="Times New Roman" w:hAnsi="Courier New" w:cs="Courier New"/>
+          <w:color w:val="A9B7C6"/>
+          <w:kern w:val="0"/>
+          <w:sz w:val="24"/>
+          <w:szCs w:val="24"/>
+          <w:lang w:eastAsia="es-EC"/>
+          <w14:ligatures w14:val="none"/>
+        </w:rPr>
+        <w:t>String&gt; {</w:t>
+      </w:r>
+      <w:r>
+        <w:rPr>
+          <w:rFonts w:ascii="Courier New" w:eastAsia="Times New Roman" w:hAnsi="Courier New" w:cs="Courier New"/>
+          <w:color w:val="A9B7C6"/>
+          <w:kern w:val="0"/>
+          <w:sz w:val="24"/>
+          <w:szCs w:val="24"/>
+          <w:lang w:eastAsia="es-EC"/>
+          <w14:ligatures w14:val="none"/>
+        </w:rPr>
+        <w:br/>
+      </w:r>
+      <w:r>
+        <w:rPr>
+          <w:rFonts w:ascii="Courier New" w:eastAsia="Times New Roman" w:hAnsi="Courier New" w:cs="Courier New"/>
+          <w:color w:val="A9B7C6"/>
+          <w:kern w:val="0"/>
+          <w:sz w:val="24"/>
+          <w:szCs w:val="24"/>
+          <w:lang w:eastAsia="es-EC"/>
+          <w14:ligatures w14:val="none"/>
+        </w:rPr>
+        <w:br/>
+      </w:r>
+      <w:r>
+        <w:rPr>
+          <w:rFonts w:ascii="Courier New" w:eastAsia="Times New Roman" w:hAnsi="Courier New" w:cs="Courier New"/>
+          <w:color w:val="A9B7C6"/>
+          <w:kern w:val="0"/>
+          <w:sz w:val="24"/>
+          <w:szCs w:val="24"/>
+          <w:lang w:eastAsia="es-EC"/>
+          <w14:ligatures w14:val="none"/>
+        </w:rPr>
+        <w:br/>
+        <w:t xml:space="preserve">    </w:t>
+      </w:r>
+      <w:r>
+        <w:rPr>
+          <w:rFonts w:ascii="Courier New" w:eastAsia="Times New Roman" w:hAnsi="Courier New" w:cs="Courier New"/>
+          <w:color w:val="BBB529"/>
+          <w:kern w:val="0"/>
+          <w:sz w:val="24"/>
+          <w:szCs w:val="24"/>
+          <w:lang w:eastAsia="es-EC"/>
+          <w14:ligatures w14:val="none"/>
+        </w:rPr>
+        <w:t>@Override</w:t>
+      </w:r>
+      <w:r>
+        <w:rPr>
+          <w:rFonts w:ascii="Courier New" w:eastAsia="Times New Roman" w:hAnsi="Courier New" w:cs="Courier New"/>
+          <w:color w:val="BBB529"/>
+          <w:kern w:val="0"/>
+          <w:sz w:val="24"/>
+          <w:szCs w:val="24"/>
+          <w:lang w:eastAsia="es-EC"/>
+          <w14:ligatures w14:val="none"/>
+        </w:rPr>
+        <w:br/>
+        <w:t xml:space="preserve">    </w:t>
+      </w:r>
+      <w:r>
+        <w:rPr>
+          <w:rFonts w:ascii="Courier New" w:eastAsia="Times New Roman" w:hAnsi="Courier New" w:cs="Courier New"/>
+          <w:color w:val="CC7832"/>
+          <w:kern w:val="0"/>
+          <w:sz w:val="24"/>
+          <w:szCs w:val="24"/>
+          <w:lang w:eastAsia="es-EC"/>
+          <w14:ligatures w14:val="none"/>
+        </w:rPr>
+        <w:t xml:space="preserve">public boolean </w:t>
+      </w:r>
+      <w:r>
+        <w:rPr>
+          <w:rFonts w:ascii="Courier New" w:eastAsia="Times New Roman" w:hAnsi="Courier New" w:cs="Courier New"/>
+          <w:color w:val="FFC66D"/>
+          <w:kern w:val="0"/>
+          <w:sz w:val="24"/>
+          <w:szCs w:val="24"/>
+          <w:lang w:eastAsia="es-EC"/>
+          <w14:ligatures w14:val="none"/>
+        </w:rPr>
+        <w:t>isValid</w:t>
+      </w:r>
+      <w:r>
+        <w:rPr>
+          <w:rFonts w:ascii="Courier New" w:eastAsia="Times New Roman" w:hAnsi="Courier New" w:cs="Courier New"/>
+          <w:color w:val="A9B7C6"/>
+          <w:kern w:val="0"/>
+          <w:sz w:val="24"/>
+          <w:szCs w:val="24"/>
+          <w:lang w:eastAsia="es-EC"/>
+          <w14:ligatures w14:val="none"/>
+        </w:rPr>
+        <w:t>(String value</w:t>
+      </w:r>
+      <w:r>
+        <w:rPr>
+          <w:rFonts w:ascii="Courier New" w:eastAsia="Times New Roman" w:hAnsi="Courier New" w:cs="Courier New"/>
+          <w:color w:val="CC7832"/>
+          <w:kern w:val="0"/>
+          <w:sz w:val="24"/>
+          <w:szCs w:val="24"/>
+          <w:lang w:eastAsia="es-EC"/>
+          <w14:ligatures w14:val="none"/>
+        </w:rPr>
+        <w:t xml:space="preserve">, </w:t>
+      </w:r>
+      <w:r>
+        <w:rPr>
+          <w:rFonts w:ascii="Courier New" w:eastAsia="Times New Roman" w:hAnsi="Courier New" w:cs="Courier New"/>
+          <w:color w:val="A9B7C6"/>
+          <w:kern w:val="0"/>
+          <w:sz w:val="24"/>
+          <w:szCs w:val="24"/>
+          <w:lang w:eastAsia="es-EC"/>
+          <w14:ligatures w14:val="none"/>
+        </w:rPr>
+        <w:t>ConstraintValidatorContext constraintValidatorContext) {</w:t>
+      </w:r>
+      <w:r>
+        <w:rPr>
+          <w:rFonts w:ascii="Courier New" w:eastAsia="Times New Roman" w:hAnsi="Courier New" w:cs="Courier New"/>
+          <w:color w:val="A9B7C6"/>
+          <w:kern w:val="0"/>
+          <w:sz w:val="24"/>
+          <w:szCs w:val="24"/>
+          <w:lang w:eastAsia="es-EC"/>
+          <w14:ligatures w14:val="none"/>
+        </w:rPr>
+        <w:br/>
+        <w:t xml:space="preserve">        </w:t>
+      </w:r>
+      <w:r>
+        <w:rPr>
+          <w:rFonts w:ascii="Courier New" w:eastAsia="Times New Roman" w:hAnsi="Courier New" w:cs="Courier New"/>
+          <w:color w:val="CC7832"/>
+          <w:kern w:val="0"/>
+          <w:sz w:val="24"/>
+          <w:szCs w:val="24"/>
+          <w:lang w:eastAsia="es-EC"/>
+          <w14:ligatures w14:val="none"/>
+        </w:rPr>
+        <w:t>if</w:t>
+      </w:r>
+      <w:r>
+        <w:rPr>
+          <w:rFonts w:ascii="Courier New" w:eastAsia="Times New Roman" w:hAnsi="Courier New" w:cs="Courier New"/>
+          <w:color w:val="A9B7C6"/>
+          <w:kern w:val="0"/>
+          <w:sz w:val="24"/>
+          <w:szCs w:val="24"/>
+          <w:lang w:eastAsia="es-EC"/>
+          <w14:ligatures w14:val="none"/>
+        </w:rPr>
+        <w:t>(value.matches(</w:t>
+      </w:r>
+      <w:r>
+        <w:rPr>
+          <w:rFonts w:ascii="Courier New" w:eastAsia="Times New Roman" w:hAnsi="Courier New" w:cs="Courier New"/>
+          <w:color w:val="6A8759"/>
+          <w:kern w:val="0"/>
+          <w:sz w:val="24"/>
+          <w:szCs w:val="24"/>
+          <w:lang w:eastAsia="es-EC"/>
+          <w14:ligatures w14:val="none"/>
+        </w:rPr>
+        <w:t>"</w:t>
+      </w:r>
+      <w:r>
+        <w:rPr>
+          <w:rFonts w:ascii="Courier New" w:eastAsia="Times New Roman" w:hAnsi="Courier New" w:cs="Courier New"/>
+          <w:color w:val="CC7832"/>
+          <w:kern w:val="0"/>
+          <w:sz w:val="24"/>
+          <w:szCs w:val="24"/>
+          <w:shd w:val="clear" w:color="auto" w:fill="364135"/>
+          <w:lang w:eastAsia="es-EC"/>
+          <w14:ligatures w14:val="none"/>
+        </w:rPr>
+        <w:t>\\</w:t>
+      </w:r>
+      <w:r>
+        <w:rPr>
+          <w:rFonts w:ascii="Courier New" w:eastAsia="Times New Roman" w:hAnsi="Courier New" w:cs="Courier New"/>
+          <w:color w:val="6A8759"/>
+          <w:kern w:val="0"/>
+          <w:sz w:val="24"/>
+          <w:szCs w:val="24"/>
+          <w:shd w:val="clear" w:color="auto" w:fill="364135"/>
+          <w:lang w:eastAsia="es-EC"/>
+          <w14:ligatures w14:val="none"/>
+        </w:rPr>
+        <w:t>d{3}</w:t>
+      </w:r>
+      <w:r>
+        <w:rPr>
+          <w:rFonts w:ascii="Courier New" w:eastAsia="Times New Roman" w:hAnsi="Courier New" w:cs="Courier New"/>
+          <w:color w:val="CC7832"/>
+          <w:kern w:val="0"/>
+          <w:sz w:val="24"/>
+          <w:szCs w:val="24"/>
+          <w:shd w:val="clear" w:color="auto" w:fill="364135"/>
+          <w:lang w:eastAsia="es-EC"/>
+          <w14:ligatures w14:val="none"/>
+        </w:rPr>
+        <w:t>\\</w:t>
+      </w:r>
+      <w:r>
+        <w:rPr>
+          <w:rFonts w:ascii="Courier New" w:eastAsia="Times New Roman" w:hAnsi="Courier New" w:cs="Courier New"/>
+          <w:color w:val="6A8759"/>
+          <w:kern w:val="0"/>
+          <w:sz w:val="24"/>
+          <w:szCs w:val="24"/>
+          <w:shd w:val="clear" w:color="auto" w:fill="364135"/>
+          <w:lang w:eastAsia="es-EC"/>
+          <w14:ligatures w14:val="none"/>
+        </w:rPr>
+        <w:t>.</w:t>
+      </w:r>
+      <w:r>
+        <w:rPr>
+          <w:rFonts w:ascii="Courier New" w:eastAsia="Times New Roman" w:hAnsi="Courier New" w:cs="Courier New"/>
+          <w:color w:val="CC7832"/>
+          <w:kern w:val="0"/>
+          <w:sz w:val="24"/>
+          <w:szCs w:val="24"/>
+          <w:shd w:val="clear" w:color="auto" w:fill="364135"/>
+          <w:lang w:eastAsia="es-EC"/>
+          <w14:ligatures w14:val="none"/>
+        </w:rPr>
+        <w:t>\\</w:t>
+      </w:r>
+      <w:r>
+        <w:rPr>
+          <w:rFonts w:ascii="Courier New" w:eastAsia="Times New Roman" w:hAnsi="Courier New" w:cs="Courier New"/>
+          <w:color w:val="6A8759"/>
+          <w:kern w:val="0"/>
+          <w:sz w:val="24"/>
+          <w:szCs w:val="24"/>
+          <w:shd w:val="clear" w:color="auto" w:fill="364135"/>
+          <w:lang w:eastAsia="es-EC"/>
+          <w14:ligatures w14:val="none"/>
+        </w:rPr>
+        <w:t>d{3}</w:t>
+      </w:r>
+      <w:r>
+        <w:rPr>
+          <w:rFonts w:ascii="Courier New" w:eastAsia="Times New Roman" w:hAnsi="Courier New" w:cs="Courier New"/>
+          <w:color w:val="CC7832"/>
+          <w:kern w:val="0"/>
+          <w:sz w:val="24"/>
+          <w:szCs w:val="24"/>
+          <w:shd w:val="clear" w:color="auto" w:fill="364135"/>
+          <w:lang w:eastAsia="es-EC"/>
+          <w14:ligatures w14:val="none"/>
+        </w:rPr>
+        <w:t>\\</w:t>
+      </w:r>
+      <w:r>
+        <w:rPr>
+          <w:rFonts w:ascii="Courier New" w:eastAsia="Times New Roman" w:hAnsi="Courier New" w:cs="Courier New"/>
+          <w:color w:val="6A8759"/>
+          <w:kern w:val="0"/>
+          <w:sz w:val="24"/>
+          <w:szCs w:val="24"/>
+          <w:shd w:val="clear" w:color="auto" w:fill="364135"/>
+          <w:lang w:eastAsia="es-EC"/>
+          <w14:ligatures w14:val="none"/>
+        </w:rPr>
+        <w:t>.</w:t>
+      </w:r>
+      <w:r>
+        <w:rPr>
+          <w:rFonts w:ascii="Courier New" w:eastAsia="Times New Roman" w:hAnsi="Courier New" w:cs="Courier New"/>
+          <w:color w:val="CC7832"/>
+          <w:kern w:val="0"/>
+          <w:sz w:val="24"/>
+          <w:szCs w:val="24"/>
+          <w:shd w:val="clear" w:color="auto" w:fill="364135"/>
+          <w:lang w:eastAsia="es-EC"/>
+          <w14:ligatures w14:val="none"/>
+        </w:rPr>
+        <w:t>\\</w:t>
+      </w:r>
+      <w:r>
+        <w:rPr>
+          <w:rFonts w:ascii="Courier New" w:eastAsia="Times New Roman" w:hAnsi="Courier New" w:cs="Courier New"/>
+          <w:color w:val="6A8759"/>
+          <w:kern w:val="0"/>
+          <w:sz w:val="24"/>
+          <w:szCs w:val="24"/>
+          <w:shd w:val="clear" w:color="auto" w:fill="364135"/>
+          <w:lang w:eastAsia="es-EC"/>
+          <w14:ligatures w14:val="none"/>
+        </w:rPr>
+        <w:t>d{3}-[A-Z]</w:t>
+      </w:r>
+      <w:r>
+        <w:rPr>
+          <w:rFonts w:ascii="Courier New" w:eastAsia="Times New Roman" w:hAnsi="Courier New" w:cs="Courier New"/>
+          <w:color w:val="6A8759"/>
+          <w:kern w:val="0"/>
+          <w:sz w:val="24"/>
+          <w:szCs w:val="24"/>
+          <w:lang w:eastAsia="es-EC"/>
+          <w14:ligatures w14:val="none"/>
+        </w:rPr>
+        <w:t>"</w:t>
+      </w:r>
+      <w:r>
+        <w:rPr>
+          <w:rFonts w:ascii="Courier New" w:eastAsia="Times New Roman" w:hAnsi="Courier New" w:cs="Courier New"/>
+          <w:color w:val="A9B7C6"/>
+          <w:kern w:val="0"/>
+          <w:sz w:val="24"/>
+          <w:szCs w:val="24"/>
+          <w:lang w:eastAsia="es-EC"/>
+          <w14:ligatures w14:val="none"/>
+        </w:rPr>
+        <w:t>)==</w:t>
+      </w:r>
+      <w:r>
+        <w:rPr>
+          <w:rFonts w:ascii="Courier New" w:eastAsia="Times New Roman" w:hAnsi="Courier New" w:cs="Courier New"/>
+          <w:color w:val="CC7832"/>
+          <w:kern w:val="0"/>
+          <w:sz w:val="24"/>
+          <w:szCs w:val="24"/>
+          <w:lang w:eastAsia="es-EC"/>
+          <w14:ligatures w14:val="none"/>
+        </w:rPr>
+        <w:t>false</w:t>
+      </w:r>
+      <w:r>
+        <w:rPr>
+          <w:rFonts w:ascii="Courier New" w:eastAsia="Times New Roman" w:hAnsi="Courier New" w:cs="Courier New"/>
+          <w:color w:val="A9B7C6"/>
+          <w:kern w:val="0"/>
+          <w:sz w:val="24"/>
+          <w:szCs w:val="24"/>
+          <w:lang w:eastAsia="es-EC"/>
+          <w14:ligatures w14:val="none"/>
+        </w:rPr>
+        <w:t>) {</w:t>
+      </w:r>
+      <w:r>
+        <w:rPr>
+          <w:rFonts w:ascii="Courier New" w:eastAsia="Times New Roman" w:hAnsi="Courier New" w:cs="Courier New"/>
+          <w:color w:val="A9B7C6"/>
+          <w:kern w:val="0"/>
+          <w:sz w:val="24"/>
+          <w:szCs w:val="24"/>
+          <w:lang w:eastAsia="es-EC"/>
+          <w14:ligatures w14:val="none"/>
+        </w:rPr>
+        <w:br/>
+        <w:t xml:space="preserve">            </w:t>
+      </w:r>
+      <w:r>
+        <w:rPr>
+          <w:rFonts w:ascii="Courier New" w:eastAsia="Times New Roman" w:hAnsi="Courier New" w:cs="Courier New"/>
+          <w:color w:val="CC7832"/>
+          <w:kern w:val="0"/>
+          <w:sz w:val="24"/>
+          <w:szCs w:val="24"/>
+          <w:lang w:eastAsia="es-EC"/>
+          <w14:ligatures w14:val="none"/>
+        </w:rPr>
+        <w:t>return true;</w:t>
+      </w:r>
+      <w:r>
+        <w:rPr>
+          <w:rFonts w:ascii="Courier New" w:eastAsia="Times New Roman" w:hAnsi="Courier New" w:cs="Courier New"/>
+          <w:color w:val="CC7832"/>
+          <w:kern w:val="0"/>
+          <w:sz w:val="24"/>
+          <w:szCs w:val="24"/>
+          <w:lang w:eastAsia="es-EC"/>
+          <w14:ligatures w14:val="none"/>
+        </w:rPr>
+        <w:br/>
+        <w:t xml:space="preserve">        </w:t>
+      </w:r>
+      <w:r>
+        <w:rPr>
+          <w:rFonts w:ascii="Courier New" w:eastAsia="Times New Roman" w:hAnsi="Courier New" w:cs="Courier New"/>
+          <w:color w:val="A9B7C6"/>
+          <w:kern w:val="0"/>
+          <w:sz w:val="24"/>
+          <w:szCs w:val="24"/>
+          <w:lang w:eastAsia="es-EC"/>
+          <w14:ligatures w14:val="none"/>
+        </w:rPr>
+        <w:t>}</w:t>
+      </w:r>
+      <w:r>
+        <w:rPr>
+          <w:rFonts w:ascii="Courier New" w:eastAsia="Times New Roman" w:hAnsi="Courier New" w:cs="Courier New"/>
+          <w:color w:val="A9B7C6"/>
+          <w:kern w:val="0"/>
+          <w:sz w:val="24"/>
+          <w:szCs w:val="24"/>
+          <w:lang w:eastAsia="es-EC"/>
+          <w14:ligatures w14:val="none"/>
+        </w:rPr>
+        <w:br/>
+        <w:t xml:space="preserve">        </w:t>
+      </w:r>
+      <w:r>
+        <w:rPr>
+          <w:rFonts w:ascii="Courier New" w:eastAsia="Times New Roman" w:hAnsi="Courier New" w:cs="Courier New"/>
+          <w:color w:val="CC7832"/>
+          <w:kern w:val="0"/>
+          <w:sz w:val="24"/>
+          <w:szCs w:val="24"/>
+          <w:lang w:eastAsia="es-EC"/>
+          <w14:ligatures w14:val="none"/>
+        </w:rPr>
+        <w:t>return false;</w:t>
+      </w:r>
+      <w:r>
+        <w:rPr>
+          <w:rFonts w:ascii="Courier New" w:eastAsia="Times New Roman" w:hAnsi="Courier New" w:cs="Courier New"/>
+          <w:color w:val="CC7832"/>
+          <w:kern w:val="0"/>
+          <w:sz w:val="24"/>
+          <w:szCs w:val="24"/>
+          <w:lang w:eastAsia="es-EC"/>
+          <w14:ligatures w14:val="none"/>
+        </w:rPr>
+        <w:br/>
+        <w:t xml:space="preserve">    </w:t>
+      </w:r>
+      <w:r>
+        <w:rPr>
+          <w:rFonts w:ascii="Courier New" w:eastAsia="Times New Roman" w:hAnsi="Courier New" w:cs="Courier New"/>
+          <w:color w:val="A9B7C6"/>
+          <w:kern w:val="0"/>
+          <w:sz w:val="24"/>
+          <w:szCs w:val="24"/>
+          <w:lang w:eastAsia="es-EC"/>
+          <w14:ligatures w14:val="none"/>
+        </w:rPr>
+        <w:t>}</w:t>
+      </w:r>
+      <w:r>
+        <w:rPr>
+          <w:rFonts w:ascii="Courier New" w:eastAsia="Times New Roman" w:hAnsi="Courier New" w:cs="Courier New"/>
+          <w:color w:val="A9B7C6"/>
+          <w:kern w:val="0"/>
+          <w:sz w:val="24"/>
+          <w:szCs w:val="24"/>
+          <w:lang w:eastAsia="es-EC"/>
+          <w14:ligatures w14:val="none"/>
+        </w:rPr>
+        <w:br/>
+        <w:t>}</w:t>
+      </w:r>
+    </w:p>
+    <w:p>
+      <w:pPr>
+        <w:rPr>
+          <w:lang w:eastAsia="es-EC"/>
+        </w:rPr>
+      </w:pPr>
+      <w:r>
+        <w:rPr>
+          <w:lang w:eastAsia="es-EC"/>
+        </w:rPr>
+        <w:lastRenderedPageBreak/>
+        <w:t>la diferencia es que como isismos antes con una clase Validador podemos validar varios campos, y con anotaciones se valida un valor en especifico pero puede replicar y reutilizar en varios campos</w:t>
+      </w:r>
+    </w:p>
+    <w:p>
+      <w:pPr>
+        <w:rPr>
+          <w:lang w:eastAsia="es-EC"/>
+        </w:rPr>
+      </w:pPr>
+      <w:r>
+        <w:rPr>
+          <w:lang w:eastAsia="es-EC"/>
+        </w:rPr>
+        <w:t>usando anotaciones es la forma nativa de la api anotación de java, y usando clases con la interfaz validator es la forma de spring</w:t>
       </w:r>
     </w:p>
     <w:p>

</xml_diff>

<commit_message>
649. Validación personalizada usando anotaciones ejemplo requerido
</commit_message>
<xml_diff>
--- a/QuieroProgramar-Spring-Boot/JAVA127-S79/SECCION_81/SECCION 81.docx
+++ b/QuieroProgramar-Spring-Boot/JAVA127-S79/SECCION_81/SECCION 81.docx
@@ -32703,20 +32703,2091 @@
       <w:bookmarkEnd w:id="22"/>
     </w:p>
     <w:p>
+      <w:r>
+        <w:t>Practicamos usando anotaciones para el apellido en ves de not empty</w:t>
+      </w:r>
+    </w:p>
+    <w:p>
+      <w:r>
+        <w:t>Primeor comentamos su anotación</w:t>
+      </w:r>
+      <w:r>
+        <w:t xml:space="preserve"> not empty y la anotamos, en este caso requerido</w:t>
+      </w:r>
+    </w:p>
+    <w:p>
       <w:pPr>
-        <w:pStyle w:val="Ttulo1"/>
-        <w:ind w:left="708" w:hanging="708"/>
-        <w:rPr>
-          <w:lang w:eastAsia="es-EC"/>
+        <w:shd w:val="clear" w:color="auto" w:fill="2B2B2B"/>
+        <w:spacing w:after="0" w:line="240" w:lineRule="auto"/>
+        <w:rPr>
+          <w:rFonts w:ascii="Courier New" w:eastAsia="Times New Roman" w:hAnsi="Courier New" w:cs="Courier New"/>
+          <w:color w:val="A9B7C6"/>
+          <w:kern w:val="0"/>
+          <w:sz w:val="24"/>
+          <w:szCs w:val="24"/>
+          <w:lang w:eastAsia="es-EC"/>
+          <w14:ligatures w14:val="none"/>
         </w:rPr>
       </w:pPr>
       <w:r>
         <w:rPr>
-          <w:lang w:eastAsia="es-EC"/>
-        </w:rPr>
-        <w:t>REVISAR 649</w:t>
+          <w:rFonts w:ascii="Courier New" w:eastAsia="Times New Roman" w:hAnsi="Courier New" w:cs="Courier New"/>
+          <w:color w:val="808080"/>
+          <w:kern w:val="0"/>
+          <w:sz w:val="24"/>
+          <w:szCs w:val="24"/>
+          <w:lang w:eastAsia="es-EC"/>
+          <w14:ligatures w14:val="none"/>
+        </w:rPr>
+        <w:t>//    @NotEmpty</w:t>
+      </w:r>
+      <w:r>
+        <w:rPr>
+          <w:rFonts w:ascii="Courier New" w:eastAsia="Times New Roman" w:hAnsi="Courier New" w:cs="Courier New"/>
+          <w:color w:val="808080"/>
+          <w:kern w:val="0"/>
+          <w:sz w:val="24"/>
+          <w:szCs w:val="24"/>
+          <w:lang w:eastAsia="es-EC"/>
+          <w14:ligatures w14:val="none"/>
+        </w:rPr>
+        <w:br/>
+        <w:t xml:space="preserve">    </w:t>
+      </w:r>
+      <w:r>
+        <w:rPr>
+          <w:rFonts w:ascii="Courier New" w:eastAsia="Times New Roman" w:hAnsi="Courier New" w:cs="Courier New"/>
+          <w:color w:val="BBB529"/>
+          <w:kern w:val="0"/>
+          <w:sz w:val="24"/>
+          <w:szCs w:val="24"/>
+          <w:lang w:eastAsia="es-EC"/>
+          <w14:ligatures w14:val="none"/>
+        </w:rPr>
+        <w:t>@Requerido</w:t>
+      </w:r>
+      <w:r>
+        <w:rPr>
+          <w:rFonts w:ascii="Courier New" w:eastAsia="Times New Roman" w:hAnsi="Courier New" w:cs="Courier New"/>
+          <w:color w:val="BBB529"/>
+          <w:kern w:val="0"/>
+          <w:sz w:val="24"/>
+          <w:szCs w:val="24"/>
+          <w:lang w:eastAsia="es-EC"/>
+          <w14:ligatures w14:val="none"/>
+        </w:rPr>
+        <w:br/>
+        <w:t xml:space="preserve">    </w:t>
+      </w:r>
+      <w:r>
+        <w:rPr>
+          <w:rFonts w:ascii="Courier New" w:eastAsia="Times New Roman" w:hAnsi="Courier New" w:cs="Courier New"/>
+          <w:color w:val="CC7832"/>
+          <w:kern w:val="0"/>
+          <w:sz w:val="24"/>
+          <w:szCs w:val="24"/>
+          <w:lang w:eastAsia="es-EC"/>
+          <w14:ligatures w14:val="none"/>
+        </w:rPr>
+        <w:t xml:space="preserve">private </w:t>
+      </w:r>
+      <w:r>
+        <w:rPr>
+          <w:rFonts w:ascii="Courier New" w:eastAsia="Times New Roman" w:hAnsi="Courier New" w:cs="Courier New"/>
+          <w:color w:val="A9B7C6"/>
+          <w:kern w:val="0"/>
+          <w:sz w:val="24"/>
+          <w:szCs w:val="24"/>
+          <w:lang w:eastAsia="es-EC"/>
+          <w14:ligatures w14:val="none"/>
+        </w:rPr>
+        <w:t xml:space="preserve">String </w:t>
+      </w:r>
+      <w:r>
+        <w:rPr>
+          <w:rFonts w:ascii="Courier New" w:eastAsia="Times New Roman" w:hAnsi="Courier New" w:cs="Courier New"/>
+          <w:color w:val="9876AA"/>
+          <w:kern w:val="0"/>
+          <w:sz w:val="24"/>
+          <w:szCs w:val="24"/>
+          <w:lang w:eastAsia="es-EC"/>
+          <w14:ligatures w14:val="none"/>
+        </w:rPr>
+        <w:t>apellido</w:t>
+      </w:r>
+      <w:r>
+        <w:rPr>
+          <w:rFonts w:ascii="Courier New" w:eastAsia="Times New Roman" w:hAnsi="Courier New" w:cs="Courier New"/>
+          <w:color w:val="CC7832"/>
+          <w:kern w:val="0"/>
+          <w:sz w:val="24"/>
+          <w:szCs w:val="24"/>
+          <w:lang w:eastAsia="es-EC"/>
+          <w14:ligatures w14:val="none"/>
+        </w:rPr>
+        <w:t>;</w:t>
       </w:r>
     </w:p>
+    <w:p/>
+    <w:p>
+      <w:r>
+        <w:t>Tambien podemos usar el @Requerido en otro campo como en el email comentando su notempty, el email tendrá el mensaje propio de requerido mientras  apellido tendrá el del properties</w:t>
+      </w:r>
+    </w:p>
+    <w:p/>
+    <w:p>
+      <w:pPr>
+        <w:shd w:val="clear" w:color="auto" w:fill="2B2B2B"/>
+        <w:spacing w:after="0" w:line="240" w:lineRule="auto"/>
+        <w:rPr>
+          <w:rFonts w:ascii="Courier New" w:eastAsia="Times New Roman" w:hAnsi="Courier New" w:cs="Courier New"/>
+          <w:color w:val="A9B7C6"/>
+          <w:kern w:val="0"/>
+          <w:sz w:val="24"/>
+          <w:szCs w:val="24"/>
+          <w:lang w:val="en-US" w:eastAsia="es-EC"/>
+          <w14:ligatures w14:val="none"/>
+        </w:rPr>
+      </w:pPr>
+      <w:r>
+        <w:rPr>
+          <w:rFonts w:ascii="Courier New" w:eastAsia="Times New Roman" w:hAnsi="Courier New" w:cs="Courier New"/>
+          <w:color w:val="808080"/>
+          <w:kern w:val="0"/>
+          <w:sz w:val="24"/>
+          <w:szCs w:val="24"/>
+          <w:lang w:val="en-US" w:eastAsia="es-EC"/>
+          <w14:ligatures w14:val="none"/>
+        </w:rPr>
+        <w:t>//    @NotEmpty</w:t>
+      </w:r>
+      <w:r>
+        <w:rPr>
+          <w:rFonts w:ascii="Courier New" w:eastAsia="Times New Roman" w:hAnsi="Courier New" w:cs="Courier New"/>
+          <w:color w:val="808080"/>
+          <w:kern w:val="0"/>
+          <w:sz w:val="24"/>
+          <w:szCs w:val="24"/>
+          <w:lang w:val="en-US" w:eastAsia="es-EC"/>
+          <w14:ligatures w14:val="none"/>
+        </w:rPr>
+        <w:br/>
+        <w:t xml:space="preserve">    </w:t>
+      </w:r>
+      <w:r>
+        <w:rPr>
+          <w:rFonts w:ascii="Courier New" w:eastAsia="Times New Roman" w:hAnsi="Courier New" w:cs="Courier New"/>
+          <w:color w:val="BBB529"/>
+          <w:kern w:val="0"/>
+          <w:sz w:val="24"/>
+          <w:szCs w:val="24"/>
+          <w:lang w:val="en-US" w:eastAsia="es-EC"/>
+          <w14:ligatures w14:val="none"/>
+        </w:rPr>
+        <w:t>@Requerido</w:t>
+      </w:r>
+      <w:r>
+        <w:rPr>
+          <w:rFonts w:ascii="Courier New" w:eastAsia="Times New Roman" w:hAnsi="Courier New" w:cs="Courier New"/>
+          <w:color w:val="BBB529"/>
+          <w:kern w:val="0"/>
+          <w:sz w:val="24"/>
+          <w:szCs w:val="24"/>
+          <w:lang w:val="en-US" w:eastAsia="es-EC"/>
+          <w14:ligatures w14:val="none"/>
+        </w:rPr>
+        <w:br/>
+        <w:t xml:space="preserve">    @Email</w:t>
+      </w:r>
+      <w:r>
+        <w:rPr>
+          <w:rFonts w:ascii="Courier New" w:eastAsia="Times New Roman" w:hAnsi="Courier New" w:cs="Courier New"/>
+          <w:color w:val="BBB529"/>
+          <w:kern w:val="0"/>
+          <w:sz w:val="24"/>
+          <w:szCs w:val="24"/>
+          <w:lang w:val="en-US" w:eastAsia="es-EC"/>
+          <w14:ligatures w14:val="none"/>
+        </w:rPr>
+        <w:br/>
+        <w:t xml:space="preserve">    </w:t>
+      </w:r>
+      <w:r>
+        <w:rPr>
+          <w:rFonts w:ascii="Courier New" w:eastAsia="Times New Roman" w:hAnsi="Courier New" w:cs="Courier New"/>
+          <w:color w:val="CC7832"/>
+          <w:kern w:val="0"/>
+          <w:sz w:val="24"/>
+          <w:szCs w:val="24"/>
+          <w:lang w:val="en-US" w:eastAsia="es-EC"/>
+          <w14:ligatures w14:val="none"/>
+        </w:rPr>
+        <w:t xml:space="preserve">private </w:t>
+      </w:r>
+      <w:r>
+        <w:rPr>
+          <w:rFonts w:ascii="Courier New" w:eastAsia="Times New Roman" w:hAnsi="Courier New" w:cs="Courier New"/>
+          <w:color w:val="A9B7C6"/>
+          <w:kern w:val="0"/>
+          <w:sz w:val="24"/>
+          <w:szCs w:val="24"/>
+          <w:lang w:val="en-US" w:eastAsia="es-EC"/>
+          <w14:ligatures w14:val="none"/>
+        </w:rPr>
+        <w:t xml:space="preserve">String </w:t>
+      </w:r>
+      <w:r>
+        <w:rPr>
+          <w:rFonts w:ascii="Courier New" w:eastAsia="Times New Roman" w:hAnsi="Courier New" w:cs="Courier New"/>
+          <w:color w:val="9876AA"/>
+          <w:kern w:val="0"/>
+          <w:sz w:val="24"/>
+          <w:szCs w:val="24"/>
+          <w:lang w:val="en-US" w:eastAsia="es-EC"/>
+          <w14:ligatures w14:val="none"/>
+        </w:rPr>
+        <w:t>email</w:t>
+      </w:r>
+      <w:r>
+        <w:rPr>
+          <w:rFonts w:ascii="Courier New" w:eastAsia="Times New Roman" w:hAnsi="Courier New" w:cs="Courier New"/>
+          <w:color w:val="CC7832"/>
+          <w:kern w:val="0"/>
+          <w:sz w:val="24"/>
+          <w:szCs w:val="24"/>
+          <w:lang w:val="en-US" w:eastAsia="es-EC"/>
+          <w14:ligatures w14:val="none"/>
+        </w:rPr>
+        <w:t>;</w:t>
+      </w:r>
+    </w:p>
+    <w:p>
+      <w:pPr>
+        <w:rPr>
+          <w:lang w:val="en-US"/>
+        </w:rPr>
+      </w:pPr>
+    </w:p>
+    <w:p>
+      <w:pPr>
+        <w:rPr>
+          <w:lang w:val="en-US"/>
+        </w:rPr>
+      </w:pPr>
+    </w:p>
+    <w:p>
+      <w:r>
+        <w:lastRenderedPageBreak/>
+        <w:drawing>
+          <wp:inline distT="0" distB="0" distL="0" distR="0" wp14:anchorId="661D85D5" wp14:editId="15A4353E">
+            <wp:extent cx="4077053" cy="4252328"/>
+            <wp:effectExtent l="0" t="0" r="0" b="0"/>
+            <wp:docPr id="1272479076" name="Imagen 1"/>
+            <wp:cNvGraphicFramePr>
+              <a:graphicFrameLocks xmlns:a="http://schemas.openxmlformats.org/drawingml/2006/main" noChangeAspect="1"/>
+            </wp:cNvGraphicFramePr>
+            <a:graphic xmlns:a="http://schemas.openxmlformats.org/drawingml/2006/main">
+              <a:graphicData uri="http://schemas.openxmlformats.org/drawingml/2006/picture">
+                <pic:pic xmlns:pic="http://schemas.openxmlformats.org/drawingml/2006/picture">
+                  <pic:nvPicPr>
+                    <pic:cNvPr id="1272479076" name=""/>
+                    <pic:cNvPicPr/>
+                  </pic:nvPicPr>
+                  <pic:blipFill>
+                    <a:blip r:embed="rId17"/>
+                    <a:stretch>
+                      <a:fillRect/>
+                    </a:stretch>
+                  </pic:blipFill>
+                  <pic:spPr>
+                    <a:xfrm>
+                      <a:off x="0" y="0"/>
+                      <a:ext cx="4077053" cy="4252328"/>
+                    </a:xfrm>
+                    <a:prstGeom prst="rect">
+                      <a:avLst/>
+                    </a:prstGeom>
+                  </pic:spPr>
+                </pic:pic>
+              </a:graphicData>
+            </a:graphic>
+          </wp:inline>
+        </w:drawing>
+      </w:r>
+    </w:p>
+    <w:p>
+      <w:r>
+        <w:drawing>
+          <wp:inline distT="0" distB="0" distL="0" distR="0" wp14:anchorId="52AEC3B9" wp14:editId="15977AFC">
+            <wp:extent cx="2179509" cy="670618"/>
+            <wp:effectExtent l="0" t="0" r="0" b="0"/>
+            <wp:docPr id="373128398" name="Imagen 1"/>
+            <wp:cNvGraphicFramePr>
+              <a:graphicFrameLocks xmlns:a="http://schemas.openxmlformats.org/drawingml/2006/main" noChangeAspect="1"/>
+            </wp:cNvGraphicFramePr>
+            <a:graphic xmlns:a="http://schemas.openxmlformats.org/drawingml/2006/main">
+              <a:graphicData uri="http://schemas.openxmlformats.org/drawingml/2006/picture">
+                <pic:pic xmlns:pic="http://schemas.openxmlformats.org/drawingml/2006/picture">
+                  <pic:nvPicPr>
+                    <pic:cNvPr id="373128398" name=""/>
+                    <pic:cNvPicPr/>
+                  </pic:nvPicPr>
+                  <pic:blipFill>
+                    <a:blip r:embed="rId18"/>
+                    <a:stretch>
+                      <a:fillRect/>
+                    </a:stretch>
+                  </pic:blipFill>
+                  <pic:spPr>
+                    <a:xfrm>
+                      <a:off x="0" y="0"/>
+                      <a:ext cx="2179509" cy="670618"/>
+                    </a:xfrm>
+                    <a:prstGeom prst="rect">
+                      <a:avLst/>
+                    </a:prstGeom>
+                  </pic:spPr>
+                </pic:pic>
+              </a:graphicData>
+            </a:graphic>
+          </wp:inline>
+        </w:drawing>
+      </w:r>
+    </w:p>
+    <w:p>
+      <w:r>
+        <w:t>Requerido</w:t>
+      </w:r>
+    </w:p>
+    <w:p>
+      <w:pPr>
+        <w:shd w:val="clear" w:color="auto" w:fill="2B2B2B"/>
+        <w:spacing w:after="0" w:line="240" w:lineRule="auto"/>
+        <w:rPr>
+          <w:rFonts w:ascii="Courier New" w:eastAsia="Times New Roman" w:hAnsi="Courier New" w:cs="Courier New"/>
+          <w:color w:val="A9B7C6"/>
+          <w:kern w:val="0"/>
+          <w:sz w:val="24"/>
+          <w:szCs w:val="24"/>
+          <w:lang w:eastAsia="es-EC"/>
+          <w14:ligatures w14:val="none"/>
+        </w:rPr>
+      </w:pPr>
+      <w:r>
+        <w:rPr>
+          <w:rFonts w:ascii="Courier New" w:eastAsia="Times New Roman" w:hAnsi="Courier New" w:cs="Courier New"/>
+          <w:color w:val="CC7832"/>
+          <w:kern w:val="0"/>
+          <w:sz w:val="24"/>
+          <w:szCs w:val="24"/>
+          <w:lang w:eastAsia="es-EC"/>
+          <w14:ligatures w14:val="none"/>
+        </w:rPr>
+        <w:t xml:space="preserve">package </w:t>
+      </w:r>
+      <w:r>
+        <w:rPr>
+          <w:rFonts w:ascii="Courier New" w:eastAsia="Times New Roman" w:hAnsi="Courier New" w:cs="Courier New"/>
+          <w:color w:val="A9B7C6"/>
+          <w:kern w:val="0"/>
+          <w:sz w:val="24"/>
+          <w:szCs w:val="24"/>
+          <w:lang w:eastAsia="es-EC"/>
+          <w14:ligatures w14:val="none"/>
+        </w:rPr>
+        <w:t>com.bolsadeideas.springboot.form.app.validations.validationsApellido</w:t>
+      </w:r>
+      <w:r>
+        <w:rPr>
+          <w:rFonts w:ascii="Courier New" w:eastAsia="Times New Roman" w:hAnsi="Courier New" w:cs="Courier New"/>
+          <w:color w:val="CC7832"/>
+          <w:kern w:val="0"/>
+          <w:sz w:val="24"/>
+          <w:szCs w:val="24"/>
+          <w:lang w:eastAsia="es-EC"/>
+          <w14:ligatures w14:val="none"/>
+        </w:rPr>
+        <w:t>;</w:t>
+      </w:r>
+      <w:r>
+        <w:rPr>
+          <w:rFonts w:ascii="Courier New" w:eastAsia="Times New Roman" w:hAnsi="Courier New" w:cs="Courier New"/>
+          <w:color w:val="CC7832"/>
+          <w:kern w:val="0"/>
+          <w:sz w:val="24"/>
+          <w:szCs w:val="24"/>
+          <w:lang w:eastAsia="es-EC"/>
+          <w14:ligatures w14:val="none"/>
+        </w:rPr>
+        <w:br/>
+      </w:r>
+      <w:r>
+        <w:rPr>
+          <w:rFonts w:ascii="Courier New" w:eastAsia="Times New Roman" w:hAnsi="Courier New" w:cs="Courier New"/>
+          <w:color w:val="CC7832"/>
+          <w:kern w:val="0"/>
+          <w:sz w:val="24"/>
+          <w:szCs w:val="24"/>
+          <w:lang w:eastAsia="es-EC"/>
+          <w14:ligatures w14:val="none"/>
+        </w:rPr>
+        <w:br/>
+      </w:r>
+      <w:r>
+        <w:rPr>
+          <w:rFonts w:ascii="Courier New" w:eastAsia="Times New Roman" w:hAnsi="Courier New" w:cs="Courier New"/>
+          <w:color w:val="CC7832"/>
+          <w:kern w:val="0"/>
+          <w:sz w:val="24"/>
+          <w:szCs w:val="24"/>
+          <w:lang w:eastAsia="es-EC"/>
+          <w14:ligatures w14:val="none"/>
+        </w:rPr>
+        <w:br/>
+        <w:t xml:space="preserve">import </w:t>
+      </w:r>
+      <w:r>
+        <w:rPr>
+          <w:rFonts w:ascii="Courier New" w:eastAsia="Times New Roman" w:hAnsi="Courier New" w:cs="Courier New"/>
+          <w:color w:val="A9B7C6"/>
+          <w:kern w:val="0"/>
+          <w:sz w:val="24"/>
+          <w:szCs w:val="24"/>
+          <w:lang w:eastAsia="es-EC"/>
+          <w14:ligatures w14:val="none"/>
+        </w:rPr>
+        <w:t>jakarta.validation.</w:t>
+      </w:r>
+      <w:r>
+        <w:rPr>
+          <w:rFonts w:ascii="Courier New" w:eastAsia="Times New Roman" w:hAnsi="Courier New" w:cs="Courier New"/>
+          <w:color w:val="BBB529"/>
+          <w:kern w:val="0"/>
+          <w:sz w:val="24"/>
+          <w:szCs w:val="24"/>
+          <w:lang w:eastAsia="es-EC"/>
+          <w14:ligatures w14:val="none"/>
+        </w:rPr>
+        <w:t>Constraint</w:t>
+      </w:r>
+      <w:r>
+        <w:rPr>
+          <w:rFonts w:ascii="Courier New" w:eastAsia="Times New Roman" w:hAnsi="Courier New" w:cs="Courier New"/>
+          <w:color w:val="CC7832"/>
+          <w:kern w:val="0"/>
+          <w:sz w:val="24"/>
+          <w:szCs w:val="24"/>
+          <w:lang w:eastAsia="es-EC"/>
+          <w14:ligatures w14:val="none"/>
+        </w:rPr>
+        <w:t>;</w:t>
+      </w:r>
+      <w:r>
+        <w:rPr>
+          <w:rFonts w:ascii="Courier New" w:eastAsia="Times New Roman" w:hAnsi="Courier New" w:cs="Courier New"/>
+          <w:color w:val="CC7832"/>
+          <w:kern w:val="0"/>
+          <w:sz w:val="24"/>
+          <w:szCs w:val="24"/>
+          <w:lang w:eastAsia="es-EC"/>
+          <w14:ligatures w14:val="none"/>
+        </w:rPr>
+        <w:br/>
+        <w:t xml:space="preserve">import </w:t>
+      </w:r>
+      <w:r>
+        <w:rPr>
+          <w:rFonts w:ascii="Courier New" w:eastAsia="Times New Roman" w:hAnsi="Courier New" w:cs="Courier New"/>
+          <w:color w:val="A9B7C6"/>
+          <w:kern w:val="0"/>
+          <w:sz w:val="24"/>
+          <w:szCs w:val="24"/>
+          <w:lang w:eastAsia="es-EC"/>
+          <w14:ligatures w14:val="none"/>
+        </w:rPr>
+        <w:t>jakarta.validation.Payload</w:t>
+      </w:r>
+      <w:r>
+        <w:rPr>
+          <w:rFonts w:ascii="Courier New" w:eastAsia="Times New Roman" w:hAnsi="Courier New" w:cs="Courier New"/>
+          <w:color w:val="CC7832"/>
+          <w:kern w:val="0"/>
+          <w:sz w:val="24"/>
+          <w:szCs w:val="24"/>
+          <w:lang w:eastAsia="es-EC"/>
+          <w14:ligatures w14:val="none"/>
+        </w:rPr>
+        <w:t>;</w:t>
+      </w:r>
+      <w:r>
+        <w:rPr>
+          <w:rFonts w:ascii="Courier New" w:eastAsia="Times New Roman" w:hAnsi="Courier New" w:cs="Courier New"/>
+          <w:color w:val="CC7832"/>
+          <w:kern w:val="0"/>
+          <w:sz w:val="24"/>
+          <w:szCs w:val="24"/>
+          <w:lang w:eastAsia="es-EC"/>
+          <w14:ligatures w14:val="none"/>
+        </w:rPr>
+        <w:br/>
+      </w:r>
+      <w:r>
+        <w:rPr>
+          <w:rFonts w:ascii="Courier New" w:eastAsia="Times New Roman" w:hAnsi="Courier New" w:cs="Courier New"/>
+          <w:color w:val="CC7832"/>
+          <w:kern w:val="0"/>
+          <w:sz w:val="24"/>
+          <w:szCs w:val="24"/>
+          <w:lang w:eastAsia="es-EC"/>
+          <w14:ligatures w14:val="none"/>
+        </w:rPr>
+        <w:br/>
+        <w:t xml:space="preserve">import </w:t>
+      </w:r>
+      <w:r>
+        <w:rPr>
+          <w:rFonts w:ascii="Courier New" w:eastAsia="Times New Roman" w:hAnsi="Courier New" w:cs="Courier New"/>
+          <w:color w:val="A9B7C6"/>
+          <w:kern w:val="0"/>
+          <w:sz w:val="24"/>
+          <w:szCs w:val="24"/>
+          <w:lang w:eastAsia="es-EC"/>
+          <w14:ligatures w14:val="none"/>
+        </w:rPr>
+        <w:t>java.lang.annotation.</w:t>
+      </w:r>
+      <w:r>
+        <w:rPr>
+          <w:rFonts w:ascii="Courier New" w:eastAsia="Times New Roman" w:hAnsi="Courier New" w:cs="Courier New"/>
+          <w:color w:val="BBB529"/>
+          <w:kern w:val="0"/>
+          <w:sz w:val="24"/>
+          <w:szCs w:val="24"/>
+          <w:lang w:eastAsia="es-EC"/>
+          <w14:ligatures w14:val="none"/>
+        </w:rPr>
+        <w:t>Retention</w:t>
+      </w:r>
+      <w:r>
+        <w:rPr>
+          <w:rFonts w:ascii="Courier New" w:eastAsia="Times New Roman" w:hAnsi="Courier New" w:cs="Courier New"/>
+          <w:color w:val="CC7832"/>
+          <w:kern w:val="0"/>
+          <w:sz w:val="24"/>
+          <w:szCs w:val="24"/>
+          <w:lang w:eastAsia="es-EC"/>
+          <w14:ligatures w14:val="none"/>
+        </w:rPr>
+        <w:t>;</w:t>
+      </w:r>
+      <w:r>
+        <w:rPr>
+          <w:rFonts w:ascii="Courier New" w:eastAsia="Times New Roman" w:hAnsi="Courier New" w:cs="Courier New"/>
+          <w:color w:val="CC7832"/>
+          <w:kern w:val="0"/>
+          <w:sz w:val="24"/>
+          <w:szCs w:val="24"/>
+          <w:lang w:eastAsia="es-EC"/>
+          <w14:ligatures w14:val="none"/>
+        </w:rPr>
+        <w:br/>
+        <w:t xml:space="preserve">import </w:t>
+      </w:r>
+      <w:r>
+        <w:rPr>
+          <w:rFonts w:ascii="Courier New" w:eastAsia="Times New Roman" w:hAnsi="Courier New" w:cs="Courier New"/>
+          <w:color w:val="A9B7C6"/>
+          <w:kern w:val="0"/>
+          <w:sz w:val="24"/>
+          <w:szCs w:val="24"/>
+          <w:lang w:eastAsia="es-EC"/>
+          <w14:ligatures w14:val="none"/>
+        </w:rPr>
+        <w:t>java.lang.annotation.</w:t>
+      </w:r>
+      <w:r>
+        <w:rPr>
+          <w:rFonts w:ascii="Courier New" w:eastAsia="Times New Roman" w:hAnsi="Courier New" w:cs="Courier New"/>
+          <w:color w:val="BBB529"/>
+          <w:kern w:val="0"/>
+          <w:sz w:val="24"/>
+          <w:szCs w:val="24"/>
+          <w:lang w:eastAsia="es-EC"/>
+          <w14:ligatures w14:val="none"/>
+        </w:rPr>
+        <w:t>Target</w:t>
+      </w:r>
+      <w:r>
+        <w:rPr>
+          <w:rFonts w:ascii="Courier New" w:eastAsia="Times New Roman" w:hAnsi="Courier New" w:cs="Courier New"/>
+          <w:color w:val="CC7832"/>
+          <w:kern w:val="0"/>
+          <w:sz w:val="24"/>
+          <w:szCs w:val="24"/>
+          <w:lang w:eastAsia="es-EC"/>
+          <w14:ligatures w14:val="none"/>
+        </w:rPr>
+        <w:t>;</w:t>
+      </w:r>
+      <w:r>
+        <w:rPr>
+          <w:rFonts w:ascii="Courier New" w:eastAsia="Times New Roman" w:hAnsi="Courier New" w:cs="Courier New"/>
+          <w:color w:val="CC7832"/>
+          <w:kern w:val="0"/>
+          <w:sz w:val="24"/>
+          <w:szCs w:val="24"/>
+          <w:lang w:eastAsia="es-EC"/>
+          <w14:ligatures w14:val="none"/>
+        </w:rPr>
+        <w:br/>
+      </w:r>
+      <w:r>
+        <w:rPr>
+          <w:rFonts w:ascii="Courier New" w:eastAsia="Times New Roman" w:hAnsi="Courier New" w:cs="Courier New"/>
+          <w:color w:val="CC7832"/>
+          <w:kern w:val="0"/>
+          <w:sz w:val="24"/>
+          <w:szCs w:val="24"/>
+          <w:lang w:eastAsia="es-EC"/>
+          <w14:ligatures w14:val="none"/>
+        </w:rPr>
+        <w:br/>
+        <w:t xml:space="preserve">import static </w:t>
+      </w:r>
+      <w:r>
+        <w:rPr>
+          <w:rFonts w:ascii="Courier New" w:eastAsia="Times New Roman" w:hAnsi="Courier New" w:cs="Courier New"/>
+          <w:color w:val="A9B7C6"/>
+          <w:kern w:val="0"/>
+          <w:sz w:val="24"/>
+          <w:szCs w:val="24"/>
+          <w:lang w:eastAsia="es-EC"/>
+          <w14:ligatures w14:val="none"/>
+        </w:rPr>
+        <w:t>java.lang.annotation.ElementType.</w:t>
+      </w:r>
+      <w:r>
+        <w:rPr>
+          <w:rFonts w:ascii="Courier New" w:eastAsia="Times New Roman" w:hAnsi="Courier New" w:cs="Courier New"/>
+          <w:i/>
+          <w:iCs/>
+          <w:color w:val="9876AA"/>
+          <w:kern w:val="0"/>
+          <w:sz w:val="24"/>
+          <w:szCs w:val="24"/>
+          <w:lang w:eastAsia="es-EC"/>
+          <w14:ligatures w14:val="none"/>
+        </w:rPr>
+        <w:t>FIELD</w:t>
+      </w:r>
+      <w:r>
+        <w:rPr>
+          <w:rFonts w:ascii="Courier New" w:eastAsia="Times New Roman" w:hAnsi="Courier New" w:cs="Courier New"/>
+          <w:color w:val="CC7832"/>
+          <w:kern w:val="0"/>
+          <w:sz w:val="24"/>
+          <w:szCs w:val="24"/>
+          <w:lang w:eastAsia="es-EC"/>
+          <w14:ligatures w14:val="none"/>
+        </w:rPr>
+        <w:t>;</w:t>
+      </w:r>
+      <w:r>
+        <w:rPr>
+          <w:rFonts w:ascii="Courier New" w:eastAsia="Times New Roman" w:hAnsi="Courier New" w:cs="Courier New"/>
+          <w:color w:val="CC7832"/>
+          <w:kern w:val="0"/>
+          <w:sz w:val="24"/>
+          <w:szCs w:val="24"/>
+          <w:lang w:eastAsia="es-EC"/>
+          <w14:ligatures w14:val="none"/>
+        </w:rPr>
+        <w:br/>
+        <w:t xml:space="preserve">import static </w:t>
+      </w:r>
+      <w:r>
+        <w:rPr>
+          <w:rFonts w:ascii="Courier New" w:eastAsia="Times New Roman" w:hAnsi="Courier New" w:cs="Courier New"/>
+          <w:color w:val="A9B7C6"/>
+          <w:kern w:val="0"/>
+          <w:sz w:val="24"/>
+          <w:szCs w:val="24"/>
+          <w:lang w:eastAsia="es-EC"/>
+          <w14:ligatures w14:val="none"/>
+        </w:rPr>
+        <w:t>java.lang.annotation.ElementType.</w:t>
+      </w:r>
+      <w:r>
+        <w:rPr>
+          <w:rFonts w:ascii="Courier New" w:eastAsia="Times New Roman" w:hAnsi="Courier New" w:cs="Courier New"/>
+          <w:i/>
+          <w:iCs/>
+          <w:color w:val="9876AA"/>
+          <w:kern w:val="0"/>
+          <w:sz w:val="24"/>
+          <w:szCs w:val="24"/>
+          <w:lang w:eastAsia="es-EC"/>
+          <w14:ligatures w14:val="none"/>
+        </w:rPr>
+        <w:t>METHOD</w:t>
+      </w:r>
+      <w:r>
+        <w:rPr>
+          <w:rFonts w:ascii="Courier New" w:eastAsia="Times New Roman" w:hAnsi="Courier New" w:cs="Courier New"/>
+          <w:color w:val="CC7832"/>
+          <w:kern w:val="0"/>
+          <w:sz w:val="24"/>
+          <w:szCs w:val="24"/>
+          <w:lang w:eastAsia="es-EC"/>
+          <w14:ligatures w14:val="none"/>
+        </w:rPr>
+        <w:t>;</w:t>
+      </w:r>
+      <w:r>
+        <w:rPr>
+          <w:rFonts w:ascii="Courier New" w:eastAsia="Times New Roman" w:hAnsi="Courier New" w:cs="Courier New"/>
+          <w:color w:val="CC7832"/>
+          <w:kern w:val="0"/>
+          <w:sz w:val="24"/>
+          <w:szCs w:val="24"/>
+          <w:lang w:eastAsia="es-EC"/>
+          <w14:ligatures w14:val="none"/>
+        </w:rPr>
+        <w:br/>
+        <w:t xml:space="preserve">import static </w:t>
+      </w:r>
+      <w:r>
+        <w:rPr>
+          <w:rFonts w:ascii="Courier New" w:eastAsia="Times New Roman" w:hAnsi="Courier New" w:cs="Courier New"/>
+          <w:color w:val="A9B7C6"/>
+          <w:kern w:val="0"/>
+          <w:sz w:val="24"/>
+          <w:szCs w:val="24"/>
+          <w:lang w:eastAsia="es-EC"/>
+          <w14:ligatures w14:val="none"/>
+        </w:rPr>
+        <w:t>java.lang.annotation.RetentionPolicy.</w:t>
+      </w:r>
+      <w:r>
+        <w:rPr>
+          <w:rFonts w:ascii="Courier New" w:eastAsia="Times New Roman" w:hAnsi="Courier New" w:cs="Courier New"/>
+          <w:i/>
+          <w:iCs/>
+          <w:color w:val="9876AA"/>
+          <w:kern w:val="0"/>
+          <w:sz w:val="24"/>
+          <w:szCs w:val="24"/>
+          <w:lang w:eastAsia="es-EC"/>
+          <w14:ligatures w14:val="none"/>
+        </w:rPr>
+        <w:t>RUNTIME</w:t>
+      </w:r>
+      <w:r>
+        <w:rPr>
+          <w:rFonts w:ascii="Courier New" w:eastAsia="Times New Roman" w:hAnsi="Courier New" w:cs="Courier New"/>
+          <w:color w:val="CC7832"/>
+          <w:kern w:val="0"/>
+          <w:sz w:val="24"/>
+          <w:szCs w:val="24"/>
+          <w:lang w:eastAsia="es-EC"/>
+          <w14:ligatures w14:val="none"/>
+        </w:rPr>
+        <w:t>;</w:t>
+      </w:r>
+      <w:r>
+        <w:rPr>
+          <w:rFonts w:ascii="Courier New" w:eastAsia="Times New Roman" w:hAnsi="Courier New" w:cs="Courier New"/>
+          <w:color w:val="CC7832"/>
+          <w:kern w:val="0"/>
+          <w:sz w:val="24"/>
+          <w:szCs w:val="24"/>
+          <w:lang w:eastAsia="es-EC"/>
+          <w14:ligatures w14:val="none"/>
+        </w:rPr>
+        <w:br/>
+      </w:r>
+      <w:r>
+        <w:rPr>
+          <w:rFonts w:ascii="Courier New" w:eastAsia="Times New Roman" w:hAnsi="Courier New" w:cs="Courier New"/>
+          <w:color w:val="CC7832"/>
+          <w:kern w:val="0"/>
+          <w:sz w:val="24"/>
+          <w:szCs w:val="24"/>
+          <w:lang w:eastAsia="es-EC"/>
+          <w14:ligatures w14:val="none"/>
+        </w:rPr>
+        <w:br/>
+      </w:r>
+      <w:r>
+        <w:rPr>
+          <w:rFonts w:ascii="Courier New" w:eastAsia="Times New Roman" w:hAnsi="Courier New" w:cs="Courier New"/>
+          <w:color w:val="BBB529"/>
+          <w:kern w:val="0"/>
+          <w:sz w:val="24"/>
+          <w:szCs w:val="24"/>
+          <w:lang w:eastAsia="es-EC"/>
+          <w14:ligatures w14:val="none"/>
+        </w:rPr>
+        <w:t>@Constraint</w:t>
+      </w:r>
+      <w:r>
+        <w:rPr>
+          <w:rFonts w:ascii="Courier New" w:eastAsia="Times New Roman" w:hAnsi="Courier New" w:cs="Courier New"/>
+          <w:color w:val="A9B7C6"/>
+          <w:kern w:val="0"/>
+          <w:sz w:val="24"/>
+          <w:szCs w:val="24"/>
+          <w:lang w:eastAsia="es-EC"/>
+          <w14:ligatures w14:val="none"/>
+        </w:rPr>
+        <w:t>(validatedBy = RequeridoRegexValidador.</w:t>
+      </w:r>
+      <w:r>
+        <w:rPr>
+          <w:rFonts w:ascii="Courier New" w:eastAsia="Times New Roman" w:hAnsi="Courier New" w:cs="Courier New"/>
+          <w:color w:val="CC7832"/>
+          <w:kern w:val="0"/>
+          <w:sz w:val="24"/>
+          <w:szCs w:val="24"/>
+          <w:lang w:eastAsia="es-EC"/>
+          <w14:ligatures w14:val="none"/>
+        </w:rPr>
+        <w:t>class</w:t>
+      </w:r>
+      <w:r>
+        <w:rPr>
+          <w:rFonts w:ascii="Courier New" w:eastAsia="Times New Roman" w:hAnsi="Courier New" w:cs="Courier New"/>
+          <w:color w:val="A9B7C6"/>
+          <w:kern w:val="0"/>
+          <w:sz w:val="24"/>
+          <w:szCs w:val="24"/>
+          <w:lang w:eastAsia="es-EC"/>
+          <w14:ligatures w14:val="none"/>
+        </w:rPr>
+        <w:t>)</w:t>
+      </w:r>
+      <w:r>
+        <w:rPr>
+          <w:rFonts w:ascii="Courier New" w:eastAsia="Times New Roman" w:hAnsi="Courier New" w:cs="Courier New"/>
+          <w:color w:val="A9B7C6"/>
+          <w:kern w:val="0"/>
+          <w:sz w:val="24"/>
+          <w:szCs w:val="24"/>
+          <w:lang w:eastAsia="es-EC"/>
+          <w14:ligatures w14:val="none"/>
+        </w:rPr>
+        <w:br/>
+      </w:r>
+      <w:r>
+        <w:rPr>
+          <w:rFonts w:ascii="Courier New" w:eastAsia="Times New Roman" w:hAnsi="Courier New" w:cs="Courier New"/>
+          <w:color w:val="BBB529"/>
+          <w:kern w:val="0"/>
+          <w:sz w:val="24"/>
+          <w:szCs w:val="24"/>
+          <w:lang w:eastAsia="es-EC"/>
+          <w14:ligatures w14:val="none"/>
+        </w:rPr>
+        <w:t>@Retention</w:t>
+      </w:r>
+      <w:r>
+        <w:rPr>
+          <w:rFonts w:ascii="Courier New" w:eastAsia="Times New Roman" w:hAnsi="Courier New" w:cs="Courier New"/>
+          <w:color w:val="A9B7C6"/>
+          <w:kern w:val="0"/>
+          <w:sz w:val="24"/>
+          <w:szCs w:val="24"/>
+          <w:lang w:eastAsia="es-EC"/>
+          <w14:ligatures w14:val="none"/>
+        </w:rPr>
+        <w:t>(</w:t>
+      </w:r>
+      <w:r>
+        <w:rPr>
+          <w:rFonts w:ascii="Courier New" w:eastAsia="Times New Roman" w:hAnsi="Courier New" w:cs="Courier New"/>
+          <w:i/>
+          <w:iCs/>
+          <w:color w:val="9876AA"/>
+          <w:kern w:val="0"/>
+          <w:sz w:val="24"/>
+          <w:szCs w:val="24"/>
+          <w:lang w:eastAsia="es-EC"/>
+          <w14:ligatures w14:val="none"/>
+        </w:rPr>
+        <w:t>RUNTIME</w:t>
+      </w:r>
+      <w:r>
+        <w:rPr>
+          <w:rFonts w:ascii="Courier New" w:eastAsia="Times New Roman" w:hAnsi="Courier New" w:cs="Courier New"/>
+          <w:color w:val="A9B7C6"/>
+          <w:kern w:val="0"/>
+          <w:sz w:val="24"/>
+          <w:szCs w:val="24"/>
+          <w:lang w:eastAsia="es-EC"/>
+          <w14:ligatures w14:val="none"/>
+        </w:rPr>
+        <w:t>)</w:t>
+      </w:r>
+      <w:r>
+        <w:rPr>
+          <w:rFonts w:ascii="Courier New" w:eastAsia="Times New Roman" w:hAnsi="Courier New" w:cs="Courier New"/>
+          <w:color w:val="A9B7C6"/>
+          <w:kern w:val="0"/>
+          <w:sz w:val="24"/>
+          <w:szCs w:val="24"/>
+          <w:lang w:eastAsia="es-EC"/>
+          <w14:ligatures w14:val="none"/>
+        </w:rPr>
+        <w:br/>
+      </w:r>
+      <w:r>
+        <w:rPr>
+          <w:rFonts w:ascii="Courier New" w:eastAsia="Times New Roman" w:hAnsi="Courier New" w:cs="Courier New"/>
+          <w:color w:val="BBB529"/>
+          <w:kern w:val="0"/>
+          <w:sz w:val="24"/>
+          <w:szCs w:val="24"/>
+          <w:lang w:eastAsia="es-EC"/>
+          <w14:ligatures w14:val="none"/>
+        </w:rPr>
+        <w:t>@Target</w:t>
+      </w:r>
+      <w:r>
+        <w:rPr>
+          <w:rFonts w:ascii="Courier New" w:eastAsia="Times New Roman" w:hAnsi="Courier New" w:cs="Courier New"/>
+          <w:color w:val="A9B7C6"/>
+          <w:kern w:val="0"/>
+          <w:sz w:val="24"/>
+          <w:szCs w:val="24"/>
+          <w:lang w:eastAsia="es-EC"/>
+          <w14:ligatures w14:val="none"/>
+        </w:rPr>
+        <w:t>({</w:t>
+      </w:r>
+      <w:r>
+        <w:rPr>
+          <w:rFonts w:ascii="Courier New" w:eastAsia="Times New Roman" w:hAnsi="Courier New" w:cs="Courier New"/>
+          <w:i/>
+          <w:iCs/>
+          <w:color w:val="9876AA"/>
+          <w:kern w:val="0"/>
+          <w:sz w:val="24"/>
+          <w:szCs w:val="24"/>
+          <w:lang w:eastAsia="es-EC"/>
+          <w14:ligatures w14:val="none"/>
+        </w:rPr>
+        <w:t>FIELD</w:t>
+      </w:r>
+      <w:r>
+        <w:rPr>
+          <w:rFonts w:ascii="Courier New" w:eastAsia="Times New Roman" w:hAnsi="Courier New" w:cs="Courier New"/>
+          <w:color w:val="CC7832"/>
+          <w:kern w:val="0"/>
+          <w:sz w:val="24"/>
+          <w:szCs w:val="24"/>
+          <w:lang w:eastAsia="es-EC"/>
+          <w14:ligatures w14:val="none"/>
+        </w:rPr>
+        <w:t>,</w:t>
+      </w:r>
+      <w:r>
+        <w:rPr>
+          <w:rFonts w:ascii="Courier New" w:eastAsia="Times New Roman" w:hAnsi="Courier New" w:cs="Courier New"/>
+          <w:i/>
+          <w:iCs/>
+          <w:color w:val="9876AA"/>
+          <w:kern w:val="0"/>
+          <w:sz w:val="24"/>
+          <w:szCs w:val="24"/>
+          <w:lang w:eastAsia="es-EC"/>
+          <w14:ligatures w14:val="none"/>
+        </w:rPr>
+        <w:t>METHOD</w:t>
+      </w:r>
+      <w:r>
+        <w:rPr>
+          <w:rFonts w:ascii="Courier New" w:eastAsia="Times New Roman" w:hAnsi="Courier New" w:cs="Courier New"/>
+          <w:color w:val="A9B7C6"/>
+          <w:kern w:val="0"/>
+          <w:sz w:val="24"/>
+          <w:szCs w:val="24"/>
+          <w:lang w:eastAsia="es-EC"/>
+          <w14:ligatures w14:val="none"/>
+        </w:rPr>
+        <w:t>})</w:t>
+      </w:r>
+      <w:r>
+        <w:rPr>
+          <w:rFonts w:ascii="Courier New" w:eastAsia="Times New Roman" w:hAnsi="Courier New" w:cs="Courier New"/>
+          <w:color w:val="A9B7C6"/>
+          <w:kern w:val="0"/>
+          <w:sz w:val="24"/>
+          <w:szCs w:val="24"/>
+          <w:lang w:eastAsia="es-EC"/>
+          <w14:ligatures w14:val="none"/>
+        </w:rPr>
+        <w:br/>
+      </w:r>
+      <w:r>
+        <w:rPr>
+          <w:rFonts w:ascii="Courier New" w:eastAsia="Times New Roman" w:hAnsi="Courier New" w:cs="Courier New"/>
+          <w:color w:val="CC7832"/>
+          <w:kern w:val="0"/>
+          <w:sz w:val="24"/>
+          <w:szCs w:val="24"/>
+          <w:lang w:eastAsia="es-EC"/>
+          <w14:ligatures w14:val="none"/>
+        </w:rPr>
+        <w:t xml:space="preserve">public </w:t>
+      </w:r>
+      <w:r>
+        <w:rPr>
+          <w:rFonts w:ascii="Courier New" w:eastAsia="Times New Roman" w:hAnsi="Courier New" w:cs="Courier New"/>
+          <w:color w:val="A9B7C6"/>
+          <w:kern w:val="0"/>
+          <w:sz w:val="24"/>
+          <w:szCs w:val="24"/>
+          <w:lang w:eastAsia="es-EC"/>
+          <w14:ligatures w14:val="none"/>
+        </w:rPr>
+        <w:t>@</w:t>
+      </w:r>
+      <w:r>
+        <w:rPr>
+          <w:rFonts w:ascii="Courier New" w:eastAsia="Times New Roman" w:hAnsi="Courier New" w:cs="Courier New"/>
+          <w:color w:val="CC7832"/>
+          <w:kern w:val="0"/>
+          <w:sz w:val="24"/>
+          <w:szCs w:val="24"/>
+          <w:lang w:eastAsia="es-EC"/>
+          <w14:ligatures w14:val="none"/>
+        </w:rPr>
+        <w:t xml:space="preserve">interface </w:t>
+      </w:r>
+      <w:r>
+        <w:rPr>
+          <w:rFonts w:ascii="Courier New" w:eastAsia="Times New Roman" w:hAnsi="Courier New" w:cs="Courier New"/>
+          <w:color w:val="BBB529"/>
+          <w:kern w:val="0"/>
+          <w:sz w:val="24"/>
+          <w:szCs w:val="24"/>
+          <w:lang w:eastAsia="es-EC"/>
+          <w14:ligatures w14:val="none"/>
+        </w:rPr>
+        <w:t xml:space="preserve">Requerido </w:t>
+      </w:r>
+      <w:r>
+        <w:rPr>
+          <w:rFonts w:ascii="Courier New" w:eastAsia="Times New Roman" w:hAnsi="Courier New" w:cs="Courier New"/>
+          <w:color w:val="A9B7C6"/>
+          <w:kern w:val="0"/>
+          <w:sz w:val="24"/>
+          <w:szCs w:val="24"/>
+          <w:lang w:eastAsia="es-EC"/>
+          <w14:ligatures w14:val="none"/>
+        </w:rPr>
+        <w:t>{</w:t>
+      </w:r>
+      <w:r>
+        <w:rPr>
+          <w:rFonts w:ascii="Courier New" w:eastAsia="Times New Roman" w:hAnsi="Courier New" w:cs="Courier New"/>
+          <w:color w:val="A9B7C6"/>
+          <w:kern w:val="0"/>
+          <w:sz w:val="24"/>
+          <w:szCs w:val="24"/>
+          <w:lang w:eastAsia="es-EC"/>
+          <w14:ligatures w14:val="none"/>
+        </w:rPr>
+        <w:br/>
+      </w:r>
+      <w:r>
+        <w:rPr>
+          <w:rFonts w:ascii="Courier New" w:eastAsia="Times New Roman" w:hAnsi="Courier New" w:cs="Courier New"/>
+          <w:color w:val="A9B7C6"/>
+          <w:kern w:val="0"/>
+          <w:sz w:val="24"/>
+          <w:szCs w:val="24"/>
+          <w:lang w:eastAsia="es-EC"/>
+          <w14:ligatures w14:val="none"/>
+        </w:rPr>
+        <w:br/>
+      </w:r>
+      <w:r>
+        <w:rPr>
+          <w:rFonts w:ascii="Courier New" w:eastAsia="Times New Roman" w:hAnsi="Courier New" w:cs="Courier New"/>
+          <w:color w:val="A9B7C6"/>
+          <w:kern w:val="0"/>
+          <w:sz w:val="24"/>
+          <w:szCs w:val="24"/>
+          <w:lang w:eastAsia="es-EC"/>
+          <w14:ligatures w14:val="none"/>
+        </w:rPr>
+        <w:lastRenderedPageBreak/>
+        <w:t xml:space="preserve">    String </w:t>
+      </w:r>
+      <w:r>
+        <w:rPr>
+          <w:rFonts w:ascii="Courier New" w:eastAsia="Times New Roman" w:hAnsi="Courier New" w:cs="Courier New"/>
+          <w:color w:val="FFC66D"/>
+          <w:kern w:val="0"/>
+          <w:sz w:val="24"/>
+          <w:szCs w:val="24"/>
+          <w:lang w:eastAsia="es-EC"/>
+          <w14:ligatures w14:val="none"/>
+        </w:rPr>
+        <w:t>message</w:t>
+      </w:r>
+      <w:r>
+        <w:rPr>
+          <w:rFonts w:ascii="Courier New" w:eastAsia="Times New Roman" w:hAnsi="Courier New" w:cs="Courier New"/>
+          <w:color w:val="A9B7C6"/>
+          <w:kern w:val="0"/>
+          <w:sz w:val="24"/>
+          <w:szCs w:val="24"/>
+          <w:lang w:eastAsia="es-EC"/>
+          <w14:ligatures w14:val="none"/>
+        </w:rPr>
+        <w:t xml:space="preserve">() </w:t>
+      </w:r>
+      <w:r>
+        <w:rPr>
+          <w:rFonts w:ascii="Courier New" w:eastAsia="Times New Roman" w:hAnsi="Courier New" w:cs="Courier New"/>
+          <w:color w:val="CC7832"/>
+          <w:kern w:val="0"/>
+          <w:sz w:val="24"/>
+          <w:szCs w:val="24"/>
+          <w:lang w:eastAsia="es-EC"/>
+          <w14:ligatures w14:val="none"/>
+        </w:rPr>
+        <w:t xml:space="preserve">default  </w:t>
+      </w:r>
+      <w:r>
+        <w:rPr>
+          <w:rFonts w:ascii="Courier New" w:eastAsia="Times New Roman" w:hAnsi="Courier New" w:cs="Courier New"/>
+          <w:color w:val="6A8759"/>
+          <w:kern w:val="0"/>
+          <w:sz w:val="24"/>
+          <w:szCs w:val="24"/>
+          <w:lang w:eastAsia="es-EC"/>
+          <w14:ligatures w14:val="none"/>
+        </w:rPr>
+        <w:t>"campo es requerido con anotaciones"</w:t>
+      </w:r>
+      <w:r>
+        <w:rPr>
+          <w:rFonts w:ascii="Courier New" w:eastAsia="Times New Roman" w:hAnsi="Courier New" w:cs="Courier New"/>
+          <w:color w:val="CC7832"/>
+          <w:kern w:val="0"/>
+          <w:sz w:val="24"/>
+          <w:szCs w:val="24"/>
+          <w:lang w:eastAsia="es-EC"/>
+          <w14:ligatures w14:val="none"/>
+        </w:rPr>
+        <w:t>;</w:t>
+      </w:r>
+      <w:r>
+        <w:rPr>
+          <w:rFonts w:ascii="Courier New" w:eastAsia="Times New Roman" w:hAnsi="Courier New" w:cs="Courier New"/>
+          <w:color w:val="CC7832"/>
+          <w:kern w:val="0"/>
+          <w:sz w:val="24"/>
+          <w:szCs w:val="24"/>
+          <w:lang w:eastAsia="es-EC"/>
+          <w14:ligatures w14:val="none"/>
+        </w:rPr>
+        <w:br/>
+        <w:t xml:space="preserve">    </w:t>
+      </w:r>
+      <w:r>
+        <w:rPr>
+          <w:rFonts w:ascii="Courier New" w:eastAsia="Times New Roman" w:hAnsi="Courier New" w:cs="Courier New"/>
+          <w:color w:val="A9B7C6"/>
+          <w:kern w:val="0"/>
+          <w:sz w:val="24"/>
+          <w:szCs w:val="24"/>
+          <w:lang w:eastAsia="es-EC"/>
+          <w14:ligatures w14:val="none"/>
+        </w:rPr>
+        <w:t xml:space="preserve">Class&lt;?&gt;[] </w:t>
+      </w:r>
+      <w:r>
+        <w:rPr>
+          <w:rFonts w:ascii="Courier New" w:eastAsia="Times New Roman" w:hAnsi="Courier New" w:cs="Courier New"/>
+          <w:color w:val="FFC66D"/>
+          <w:kern w:val="0"/>
+          <w:sz w:val="24"/>
+          <w:szCs w:val="24"/>
+          <w:lang w:eastAsia="es-EC"/>
+          <w14:ligatures w14:val="none"/>
+        </w:rPr>
+        <w:t>groups</w:t>
+      </w:r>
+      <w:r>
+        <w:rPr>
+          <w:rFonts w:ascii="Courier New" w:eastAsia="Times New Roman" w:hAnsi="Courier New" w:cs="Courier New"/>
+          <w:color w:val="A9B7C6"/>
+          <w:kern w:val="0"/>
+          <w:sz w:val="24"/>
+          <w:szCs w:val="24"/>
+          <w:lang w:eastAsia="es-EC"/>
+          <w14:ligatures w14:val="none"/>
+        </w:rPr>
+        <w:t xml:space="preserve">() </w:t>
+      </w:r>
+      <w:r>
+        <w:rPr>
+          <w:rFonts w:ascii="Courier New" w:eastAsia="Times New Roman" w:hAnsi="Courier New" w:cs="Courier New"/>
+          <w:color w:val="CC7832"/>
+          <w:kern w:val="0"/>
+          <w:sz w:val="24"/>
+          <w:szCs w:val="24"/>
+          <w:lang w:eastAsia="es-EC"/>
+          <w14:ligatures w14:val="none"/>
+        </w:rPr>
+        <w:t xml:space="preserve">default </w:t>
+      </w:r>
+      <w:r>
+        <w:rPr>
+          <w:rFonts w:ascii="Courier New" w:eastAsia="Times New Roman" w:hAnsi="Courier New" w:cs="Courier New"/>
+          <w:color w:val="A9B7C6"/>
+          <w:kern w:val="0"/>
+          <w:sz w:val="24"/>
+          <w:szCs w:val="24"/>
+          <w:lang w:eastAsia="es-EC"/>
+          <w14:ligatures w14:val="none"/>
+        </w:rPr>
+        <w:t>{}</w:t>
+      </w:r>
+      <w:r>
+        <w:rPr>
+          <w:rFonts w:ascii="Courier New" w:eastAsia="Times New Roman" w:hAnsi="Courier New" w:cs="Courier New"/>
+          <w:color w:val="CC7832"/>
+          <w:kern w:val="0"/>
+          <w:sz w:val="24"/>
+          <w:szCs w:val="24"/>
+          <w:lang w:eastAsia="es-EC"/>
+          <w14:ligatures w14:val="none"/>
+        </w:rPr>
+        <w:t>;</w:t>
+      </w:r>
+      <w:r>
+        <w:rPr>
+          <w:rFonts w:ascii="Courier New" w:eastAsia="Times New Roman" w:hAnsi="Courier New" w:cs="Courier New"/>
+          <w:color w:val="CC7832"/>
+          <w:kern w:val="0"/>
+          <w:sz w:val="24"/>
+          <w:szCs w:val="24"/>
+          <w:lang w:eastAsia="es-EC"/>
+          <w14:ligatures w14:val="none"/>
+        </w:rPr>
+        <w:br/>
+        <w:t xml:space="preserve">    </w:t>
+      </w:r>
+      <w:r>
+        <w:rPr>
+          <w:rFonts w:ascii="Courier New" w:eastAsia="Times New Roman" w:hAnsi="Courier New" w:cs="Courier New"/>
+          <w:color w:val="A9B7C6"/>
+          <w:kern w:val="0"/>
+          <w:sz w:val="24"/>
+          <w:szCs w:val="24"/>
+          <w:lang w:eastAsia="es-EC"/>
+          <w14:ligatures w14:val="none"/>
+        </w:rPr>
+        <w:t xml:space="preserve">Class&lt;? </w:t>
+      </w:r>
+      <w:r>
+        <w:rPr>
+          <w:rFonts w:ascii="Courier New" w:eastAsia="Times New Roman" w:hAnsi="Courier New" w:cs="Courier New"/>
+          <w:color w:val="CC7832"/>
+          <w:kern w:val="0"/>
+          <w:sz w:val="24"/>
+          <w:szCs w:val="24"/>
+          <w:lang w:eastAsia="es-EC"/>
+          <w14:ligatures w14:val="none"/>
+        </w:rPr>
+        <w:t xml:space="preserve">extends </w:t>
+      </w:r>
+      <w:r>
+        <w:rPr>
+          <w:rFonts w:ascii="Courier New" w:eastAsia="Times New Roman" w:hAnsi="Courier New" w:cs="Courier New"/>
+          <w:color w:val="A9B7C6"/>
+          <w:kern w:val="0"/>
+          <w:sz w:val="24"/>
+          <w:szCs w:val="24"/>
+          <w:lang w:eastAsia="es-EC"/>
+          <w14:ligatures w14:val="none"/>
+        </w:rPr>
+        <w:t xml:space="preserve">Payload&gt;[] </w:t>
+      </w:r>
+      <w:r>
+        <w:rPr>
+          <w:rFonts w:ascii="Courier New" w:eastAsia="Times New Roman" w:hAnsi="Courier New" w:cs="Courier New"/>
+          <w:color w:val="FFC66D"/>
+          <w:kern w:val="0"/>
+          <w:sz w:val="24"/>
+          <w:szCs w:val="24"/>
+          <w:lang w:eastAsia="es-EC"/>
+          <w14:ligatures w14:val="none"/>
+        </w:rPr>
+        <w:t>payload</w:t>
+      </w:r>
+      <w:r>
+        <w:rPr>
+          <w:rFonts w:ascii="Courier New" w:eastAsia="Times New Roman" w:hAnsi="Courier New" w:cs="Courier New"/>
+          <w:color w:val="A9B7C6"/>
+          <w:kern w:val="0"/>
+          <w:sz w:val="24"/>
+          <w:szCs w:val="24"/>
+          <w:lang w:eastAsia="es-EC"/>
+          <w14:ligatures w14:val="none"/>
+        </w:rPr>
+        <w:t xml:space="preserve">() </w:t>
+      </w:r>
+      <w:r>
+        <w:rPr>
+          <w:rFonts w:ascii="Courier New" w:eastAsia="Times New Roman" w:hAnsi="Courier New" w:cs="Courier New"/>
+          <w:color w:val="CC7832"/>
+          <w:kern w:val="0"/>
+          <w:sz w:val="24"/>
+          <w:szCs w:val="24"/>
+          <w:lang w:eastAsia="es-EC"/>
+          <w14:ligatures w14:val="none"/>
+        </w:rPr>
+        <w:t xml:space="preserve">default </w:t>
+      </w:r>
+      <w:r>
+        <w:rPr>
+          <w:rFonts w:ascii="Courier New" w:eastAsia="Times New Roman" w:hAnsi="Courier New" w:cs="Courier New"/>
+          <w:color w:val="A9B7C6"/>
+          <w:kern w:val="0"/>
+          <w:sz w:val="24"/>
+          <w:szCs w:val="24"/>
+          <w:lang w:eastAsia="es-EC"/>
+          <w14:ligatures w14:val="none"/>
+        </w:rPr>
+        <w:t>{}</w:t>
+      </w:r>
+      <w:r>
+        <w:rPr>
+          <w:rFonts w:ascii="Courier New" w:eastAsia="Times New Roman" w:hAnsi="Courier New" w:cs="Courier New"/>
+          <w:color w:val="CC7832"/>
+          <w:kern w:val="0"/>
+          <w:sz w:val="24"/>
+          <w:szCs w:val="24"/>
+          <w:lang w:eastAsia="es-EC"/>
+          <w14:ligatures w14:val="none"/>
+        </w:rPr>
+        <w:t>;</w:t>
+      </w:r>
+      <w:r>
+        <w:rPr>
+          <w:rFonts w:ascii="Courier New" w:eastAsia="Times New Roman" w:hAnsi="Courier New" w:cs="Courier New"/>
+          <w:color w:val="CC7832"/>
+          <w:kern w:val="0"/>
+          <w:sz w:val="24"/>
+          <w:szCs w:val="24"/>
+          <w:lang w:eastAsia="es-EC"/>
+          <w14:ligatures w14:val="none"/>
+        </w:rPr>
+        <w:br/>
+      </w:r>
+      <w:r>
+        <w:rPr>
+          <w:rFonts w:ascii="Courier New" w:eastAsia="Times New Roman" w:hAnsi="Courier New" w:cs="Courier New"/>
+          <w:color w:val="CC7832"/>
+          <w:kern w:val="0"/>
+          <w:sz w:val="24"/>
+          <w:szCs w:val="24"/>
+          <w:lang w:eastAsia="es-EC"/>
+          <w14:ligatures w14:val="none"/>
+        </w:rPr>
+        <w:br/>
+      </w:r>
+      <w:r>
+        <w:rPr>
+          <w:rFonts w:ascii="Courier New" w:eastAsia="Times New Roman" w:hAnsi="Courier New" w:cs="Courier New"/>
+          <w:color w:val="A9B7C6"/>
+          <w:kern w:val="0"/>
+          <w:sz w:val="24"/>
+          <w:szCs w:val="24"/>
+          <w:lang w:eastAsia="es-EC"/>
+          <w14:ligatures w14:val="none"/>
+        </w:rPr>
+        <w:t>}</w:t>
+      </w:r>
+    </w:p>
+    <w:p/>
+    <w:p/>
+    <w:p>
+      <w:r>
+        <w:t>RequeridoRegexValidator</w:t>
+      </w:r>
+    </w:p>
+    <w:p>
+      <w:pPr>
+        <w:shd w:val="clear" w:color="auto" w:fill="2B2B2B"/>
+        <w:spacing w:after="0" w:line="240" w:lineRule="auto"/>
+        <w:rPr>
+          <w:rFonts w:ascii="Courier New" w:eastAsia="Times New Roman" w:hAnsi="Courier New" w:cs="Courier New"/>
+          <w:color w:val="A9B7C6"/>
+          <w:kern w:val="0"/>
+          <w:sz w:val="24"/>
+          <w:szCs w:val="24"/>
+          <w:lang w:eastAsia="es-EC"/>
+          <w14:ligatures w14:val="none"/>
+        </w:rPr>
+      </w:pPr>
+      <w:r>
+        <w:rPr>
+          <w:rFonts w:ascii="Courier New" w:eastAsia="Times New Roman" w:hAnsi="Courier New" w:cs="Courier New"/>
+          <w:color w:val="CC7832"/>
+          <w:kern w:val="0"/>
+          <w:sz w:val="24"/>
+          <w:szCs w:val="24"/>
+          <w:lang w:eastAsia="es-EC"/>
+          <w14:ligatures w14:val="none"/>
+        </w:rPr>
+        <w:t xml:space="preserve">package </w:t>
+      </w:r>
+      <w:r>
+        <w:rPr>
+          <w:rFonts w:ascii="Courier New" w:eastAsia="Times New Roman" w:hAnsi="Courier New" w:cs="Courier New"/>
+          <w:color w:val="A9B7C6"/>
+          <w:kern w:val="0"/>
+          <w:sz w:val="24"/>
+          <w:szCs w:val="24"/>
+          <w:lang w:eastAsia="es-EC"/>
+          <w14:ligatures w14:val="none"/>
+        </w:rPr>
+        <w:t>com.bolsadeideas.springboot.form.app.validations.validationsApellido</w:t>
+      </w:r>
+      <w:r>
+        <w:rPr>
+          <w:rFonts w:ascii="Courier New" w:eastAsia="Times New Roman" w:hAnsi="Courier New" w:cs="Courier New"/>
+          <w:color w:val="CC7832"/>
+          <w:kern w:val="0"/>
+          <w:sz w:val="24"/>
+          <w:szCs w:val="24"/>
+          <w:lang w:eastAsia="es-EC"/>
+          <w14:ligatures w14:val="none"/>
+        </w:rPr>
+        <w:t>;</w:t>
+      </w:r>
+      <w:r>
+        <w:rPr>
+          <w:rFonts w:ascii="Courier New" w:eastAsia="Times New Roman" w:hAnsi="Courier New" w:cs="Courier New"/>
+          <w:color w:val="CC7832"/>
+          <w:kern w:val="0"/>
+          <w:sz w:val="24"/>
+          <w:szCs w:val="24"/>
+          <w:lang w:eastAsia="es-EC"/>
+          <w14:ligatures w14:val="none"/>
+        </w:rPr>
+        <w:br/>
+      </w:r>
+      <w:r>
+        <w:rPr>
+          <w:rFonts w:ascii="Courier New" w:eastAsia="Times New Roman" w:hAnsi="Courier New" w:cs="Courier New"/>
+          <w:color w:val="CC7832"/>
+          <w:kern w:val="0"/>
+          <w:sz w:val="24"/>
+          <w:szCs w:val="24"/>
+          <w:lang w:eastAsia="es-EC"/>
+          <w14:ligatures w14:val="none"/>
+        </w:rPr>
+        <w:br/>
+        <w:t xml:space="preserve">import </w:t>
+      </w:r>
+      <w:r>
+        <w:rPr>
+          <w:rFonts w:ascii="Courier New" w:eastAsia="Times New Roman" w:hAnsi="Courier New" w:cs="Courier New"/>
+          <w:color w:val="A9B7C6"/>
+          <w:kern w:val="0"/>
+          <w:sz w:val="24"/>
+          <w:szCs w:val="24"/>
+          <w:lang w:eastAsia="es-EC"/>
+          <w14:ligatures w14:val="none"/>
+        </w:rPr>
+        <w:t>jakarta.validation.ConstraintValidator</w:t>
+      </w:r>
+      <w:r>
+        <w:rPr>
+          <w:rFonts w:ascii="Courier New" w:eastAsia="Times New Roman" w:hAnsi="Courier New" w:cs="Courier New"/>
+          <w:color w:val="CC7832"/>
+          <w:kern w:val="0"/>
+          <w:sz w:val="24"/>
+          <w:szCs w:val="24"/>
+          <w:lang w:eastAsia="es-EC"/>
+          <w14:ligatures w14:val="none"/>
+        </w:rPr>
+        <w:t>;</w:t>
+      </w:r>
+      <w:r>
+        <w:rPr>
+          <w:rFonts w:ascii="Courier New" w:eastAsia="Times New Roman" w:hAnsi="Courier New" w:cs="Courier New"/>
+          <w:color w:val="CC7832"/>
+          <w:kern w:val="0"/>
+          <w:sz w:val="24"/>
+          <w:szCs w:val="24"/>
+          <w:lang w:eastAsia="es-EC"/>
+          <w14:ligatures w14:val="none"/>
+        </w:rPr>
+        <w:br/>
+        <w:t xml:space="preserve">import </w:t>
+      </w:r>
+      <w:r>
+        <w:rPr>
+          <w:rFonts w:ascii="Courier New" w:eastAsia="Times New Roman" w:hAnsi="Courier New" w:cs="Courier New"/>
+          <w:color w:val="A9B7C6"/>
+          <w:kern w:val="0"/>
+          <w:sz w:val="24"/>
+          <w:szCs w:val="24"/>
+          <w:lang w:eastAsia="es-EC"/>
+          <w14:ligatures w14:val="none"/>
+        </w:rPr>
+        <w:t>jakarta.validation.ConstraintValidatorContext</w:t>
+      </w:r>
+      <w:r>
+        <w:rPr>
+          <w:rFonts w:ascii="Courier New" w:eastAsia="Times New Roman" w:hAnsi="Courier New" w:cs="Courier New"/>
+          <w:color w:val="CC7832"/>
+          <w:kern w:val="0"/>
+          <w:sz w:val="24"/>
+          <w:szCs w:val="24"/>
+          <w:lang w:eastAsia="es-EC"/>
+          <w14:ligatures w14:val="none"/>
+        </w:rPr>
+        <w:t>;</w:t>
+      </w:r>
+      <w:r>
+        <w:rPr>
+          <w:rFonts w:ascii="Courier New" w:eastAsia="Times New Roman" w:hAnsi="Courier New" w:cs="Courier New"/>
+          <w:color w:val="CC7832"/>
+          <w:kern w:val="0"/>
+          <w:sz w:val="24"/>
+          <w:szCs w:val="24"/>
+          <w:lang w:eastAsia="es-EC"/>
+          <w14:ligatures w14:val="none"/>
+        </w:rPr>
+        <w:br/>
+        <w:t xml:space="preserve">import </w:t>
+      </w:r>
+      <w:r>
+        <w:rPr>
+          <w:rFonts w:ascii="Courier New" w:eastAsia="Times New Roman" w:hAnsi="Courier New" w:cs="Courier New"/>
+          <w:color w:val="A9B7C6"/>
+          <w:kern w:val="0"/>
+          <w:sz w:val="24"/>
+          <w:szCs w:val="24"/>
+          <w:lang w:eastAsia="es-EC"/>
+          <w14:ligatures w14:val="none"/>
+        </w:rPr>
+        <w:t>org.springframework.util.StringUtils</w:t>
+      </w:r>
+      <w:r>
+        <w:rPr>
+          <w:rFonts w:ascii="Courier New" w:eastAsia="Times New Roman" w:hAnsi="Courier New" w:cs="Courier New"/>
+          <w:color w:val="CC7832"/>
+          <w:kern w:val="0"/>
+          <w:sz w:val="24"/>
+          <w:szCs w:val="24"/>
+          <w:lang w:eastAsia="es-EC"/>
+          <w14:ligatures w14:val="none"/>
+        </w:rPr>
+        <w:t>;</w:t>
+      </w:r>
+      <w:r>
+        <w:rPr>
+          <w:rFonts w:ascii="Courier New" w:eastAsia="Times New Roman" w:hAnsi="Courier New" w:cs="Courier New"/>
+          <w:color w:val="CC7832"/>
+          <w:kern w:val="0"/>
+          <w:sz w:val="24"/>
+          <w:szCs w:val="24"/>
+          <w:lang w:eastAsia="es-EC"/>
+          <w14:ligatures w14:val="none"/>
+        </w:rPr>
+        <w:br/>
+      </w:r>
+      <w:r>
+        <w:rPr>
+          <w:rFonts w:ascii="Courier New" w:eastAsia="Times New Roman" w:hAnsi="Courier New" w:cs="Courier New"/>
+          <w:color w:val="CC7832"/>
+          <w:kern w:val="0"/>
+          <w:sz w:val="24"/>
+          <w:szCs w:val="24"/>
+          <w:lang w:eastAsia="es-EC"/>
+          <w14:ligatures w14:val="none"/>
+        </w:rPr>
+        <w:br/>
+      </w:r>
+      <w:r>
+        <w:rPr>
+          <w:rFonts w:ascii="Courier New" w:eastAsia="Times New Roman" w:hAnsi="Courier New" w:cs="Courier New"/>
+          <w:color w:val="CC7832"/>
+          <w:kern w:val="0"/>
+          <w:sz w:val="24"/>
+          <w:szCs w:val="24"/>
+          <w:lang w:eastAsia="es-EC"/>
+          <w14:ligatures w14:val="none"/>
+        </w:rPr>
+        <w:br/>
+        <w:t xml:space="preserve">public class </w:t>
+      </w:r>
+      <w:r>
+        <w:rPr>
+          <w:rFonts w:ascii="Courier New" w:eastAsia="Times New Roman" w:hAnsi="Courier New" w:cs="Courier New"/>
+          <w:color w:val="A9B7C6"/>
+          <w:kern w:val="0"/>
+          <w:sz w:val="24"/>
+          <w:szCs w:val="24"/>
+          <w:lang w:eastAsia="es-EC"/>
+          <w14:ligatures w14:val="none"/>
+        </w:rPr>
+        <w:t xml:space="preserve">RequeridoRegexValidador </w:t>
+      </w:r>
+      <w:r>
+        <w:rPr>
+          <w:rFonts w:ascii="Courier New" w:eastAsia="Times New Roman" w:hAnsi="Courier New" w:cs="Courier New"/>
+          <w:color w:val="CC7832"/>
+          <w:kern w:val="0"/>
+          <w:sz w:val="24"/>
+          <w:szCs w:val="24"/>
+          <w:lang w:eastAsia="es-EC"/>
+          <w14:ligatures w14:val="none"/>
+        </w:rPr>
+        <w:t xml:space="preserve">implements </w:t>
+      </w:r>
+      <w:r>
+        <w:rPr>
+          <w:rFonts w:ascii="Courier New" w:eastAsia="Times New Roman" w:hAnsi="Courier New" w:cs="Courier New"/>
+          <w:color w:val="A9B7C6"/>
+          <w:kern w:val="0"/>
+          <w:sz w:val="24"/>
+          <w:szCs w:val="24"/>
+          <w:lang w:eastAsia="es-EC"/>
+          <w14:ligatures w14:val="none"/>
+        </w:rPr>
+        <w:t>ConstraintValidator&lt;</w:t>
+      </w:r>
+      <w:r>
+        <w:rPr>
+          <w:rFonts w:ascii="Courier New" w:eastAsia="Times New Roman" w:hAnsi="Courier New" w:cs="Courier New"/>
+          <w:color w:val="BBB529"/>
+          <w:kern w:val="0"/>
+          <w:sz w:val="24"/>
+          <w:szCs w:val="24"/>
+          <w:lang w:eastAsia="es-EC"/>
+          <w14:ligatures w14:val="none"/>
+        </w:rPr>
+        <w:t>Requerido</w:t>
+      </w:r>
+      <w:r>
+        <w:rPr>
+          <w:rFonts w:ascii="Courier New" w:eastAsia="Times New Roman" w:hAnsi="Courier New" w:cs="Courier New"/>
+          <w:color w:val="CC7832"/>
+          <w:kern w:val="0"/>
+          <w:sz w:val="24"/>
+          <w:szCs w:val="24"/>
+          <w:lang w:eastAsia="es-EC"/>
+          <w14:ligatures w14:val="none"/>
+        </w:rPr>
+        <w:t>,</w:t>
+      </w:r>
+      <w:r>
+        <w:rPr>
+          <w:rFonts w:ascii="Courier New" w:eastAsia="Times New Roman" w:hAnsi="Courier New" w:cs="Courier New"/>
+          <w:color w:val="A9B7C6"/>
+          <w:kern w:val="0"/>
+          <w:sz w:val="24"/>
+          <w:szCs w:val="24"/>
+          <w:lang w:eastAsia="es-EC"/>
+          <w14:ligatures w14:val="none"/>
+        </w:rPr>
+        <w:t>String&gt; {</w:t>
+      </w:r>
+      <w:r>
+        <w:rPr>
+          <w:rFonts w:ascii="Courier New" w:eastAsia="Times New Roman" w:hAnsi="Courier New" w:cs="Courier New"/>
+          <w:color w:val="A9B7C6"/>
+          <w:kern w:val="0"/>
+          <w:sz w:val="24"/>
+          <w:szCs w:val="24"/>
+          <w:lang w:eastAsia="es-EC"/>
+          <w14:ligatures w14:val="none"/>
+        </w:rPr>
+        <w:br/>
+      </w:r>
+      <w:r>
+        <w:rPr>
+          <w:rFonts w:ascii="Courier New" w:eastAsia="Times New Roman" w:hAnsi="Courier New" w:cs="Courier New"/>
+          <w:color w:val="A9B7C6"/>
+          <w:kern w:val="0"/>
+          <w:sz w:val="24"/>
+          <w:szCs w:val="24"/>
+          <w:lang w:eastAsia="es-EC"/>
+          <w14:ligatures w14:val="none"/>
+        </w:rPr>
+        <w:br/>
+      </w:r>
+      <w:r>
+        <w:rPr>
+          <w:rFonts w:ascii="Courier New" w:eastAsia="Times New Roman" w:hAnsi="Courier New" w:cs="Courier New"/>
+          <w:color w:val="A9B7C6"/>
+          <w:kern w:val="0"/>
+          <w:sz w:val="24"/>
+          <w:szCs w:val="24"/>
+          <w:lang w:eastAsia="es-EC"/>
+          <w14:ligatures w14:val="none"/>
+        </w:rPr>
+        <w:br/>
+        <w:t xml:space="preserve">    </w:t>
+      </w:r>
+      <w:r>
+        <w:rPr>
+          <w:rFonts w:ascii="Courier New" w:eastAsia="Times New Roman" w:hAnsi="Courier New" w:cs="Courier New"/>
+          <w:color w:val="BBB529"/>
+          <w:kern w:val="0"/>
+          <w:sz w:val="24"/>
+          <w:szCs w:val="24"/>
+          <w:lang w:eastAsia="es-EC"/>
+          <w14:ligatures w14:val="none"/>
+        </w:rPr>
+        <w:t>@Override</w:t>
+      </w:r>
+      <w:r>
+        <w:rPr>
+          <w:rFonts w:ascii="Courier New" w:eastAsia="Times New Roman" w:hAnsi="Courier New" w:cs="Courier New"/>
+          <w:color w:val="BBB529"/>
+          <w:kern w:val="0"/>
+          <w:sz w:val="24"/>
+          <w:szCs w:val="24"/>
+          <w:lang w:eastAsia="es-EC"/>
+          <w14:ligatures w14:val="none"/>
+        </w:rPr>
+        <w:br/>
+        <w:t xml:space="preserve">    </w:t>
+      </w:r>
+      <w:r>
+        <w:rPr>
+          <w:rFonts w:ascii="Courier New" w:eastAsia="Times New Roman" w:hAnsi="Courier New" w:cs="Courier New"/>
+          <w:color w:val="CC7832"/>
+          <w:kern w:val="0"/>
+          <w:sz w:val="24"/>
+          <w:szCs w:val="24"/>
+          <w:lang w:eastAsia="es-EC"/>
+          <w14:ligatures w14:val="none"/>
+        </w:rPr>
+        <w:t xml:space="preserve">public boolean </w:t>
+      </w:r>
+      <w:r>
+        <w:rPr>
+          <w:rFonts w:ascii="Courier New" w:eastAsia="Times New Roman" w:hAnsi="Courier New" w:cs="Courier New"/>
+          <w:color w:val="FFC66D"/>
+          <w:kern w:val="0"/>
+          <w:sz w:val="24"/>
+          <w:szCs w:val="24"/>
+          <w:lang w:eastAsia="es-EC"/>
+          <w14:ligatures w14:val="none"/>
+        </w:rPr>
+        <w:t>isValid</w:t>
+      </w:r>
+      <w:r>
+        <w:rPr>
+          <w:rFonts w:ascii="Courier New" w:eastAsia="Times New Roman" w:hAnsi="Courier New" w:cs="Courier New"/>
+          <w:color w:val="A9B7C6"/>
+          <w:kern w:val="0"/>
+          <w:sz w:val="24"/>
+          <w:szCs w:val="24"/>
+          <w:lang w:eastAsia="es-EC"/>
+          <w14:ligatures w14:val="none"/>
+        </w:rPr>
+        <w:t>(String value</w:t>
+      </w:r>
+      <w:r>
+        <w:rPr>
+          <w:rFonts w:ascii="Courier New" w:eastAsia="Times New Roman" w:hAnsi="Courier New" w:cs="Courier New"/>
+          <w:color w:val="CC7832"/>
+          <w:kern w:val="0"/>
+          <w:sz w:val="24"/>
+          <w:szCs w:val="24"/>
+          <w:lang w:eastAsia="es-EC"/>
+          <w14:ligatures w14:val="none"/>
+        </w:rPr>
+        <w:t xml:space="preserve">, </w:t>
+      </w:r>
+      <w:r>
+        <w:rPr>
+          <w:rFonts w:ascii="Courier New" w:eastAsia="Times New Roman" w:hAnsi="Courier New" w:cs="Courier New"/>
+          <w:color w:val="A9B7C6"/>
+          <w:kern w:val="0"/>
+          <w:sz w:val="24"/>
+          <w:szCs w:val="24"/>
+          <w:lang w:eastAsia="es-EC"/>
+          <w14:ligatures w14:val="none"/>
+        </w:rPr>
+        <w:t>ConstraintValidatorContext constraintValidatorContext) {</w:t>
+      </w:r>
+      <w:r>
+        <w:rPr>
+          <w:rFonts w:ascii="Courier New" w:eastAsia="Times New Roman" w:hAnsi="Courier New" w:cs="Courier New"/>
+          <w:color w:val="A9B7C6"/>
+          <w:kern w:val="0"/>
+          <w:sz w:val="24"/>
+          <w:szCs w:val="24"/>
+          <w:lang w:eastAsia="es-EC"/>
+          <w14:ligatures w14:val="none"/>
+        </w:rPr>
+        <w:br/>
+      </w:r>
+      <w:r>
+        <w:rPr>
+          <w:rFonts w:ascii="Courier New" w:eastAsia="Times New Roman" w:hAnsi="Courier New" w:cs="Courier New"/>
+          <w:color w:val="A9B7C6"/>
+          <w:kern w:val="0"/>
+          <w:sz w:val="24"/>
+          <w:szCs w:val="24"/>
+          <w:lang w:eastAsia="es-EC"/>
+          <w14:ligatures w14:val="none"/>
+        </w:rPr>
+        <w:br/>
+        <w:t xml:space="preserve">        </w:t>
+      </w:r>
+      <w:r>
+        <w:rPr>
+          <w:rFonts w:ascii="Courier New" w:eastAsia="Times New Roman" w:hAnsi="Courier New" w:cs="Courier New"/>
+          <w:color w:val="CC7832"/>
+          <w:kern w:val="0"/>
+          <w:sz w:val="24"/>
+          <w:szCs w:val="24"/>
+          <w:lang w:eastAsia="es-EC"/>
+          <w14:ligatures w14:val="none"/>
+        </w:rPr>
+        <w:t>if</w:t>
+      </w:r>
+      <w:r>
+        <w:rPr>
+          <w:rFonts w:ascii="Courier New" w:eastAsia="Times New Roman" w:hAnsi="Courier New" w:cs="Courier New"/>
+          <w:color w:val="A9B7C6"/>
+          <w:kern w:val="0"/>
+          <w:sz w:val="24"/>
+          <w:szCs w:val="24"/>
+          <w:lang w:eastAsia="es-EC"/>
+          <w14:ligatures w14:val="none"/>
+        </w:rPr>
+        <w:t>( value==</w:t>
+      </w:r>
+      <w:r>
+        <w:rPr>
+          <w:rFonts w:ascii="Courier New" w:eastAsia="Times New Roman" w:hAnsi="Courier New" w:cs="Courier New"/>
+          <w:color w:val="CC7832"/>
+          <w:kern w:val="0"/>
+          <w:sz w:val="24"/>
+          <w:szCs w:val="24"/>
+          <w:lang w:eastAsia="es-EC"/>
+          <w14:ligatures w14:val="none"/>
+        </w:rPr>
+        <w:t xml:space="preserve">null </w:t>
+      </w:r>
+      <w:r>
+        <w:rPr>
+          <w:rFonts w:ascii="Courier New" w:eastAsia="Times New Roman" w:hAnsi="Courier New" w:cs="Courier New"/>
+          <w:color w:val="A9B7C6"/>
+          <w:kern w:val="0"/>
+          <w:sz w:val="24"/>
+          <w:szCs w:val="24"/>
+          <w:lang w:eastAsia="es-EC"/>
+          <w14:ligatures w14:val="none"/>
+        </w:rPr>
+        <w:t>|| !StringUtils.</w:t>
+      </w:r>
+      <w:r>
+        <w:rPr>
+          <w:rFonts w:ascii="Courier New" w:eastAsia="Times New Roman" w:hAnsi="Courier New" w:cs="Courier New"/>
+          <w:i/>
+          <w:iCs/>
+          <w:color w:val="A9B7C6"/>
+          <w:kern w:val="0"/>
+          <w:sz w:val="24"/>
+          <w:szCs w:val="24"/>
+          <w:lang w:eastAsia="es-EC"/>
+          <w14:ligatures w14:val="none"/>
+        </w:rPr>
+        <w:t>hasText</w:t>
+      </w:r>
+      <w:r>
+        <w:rPr>
+          <w:rFonts w:ascii="Courier New" w:eastAsia="Times New Roman" w:hAnsi="Courier New" w:cs="Courier New"/>
+          <w:color w:val="A9B7C6"/>
+          <w:kern w:val="0"/>
+          <w:sz w:val="24"/>
+          <w:szCs w:val="24"/>
+          <w:lang w:eastAsia="es-EC"/>
+          <w14:ligatures w14:val="none"/>
+        </w:rPr>
+        <w:t xml:space="preserve">(value)){ </w:t>
+      </w:r>
+      <w:r>
+        <w:rPr>
+          <w:rFonts w:ascii="Courier New" w:eastAsia="Times New Roman" w:hAnsi="Courier New" w:cs="Courier New"/>
+          <w:color w:val="808080"/>
+          <w:kern w:val="0"/>
+          <w:sz w:val="24"/>
+          <w:szCs w:val="24"/>
+          <w:lang w:eastAsia="es-EC"/>
+          <w14:ligatures w14:val="none"/>
+        </w:rPr>
+        <w:t>//value.isEmpty() || value.isBlank() eslo mismo que !StringUtils.hasText(value)</w:t>
+      </w:r>
+      <w:r>
+        <w:rPr>
+          <w:rFonts w:ascii="Courier New" w:eastAsia="Times New Roman" w:hAnsi="Courier New" w:cs="Courier New"/>
+          <w:color w:val="808080"/>
+          <w:kern w:val="0"/>
+          <w:sz w:val="24"/>
+          <w:szCs w:val="24"/>
+          <w:lang w:eastAsia="es-EC"/>
+          <w14:ligatures w14:val="none"/>
+        </w:rPr>
+        <w:br/>
+        <w:t xml:space="preserve">            </w:t>
+      </w:r>
+      <w:r>
+        <w:rPr>
+          <w:rFonts w:ascii="Courier New" w:eastAsia="Times New Roman" w:hAnsi="Courier New" w:cs="Courier New"/>
+          <w:color w:val="CC7832"/>
+          <w:kern w:val="0"/>
+          <w:sz w:val="24"/>
+          <w:szCs w:val="24"/>
+          <w:lang w:eastAsia="es-EC"/>
+          <w14:ligatures w14:val="none"/>
+        </w:rPr>
+        <w:t>return false;</w:t>
+      </w:r>
+      <w:r>
+        <w:rPr>
+          <w:rFonts w:ascii="Courier New" w:eastAsia="Times New Roman" w:hAnsi="Courier New" w:cs="Courier New"/>
+          <w:color w:val="CC7832"/>
+          <w:kern w:val="0"/>
+          <w:sz w:val="24"/>
+          <w:szCs w:val="24"/>
+          <w:lang w:eastAsia="es-EC"/>
+          <w14:ligatures w14:val="none"/>
+        </w:rPr>
+        <w:br/>
+        <w:t xml:space="preserve">        </w:t>
+      </w:r>
+      <w:r>
+        <w:rPr>
+          <w:rFonts w:ascii="Courier New" w:eastAsia="Times New Roman" w:hAnsi="Courier New" w:cs="Courier New"/>
+          <w:color w:val="A9B7C6"/>
+          <w:kern w:val="0"/>
+          <w:sz w:val="24"/>
+          <w:szCs w:val="24"/>
+          <w:lang w:eastAsia="es-EC"/>
+          <w14:ligatures w14:val="none"/>
+        </w:rPr>
+        <w:t>}</w:t>
+      </w:r>
+      <w:r>
+        <w:rPr>
+          <w:rFonts w:ascii="Courier New" w:eastAsia="Times New Roman" w:hAnsi="Courier New" w:cs="Courier New"/>
+          <w:color w:val="A9B7C6"/>
+          <w:kern w:val="0"/>
+          <w:sz w:val="24"/>
+          <w:szCs w:val="24"/>
+          <w:lang w:eastAsia="es-EC"/>
+          <w14:ligatures w14:val="none"/>
+        </w:rPr>
+        <w:br/>
+        <w:t xml:space="preserve">        </w:t>
+      </w:r>
+      <w:r>
+        <w:rPr>
+          <w:rFonts w:ascii="Courier New" w:eastAsia="Times New Roman" w:hAnsi="Courier New" w:cs="Courier New"/>
+          <w:color w:val="CC7832"/>
+          <w:kern w:val="0"/>
+          <w:sz w:val="24"/>
+          <w:szCs w:val="24"/>
+          <w:lang w:eastAsia="es-EC"/>
+          <w14:ligatures w14:val="none"/>
+        </w:rPr>
+        <w:t>return true;</w:t>
+      </w:r>
+      <w:r>
+        <w:rPr>
+          <w:rFonts w:ascii="Courier New" w:eastAsia="Times New Roman" w:hAnsi="Courier New" w:cs="Courier New"/>
+          <w:color w:val="CC7832"/>
+          <w:kern w:val="0"/>
+          <w:sz w:val="24"/>
+          <w:szCs w:val="24"/>
+          <w:lang w:eastAsia="es-EC"/>
+          <w14:ligatures w14:val="none"/>
+        </w:rPr>
+        <w:br/>
+        <w:t xml:space="preserve">    </w:t>
+      </w:r>
+      <w:r>
+        <w:rPr>
+          <w:rFonts w:ascii="Courier New" w:eastAsia="Times New Roman" w:hAnsi="Courier New" w:cs="Courier New"/>
+          <w:color w:val="A9B7C6"/>
+          <w:kern w:val="0"/>
+          <w:sz w:val="24"/>
+          <w:szCs w:val="24"/>
+          <w:lang w:eastAsia="es-EC"/>
+          <w14:ligatures w14:val="none"/>
+        </w:rPr>
+        <w:t>}</w:t>
+      </w:r>
+      <w:r>
+        <w:rPr>
+          <w:rFonts w:ascii="Courier New" w:eastAsia="Times New Roman" w:hAnsi="Courier New" w:cs="Courier New"/>
+          <w:color w:val="808080"/>
+          <w:kern w:val="0"/>
+          <w:sz w:val="24"/>
+          <w:szCs w:val="24"/>
+          <w:lang w:eastAsia="es-EC"/>
+          <w14:ligatures w14:val="none"/>
+        </w:rPr>
+        <w:t>//</w:t>
+      </w:r>
+      <w:r>
+        <w:rPr>
+          <w:rFonts w:ascii="Courier New" w:eastAsia="Times New Roman" w:hAnsi="Courier New" w:cs="Courier New"/>
+          <w:color w:val="808080"/>
+          <w:kern w:val="0"/>
+          <w:sz w:val="24"/>
+          <w:szCs w:val="24"/>
+          <w:lang w:eastAsia="es-EC"/>
+          <w14:ligatures w14:val="none"/>
+        </w:rPr>
+        <w:br/>
+      </w:r>
+      <w:r>
+        <w:rPr>
+          <w:rFonts w:ascii="Courier New" w:eastAsia="Times New Roman" w:hAnsi="Courier New" w:cs="Courier New"/>
+          <w:color w:val="808080"/>
+          <w:kern w:val="0"/>
+          <w:sz w:val="24"/>
+          <w:szCs w:val="24"/>
+          <w:lang w:eastAsia="es-EC"/>
+          <w14:ligatures w14:val="none"/>
+        </w:rPr>
+        <w:br/>
+      </w:r>
+      <w:r>
+        <w:rPr>
+          <w:rFonts w:ascii="Courier New" w:eastAsia="Times New Roman" w:hAnsi="Courier New" w:cs="Courier New"/>
+          <w:color w:val="A9B7C6"/>
+          <w:kern w:val="0"/>
+          <w:sz w:val="24"/>
+          <w:szCs w:val="24"/>
+          <w:lang w:eastAsia="es-EC"/>
+          <w14:ligatures w14:val="none"/>
+        </w:rPr>
+        <w:t>}</w:t>
+      </w:r>
+    </w:p>
+    <w:p/>
     <w:p/>
     <w:p>
       <w:pPr>

</xml_diff>

<commit_message>
651. Validación de fechas con @NotNull dando formato con @DateTimeFormat
</commit_message>
<xml_diff>
--- a/QuieroProgramar-Spring-Boot/JAVA127-S79/SECCION_81/SECCION 81.docx
+++ b/QuieroProgramar-Spring-Boot/JAVA127-S79/SECCION_81/SECCION 81.docx
@@ -39836,6 +39836,7 @@
       </w:pPr>
       <w:r>
         <w:rPr>
+          <w:noProof/>
           <w:lang w:eastAsia="es-EC"/>
         </w:rPr>
         <w:drawing>
@@ -43217,6 +43218,9 @@
     </w:p>
     <w:p>
       <w:r>
+        <w:rPr>
+          <w:noProof/>
+        </w:rPr>
         <w:lastRenderedPageBreak/>
         <w:drawing>
           <wp:inline distT="0" distB="0" distL="0" distR="0" wp14:anchorId="661D85D5" wp14:editId="15A4353E">
@@ -43257,6 +43261,9 @@
     </w:p>
     <w:p>
       <w:r>
+        <w:rPr>
+          <w:noProof/>
+        </w:rPr>
         <w:drawing>
           <wp:inline distT="0" distB="0" distL="0" distR="0" wp14:anchorId="52AEC3B9" wp14:editId="15977AFC">
             <wp:extent cx="2179509" cy="670618"/>
@@ -46998,7 +47005,7 @@
           <w:kern w:val="0"/>
           <w:sz w:val="21"/>
           <w:szCs w:val="21"/>
-          <w:lang w:val="en-US" w:eastAsia="es-EC"/>
+          <w:lang w:eastAsia="es-EC"/>
           <w14:ligatures w14:val="none"/>
         </w:rPr>
       </w:pPr>
@@ -47009,7 +47016,7 @@
           <w:kern w:val="0"/>
           <w:sz w:val="21"/>
           <w:szCs w:val="21"/>
-          <w:lang w:val="en-US" w:eastAsia="es-EC"/>
+          <w:lang w:eastAsia="es-EC"/>
           <w14:ligatures w14:val="none"/>
         </w:rPr>
         <w:t xml:space="preserve">        </w:t>
@@ -47021,11 +47028,12 @@
           <w:kern w:val="0"/>
           <w:sz w:val="21"/>
           <w:szCs w:val="21"/>
-          <w:lang w:val="en-US" w:eastAsia="es-EC"/>
+          <w:lang w:eastAsia="es-EC"/>
           <w14:ligatures w14:val="none"/>
         </w:rPr>
         <w:t>&lt;</w:t>
       </w:r>
+      <w:proofErr w:type="spellStart"/>
       <w:r>
         <w:rPr>
           <w:rFonts w:ascii="Consolas" w:eastAsia="Times New Roman" w:hAnsi="Consolas" w:cs="Times New Roman"/>
@@ -47033,11 +47041,12 @@
           <w:kern w:val="0"/>
           <w:sz w:val="21"/>
           <w:szCs w:val="21"/>
-          <w:lang w:val="en-US" w:eastAsia="es-EC"/>
+          <w:lang w:eastAsia="es-EC"/>
           <w14:ligatures w14:val="none"/>
         </w:rPr>
         <w:t>li</w:t>
       </w:r>
+      <w:proofErr w:type="spellEnd"/>
       <w:r>
         <w:rPr>
           <w:rFonts w:ascii="Consolas" w:eastAsia="Times New Roman" w:hAnsi="Consolas" w:cs="Times New Roman"/>
@@ -47045,7 +47054,7 @@
           <w:kern w:val="0"/>
           <w:sz w:val="21"/>
           <w:szCs w:val="21"/>
-          <w:lang w:val="en-US" w:eastAsia="es-EC"/>
+          <w:lang w:eastAsia="es-EC"/>
           <w14:ligatures w14:val="none"/>
         </w:rPr>
         <w:t xml:space="preserve"> </w:t>
@@ -47058,7 +47067,7 @@
           <w:kern w:val="0"/>
           <w:sz w:val="21"/>
           <w:szCs w:val="21"/>
-          <w:lang w:val="en-US" w:eastAsia="es-EC"/>
+          <w:lang w:eastAsia="es-EC"/>
           <w14:ligatures w14:val="none"/>
         </w:rPr>
         <w:t>th:text</w:t>
@@ -47071,7 +47080,7 @@
           <w:kern w:val="0"/>
           <w:sz w:val="21"/>
           <w:szCs w:val="21"/>
-          <w:lang w:val="en-US" w:eastAsia="es-EC"/>
+          <w:lang w:eastAsia="es-EC"/>
           <w14:ligatures w14:val="none"/>
         </w:rPr>
         <w:t>=</w:t>
@@ -47083,7 +47092,7 @@
           <w:kern w:val="0"/>
           <w:sz w:val="21"/>
           <w:szCs w:val="21"/>
-          <w:lang w:val="en-US" w:eastAsia="es-EC"/>
+          <w:lang w:eastAsia="es-EC"/>
           <w14:ligatures w14:val="none"/>
         </w:rPr>
         <w:t>"${</w:t>
@@ -47096,7 +47105,7 @@
           <w:kern w:val="0"/>
           <w:sz w:val="21"/>
           <w:szCs w:val="21"/>
-          <w:lang w:val="en-US" w:eastAsia="es-EC"/>
+          <w:lang w:eastAsia="es-EC"/>
           <w14:ligatures w14:val="none"/>
         </w:rPr>
         <w:t>usuario.cuenta</w:t>
@@ -47109,7 +47118,7 @@
           <w:kern w:val="0"/>
           <w:sz w:val="21"/>
           <w:szCs w:val="21"/>
-          <w:lang w:val="en-US" w:eastAsia="es-EC"/>
+          <w:lang w:eastAsia="es-EC"/>
           <w14:ligatures w14:val="none"/>
         </w:rPr>
         <w:t>}"</w:t>
@@ -47121,11 +47130,12 @@
           <w:kern w:val="0"/>
           <w:sz w:val="21"/>
           <w:szCs w:val="21"/>
-          <w:lang w:val="en-US" w:eastAsia="es-EC"/>
+          <w:lang w:eastAsia="es-EC"/>
           <w14:ligatures w14:val="none"/>
         </w:rPr>
         <w:t>&gt;&lt;/</w:t>
       </w:r>
+      <w:proofErr w:type="spellStart"/>
       <w:r>
         <w:rPr>
           <w:rFonts w:ascii="Consolas" w:eastAsia="Times New Roman" w:hAnsi="Consolas" w:cs="Times New Roman"/>
@@ -47133,11 +47143,12 @@
           <w:kern w:val="0"/>
           <w:sz w:val="21"/>
           <w:szCs w:val="21"/>
-          <w:lang w:val="en-US" w:eastAsia="es-EC"/>
+          <w:lang w:eastAsia="es-EC"/>
           <w14:ligatures w14:val="none"/>
         </w:rPr>
         <w:t>li</w:t>
       </w:r>
+      <w:proofErr w:type="spellEnd"/>
       <w:r>
         <w:rPr>
           <w:rFonts w:ascii="Consolas" w:eastAsia="Times New Roman" w:hAnsi="Consolas" w:cs="Times New Roman"/>
@@ -47145,21 +47156,18 @@
           <w:kern w:val="0"/>
           <w:sz w:val="21"/>
           <w:szCs w:val="21"/>
-          <w:lang w:val="en-US" w:eastAsia="es-EC"/>
+          <w:lang w:eastAsia="es-EC"/>
           <w14:ligatures w14:val="none"/>
         </w:rPr>
         <w:t>&gt;</w:t>
       </w:r>
     </w:p>
+    <w:p/>
     <w:p>
-      <w:pPr>
-        <w:rPr>
-          <w:lang w:val="en-US"/>
-        </w:rPr>
-      </w:pPr>
-    </w:p>
-    <w:p>
-      <w:r>
+      <w:r>
+        <w:rPr>
+          <w:noProof/>
+        </w:rPr>
         <w:drawing>
           <wp:inline distT="0" distB="0" distL="0" distR="0" wp14:anchorId="759931D5" wp14:editId="1119A1BB">
             <wp:extent cx="2339543" cy="533446"/>
@@ -47353,6 +47361,9 @@
     <w:p/>
     <w:p>
       <w:r>
+        <w:rPr>
+          <w:noProof/>
+        </w:rPr>
         <w:drawing>
           <wp:inline distT="0" distB="0" distL="0" distR="0" wp14:anchorId="4CCD54BB" wp14:editId="1CCAD62B">
             <wp:extent cx="1578383" cy="2735580"/>
@@ -47448,7 +47459,6 @@
       </w:pPr>
       <w:bookmarkStart w:id="24" w:name="_Toc147426666"/>
       <w:r>
-        <w:lastRenderedPageBreak/>
         <w:t>651. Validación de fechas con @NotNull</w:t>
       </w:r>
       <w:bookmarkStart w:id="25" w:name="_Toc147426667"/>
@@ -47461,12 +47471,1503 @@
       </w:r>
       <w:bookmarkEnd w:id="25"/>
     </w:p>
+    <w:p>
+      <w:pPr>
+        <w:rPr>
+          <w:lang w:val="en-US"/>
+        </w:rPr>
+      </w:pPr>
+      <w:r>
+        <w:rPr>
+          <w:lang w:val="en-US"/>
+        </w:rPr>
+        <w:t xml:space="preserve">En </w:t>
+      </w:r>
+      <w:proofErr w:type="spellStart"/>
+      <w:r>
+        <w:rPr>
+          <w:lang w:val="en-US"/>
+        </w:rPr>
+        <w:t>el</w:t>
+      </w:r>
+      <w:proofErr w:type="spellEnd"/>
+      <w:r>
+        <w:rPr>
+          <w:lang w:val="en-US"/>
+        </w:rPr>
+        <w:t xml:space="preserve"> form.html</w:t>
+      </w:r>
+    </w:p>
+    <w:p>
+      <w:pPr>
+        <w:shd w:val="clear" w:color="auto" w:fill="1F1F1F"/>
+        <w:spacing w:after="0" w:line="285" w:lineRule="atLeast"/>
+        <w:rPr>
+          <w:rFonts w:ascii="Consolas" w:eastAsia="Times New Roman" w:hAnsi="Consolas" w:cs="Times New Roman"/>
+          <w:color w:val="CCCCCC"/>
+          <w:kern w:val="0"/>
+          <w:sz w:val="21"/>
+          <w:szCs w:val="21"/>
+          <w:lang w:eastAsia="es-EC"/>
+          <w14:ligatures w14:val="none"/>
+        </w:rPr>
+      </w:pPr>
+      <w:r>
+        <w:rPr>
+          <w:rFonts w:ascii="Consolas" w:eastAsia="Times New Roman" w:hAnsi="Consolas" w:cs="Times New Roman"/>
+          <w:color w:val="808080"/>
+          <w:kern w:val="0"/>
+          <w:sz w:val="21"/>
+          <w:szCs w:val="21"/>
+          <w:lang w:eastAsia="es-EC"/>
+          <w14:ligatures w14:val="none"/>
+        </w:rPr>
+        <w:t>&lt;</w:t>
+      </w:r>
+      <w:proofErr w:type="spellStart"/>
+      <w:r>
+        <w:rPr>
+          <w:rFonts w:ascii="Consolas" w:eastAsia="Times New Roman" w:hAnsi="Consolas" w:cs="Times New Roman"/>
+          <w:color w:val="569CD6"/>
+          <w:kern w:val="0"/>
+          <w:sz w:val="21"/>
+          <w:szCs w:val="21"/>
+          <w:lang w:eastAsia="es-EC"/>
+          <w14:ligatures w14:val="none"/>
+        </w:rPr>
+        <w:t>div</w:t>
+      </w:r>
+      <w:proofErr w:type="spellEnd"/>
+      <w:r>
+        <w:rPr>
+          <w:rFonts w:ascii="Consolas" w:eastAsia="Times New Roman" w:hAnsi="Consolas" w:cs="Times New Roman"/>
+          <w:color w:val="808080"/>
+          <w:kern w:val="0"/>
+          <w:sz w:val="21"/>
+          <w:szCs w:val="21"/>
+          <w:lang w:eastAsia="es-EC"/>
+          <w14:ligatures w14:val="none"/>
+        </w:rPr>
+        <w:t>&gt;</w:t>
+      </w:r>
+    </w:p>
+    <w:p>
+      <w:pPr>
+        <w:shd w:val="clear" w:color="auto" w:fill="1F1F1F"/>
+        <w:spacing w:after="0" w:line="285" w:lineRule="atLeast"/>
+        <w:rPr>
+          <w:rFonts w:ascii="Consolas" w:eastAsia="Times New Roman" w:hAnsi="Consolas" w:cs="Times New Roman"/>
+          <w:color w:val="CCCCCC"/>
+          <w:kern w:val="0"/>
+          <w:sz w:val="21"/>
+          <w:szCs w:val="21"/>
+          <w:lang w:eastAsia="es-EC"/>
+          <w14:ligatures w14:val="none"/>
+        </w:rPr>
+      </w:pPr>
+      <w:r>
+        <w:rPr>
+          <w:rFonts w:ascii="Consolas" w:eastAsia="Times New Roman" w:hAnsi="Consolas" w:cs="Times New Roman"/>
+          <w:color w:val="CCCCCC"/>
+          <w:kern w:val="0"/>
+          <w:sz w:val="21"/>
+          <w:szCs w:val="21"/>
+          <w:lang w:eastAsia="es-EC"/>
+          <w14:ligatures w14:val="none"/>
+        </w:rPr>
+        <w:t xml:space="preserve">            </w:t>
+      </w:r>
+      <w:r>
+        <w:rPr>
+          <w:rFonts w:ascii="Consolas" w:eastAsia="Times New Roman" w:hAnsi="Consolas" w:cs="Times New Roman"/>
+          <w:color w:val="808080"/>
+          <w:kern w:val="0"/>
+          <w:sz w:val="21"/>
+          <w:szCs w:val="21"/>
+          <w:lang w:eastAsia="es-EC"/>
+          <w14:ligatures w14:val="none"/>
+        </w:rPr>
+        <w:t>&lt;</w:t>
+      </w:r>
+      <w:proofErr w:type="spellStart"/>
+      <w:r>
+        <w:rPr>
+          <w:rFonts w:ascii="Consolas" w:eastAsia="Times New Roman" w:hAnsi="Consolas" w:cs="Times New Roman"/>
+          <w:color w:val="569CD6"/>
+          <w:kern w:val="0"/>
+          <w:sz w:val="21"/>
+          <w:szCs w:val="21"/>
+          <w:lang w:eastAsia="es-EC"/>
+          <w14:ligatures w14:val="none"/>
+        </w:rPr>
+        <w:t>label</w:t>
+      </w:r>
+      <w:proofErr w:type="spellEnd"/>
+      <w:r>
+        <w:rPr>
+          <w:rFonts w:ascii="Consolas" w:eastAsia="Times New Roman" w:hAnsi="Consolas" w:cs="Times New Roman"/>
+          <w:color w:val="CCCCCC"/>
+          <w:kern w:val="0"/>
+          <w:sz w:val="21"/>
+          <w:szCs w:val="21"/>
+          <w:lang w:eastAsia="es-EC"/>
+          <w14:ligatures w14:val="none"/>
+        </w:rPr>
+        <w:t xml:space="preserve"> </w:t>
+      </w:r>
+      <w:proofErr w:type="spellStart"/>
+      <w:r>
+        <w:rPr>
+          <w:rFonts w:ascii="Consolas" w:eastAsia="Times New Roman" w:hAnsi="Consolas" w:cs="Times New Roman"/>
+          <w:color w:val="9CDCFE"/>
+          <w:kern w:val="0"/>
+          <w:sz w:val="21"/>
+          <w:szCs w:val="21"/>
+          <w:lang w:eastAsia="es-EC"/>
+          <w14:ligatures w14:val="none"/>
+        </w:rPr>
+        <w:t>for</w:t>
+      </w:r>
+      <w:proofErr w:type="spellEnd"/>
+      <w:r>
+        <w:rPr>
+          <w:rFonts w:ascii="Consolas" w:eastAsia="Times New Roman" w:hAnsi="Consolas" w:cs="Times New Roman"/>
+          <w:color w:val="CCCCCC"/>
+          <w:kern w:val="0"/>
+          <w:sz w:val="21"/>
+          <w:szCs w:val="21"/>
+          <w:lang w:eastAsia="es-EC"/>
+          <w14:ligatures w14:val="none"/>
+        </w:rPr>
+        <w:t>=</w:t>
+      </w:r>
+      <w:r>
+        <w:rPr>
+          <w:rFonts w:ascii="Consolas" w:eastAsia="Times New Roman" w:hAnsi="Consolas" w:cs="Times New Roman"/>
+          <w:color w:val="CE9178"/>
+          <w:kern w:val="0"/>
+          <w:sz w:val="21"/>
+          <w:szCs w:val="21"/>
+          <w:lang w:eastAsia="es-EC"/>
+          <w14:ligatures w14:val="none"/>
+        </w:rPr>
+        <w:t>"</w:t>
+      </w:r>
+      <w:proofErr w:type="spellStart"/>
+      <w:r>
+        <w:rPr>
+          <w:rFonts w:ascii="Consolas" w:eastAsia="Times New Roman" w:hAnsi="Consolas" w:cs="Times New Roman"/>
+          <w:color w:val="CE9178"/>
+          <w:kern w:val="0"/>
+          <w:sz w:val="21"/>
+          <w:szCs w:val="21"/>
+          <w:lang w:eastAsia="es-EC"/>
+          <w14:ligatures w14:val="none"/>
+        </w:rPr>
+        <w:t>fechaNacimeinto</w:t>
+      </w:r>
+      <w:proofErr w:type="spellEnd"/>
+      <w:r>
+        <w:rPr>
+          <w:rFonts w:ascii="Consolas" w:eastAsia="Times New Roman" w:hAnsi="Consolas" w:cs="Times New Roman"/>
+          <w:color w:val="CE9178"/>
+          <w:kern w:val="0"/>
+          <w:sz w:val="21"/>
+          <w:szCs w:val="21"/>
+          <w:lang w:eastAsia="es-EC"/>
+          <w14:ligatures w14:val="none"/>
+        </w:rPr>
+        <w:t>"</w:t>
+      </w:r>
+      <w:r>
+        <w:rPr>
+          <w:rFonts w:ascii="Consolas" w:eastAsia="Times New Roman" w:hAnsi="Consolas" w:cs="Times New Roman"/>
+          <w:color w:val="808080"/>
+          <w:kern w:val="0"/>
+          <w:sz w:val="21"/>
+          <w:szCs w:val="21"/>
+          <w:lang w:eastAsia="es-EC"/>
+          <w14:ligatures w14:val="none"/>
+        </w:rPr>
+        <w:t>&gt;</w:t>
+      </w:r>
+      <w:r>
+        <w:rPr>
+          <w:rFonts w:ascii="Consolas" w:eastAsia="Times New Roman" w:hAnsi="Consolas" w:cs="Times New Roman"/>
+          <w:color w:val="CCCCCC"/>
+          <w:kern w:val="0"/>
+          <w:sz w:val="21"/>
+          <w:szCs w:val="21"/>
+          <w:lang w:eastAsia="es-EC"/>
+          <w14:ligatures w14:val="none"/>
+        </w:rPr>
+        <w:t>Fecha Nacimiento</w:t>
+      </w:r>
+      <w:r>
+        <w:rPr>
+          <w:rFonts w:ascii="Consolas" w:eastAsia="Times New Roman" w:hAnsi="Consolas" w:cs="Times New Roman"/>
+          <w:color w:val="808080"/>
+          <w:kern w:val="0"/>
+          <w:sz w:val="21"/>
+          <w:szCs w:val="21"/>
+          <w:lang w:eastAsia="es-EC"/>
+          <w14:ligatures w14:val="none"/>
+        </w:rPr>
+        <w:t>&lt;/</w:t>
+      </w:r>
+      <w:proofErr w:type="spellStart"/>
+      <w:r>
+        <w:rPr>
+          <w:rFonts w:ascii="Consolas" w:eastAsia="Times New Roman" w:hAnsi="Consolas" w:cs="Times New Roman"/>
+          <w:color w:val="569CD6"/>
+          <w:kern w:val="0"/>
+          <w:sz w:val="21"/>
+          <w:szCs w:val="21"/>
+          <w:lang w:eastAsia="es-EC"/>
+          <w14:ligatures w14:val="none"/>
+        </w:rPr>
+        <w:t>label</w:t>
+      </w:r>
+      <w:proofErr w:type="spellEnd"/>
+      <w:r>
+        <w:rPr>
+          <w:rFonts w:ascii="Consolas" w:eastAsia="Times New Roman" w:hAnsi="Consolas" w:cs="Times New Roman"/>
+          <w:color w:val="808080"/>
+          <w:kern w:val="0"/>
+          <w:sz w:val="21"/>
+          <w:szCs w:val="21"/>
+          <w:lang w:eastAsia="es-EC"/>
+          <w14:ligatures w14:val="none"/>
+        </w:rPr>
+        <w:t>&gt;</w:t>
+      </w:r>
+    </w:p>
+    <w:p>
+      <w:pPr>
+        <w:shd w:val="clear" w:color="auto" w:fill="1F1F1F"/>
+        <w:spacing w:after="0" w:line="285" w:lineRule="atLeast"/>
+        <w:rPr>
+          <w:rFonts w:ascii="Consolas" w:eastAsia="Times New Roman" w:hAnsi="Consolas" w:cs="Times New Roman"/>
+          <w:color w:val="CCCCCC"/>
+          <w:kern w:val="0"/>
+          <w:sz w:val="21"/>
+          <w:szCs w:val="21"/>
+          <w:lang w:val="en-US" w:eastAsia="es-EC"/>
+          <w14:ligatures w14:val="none"/>
+        </w:rPr>
+      </w:pPr>
+      <w:r>
+        <w:rPr>
+          <w:rFonts w:ascii="Consolas" w:eastAsia="Times New Roman" w:hAnsi="Consolas" w:cs="Times New Roman"/>
+          <w:color w:val="CCCCCC"/>
+          <w:kern w:val="0"/>
+          <w:sz w:val="21"/>
+          <w:szCs w:val="21"/>
+          <w:lang w:eastAsia="es-EC"/>
+          <w14:ligatures w14:val="none"/>
+        </w:rPr>
+        <w:t xml:space="preserve">            </w:t>
+      </w:r>
+      <w:r>
+        <w:rPr>
+          <w:rFonts w:ascii="Consolas" w:eastAsia="Times New Roman" w:hAnsi="Consolas" w:cs="Times New Roman"/>
+          <w:color w:val="808080"/>
+          <w:kern w:val="0"/>
+          <w:sz w:val="21"/>
+          <w:szCs w:val="21"/>
+          <w:lang w:val="en-US" w:eastAsia="es-EC"/>
+          <w14:ligatures w14:val="none"/>
+        </w:rPr>
+        <w:t>&lt;</w:t>
+      </w:r>
+      <w:r>
+        <w:rPr>
+          <w:rFonts w:ascii="Consolas" w:eastAsia="Times New Roman" w:hAnsi="Consolas" w:cs="Times New Roman"/>
+          <w:color w:val="569CD6"/>
+          <w:kern w:val="0"/>
+          <w:sz w:val="21"/>
+          <w:szCs w:val="21"/>
+          <w:lang w:val="en-US" w:eastAsia="es-EC"/>
+          <w14:ligatures w14:val="none"/>
+        </w:rPr>
+        <w:t>div</w:t>
+      </w:r>
+      <w:r>
+        <w:rPr>
+          <w:rFonts w:ascii="Consolas" w:eastAsia="Times New Roman" w:hAnsi="Consolas" w:cs="Times New Roman"/>
+          <w:color w:val="808080"/>
+          <w:kern w:val="0"/>
+          <w:sz w:val="21"/>
+          <w:szCs w:val="21"/>
+          <w:lang w:val="en-US" w:eastAsia="es-EC"/>
+          <w14:ligatures w14:val="none"/>
+        </w:rPr>
+        <w:t>&gt;</w:t>
+      </w:r>
+    </w:p>
+    <w:p>
+      <w:pPr>
+        <w:shd w:val="clear" w:color="auto" w:fill="1F1F1F"/>
+        <w:spacing w:after="0" w:line="285" w:lineRule="atLeast"/>
+        <w:rPr>
+          <w:rFonts w:ascii="Consolas" w:eastAsia="Times New Roman" w:hAnsi="Consolas" w:cs="Times New Roman"/>
+          <w:color w:val="CCCCCC"/>
+          <w:kern w:val="0"/>
+          <w:sz w:val="21"/>
+          <w:szCs w:val="21"/>
+          <w:lang w:val="en-US" w:eastAsia="es-EC"/>
+          <w14:ligatures w14:val="none"/>
+        </w:rPr>
+      </w:pPr>
+      <w:r>
+        <w:rPr>
+          <w:rFonts w:ascii="Consolas" w:eastAsia="Times New Roman" w:hAnsi="Consolas" w:cs="Times New Roman"/>
+          <w:color w:val="CCCCCC"/>
+          <w:kern w:val="0"/>
+          <w:sz w:val="21"/>
+          <w:szCs w:val="21"/>
+          <w:lang w:val="en-US" w:eastAsia="es-EC"/>
+          <w14:ligatures w14:val="none"/>
+        </w:rPr>
+        <w:t xml:space="preserve">                </w:t>
+      </w:r>
+      <w:r>
+        <w:rPr>
+          <w:rFonts w:ascii="Consolas" w:eastAsia="Times New Roman" w:hAnsi="Consolas" w:cs="Times New Roman"/>
+          <w:color w:val="808080"/>
+          <w:kern w:val="0"/>
+          <w:sz w:val="21"/>
+          <w:szCs w:val="21"/>
+          <w:lang w:val="en-US" w:eastAsia="es-EC"/>
+          <w14:ligatures w14:val="none"/>
+        </w:rPr>
+        <w:t>&lt;</w:t>
+      </w:r>
+      <w:r>
+        <w:rPr>
+          <w:rFonts w:ascii="Consolas" w:eastAsia="Times New Roman" w:hAnsi="Consolas" w:cs="Times New Roman"/>
+          <w:color w:val="569CD6"/>
+          <w:kern w:val="0"/>
+          <w:sz w:val="21"/>
+          <w:szCs w:val="21"/>
+          <w:lang w:val="en-US" w:eastAsia="es-EC"/>
+          <w14:ligatures w14:val="none"/>
+        </w:rPr>
+        <w:t>input</w:t>
+      </w:r>
+      <w:r>
+        <w:rPr>
+          <w:rFonts w:ascii="Consolas" w:eastAsia="Times New Roman" w:hAnsi="Consolas" w:cs="Times New Roman"/>
+          <w:color w:val="CCCCCC"/>
+          <w:kern w:val="0"/>
+          <w:sz w:val="21"/>
+          <w:szCs w:val="21"/>
+          <w:lang w:val="en-US" w:eastAsia="es-EC"/>
+          <w14:ligatures w14:val="none"/>
+        </w:rPr>
+        <w:t xml:space="preserve"> </w:t>
+      </w:r>
+      <w:r>
+        <w:rPr>
+          <w:rFonts w:ascii="Consolas" w:eastAsia="Times New Roman" w:hAnsi="Consolas" w:cs="Times New Roman"/>
+          <w:color w:val="9CDCFE"/>
+          <w:kern w:val="0"/>
+          <w:sz w:val="21"/>
+          <w:szCs w:val="21"/>
+          <w:lang w:val="en-US" w:eastAsia="es-EC"/>
+          <w14:ligatures w14:val="none"/>
+        </w:rPr>
+        <w:t>type</w:t>
+      </w:r>
+      <w:r>
+        <w:rPr>
+          <w:rFonts w:ascii="Consolas" w:eastAsia="Times New Roman" w:hAnsi="Consolas" w:cs="Times New Roman"/>
+          <w:color w:val="CCCCCC"/>
+          <w:kern w:val="0"/>
+          <w:sz w:val="21"/>
+          <w:szCs w:val="21"/>
+          <w:lang w:val="en-US" w:eastAsia="es-EC"/>
+          <w14:ligatures w14:val="none"/>
+        </w:rPr>
+        <w:t>=</w:t>
+      </w:r>
+      <w:r>
+        <w:rPr>
+          <w:rFonts w:ascii="Consolas" w:eastAsia="Times New Roman" w:hAnsi="Consolas" w:cs="Times New Roman"/>
+          <w:color w:val="CE9178"/>
+          <w:kern w:val="0"/>
+          <w:sz w:val="21"/>
+          <w:szCs w:val="21"/>
+          <w:lang w:val="en-US" w:eastAsia="es-EC"/>
+          <w14:ligatures w14:val="none"/>
+        </w:rPr>
+        <w:t>"text"</w:t>
+      </w:r>
+      <w:r>
+        <w:rPr>
+          <w:rFonts w:ascii="Consolas" w:eastAsia="Times New Roman" w:hAnsi="Consolas" w:cs="Times New Roman"/>
+          <w:color w:val="CCCCCC"/>
+          <w:kern w:val="0"/>
+          <w:sz w:val="21"/>
+          <w:szCs w:val="21"/>
+          <w:lang w:val="en-US" w:eastAsia="es-EC"/>
+          <w14:ligatures w14:val="none"/>
+        </w:rPr>
+        <w:t xml:space="preserve"> </w:t>
+      </w:r>
+      <w:r>
+        <w:rPr>
+          <w:rFonts w:ascii="Consolas" w:eastAsia="Times New Roman" w:hAnsi="Consolas" w:cs="Times New Roman"/>
+          <w:color w:val="9CDCFE"/>
+          <w:kern w:val="0"/>
+          <w:sz w:val="21"/>
+          <w:szCs w:val="21"/>
+          <w:lang w:val="en-US" w:eastAsia="es-EC"/>
+          <w14:ligatures w14:val="none"/>
+        </w:rPr>
+        <w:t>id</w:t>
+      </w:r>
+      <w:r>
+        <w:rPr>
+          <w:rFonts w:ascii="Consolas" w:eastAsia="Times New Roman" w:hAnsi="Consolas" w:cs="Times New Roman"/>
+          <w:color w:val="CCCCCC"/>
+          <w:kern w:val="0"/>
+          <w:sz w:val="21"/>
+          <w:szCs w:val="21"/>
+          <w:lang w:val="en-US" w:eastAsia="es-EC"/>
+          <w14:ligatures w14:val="none"/>
+        </w:rPr>
+        <w:t>=</w:t>
+      </w:r>
+      <w:r>
+        <w:rPr>
+          <w:rFonts w:ascii="Consolas" w:eastAsia="Times New Roman" w:hAnsi="Consolas" w:cs="Times New Roman"/>
+          <w:color w:val="CE9178"/>
+          <w:kern w:val="0"/>
+          <w:sz w:val="21"/>
+          <w:szCs w:val="21"/>
+          <w:lang w:val="en-US" w:eastAsia="es-EC"/>
+          <w14:ligatures w14:val="none"/>
+        </w:rPr>
+        <w:t>"</w:t>
+      </w:r>
+      <w:proofErr w:type="spellStart"/>
+      <w:r>
+        <w:rPr>
+          <w:rFonts w:ascii="Consolas" w:eastAsia="Times New Roman" w:hAnsi="Consolas" w:cs="Times New Roman"/>
+          <w:color w:val="CE9178"/>
+          <w:kern w:val="0"/>
+          <w:sz w:val="21"/>
+          <w:szCs w:val="21"/>
+          <w:lang w:val="en-US" w:eastAsia="es-EC"/>
+          <w14:ligatures w14:val="none"/>
+        </w:rPr>
+        <w:t>fechaNacimeinto</w:t>
+      </w:r>
+      <w:proofErr w:type="spellEnd"/>
+      <w:r>
+        <w:rPr>
+          <w:rFonts w:ascii="Consolas" w:eastAsia="Times New Roman" w:hAnsi="Consolas" w:cs="Times New Roman"/>
+          <w:color w:val="CE9178"/>
+          <w:kern w:val="0"/>
+          <w:sz w:val="21"/>
+          <w:szCs w:val="21"/>
+          <w:lang w:val="en-US" w:eastAsia="es-EC"/>
+          <w14:ligatures w14:val="none"/>
+        </w:rPr>
+        <w:t>"</w:t>
+      </w:r>
+      <w:r>
+        <w:rPr>
+          <w:rFonts w:ascii="Consolas" w:eastAsia="Times New Roman" w:hAnsi="Consolas" w:cs="Times New Roman"/>
+          <w:color w:val="CCCCCC"/>
+          <w:kern w:val="0"/>
+          <w:sz w:val="21"/>
+          <w:szCs w:val="21"/>
+          <w:lang w:val="en-US" w:eastAsia="es-EC"/>
+          <w14:ligatures w14:val="none"/>
+        </w:rPr>
+        <w:t xml:space="preserve"> </w:t>
+      </w:r>
+      <w:proofErr w:type="spellStart"/>
+      <w:r>
+        <w:rPr>
+          <w:rFonts w:ascii="Consolas" w:eastAsia="Times New Roman" w:hAnsi="Consolas" w:cs="Times New Roman"/>
+          <w:color w:val="9CDCFE"/>
+          <w:kern w:val="0"/>
+          <w:sz w:val="21"/>
+          <w:szCs w:val="21"/>
+          <w:lang w:val="en-US" w:eastAsia="es-EC"/>
+          <w14:ligatures w14:val="none"/>
+        </w:rPr>
+        <w:t>th:field</w:t>
+      </w:r>
+      <w:proofErr w:type="spellEnd"/>
+      <w:r>
+        <w:rPr>
+          <w:rFonts w:ascii="Consolas" w:eastAsia="Times New Roman" w:hAnsi="Consolas" w:cs="Times New Roman"/>
+          <w:color w:val="CCCCCC"/>
+          <w:kern w:val="0"/>
+          <w:sz w:val="21"/>
+          <w:szCs w:val="21"/>
+          <w:lang w:val="en-US" w:eastAsia="es-EC"/>
+          <w14:ligatures w14:val="none"/>
+        </w:rPr>
+        <w:t>=</w:t>
+      </w:r>
+      <w:r>
+        <w:rPr>
+          <w:rFonts w:ascii="Consolas" w:eastAsia="Times New Roman" w:hAnsi="Consolas" w:cs="Times New Roman"/>
+          <w:color w:val="CE9178"/>
+          <w:kern w:val="0"/>
+          <w:sz w:val="21"/>
+          <w:szCs w:val="21"/>
+          <w:lang w:val="en-US" w:eastAsia="es-EC"/>
+          <w14:ligatures w14:val="none"/>
+        </w:rPr>
+        <w:t>"*{</w:t>
+      </w:r>
+      <w:proofErr w:type="spellStart"/>
+      <w:r>
+        <w:rPr>
+          <w:rFonts w:ascii="Consolas" w:eastAsia="Times New Roman" w:hAnsi="Consolas" w:cs="Times New Roman"/>
+          <w:color w:val="CE9178"/>
+          <w:kern w:val="0"/>
+          <w:sz w:val="21"/>
+          <w:szCs w:val="21"/>
+          <w:lang w:val="en-US" w:eastAsia="es-EC"/>
+          <w14:ligatures w14:val="none"/>
+        </w:rPr>
+        <w:t>fechaNacimeinto</w:t>
+      </w:r>
+      <w:proofErr w:type="spellEnd"/>
+      <w:r>
+        <w:rPr>
+          <w:rFonts w:ascii="Consolas" w:eastAsia="Times New Roman" w:hAnsi="Consolas" w:cs="Times New Roman"/>
+          <w:color w:val="CE9178"/>
+          <w:kern w:val="0"/>
+          <w:sz w:val="21"/>
+          <w:szCs w:val="21"/>
+          <w:lang w:val="en-US" w:eastAsia="es-EC"/>
+          <w14:ligatures w14:val="none"/>
+        </w:rPr>
+        <w:t>}"</w:t>
+      </w:r>
+      <w:r>
+        <w:rPr>
+          <w:rFonts w:ascii="Consolas" w:eastAsia="Times New Roman" w:hAnsi="Consolas" w:cs="Times New Roman"/>
+          <w:color w:val="CCCCCC"/>
+          <w:kern w:val="0"/>
+          <w:sz w:val="21"/>
+          <w:szCs w:val="21"/>
+          <w:lang w:val="en-US" w:eastAsia="es-EC"/>
+          <w14:ligatures w14:val="none"/>
+        </w:rPr>
+        <w:t xml:space="preserve"> </w:t>
+      </w:r>
+      <w:r>
+        <w:rPr>
+          <w:rFonts w:ascii="Consolas" w:eastAsia="Times New Roman" w:hAnsi="Consolas" w:cs="Times New Roman"/>
+          <w:color w:val="9CDCFE"/>
+          <w:kern w:val="0"/>
+          <w:sz w:val="21"/>
+          <w:szCs w:val="21"/>
+          <w:lang w:val="en-US" w:eastAsia="es-EC"/>
+          <w14:ligatures w14:val="none"/>
+        </w:rPr>
+        <w:t>placeholder</w:t>
+      </w:r>
+      <w:r>
+        <w:rPr>
+          <w:rFonts w:ascii="Consolas" w:eastAsia="Times New Roman" w:hAnsi="Consolas" w:cs="Times New Roman"/>
+          <w:color w:val="CCCCCC"/>
+          <w:kern w:val="0"/>
+          <w:sz w:val="21"/>
+          <w:szCs w:val="21"/>
+          <w:lang w:val="en-US" w:eastAsia="es-EC"/>
+          <w14:ligatures w14:val="none"/>
+        </w:rPr>
+        <w:t>=</w:t>
+      </w:r>
+      <w:r>
+        <w:rPr>
+          <w:rFonts w:ascii="Consolas" w:eastAsia="Times New Roman" w:hAnsi="Consolas" w:cs="Times New Roman"/>
+          <w:color w:val="CE9178"/>
+          <w:kern w:val="0"/>
+          <w:sz w:val="21"/>
+          <w:szCs w:val="21"/>
+          <w:lang w:val="en-US" w:eastAsia="es-EC"/>
+          <w14:ligatures w14:val="none"/>
+        </w:rPr>
+        <w:t>"</w:t>
+      </w:r>
+      <w:proofErr w:type="spellStart"/>
+      <w:r>
+        <w:rPr>
+          <w:rFonts w:ascii="Consolas" w:eastAsia="Times New Roman" w:hAnsi="Consolas" w:cs="Times New Roman"/>
+          <w:color w:val="CE9178"/>
+          <w:kern w:val="0"/>
+          <w:sz w:val="21"/>
+          <w:szCs w:val="21"/>
+          <w:lang w:val="en-US" w:eastAsia="es-EC"/>
+          <w14:ligatures w14:val="none"/>
+        </w:rPr>
+        <w:t>yyyy</w:t>
+      </w:r>
+      <w:proofErr w:type="spellEnd"/>
+      <w:r>
+        <w:rPr>
+          <w:rFonts w:ascii="Consolas" w:eastAsia="Times New Roman" w:hAnsi="Consolas" w:cs="Times New Roman"/>
+          <w:color w:val="CE9178"/>
+          <w:kern w:val="0"/>
+          <w:sz w:val="21"/>
+          <w:szCs w:val="21"/>
+          <w:lang w:val="en-US" w:eastAsia="es-EC"/>
+          <w14:ligatures w14:val="none"/>
+        </w:rPr>
+        <w:t>/MM/dd"</w:t>
+      </w:r>
+      <w:r>
+        <w:rPr>
+          <w:rFonts w:ascii="Consolas" w:eastAsia="Times New Roman" w:hAnsi="Consolas" w:cs="Times New Roman"/>
+          <w:color w:val="808080"/>
+          <w:kern w:val="0"/>
+          <w:sz w:val="21"/>
+          <w:szCs w:val="21"/>
+          <w:lang w:val="en-US" w:eastAsia="es-EC"/>
+          <w14:ligatures w14:val="none"/>
+        </w:rPr>
+        <w:t>&gt;</w:t>
+      </w:r>
+    </w:p>
+    <w:p>
+      <w:pPr>
+        <w:shd w:val="clear" w:color="auto" w:fill="1F1F1F"/>
+        <w:spacing w:after="0" w:line="285" w:lineRule="atLeast"/>
+        <w:rPr>
+          <w:rFonts w:ascii="Consolas" w:eastAsia="Times New Roman" w:hAnsi="Consolas" w:cs="Times New Roman"/>
+          <w:color w:val="CCCCCC"/>
+          <w:kern w:val="0"/>
+          <w:sz w:val="21"/>
+          <w:szCs w:val="21"/>
+          <w:lang w:val="en-US" w:eastAsia="es-EC"/>
+          <w14:ligatures w14:val="none"/>
+        </w:rPr>
+      </w:pPr>
+      <w:r>
+        <w:rPr>
+          <w:rFonts w:ascii="Consolas" w:eastAsia="Times New Roman" w:hAnsi="Consolas" w:cs="Times New Roman"/>
+          <w:color w:val="CCCCCC"/>
+          <w:kern w:val="0"/>
+          <w:sz w:val="21"/>
+          <w:szCs w:val="21"/>
+          <w:lang w:val="en-US" w:eastAsia="es-EC"/>
+          <w14:ligatures w14:val="none"/>
+        </w:rPr>
+        <w:t xml:space="preserve">            </w:t>
+      </w:r>
+      <w:r>
+        <w:rPr>
+          <w:rFonts w:ascii="Consolas" w:eastAsia="Times New Roman" w:hAnsi="Consolas" w:cs="Times New Roman"/>
+          <w:color w:val="808080"/>
+          <w:kern w:val="0"/>
+          <w:sz w:val="21"/>
+          <w:szCs w:val="21"/>
+          <w:lang w:val="en-US" w:eastAsia="es-EC"/>
+          <w14:ligatures w14:val="none"/>
+        </w:rPr>
+        <w:t>&lt;/</w:t>
+      </w:r>
+      <w:r>
+        <w:rPr>
+          <w:rFonts w:ascii="Consolas" w:eastAsia="Times New Roman" w:hAnsi="Consolas" w:cs="Times New Roman"/>
+          <w:color w:val="569CD6"/>
+          <w:kern w:val="0"/>
+          <w:sz w:val="21"/>
+          <w:szCs w:val="21"/>
+          <w:lang w:val="en-US" w:eastAsia="es-EC"/>
+          <w14:ligatures w14:val="none"/>
+        </w:rPr>
+        <w:t>div</w:t>
+      </w:r>
+      <w:r>
+        <w:rPr>
+          <w:rFonts w:ascii="Consolas" w:eastAsia="Times New Roman" w:hAnsi="Consolas" w:cs="Times New Roman"/>
+          <w:color w:val="808080"/>
+          <w:kern w:val="0"/>
+          <w:sz w:val="21"/>
+          <w:szCs w:val="21"/>
+          <w:lang w:val="en-US" w:eastAsia="es-EC"/>
+          <w14:ligatures w14:val="none"/>
+        </w:rPr>
+        <w:t>&gt;</w:t>
+      </w:r>
+    </w:p>
+    <w:p>
+      <w:pPr>
+        <w:shd w:val="clear" w:color="auto" w:fill="1F1F1F"/>
+        <w:spacing w:after="0" w:line="285" w:lineRule="atLeast"/>
+        <w:rPr>
+          <w:rFonts w:ascii="Consolas" w:eastAsia="Times New Roman" w:hAnsi="Consolas" w:cs="Times New Roman"/>
+          <w:color w:val="CCCCCC"/>
+          <w:kern w:val="0"/>
+          <w:sz w:val="21"/>
+          <w:szCs w:val="21"/>
+          <w:lang w:val="en-US" w:eastAsia="es-EC"/>
+          <w14:ligatures w14:val="none"/>
+        </w:rPr>
+      </w:pPr>
+      <w:r>
+        <w:rPr>
+          <w:rFonts w:ascii="Consolas" w:eastAsia="Times New Roman" w:hAnsi="Consolas" w:cs="Times New Roman"/>
+          <w:color w:val="CCCCCC"/>
+          <w:kern w:val="0"/>
+          <w:sz w:val="21"/>
+          <w:szCs w:val="21"/>
+          <w:lang w:val="en-US" w:eastAsia="es-EC"/>
+          <w14:ligatures w14:val="none"/>
+        </w:rPr>
+        <w:lastRenderedPageBreak/>
+        <w:t xml:space="preserve">            </w:t>
+      </w:r>
+      <w:r>
+        <w:rPr>
+          <w:rFonts w:ascii="Consolas" w:eastAsia="Times New Roman" w:hAnsi="Consolas" w:cs="Times New Roman"/>
+          <w:color w:val="808080"/>
+          <w:kern w:val="0"/>
+          <w:sz w:val="21"/>
+          <w:szCs w:val="21"/>
+          <w:lang w:val="en-US" w:eastAsia="es-EC"/>
+          <w14:ligatures w14:val="none"/>
+        </w:rPr>
+        <w:t>&lt;</w:t>
+      </w:r>
+      <w:r>
+        <w:rPr>
+          <w:rFonts w:ascii="Consolas" w:eastAsia="Times New Roman" w:hAnsi="Consolas" w:cs="Times New Roman"/>
+          <w:color w:val="569CD6"/>
+          <w:kern w:val="0"/>
+          <w:sz w:val="21"/>
+          <w:szCs w:val="21"/>
+          <w:lang w:val="en-US" w:eastAsia="es-EC"/>
+          <w14:ligatures w14:val="none"/>
+        </w:rPr>
+        <w:t>div</w:t>
+      </w:r>
+      <w:r>
+        <w:rPr>
+          <w:rFonts w:ascii="Consolas" w:eastAsia="Times New Roman" w:hAnsi="Consolas" w:cs="Times New Roman"/>
+          <w:color w:val="CCCCCC"/>
+          <w:kern w:val="0"/>
+          <w:sz w:val="21"/>
+          <w:szCs w:val="21"/>
+          <w:lang w:val="en-US" w:eastAsia="es-EC"/>
+          <w14:ligatures w14:val="none"/>
+        </w:rPr>
+        <w:t xml:space="preserve"> </w:t>
+      </w:r>
+      <w:proofErr w:type="spellStart"/>
+      <w:r>
+        <w:rPr>
+          <w:rFonts w:ascii="Consolas" w:eastAsia="Times New Roman" w:hAnsi="Consolas" w:cs="Times New Roman"/>
+          <w:color w:val="9CDCFE"/>
+          <w:kern w:val="0"/>
+          <w:sz w:val="21"/>
+          <w:szCs w:val="21"/>
+          <w:lang w:val="en-US" w:eastAsia="es-EC"/>
+          <w14:ligatures w14:val="none"/>
+        </w:rPr>
+        <w:t>th:if</w:t>
+      </w:r>
+      <w:proofErr w:type="spellEnd"/>
+      <w:r>
+        <w:rPr>
+          <w:rFonts w:ascii="Consolas" w:eastAsia="Times New Roman" w:hAnsi="Consolas" w:cs="Times New Roman"/>
+          <w:color w:val="CCCCCC"/>
+          <w:kern w:val="0"/>
+          <w:sz w:val="21"/>
+          <w:szCs w:val="21"/>
+          <w:lang w:val="en-US" w:eastAsia="es-EC"/>
+          <w14:ligatures w14:val="none"/>
+        </w:rPr>
+        <w:t>=</w:t>
+      </w:r>
+      <w:r>
+        <w:rPr>
+          <w:rFonts w:ascii="Consolas" w:eastAsia="Times New Roman" w:hAnsi="Consolas" w:cs="Times New Roman"/>
+          <w:color w:val="CE9178"/>
+          <w:kern w:val="0"/>
+          <w:sz w:val="21"/>
+          <w:szCs w:val="21"/>
+          <w:lang w:val="en-US" w:eastAsia="es-EC"/>
+          <w14:ligatures w14:val="none"/>
+        </w:rPr>
+        <w:t>"${#fields.hasErrors('fechaNacimeinto')}"</w:t>
+      </w:r>
+      <w:r>
+        <w:rPr>
+          <w:rFonts w:ascii="Consolas" w:eastAsia="Times New Roman" w:hAnsi="Consolas" w:cs="Times New Roman"/>
+          <w:color w:val="CCCCCC"/>
+          <w:kern w:val="0"/>
+          <w:sz w:val="21"/>
+          <w:szCs w:val="21"/>
+          <w:lang w:val="en-US" w:eastAsia="es-EC"/>
+          <w14:ligatures w14:val="none"/>
+        </w:rPr>
+        <w:t xml:space="preserve"> </w:t>
+      </w:r>
+      <w:proofErr w:type="spellStart"/>
+      <w:r>
+        <w:rPr>
+          <w:rFonts w:ascii="Consolas" w:eastAsia="Times New Roman" w:hAnsi="Consolas" w:cs="Times New Roman"/>
+          <w:color w:val="9CDCFE"/>
+          <w:kern w:val="0"/>
+          <w:sz w:val="21"/>
+          <w:szCs w:val="21"/>
+          <w:lang w:val="en-US" w:eastAsia="es-EC"/>
+          <w14:ligatures w14:val="none"/>
+        </w:rPr>
+        <w:t>th:errors</w:t>
+      </w:r>
+      <w:proofErr w:type="spellEnd"/>
+      <w:r>
+        <w:rPr>
+          <w:rFonts w:ascii="Consolas" w:eastAsia="Times New Roman" w:hAnsi="Consolas" w:cs="Times New Roman"/>
+          <w:color w:val="CCCCCC"/>
+          <w:kern w:val="0"/>
+          <w:sz w:val="21"/>
+          <w:szCs w:val="21"/>
+          <w:lang w:val="en-US" w:eastAsia="es-EC"/>
+          <w14:ligatures w14:val="none"/>
+        </w:rPr>
+        <w:t>=</w:t>
+      </w:r>
+      <w:r>
+        <w:rPr>
+          <w:rFonts w:ascii="Consolas" w:eastAsia="Times New Roman" w:hAnsi="Consolas" w:cs="Times New Roman"/>
+          <w:color w:val="CE9178"/>
+          <w:kern w:val="0"/>
+          <w:sz w:val="21"/>
+          <w:szCs w:val="21"/>
+          <w:lang w:val="en-US" w:eastAsia="es-EC"/>
+          <w14:ligatures w14:val="none"/>
+        </w:rPr>
+        <w:t>"*{</w:t>
+      </w:r>
+      <w:proofErr w:type="spellStart"/>
+      <w:r>
+        <w:rPr>
+          <w:rFonts w:ascii="Consolas" w:eastAsia="Times New Roman" w:hAnsi="Consolas" w:cs="Times New Roman"/>
+          <w:color w:val="CE9178"/>
+          <w:kern w:val="0"/>
+          <w:sz w:val="21"/>
+          <w:szCs w:val="21"/>
+          <w:lang w:val="en-US" w:eastAsia="es-EC"/>
+          <w14:ligatures w14:val="none"/>
+        </w:rPr>
+        <w:t>fechaNacimeinto</w:t>
+      </w:r>
+      <w:proofErr w:type="spellEnd"/>
+      <w:r>
+        <w:rPr>
+          <w:rFonts w:ascii="Consolas" w:eastAsia="Times New Roman" w:hAnsi="Consolas" w:cs="Times New Roman"/>
+          <w:color w:val="CE9178"/>
+          <w:kern w:val="0"/>
+          <w:sz w:val="21"/>
+          <w:szCs w:val="21"/>
+          <w:lang w:val="en-US" w:eastAsia="es-EC"/>
+          <w14:ligatures w14:val="none"/>
+        </w:rPr>
+        <w:t>}"</w:t>
+      </w:r>
+      <w:r>
+        <w:rPr>
+          <w:rFonts w:ascii="Consolas" w:eastAsia="Times New Roman" w:hAnsi="Consolas" w:cs="Times New Roman"/>
+          <w:color w:val="808080"/>
+          <w:kern w:val="0"/>
+          <w:sz w:val="21"/>
+          <w:szCs w:val="21"/>
+          <w:lang w:val="en-US" w:eastAsia="es-EC"/>
+          <w14:ligatures w14:val="none"/>
+        </w:rPr>
+        <w:t>&gt;&lt;/</w:t>
+      </w:r>
+      <w:r>
+        <w:rPr>
+          <w:rFonts w:ascii="Consolas" w:eastAsia="Times New Roman" w:hAnsi="Consolas" w:cs="Times New Roman"/>
+          <w:color w:val="569CD6"/>
+          <w:kern w:val="0"/>
+          <w:sz w:val="21"/>
+          <w:szCs w:val="21"/>
+          <w:lang w:val="en-US" w:eastAsia="es-EC"/>
+          <w14:ligatures w14:val="none"/>
+        </w:rPr>
+        <w:t>div</w:t>
+      </w:r>
+      <w:r>
+        <w:rPr>
+          <w:rFonts w:ascii="Consolas" w:eastAsia="Times New Roman" w:hAnsi="Consolas" w:cs="Times New Roman"/>
+          <w:color w:val="808080"/>
+          <w:kern w:val="0"/>
+          <w:sz w:val="21"/>
+          <w:szCs w:val="21"/>
+          <w:lang w:val="en-US" w:eastAsia="es-EC"/>
+          <w14:ligatures w14:val="none"/>
+        </w:rPr>
+        <w:t>&gt;</w:t>
+      </w:r>
+    </w:p>
+    <w:p>
+      <w:pPr>
+        <w:shd w:val="clear" w:color="auto" w:fill="1F1F1F"/>
+        <w:spacing w:after="0" w:line="285" w:lineRule="atLeast"/>
+        <w:rPr>
+          <w:rFonts w:ascii="Consolas" w:eastAsia="Times New Roman" w:hAnsi="Consolas" w:cs="Times New Roman"/>
+          <w:color w:val="CCCCCC"/>
+          <w:kern w:val="0"/>
+          <w:sz w:val="21"/>
+          <w:szCs w:val="21"/>
+          <w:lang w:eastAsia="es-EC"/>
+          <w14:ligatures w14:val="none"/>
+        </w:rPr>
+      </w:pPr>
+      <w:r>
+        <w:rPr>
+          <w:rFonts w:ascii="Consolas" w:eastAsia="Times New Roman" w:hAnsi="Consolas" w:cs="Times New Roman"/>
+          <w:color w:val="CCCCCC"/>
+          <w:kern w:val="0"/>
+          <w:sz w:val="21"/>
+          <w:szCs w:val="21"/>
+          <w:lang w:val="en-US" w:eastAsia="es-EC"/>
+          <w14:ligatures w14:val="none"/>
+        </w:rPr>
+        <w:t xml:space="preserve">        </w:t>
+      </w:r>
+      <w:r>
+        <w:rPr>
+          <w:rFonts w:ascii="Consolas" w:eastAsia="Times New Roman" w:hAnsi="Consolas" w:cs="Times New Roman"/>
+          <w:color w:val="808080"/>
+          <w:kern w:val="0"/>
+          <w:sz w:val="21"/>
+          <w:szCs w:val="21"/>
+          <w:lang w:eastAsia="es-EC"/>
+          <w14:ligatures w14:val="none"/>
+        </w:rPr>
+        <w:t>&lt;/</w:t>
+      </w:r>
+      <w:proofErr w:type="spellStart"/>
+      <w:r>
+        <w:rPr>
+          <w:rFonts w:ascii="Consolas" w:eastAsia="Times New Roman" w:hAnsi="Consolas" w:cs="Times New Roman"/>
+          <w:color w:val="569CD6"/>
+          <w:kern w:val="0"/>
+          <w:sz w:val="21"/>
+          <w:szCs w:val="21"/>
+          <w:lang w:eastAsia="es-EC"/>
+          <w14:ligatures w14:val="none"/>
+        </w:rPr>
+        <w:t>div</w:t>
+      </w:r>
+      <w:proofErr w:type="spellEnd"/>
+      <w:r>
+        <w:rPr>
+          <w:rFonts w:ascii="Consolas" w:eastAsia="Times New Roman" w:hAnsi="Consolas" w:cs="Times New Roman"/>
+          <w:color w:val="808080"/>
+          <w:kern w:val="0"/>
+          <w:sz w:val="21"/>
+          <w:szCs w:val="21"/>
+          <w:lang w:eastAsia="es-EC"/>
+          <w14:ligatures w14:val="none"/>
+        </w:rPr>
+        <w:t>&gt;</w:t>
+      </w:r>
+    </w:p>
+    <w:p>
+      <w:pPr>
+        <w:shd w:val="clear" w:color="auto" w:fill="1F1F1F"/>
+        <w:spacing w:after="0" w:line="285" w:lineRule="atLeast"/>
+        <w:rPr>
+          <w:rFonts w:ascii="Consolas" w:eastAsia="Times New Roman" w:hAnsi="Consolas" w:cs="Times New Roman"/>
+          <w:color w:val="CCCCCC"/>
+          <w:kern w:val="0"/>
+          <w:sz w:val="21"/>
+          <w:szCs w:val="21"/>
+          <w:lang w:eastAsia="es-EC"/>
+          <w14:ligatures w14:val="none"/>
+        </w:rPr>
+      </w:pPr>
+      <w:r>
+        <w:rPr>
+          <w:rFonts w:ascii="Consolas" w:eastAsia="Times New Roman" w:hAnsi="Consolas" w:cs="Times New Roman"/>
+          <w:color w:val="CCCCCC"/>
+          <w:kern w:val="0"/>
+          <w:sz w:val="21"/>
+          <w:szCs w:val="21"/>
+          <w:lang w:eastAsia="es-EC"/>
+          <w14:ligatures w14:val="none"/>
+        </w:rPr>
+        <w:t xml:space="preserve">        </w:t>
+      </w:r>
+      <w:r>
+        <w:rPr>
+          <w:rFonts w:ascii="Consolas" w:eastAsia="Times New Roman" w:hAnsi="Consolas" w:cs="Times New Roman"/>
+          <w:color w:val="808080"/>
+          <w:kern w:val="0"/>
+          <w:sz w:val="21"/>
+          <w:szCs w:val="21"/>
+          <w:lang w:eastAsia="es-EC"/>
+          <w14:ligatures w14:val="none"/>
+        </w:rPr>
+        <w:t>&lt;</w:t>
+      </w:r>
+      <w:proofErr w:type="spellStart"/>
+      <w:r>
+        <w:rPr>
+          <w:rFonts w:ascii="Consolas" w:eastAsia="Times New Roman" w:hAnsi="Consolas" w:cs="Times New Roman"/>
+          <w:color w:val="569CD6"/>
+          <w:kern w:val="0"/>
+          <w:sz w:val="21"/>
+          <w:szCs w:val="21"/>
+          <w:lang w:eastAsia="es-EC"/>
+          <w14:ligatures w14:val="none"/>
+        </w:rPr>
+        <w:t>hr</w:t>
+      </w:r>
+      <w:proofErr w:type="spellEnd"/>
+      <w:r>
+        <w:rPr>
+          <w:rFonts w:ascii="Consolas" w:eastAsia="Times New Roman" w:hAnsi="Consolas" w:cs="Times New Roman"/>
+          <w:color w:val="808080"/>
+          <w:kern w:val="0"/>
+          <w:sz w:val="21"/>
+          <w:szCs w:val="21"/>
+          <w:lang w:eastAsia="es-EC"/>
+          <w14:ligatures w14:val="none"/>
+        </w:rPr>
+        <w:t>&gt;</w:t>
+      </w:r>
+    </w:p>
+    <w:p>
+      <w:pPr>
+        <w:rPr>
+          <w:lang w:val="en-US"/>
+        </w:rPr>
+      </w:pPr>
+    </w:p>
+    <w:p>
+      <w:pPr>
+        <w:rPr>
+          <w:lang w:val="en-US"/>
+        </w:rPr>
+      </w:pPr>
+      <w:r>
+        <w:rPr>
+          <w:lang w:val="en-US"/>
+        </w:rPr>
+        <w:t>Resultado.html</w:t>
+      </w:r>
+    </w:p>
+    <w:p>
+      <w:pPr>
+        <w:shd w:val="clear" w:color="auto" w:fill="1F1F1F"/>
+        <w:spacing w:after="0" w:line="285" w:lineRule="atLeast"/>
+        <w:rPr>
+          <w:rFonts w:ascii="Consolas" w:eastAsia="Times New Roman" w:hAnsi="Consolas" w:cs="Times New Roman"/>
+          <w:color w:val="CCCCCC"/>
+          <w:kern w:val="0"/>
+          <w:sz w:val="21"/>
+          <w:szCs w:val="21"/>
+          <w:lang w:val="en-US" w:eastAsia="es-EC"/>
+          <w14:ligatures w14:val="none"/>
+        </w:rPr>
+      </w:pPr>
+      <w:r>
+        <w:rPr>
+          <w:rFonts w:ascii="Consolas" w:eastAsia="Times New Roman" w:hAnsi="Consolas" w:cs="Times New Roman"/>
+          <w:color w:val="CCCCCC"/>
+          <w:kern w:val="0"/>
+          <w:sz w:val="21"/>
+          <w:szCs w:val="21"/>
+          <w:lang w:val="en-US" w:eastAsia="es-EC"/>
+          <w14:ligatures w14:val="none"/>
+        </w:rPr>
+        <w:t xml:space="preserve">        </w:t>
+      </w:r>
+      <w:r>
+        <w:rPr>
+          <w:rFonts w:ascii="Consolas" w:eastAsia="Times New Roman" w:hAnsi="Consolas" w:cs="Times New Roman"/>
+          <w:color w:val="808080"/>
+          <w:kern w:val="0"/>
+          <w:sz w:val="21"/>
+          <w:szCs w:val="21"/>
+          <w:lang w:val="en-US" w:eastAsia="es-EC"/>
+          <w14:ligatures w14:val="none"/>
+        </w:rPr>
+        <w:t>&lt;</w:t>
+      </w:r>
+      <w:r>
+        <w:rPr>
+          <w:rFonts w:ascii="Consolas" w:eastAsia="Times New Roman" w:hAnsi="Consolas" w:cs="Times New Roman"/>
+          <w:color w:val="569CD6"/>
+          <w:kern w:val="0"/>
+          <w:sz w:val="21"/>
+          <w:szCs w:val="21"/>
+          <w:lang w:val="en-US" w:eastAsia="es-EC"/>
+          <w14:ligatures w14:val="none"/>
+        </w:rPr>
+        <w:t>li</w:t>
+      </w:r>
+      <w:r>
+        <w:rPr>
+          <w:rFonts w:ascii="Consolas" w:eastAsia="Times New Roman" w:hAnsi="Consolas" w:cs="Times New Roman"/>
+          <w:color w:val="CCCCCC"/>
+          <w:kern w:val="0"/>
+          <w:sz w:val="21"/>
+          <w:szCs w:val="21"/>
+          <w:lang w:val="en-US" w:eastAsia="es-EC"/>
+          <w14:ligatures w14:val="none"/>
+        </w:rPr>
+        <w:t xml:space="preserve"> </w:t>
+      </w:r>
+      <w:proofErr w:type="spellStart"/>
+      <w:r>
+        <w:rPr>
+          <w:rFonts w:ascii="Consolas" w:eastAsia="Times New Roman" w:hAnsi="Consolas" w:cs="Times New Roman"/>
+          <w:color w:val="9CDCFE"/>
+          <w:kern w:val="0"/>
+          <w:sz w:val="21"/>
+          <w:szCs w:val="21"/>
+          <w:lang w:val="en-US" w:eastAsia="es-EC"/>
+          <w14:ligatures w14:val="none"/>
+        </w:rPr>
+        <w:t>th:text</w:t>
+      </w:r>
+      <w:proofErr w:type="spellEnd"/>
+      <w:r>
+        <w:rPr>
+          <w:rFonts w:ascii="Consolas" w:eastAsia="Times New Roman" w:hAnsi="Consolas" w:cs="Times New Roman"/>
+          <w:color w:val="CCCCCC"/>
+          <w:kern w:val="0"/>
+          <w:sz w:val="21"/>
+          <w:szCs w:val="21"/>
+          <w:lang w:val="en-US" w:eastAsia="es-EC"/>
+          <w14:ligatures w14:val="none"/>
+        </w:rPr>
+        <w:t>=</w:t>
+      </w:r>
+      <w:r>
+        <w:rPr>
+          <w:rFonts w:ascii="Consolas" w:eastAsia="Times New Roman" w:hAnsi="Consolas" w:cs="Times New Roman"/>
+          <w:color w:val="CE9178"/>
+          <w:kern w:val="0"/>
+          <w:sz w:val="21"/>
+          <w:szCs w:val="21"/>
+          <w:lang w:val="en-US" w:eastAsia="es-EC"/>
+          <w14:ligatures w14:val="none"/>
+        </w:rPr>
+        <w:t>"${</w:t>
+      </w:r>
+      <w:proofErr w:type="spellStart"/>
+      <w:r>
+        <w:rPr>
+          <w:rFonts w:ascii="Consolas" w:eastAsia="Times New Roman" w:hAnsi="Consolas" w:cs="Times New Roman"/>
+          <w:color w:val="CE9178"/>
+          <w:kern w:val="0"/>
+          <w:sz w:val="21"/>
+          <w:szCs w:val="21"/>
+          <w:lang w:val="en-US" w:eastAsia="es-EC"/>
+          <w14:ligatures w14:val="none"/>
+        </w:rPr>
+        <w:t>usuario.fechaNacimeinto</w:t>
+      </w:r>
+      <w:proofErr w:type="spellEnd"/>
+      <w:r>
+        <w:rPr>
+          <w:rFonts w:ascii="Consolas" w:eastAsia="Times New Roman" w:hAnsi="Consolas" w:cs="Times New Roman"/>
+          <w:color w:val="CE9178"/>
+          <w:kern w:val="0"/>
+          <w:sz w:val="21"/>
+          <w:szCs w:val="21"/>
+          <w:lang w:val="en-US" w:eastAsia="es-EC"/>
+          <w14:ligatures w14:val="none"/>
+        </w:rPr>
+        <w:t>}"</w:t>
+      </w:r>
+      <w:r>
+        <w:rPr>
+          <w:rFonts w:ascii="Consolas" w:eastAsia="Times New Roman" w:hAnsi="Consolas" w:cs="Times New Roman"/>
+          <w:color w:val="808080"/>
+          <w:kern w:val="0"/>
+          <w:sz w:val="21"/>
+          <w:szCs w:val="21"/>
+          <w:lang w:val="en-US" w:eastAsia="es-EC"/>
+          <w14:ligatures w14:val="none"/>
+        </w:rPr>
+        <w:t>&gt;&lt;/</w:t>
+      </w:r>
+      <w:r>
+        <w:rPr>
+          <w:rFonts w:ascii="Consolas" w:eastAsia="Times New Roman" w:hAnsi="Consolas" w:cs="Times New Roman"/>
+          <w:color w:val="569CD6"/>
+          <w:kern w:val="0"/>
+          <w:sz w:val="21"/>
+          <w:szCs w:val="21"/>
+          <w:lang w:val="en-US" w:eastAsia="es-EC"/>
+          <w14:ligatures w14:val="none"/>
+        </w:rPr>
+        <w:t>li</w:t>
+      </w:r>
+      <w:r>
+        <w:rPr>
+          <w:rFonts w:ascii="Consolas" w:eastAsia="Times New Roman" w:hAnsi="Consolas" w:cs="Times New Roman"/>
+          <w:color w:val="808080"/>
+          <w:kern w:val="0"/>
+          <w:sz w:val="21"/>
+          <w:szCs w:val="21"/>
+          <w:lang w:val="en-US" w:eastAsia="es-EC"/>
+          <w14:ligatures w14:val="none"/>
+        </w:rPr>
+        <w:t>&gt;</w:t>
+      </w:r>
+    </w:p>
+    <w:p>
+      <w:pPr>
+        <w:rPr>
+          <w:lang w:val="en-US"/>
+        </w:rPr>
+      </w:pPr>
+    </w:p>
+    <w:p>
+      <w:r>
+        <w:t>En Usuario en el b</w:t>
+      </w:r>
+      <w:r>
+        <w:t>ack</w:t>
+      </w:r>
+    </w:p>
+    <w:p>
+      <w:pPr>
+        <w:shd w:val="clear" w:color="auto" w:fill="2B2B2B"/>
+        <w:spacing w:after="0" w:line="240" w:lineRule="auto"/>
+        <w:rPr>
+          <w:rFonts w:ascii="Courier New" w:eastAsia="Times New Roman" w:hAnsi="Courier New" w:cs="Courier New"/>
+          <w:color w:val="A9B7C6"/>
+          <w:kern w:val="0"/>
+          <w:sz w:val="24"/>
+          <w:szCs w:val="24"/>
+          <w:lang w:eastAsia="es-EC"/>
+          <w14:ligatures w14:val="none"/>
+        </w:rPr>
+      </w:pPr>
+      <w:r>
+        <w:rPr>
+          <w:rFonts w:ascii="Courier New" w:eastAsia="Times New Roman" w:hAnsi="Courier New" w:cs="Courier New"/>
+          <w:color w:val="BBB529"/>
+          <w:kern w:val="0"/>
+          <w:sz w:val="24"/>
+          <w:szCs w:val="24"/>
+          <w:lang w:eastAsia="es-EC"/>
+          <w14:ligatures w14:val="none"/>
+        </w:rPr>
+        <w:t>@NotNull</w:t>
+      </w:r>
+      <w:r>
+        <w:rPr>
+          <w:rFonts w:ascii="Courier New" w:eastAsia="Times New Roman" w:hAnsi="Courier New" w:cs="Courier New"/>
+          <w:color w:val="BBB529"/>
+          <w:kern w:val="0"/>
+          <w:sz w:val="24"/>
+          <w:szCs w:val="24"/>
+          <w:lang w:eastAsia="es-EC"/>
+          <w14:ligatures w14:val="none"/>
+        </w:rPr>
+        <w:br/>
+        <w:t>@DateTimeFormat</w:t>
+      </w:r>
+      <w:r>
+        <w:rPr>
+          <w:rFonts w:ascii="Courier New" w:eastAsia="Times New Roman" w:hAnsi="Courier New" w:cs="Courier New"/>
+          <w:color w:val="A9B7C6"/>
+          <w:kern w:val="0"/>
+          <w:sz w:val="24"/>
+          <w:szCs w:val="24"/>
+          <w:lang w:eastAsia="es-EC"/>
+          <w14:ligatures w14:val="none"/>
+        </w:rPr>
+        <w:t xml:space="preserve">(pattern = </w:t>
+      </w:r>
+      <w:r>
+        <w:rPr>
+          <w:rFonts w:ascii="Courier New" w:eastAsia="Times New Roman" w:hAnsi="Courier New" w:cs="Courier New"/>
+          <w:color w:val="6A8759"/>
+          <w:kern w:val="0"/>
+          <w:sz w:val="24"/>
+          <w:szCs w:val="24"/>
+          <w:lang w:eastAsia="es-EC"/>
+          <w14:ligatures w14:val="none"/>
+        </w:rPr>
+        <w:t>"</w:t>
+      </w:r>
+      <w:proofErr w:type="spellStart"/>
+      <w:r>
+        <w:rPr>
+          <w:rFonts w:ascii="Courier New" w:eastAsia="Times New Roman" w:hAnsi="Courier New" w:cs="Courier New"/>
+          <w:color w:val="6A8759"/>
+          <w:kern w:val="0"/>
+          <w:sz w:val="24"/>
+          <w:szCs w:val="24"/>
+          <w:lang w:eastAsia="es-EC"/>
+          <w14:ligatures w14:val="none"/>
+        </w:rPr>
+        <w:t>yyyy</w:t>
+      </w:r>
+      <w:proofErr w:type="spellEnd"/>
+      <w:r>
+        <w:rPr>
+          <w:rFonts w:ascii="Courier New" w:eastAsia="Times New Roman" w:hAnsi="Courier New" w:cs="Courier New"/>
+          <w:color w:val="6A8759"/>
+          <w:kern w:val="0"/>
+          <w:sz w:val="24"/>
+          <w:szCs w:val="24"/>
+          <w:lang w:eastAsia="es-EC"/>
+          <w14:ligatures w14:val="none"/>
+        </w:rPr>
+        <w:t>/MM/</w:t>
+      </w:r>
+      <w:proofErr w:type="spellStart"/>
+      <w:r>
+        <w:rPr>
+          <w:rFonts w:ascii="Courier New" w:eastAsia="Times New Roman" w:hAnsi="Courier New" w:cs="Courier New"/>
+          <w:color w:val="6A8759"/>
+          <w:kern w:val="0"/>
+          <w:sz w:val="24"/>
+          <w:szCs w:val="24"/>
+          <w:lang w:eastAsia="es-EC"/>
+          <w14:ligatures w14:val="none"/>
+        </w:rPr>
+        <w:t>dd</w:t>
+      </w:r>
+      <w:proofErr w:type="spellEnd"/>
+      <w:r>
+        <w:rPr>
+          <w:rFonts w:ascii="Courier New" w:eastAsia="Times New Roman" w:hAnsi="Courier New" w:cs="Courier New"/>
+          <w:color w:val="6A8759"/>
+          <w:kern w:val="0"/>
+          <w:sz w:val="24"/>
+          <w:szCs w:val="24"/>
+          <w:lang w:eastAsia="es-EC"/>
+          <w14:ligatures w14:val="none"/>
+        </w:rPr>
+        <w:t>"</w:t>
+      </w:r>
+      <w:r>
+        <w:rPr>
+          <w:rFonts w:ascii="Courier New" w:eastAsia="Times New Roman" w:hAnsi="Courier New" w:cs="Courier New"/>
+          <w:color w:val="A9B7C6"/>
+          <w:kern w:val="0"/>
+          <w:sz w:val="24"/>
+          <w:szCs w:val="24"/>
+          <w:lang w:eastAsia="es-EC"/>
+          <w14:ligatures w14:val="none"/>
+        </w:rPr>
+        <w:t>)</w:t>
+      </w:r>
+      <w:r>
+        <w:rPr>
+          <w:rFonts w:ascii="Courier New" w:eastAsia="Times New Roman" w:hAnsi="Courier New" w:cs="Courier New"/>
+          <w:color w:val="A9B7C6"/>
+          <w:kern w:val="0"/>
+          <w:sz w:val="24"/>
+          <w:szCs w:val="24"/>
+          <w:lang w:eastAsia="es-EC"/>
+          <w14:ligatures w14:val="none"/>
+        </w:rPr>
+        <w:br/>
+      </w:r>
+      <w:proofErr w:type="spellStart"/>
+      <w:r>
+        <w:rPr>
+          <w:rFonts w:ascii="Courier New" w:eastAsia="Times New Roman" w:hAnsi="Courier New" w:cs="Courier New"/>
+          <w:color w:val="CC7832"/>
+          <w:kern w:val="0"/>
+          <w:sz w:val="24"/>
+          <w:szCs w:val="24"/>
+          <w:lang w:eastAsia="es-EC"/>
+          <w14:ligatures w14:val="none"/>
+        </w:rPr>
+        <w:t>private</w:t>
+      </w:r>
+      <w:proofErr w:type="spellEnd"/>
+      <w:r>
+        <w:rPr>
+          <w:rFonts w:ascii="Courier New" w:eastAsia="Times New Roman" w:hAnsi="Courier New" w:cs="Courier New"/>
+          <w:color w:val="CC7832"/>
+          <w:kern w:val="0"/>
+          <w:sz w:val="24"/>
+          <w:szCs w:val="24"/>
+          <w:lang w:eastAsia="es-EC"/>
+          <w14:ligatures w14:val="none"/>
+        </w:rPr>
+        <w:t xml:space="preserve"> </w:t>
+      </w:r>
+      <w:r>
+        <w:rPr>
+          <w:rFonts w:ascii="Courier New" w:eastAsia="Times New Roman" w:hAnsi="Courier New" w:cs="Courier New"/>
+          <w:color w:val="A9B7C6"/>
+          <w:kern w:val="0"/>
+          <w:sz w:val="24"/>
+          <w:szCs w:val="24"/>
+          <w:lang w:eastAsia="es-EC"/>
+          <w14:ligatures w14:val="none"/>
+        </w:rPr>
+        <w:t xml:space="preserve">Date </w:t>
+      </w:r>
+      <w:proofErr w:type="spellStart"/>
+      <w:r>
+        <w:rPr>
+          <w:rFonts w:ascii="Courier New" w:eastAsia="Times New Roman" w:hAnsi="Courier New" w:cs="Courier New"/>
+          <w:color w:val="9876AA"/>
+          <w:kern w:val="0"/>
+          <w:sz w:val="24"/>
+          <w:szCs w:val="24"/>
+          <w:lang w:eastAsia="es-EC"/>
+          <w14:ligatures w14:val="none"/>
+        </w:rPr>
+        <w:t>fechaNacimeinto</w:t>
+      </w:r>
+      <w:proofErr w:type="spellEnd"/>
+      <w:r>
+        <w:rPr>
+          <w:rFonts w:ascii="Courier New" w:eastAsia="Times New Roman" w:hAnsi="Courier New" w:cs="Courier New"/>
+          <w:color w:val="CC7832"/>
+          <w:kern w:val="0"/>
+          <w:sz w:val="24"/>
+          <w:szCs w:val="24"/>
+          <w:lang w:eastAsia="es-EC"/>
+          <w14:ligatures w14:val="none"/>
+        </w:rPr>
+        <w:t>;</w:t>
+      </w:r>
+    </w:p>
+    <w:p/>
+    <w:p>
+      <w:r>
+        <w:t xml:space="preserve">En el </w:t>
+      </w:r>
+      <w:proofErr w:type="spellStart"/>
+      <w:r>
+        <w:t>properties</w:t>
+      </w:r>
+      <w:proofErr w:type="spellEnd"/>
+    </w:p>
+    <w:p/>
     <w:p>
       <w:pPr>
         <w:pStyle w:val="Ttulo1"/>
       </w:pPr>
       <w:bookmarkStart w:id="26" w:name="_Toc147426668"/>
       <w:r>
+        <w:lastRenderedPageBreak/>
         <w:t xml:space="preserve">652. Validación de fechas con input </w:t>
       </w:r>
       <w:proofErr w:type="spellStart"/>
@@ -47913,7 +49414,6 @@
       </w:pPr>
       <w:bookmarkStart w:id="43" w:name="_Toc147426685"/>
       <w:r>
-        <w:lastRenderedPageBreak/>
         <w:t xml:space="preserve">669. Poblando </w:t>
       </w:r>
       <w:proofErr w:type="spellStart"/>
@@ -47950,6 +49450,7 @@
       </w:pPr>
       <w:bookmarkStart w:id="45" w:name="_Toc147426687"/>
       <w:r>
+        <w:lastRenderedPageBreak/>
         <w:t>671. Añadiendo estilos CSS al formulario con</w:t>
       </w:r>
       <w:r>

</xml_diff>

<commit_message>
657. Formateando fechas en vistas thymeleaf
</commit_message>
<xml_diff>
--- a/QuieroProgramar-Spring-Boot/JAVA127-S79/SECCION_81/SECCION 81.docx
+++ b/QuieroProgramar-Spring-Boot/JAVA127-S79/SECCION_81/SECCION 81.docx
@@ -46981,7 +46981,6 @@
         <w:t xml:space="preserve"> </w:t>
       </w:r>
       <w:proofErr w:type="spellStart"/>
-      <w:proofErr w:type="gramStart"/>
       <w:r>
         <w:rPr>
           <w:rFonts w:ascii="Consolas" w:eastAsia="Times New Roman" w:hAnsi="Consolas" w:cs="Times New Roman"/>
@@ -46995,7 +46994,6 @@
         <w:t>th:if</w:t>
       </w:r>
       <w:proofErr w:type="spellEnd"/>
-      <w:proofErr w:type="gramEnd"/>
       <w:r>
         <w:rPr>
           <w:rFonts w:ascii="Consolas" w:eastAsia="Times New Roman" w:hAnsi="Consolas" w:cs="Times New Roman"/>
@@ -47372,7 +47370,6 @@
         <w:t>"${</w:t>
       </w:r>
       <w:proofErr w:type="spellStart"/>
-      <w:proofErr w:type="gramStart"/>
       <w:r>
         <w:rPr>
           <w:rFonts w:ascii="Consolas" w:eastAsia="Times New Roman" w:hAnsi="Consolas" w:cs="Times New Roman"/>
@@ -47386,7 +47383,6 @@
         <w:t>usuario.cuenta</w:t>
       </w:r>
       <w:proofErr w:type="spellEnd"/>
-      <w:proofErr w:type="gramEnd"/>
       <w:r>
         <w:rPr>
           <w:rFonts w:ascii="Consolas" w:eastAsia="Times New Roman" w:hAnsi="Consolas" w:cs="Times New Roman"/>
@@ -47521,7 +47517,6 @@
         </w:rPr>
       </w:pPr>
       <w:proofErr w:type="spellStart"/>
-      <w:proofErr w:type="gramStart"/>
       <w:r>
         <w:rPr>
           <w:rFonts w:ascii="Courier New" w:eastAsia="Times New Roman" w:hAnsi="Courier New" w:cs="Courier New"/>
@@ -47535,7 +47530,6 @@
         <w:t>typeMismatch.java.lang.Integer</w:t>
       </w:r>
       <w:proofErr w:type="spellEnd"/>
-      <w:proofErr w:type="gramEnd"/>
       <w:r>
         <w:rPr>
           <w:rFonts w:ascii="Courier New" w:eastAsia="Times New Roman" w:hAnsi="Courier New" w:cs="Courier New"/>
@@ -47750,30 +47744,8 @@
       <w:bookmarkEnd w:id="25"/>
     </w:p>
     <w:p>
-      <w:pPr>
-        <w:rPr>
-          <w:lang w:val="en-US"/>
-        </w:rPr>
-      </w:pPr>
-      <w:r>
-        <w:rPr>
-          <w:lang w:val="en-US"/>
-        </w:rPr>
-        <w:t xml:space="preserve">En </w:t>
-      </w:r>
-      <w:proofErr w:type="spellStart"/>
-      <w:r>
-        <w:rPr>
-          <w:lang w:val="en-US"/>
-        </w:rPr>
-        <w:t>el</w:t>
-      </w:r>
-      <w:proofErr w:type="spellEnd"/>
-      <w:r>
-        <w:rPr>
-          <w:lang w:val="en-US"/>
-        </w:rPr>
-        <w:t xml:space="preserve"> form.html</w:t>
+      <w:r>
+        <w:t>En el form.html</w:t>
       </w:r>
     </w:p>
     <w:p>
@@ -48268,7 +48240,6 @@
         <w:t xml:space="preserve"> </w:t>
       </w:r>
       <w:proofErr w:type="spellStart"/>
-      <w:proofErr w:type="gramStart"/>
       <w:r>
         <w:rPr>
           <w:rFonts w:ascii="Consolas" w:eastAsia="Times New Roman" w:hAnsi="Consolas" w:cs="Times New Roman"/>
@@ -48282,7 +48253,6 @@
         <w:t>th:field</w:t>
       </w:r>
       <w:proofErr w:type="spellEnd"/>
-      <w:proofErr w:type="gramEnd"/>
       <w:r>
         <w:rPr>
           <w:rFonts w:ascii="Consolas" w:eastAsia="Times New Roman" w:hAnsi="Consolas" w:cs="Times New Roman"/>
@@ -48547,7 +48517,6 @@
         <w:t xml:space="preserve"> </w:t>
       </w:r>
       <w:proofErr w:type="spellStart"/>
-      <w:proofErr w:type="gramStart"/>
       <w:r>
         <w:rPr>
           <w:rFonts w:ascii="Consolas" w:eastAsia="Times New Roman" w:hAnsi="Consolas" w:cs="Times New Roman"/>
@@ -48561,7 +48530,6 @@
         <w:t>th:if</w:t>
       </w:r>
       <w:proofErr w:type="spellEnd"/>
-      <w:proofErr w:type="gramEnd"/>
       <w:r>
         <w:rPr>
           <w:rFonts w:ascii="Consolas" w:eastAsia="Times New Roman" w:hAnsi="Consolas" w:cs="Times New Roman"/>
@@ -48829,23 +48797,9 @@
         <w:t>&gt;</w:t>
       </w:r>
     </w:p>
+    <w:p/>
     <w:p>
-      <w:pPr>
-        <w:rPr>
-          <w:lang w:val="en-US"/>
-        </w:rPr>
-      </w:pPr>
-    </w:p>
-    <w:p>
-      <w:pPr>
-        <w:rPr>
-          <w:lang w:val="en-US"/>
-        </w:rPr>
-      </w:pPr>
-      <w:r>
-        <w:rPr>
-          <w:lang w:val="en-US"/>
-        </w:rPr>
+      <w:r>
         <w:t>Resultado.html</w:t>
       </w:r>
     </w:p>
@@ -48859,7 +48813,7 @@
           <w:kern w:val="0"/>
           <w:sz w:val="21"/>
           <w:szCs w:val="21"/>
-          <w:lang w:val="en-US" w:eastAsia="es-EC"/>
+          <w:lang w:eastAsia="es-EC"/>
           <w14:ligatures w14:val="none"/>
         </w:rPr>
       </w:pPr>
@@ -48870,7 +48824,7 @@
           <w:kern w:val="0"/>
           <w:sz w:val="21"/>
           <w:szCs w:val="21"/>
-          <w:lang w:val="en-US" w:eastAsia="es-EC"/>
+          <w:lang w:eastAsia="es-EC"/>
           <w14:ligatures w14:val="none"/>
         </w:rPr>
         <w:t xml:space="preserve">        </w:t>
@@ -48882,11 +48836,12 @@
           <w:kern w:val="0"/>
           <w:sz w:val="21"/>
           <w:szCs w:val="21"/>
-          <w:lang w:val="en-US" w:eastAsia="es-EC"/>
+          <w:lang w:eastAsia="es-EC"/>
           <w14:ligatures w14:val="none"/>
         </w:rPr>
         <w:t>&lt;</w:t>
       </w:r>
+      <w:proofErr w:type="spellStart"/>
       <w:r>
         <w:rPr>
           <w:rFonts w:ascii="Consolas" w:eastAsia="Times New Roman" w:hAnsi="Consolas" w:cs="Times New Roman"/>
@@ -48894,11 +48849,12 @@
           <w:kern w:val="0"/>
           <w:sz w:val="21"/>
           <w:szCs w:val="21"/>
-          <w:lang w:val="en-US" w:eastAsia="es-EC"/>
+          <w:lang w:eastAsia="es-EC"/>
           <w14:ligatures w14:val="none"/>
         </w:rPr>
         <w:t>li</w:t>
       </w:r>
+      <w:proofErr w:type="spellEnd"/>
       <w:r>
         <w:rPr>
           <w:rFonts w:ascii="Consolas" w:eastAsia="Times New Roman" w:hAnsi="Consolas" w:cs="Times New Roman"/>
@@ -48906,7 +48862,7 @@
           <w:kern w:val="0"/>
           <w:sz w:val="21"/>
           <w:szCs w:val="21"/>
-          <w:lang w:val="en-US" w:eastAsia="es-EC"/>
+          <w:lang w:eastAsia="es-EC"/>
           <w14:ligatures w14:val="none"/>
         </w:rPr>
         <w:t xml:space="preserve"> </w:t>
@@ -48919,7 +48875,7 @@
           <w:kern w:val="0"/>
           <w:sz w:val="21"/>
           <w:szCs w:val="21"/>
-          <w:lang w:val="en-US" w:eastAsia="es-EC"/>
+          <w:lang w:eastAsia="es-EC"/>
           <w14:ligatures w14:val="none"/>
         </w:rPr>
         <w:t>th:text</w:t>
@@ -48932,7 +48888,7 @@
           <w:kern w:val="0"/>
           <w:sz w:val="21"/>
           <w:szCs w:val="21"/>
-          <w:lang w:val="en-US" w:eastAsia="es-EC"/>
+          <w:lang w:eastAsia="es-EC"/>
           <w14:ligatures w14:val="none"/>
         </w:rPr>
         <w:t>=</w:t>
@@ -48944,13 +48900,12 @@
           <w:kern w:val="0"/>
           <w:sz w:val="21"/>
           <w:szCs w:val="21"/>
-          <w:lang w:val="en-US" w:eastAsia="es-EC"/>
+          <w:lang w:eastAsia="es-EC"/>
           <w14:ligatures w14:val="none"/>
         </w:rPr>
         <w:t>"${</w:t>
       </w:r>
       <w:proofErr w:type="spellStart"/>
-      <w:proofErr w:type="gramStart"/>
       <w:r>
         <w:rPr>
           <w:rFonts w:ascii="Consolas" w:eastAsia="Times New Roman" w:hAnsi="Consolas" w:cs="Times New Roman"/>
@@ -48958,13 +48913,12 @@
           <w:kern w:val="0"/>
           <w:sz w:val="21"/>
           <w:szCs w:val="21"/>
-          <w:lang w:val="en-US" w:eastAsia="es-EC"/>
+          <w:lang w:eastAsia="es-EC"/>
           <w14:ligatures w14:val="none"/>
         </w:rPr>
         <w:t>usuario.fechaNacimeinto</w:t>
       </w:r>
       <w:proofErr w:type="spellEnd"/>
-      <w:proofErr w:type="gramEnd"/>
       <w:r>
         <w:rPr>
           <w:rFonts w:ascii="Consolas" w:eastAsia="Times New Roman" w:hAnsi="Consolas" w:cs="Times New Roman"/>
@@ -48972,7 +48926,7 @@
           <w:kern w:val="0"/>
           <w:sz w:val="21"/>
           <w:szCs w:val="21"/>
-          <w:lang w:val="en-US" w:eastAsia="es-EC"/>
+          <w:lang w:eastAsia="es-EC"/>
           <w14:ligatures w14:val="none"/>
         </w:rPr>
         <w:t>}"</w:t>
@@ -48984,11 +48938,12 @@
           <w:kern w:val="0"/>
           <w:sz w:val="21"/>
           <w:szCs w:val="21"/>
-          <w:lang w:val="en-US" w:eastAsia="es-EC"/>
+          <w:lang w:eastAsia="es-EC"/>
           <w14:ligatures w14:val="none"/>
         </w:rPr>
         <w:t>&gt;&lt;/</w:t>
       </w:r>
+      <w:proofErr w:type="spellStart"/>
       <w:r>
         <w:rPr>
           <w:rFonts w:ascii="Consolas" w:eastAsia="Times New Roman" w:hAnsi="Consolas" w:cs="Times New Roman"/>
@@ -48996,11 +48951,12 @@
           <w:kern w:val="0"/>
           <w:sz w:val="21"/>
           <w:szCs w:val="21"/>
-          <w:lang w:val="en-US" w:eastAsia="es-EC"/>
+          <w:lang w:eastAsia="es-EC"/>
           <w14:ligatures w14:val="none"/>
         </w:rPr>
         <w:t>li</w:t>
       </w:r>
+      <w:proofErr w:type="spellEnd"/>
       <w:r>
         <w:rPr>
           <w:rFonts w:ascii="Consolas" w:eastAsia="Times New Roman" w:hAnsi="Consolas" w:cs="Times New Roman"/>
@@ -49008,19 +48964,13 @@
           <w:kern w:val="0"/>
           <w:sz w:val="21"/>
           <w:szCs w:val="21"/>
-          <w:lang w:val="en-US" w:eastAsia="es-EC"/>
+          <w:lang w:eastAsia="es-EC"/>
           <w14:ligatures w14:val="none"/>
         </w:rPr>
         <w:t>&gt;</w:t>
       </w:r>
     </w:p>
-    <w:p>
-      <w:pPr>
-        <w:rPr>
-          <w:lang w:val="en-US"/>
-        </w:rPr>
-      </w:pPr>
-    </w:p>
+    <w:p/>
     <w:p>
       <w:r>
         <w:t>En Usuario en el b</w:t>
@@ -49066,45 +49016,19 @@
           <w14:ligatures w14:val="none"/>
         </w:rPr>
         <w:br/>
-        <w:t>@</w:t>
-      </w:r>
-      <w:proofErr w:type="gramStart"/>
-      <w:r>
-        <w:rPr>
-          <w:rFonts w:ascii="Courier New" w:eastAsia="Times New Roman" w:hAnsi="Courier New" w:cs="Courier New"/>
-          <w:color w:val="BBB529"/>
-          <w:kern w:val="0"/>
-          <w:sz w:val="24"/>
-          <w:szCs w:val="24"/>
-          <w:lang w:eastAsia="es-EC"/>
-          <w14:ligatures w14:val="none"/>
-        </w:rPr>
-        <w:t>DateTimeFormat</w:t>
-      </w:r>
-      <w:r>
-        <w:rPr>
-          <w:rFonts w:ascii="Courier New" w:eastAsia="Times New Roman" w:hAnsi="Courier New" w:cs="Courier New"/>
-          <w:color w:val="A9B7C6"/>
-          <w:kern w:val="0"/>
-          <w:sz w:val="24"/>
-          <w:szCs w:val="24"/>
-          <w:lang w:eastAsia="es-EC"/>
-          <w14:ligatures w14:val="none"/>
-        </w:rPr>
-        <w:t>(</w:t>
-      </w:r>
-      <w:proofErr w:type="gramEnd"/>
-      <w:r>
-        <w:rPr>
-          <w:rFonts w:ascii="Courier New" w:eastAsia="Times New Roman" w:hAnsi="Courier New" w:cs="Courier New"/>
-          <w:color w:val="A9B7C6"/>
-          <w:kern w:val="0"/>
-          <w:sz w:val="24"/>
-          <w:szCs w:val="24"/>
-          <w:lang w:eastAsia="es-EC"/>
-          <w14:ligatures w14:val="none"/>
-        </w:rPr>
-        <w:t xml:space="preserve">pattern = </w:t>
+        <w:t>@DateTimeFormat</w:t>
+      </w:r>
+      <w:r>
+        <w:rPr>
+          <w:rFonts w:ascii="Courier New" w:eastAsia="Times New Roman" w:hAnsi="Courier New" w:cs="Courier New"/>
+          <w:color w:val="A9B7C6"/>
+          <w:kern w:val="0"/>
+          <w:sz w:val="24"/>
+          <w:szCs w:val="24"/>
+          <w:lang w:eastAsia="es-EC"/>
+          <w14:ligatures w14:val="none"/>
+        </w:rPr>
+        <w:t xml:space="preserve">(pattern = </w:t>
       </w:r>
       <w:r>
         <w:rPr>
@@ -49285,7 +49209,6 @@
         </w:rPr>
       </w:pPr>
       <w:proofErr w:type="spellStart"/>
-      <w:proofErr w:type="gramStart"/>
       <w:r>
         <w:rPr>
           <w:rFonts w:ascii="Courier New" w:eastAsia="Times New Roman" w:hAnsi="Courier New" w:cs="Courier New"/>
@@ -49299,7 +49222,6 @@
         <w:t>typeMismatch.java.util.Date</w:t>
       </w:r>
       <w:proofErr w:type="spellEnd"/>
-      <w:proofErr w:type="gramEnd"/>
       <w:r>
         <w:rPr>
           <w:rFonts w:ascii="Courier New" w:eastAsia="Times New Roman" w:hAnsi="Courier New" w:cs="Courier New"/>
@@ -49442,7 +49364,6 @@
         </w:rPr>
       </w:pPr>
       <w:proofErr w:type="spellStart"/>
-      <w:proofErr w:type="gramStart"/>
       <w:r>
         <w:rPr>
           <w:rFonts w:ascii="Courier New" w:eastAsia="Times New Roman" w:hAnsi="Courier New" w:cs="Courier New"/>
@@ -49456,7 +49377,6 @@
         <w:t>typeMismatch.usuario.FechaNacimeinto</w:t>
       </w:r>
       <w:proofErr w:type="spellEnd"/>
-      <w:proofErr w:type="gramEnd"/>
       <w:r>
         <w:rPr>
           <w:rFonts w:ascii="Courier New" w:eastAsia="Times New Roman" w:hAnsi="Courier New" w:cs="Courier New"/>
@@ -50126,7 +50046,6 @@
         <w:t xml:space="preserve"> </w:t>
       </w:r>
       <w:proofErr w:type="spellStart"/>
-      <w:proofErr w:type="gramStart"/>
       <w:r>
         <w:rPr>
           <w:rFonts w:ascii="Consolas" w:eastAsia="Times New Roman" w:hAnsi="Consolas" w:cs="Times New Roman"/>
@@ -50140,7 +50059,6 @@
         <w:t>th:field</w:t>
       </w:r>
       <w:proofErr w:type="spellEnd"/>
-      <w:proofErr w:type="gramEnd"/>
       <w:r>
         <w:rPr>
           <w:rFonts w:ascii="Consolas" w:eastAsia="Times New Roman" w:hAnsi="Consolas" w:cs="Times New Roman"/>
@@ -50404,7 +50322,6 @@
         <w:t xml:space="preserve"> </w:t>
       </w:r>
       <w:proofErr w:type="spellStart"/>
-      <w:proofErr w:type="gramStart"/>
       <w:r>
         <w:rPr>
           <w:rFonts w:ascii="Consolas" w:eastAsia="Times New Roman" w:hAnsi="Consolas" w:cs="Times New Roman"/>
@@ -50418,7 +50335,6 @@
         <w:t>th:if</w:t>
       </w:r>
       <w:proofErr w:type="spellEnd"/>
-      <w:proofErr w:type="gramEnd"/>
       <w:r>
         <w:rPr>
           <w:rFonts w:ascii="Consolas" w:eastAsia="Times New Roman" w:hAnsi="Consolas" w:cs="Times New Roman"/>
@@ -50782,45 +50698,19 @@
           <w14:ligatures w14:val="none"/>
         </w:rPr>
         <w:br/>
-        <w:t xml:space="preserve">    @</w:t>
-      </w:r>
-      <w:proofErr w:type="gramStart"/>
-      <w:r>
-        <w:rPr>
-          <w:rFonts w:ascii="Courier New" w:eastAsia="Times New Roman" w:hAnsi="Courier New" w:cs="Courier New"/>
-          <w:color w:val="BBB529"/>
-          <w:kern w:val="0"/>
-          <w:sz w:val="24"/>
-          <w:szCs w:val="24"/>
-          <w:lang w:eastAsia="es-EC"/>
-          <w14:ligatures w14:val="none"/>
-        </w:rPr>
-        <w:t>DateTimeFormat</w:t>
-      </w:r>
-      <w:r>
-        <w:rPr>
-          <w:rFonts w:ascii="Courier New" w:eastAsia="Times New Roman" w:hAnsi="Courier New" w:cs="Courier New"/>
-          <w:color w:val="A9B7C6"/>
-          <w:kern w:val="0"/>
-          <w:sz w:val="24"/>
-          <w:szCs w:val="24"/>
-          <w:lang w:eastAsia="es-EC"/>
-          <w14:ligatures w14:val="none"/>
-        </w:rPr>
-        <w:t>(</w:t>
-      </w:r>
-      <w:proofErr w:type="gramEnd"/>
-      <w:r>
-        <w:rPr>
-          <w:rFonts w:ascii="Courier New" w:eastAsia="Times New Roman" w:hAnsi="Courier New" w:cs="Courier New"/>
-          <w:color w:val="A9B7C6"/>
-          <w:kern w:val="0"/>
-          <w:sz w:val="24"/>
-          <w:szCs w:val="24"/>
-          <w:lang w:eastAsia="es-EC"/>
-          <w14:ligatures w14:val="none"/>
-        </w:rPr>
-        <w:t xml:space="preserve">pattern = </w:t>
+        <w:t xml:space="preserve">    @DateTimeFormat</w:t>
+      </w:r>
+      <w:r>
+        <w:rPr>
+          <w:rFonts w:ascii="Courier New" w:eastAsia="Times New Roman" w:hAnsi="Courier New" w:cs="Courier New"/>
+          <w:color w:val="A9B7C6"/>
+          <w:kern w:val="0"/>
+          <w:sz w:val="24"/>
+          <w:szCs w:val="24"/>
+          <w:lang w:eastAsia="es-EC"/>
+          <w14:ligatures w14:val="none"/>
+        </w:rPr>
+        <w:t xml:space="preserve">(pattern = </w:t>
       </w:r>
       <w:r>
         <w:rPr>
@@ -51121,7 +51011,6 @@
         <w:t xml:space="preserve"> </w:t>
       </w:r>
       <w:proofErr w:type="spellStart"/>
-      <w:proofErr w:type="gramStart"/>
       <w:r>
         <w:rPr>
           <w:rFonts w:ascii="Courier New" w:eastAsia="Times New Roman" w:hAnsi="Courier New" w:cs="Courier New"/>
@@ -51148,7 +51037,6 @@
         <w:t>(</w:t>
       </w:r>
       <w:proofErr w:type="spellStart"/>
-      <w:proofErr w:type="gramEnd"/>
       <w:r>
         <w:rPr>
           <w:rFonts w:ascii="Courier New" w:eastAsia="Times New Roman" w:hAnsi="Courier New" w:cs="Courier New"/>
@@ -51277,15 +51165,7 @@
     <w:p/>
     <w:p>
       <w:r>
-        <w:t xml:space="preserve">Agregamos </w:t>
-      </w:r>
-      <w:proofErr w:type="gramStart"/>
-      <w:r>
-        <w:t>para  las</w:t>
-      </w:r>
-      <w:proofErr w:type="gramEnd"/>
-      <w:r>
-        <w:t xml:space="preserve"> fechas, seria lo mismo que el @Date</w:t>
+        <w:t>Agregamos para  las fechas, seria lo mismo que el @Date</w:t>
       </w:r>
       <w:r>
         <w:t>Time</w:t>
@@ -51361,7 +51241,6 @@
         <w:t xml:space="preserve">public void </w:t>
       </w:r>
       <w:proofErr w:type="spellStart"/>
-      <w:proofErr w:type="gramStart"/>
       <w:r>
         <w:rPr>
           <w:rFonts w:ascii="Courier New" w:eastAsia="Times New Roman" w:hAnsi="Courier New" w:cs="Courier New"/>
@@ -51388,7 +51267,6 @@
         <w:t>(</w:t>
       </w:r>
       <w:proofErr w:type="spellStart"/>
-      <w:proofErr w:type="gramEnd"/>
       <w:r>
         <w:rPr>
           <w:rFonts w:ascii="Courier New" w:eastAsia="Times New Roman" w:hAnsi="Courier New" w:cs="Courier New"/>
@@ -52103,7 +51981,6 @@
         <w:t>//</w:t>
       </w:r>
       <w:proofErr w:type="spellStart"/>
-      <w:proofErr w:type="gramStart"/>
       <w:r>
         <w:rPr>
           <w:rFonts w:ascii="Courier New" w:eastAsia="Times New Roman" w:hAnsi="Courier New" w:cs="Courier New"/>
@@ -52117,7 +51994,6 @@
         <w:t>binder.registerCustomEditor</w:t>
       </w:r>
       <w:proofErr w:type="spellEnd"/>
-      <w:proofErr w:type="gramEnd"/>
       <w:r>
         <w:rPr>
           <w:rFonts w:ascii="Courier New" w:eastAsia="Times New Roman" w:hAnsi="Courier New" w:cs="Courier New"/>
@@ -52474,6 +52350,9 @@
     </w:p>
     <w:p>
       <w:r>
+        <w:rPr>
+          <w:noProof/>
+        </w:rPr>
         <w:lastRenderedPageBreak/>
         <w:drawing>
           <wp:inline distT="0" distB="0" distL="0" distR="0" wp14:anchorId="76D77039" wp14:editId="41F92388">
@@ -52514,18 +52393,13 @@
     </w:p>
     <w:p>
       <w:r>
-        <w:t xml:space="preserve">Creamos la </w:t>
-      </w:r>
-      <w:proofErr w:type="gramStart"/>
-      <w:r>
-        <w:t xml:space="preserve">clase  </w:t>
+        <w:t xml:space="preserve">Creamos la clase  </w:t>
       </w:r>
       <w:proofErr w:type="spellStart"/>
       <w:r>
         <w:t>NombreMayusculaEditors</w:t>
       </w:r>
       <w:proofErr w:type="spellEnd"/>
-      <w:proofErr w:type="gramEnd"/>
       <w:r>
         <w:t xml:space="preserve"> </w:t>
       </w:r>
@@ -52571,7 +52445,6 @@
         <w:t xml:space="preserve"> </w:t>
       </w:r>
       <w:proofErr w:type="spellStart"/>
-      <w:proofErr w:type="gramStart"/>
       <w:r>
         <w:rPr>
           <w:rFonts w:ascii="Courier New" w:eastAsia="Times New Roman" w:hAnsi="Courier New" w:cs="Courier New"/>
@@ -52585,7 +52458,6 @@
         <w:t>com.bolsadeideas.springboot.form.app.editors</w:t>
       </w:r>
       <w:proofErr w:type="spellEnd"/>
-      <w:proofErr w:type="gramEnd"/>
       <w:r>
         <w:rPr>
           <w:rFonts w:ascii="Courier New" w:eastAsia="Times New Roman" w:hAnsi="Courier New" w:cs="Courier New"/>
@@ -54757,15 +54629,7 @@
       </w:r>
       <w:proofErr w:type="spellEnd"/>
       <w:r>
-        <w:t xml:space="preserve"> </w:t>
-      </w:r>
-      <w:proofErr w:type="gramStart"/>
-      <w:r>
-        <w:t>son  las</w:t>
-      </w:r>
-      <w:proofErr w:type="gramEnd"/>
-      <w:r>
-        <w:t xml:space="preserve"> ultimas 2 </w:t>
+        <w:t xml:space="preserve"> son  las ultimas 2 </w:t>
       </w:r>
       <w:proofErr w:type="spellStart"/>
       <w:r>
@@ -54801,6 +54665,9 @@
         </w:tabs>
       </w:pPr>
       <w:r>
+        <w:rPr>
+          <w:noProof/>
+        </w:rPr>
         <w:drawing>
           <wp:inline distT="0" distB="0" distL="0" distR="0" wp14:anchorId="08A3A0D8" wp14:editId="085E3924">
             <wp:extent cx="3284505" cy="2598645"/>
@@ -54844,7 +54711,6 @@
       </w:pPr>
       <w:bookmarkStart w:id="30" w:name="_Toc147426672"/>
       <w:r>
-        <w:lastRenderedPageBreak/>
         <w:t xml:space="preserve">656. Lista </w:t>
       </w:r>
       <w:proofErr w:type="spellStart"/>
@@ -54857,6 +54723,2398 @@
       </w:r>
       <w:bookmarkEnd w:id="30"/>
     </w:p>
+    <w:p>
+      <w:r>
+        <w:t xml:space="preserve">En el Usuario </w:t>
+      </w:r>
+    </w:p>
+    <w:p>
+      <w:pPr>
+        <w:shd w:val="clear" w:color="auto" w:fill="2B2B2B"/>
+        <w:spacing w:after="0" w:line="240" w:lineRule="auto"/>
+        <w:rPr>
+          <w:rFonts w:ascii="Courier New" w:eastAsia="Times New Roman" w:hAnsi="Courier New" w:cs="Courier New"/>
+          <w:color w:val="A9B7C6"/>
+          <w:kern w:val="0"/>
+          <w:sz w:val="24"/>
+          <w:szCs w:val="24"/>
+          <w:lang w:val="en-US" w:eastAsia="es-EC"/>
+          <w14:ligatures w14:val="none"/>
+        </w:rPr>
+      </w:pPr>
+      <w:r>
+        <w:rPr>
+          <w:rFonts w:ascii="Courier New" w:eastAsia="Times New Roman" w:hAnsi="Courier New" w:cs="Courier New"/>
+          <w:color w:val="BBB529"/>
+          <w:kern w:val="0"/>
+          <w:sz w:val="24"/>
+          <w:szCs w:val="24"/>
+          <w:lang w:val="en-US" w:eastAsia="es-EC"/>
+          <w14:ligatures w14:val="none"/>
+        </w:rPr>
+        <w:t>@NotEmpty</w:t>
+      </w:r>
+      <w:r>
+        <w:rPr>
+          <w:rFonts w:ascii="Courier New" w:eastAsia="Times New Roman" w:hAnsi="Courier New" w:cs="Courier New"/>
+          <w:color w:val="BBB529"/>
+          <w:kern w:val="0"/>
+          <w:sz w:val="24"/>
+          <w:szCs w:val="24"/>
+          <w:lang w:val="en-US" w:eastAsia="es-EC"/>
+          <w14:ligatures w14:val="none"/>
+        </w:rPr>
+        <w:br/>
+      </w:r>
+      <w:r>
+        <w:rPr>
+          <w:rFonts w:ascii="Courier New" w:eastAsia="Times New Roman" w:hAnsi="Courier New" w:cs="Courier New"/>
+          <w:color w:val="CC7832"/>
+          <w:kern w:val="0"/>
+          <w:sz w:val="24"/>
+          <w:szCs w:val="24"/>
+          <w:lang w:val="en-US" w:eastAsia="es-EC"/>
+          <w14:ligatures w14:val="none"/>
+        </w:rPr>
+        <w:t xml:space="preserve">private </w:t>
+      </w:r>
+      <w:r>
+        <w:rPr>
+          <w:rFonts w:ascii="Courier New" w:eastAsia="Times New Roman" w:hAnsi="Courier New" w:cs="Courier New"/>
+          <w:color w:val="A9B7C6"/>
+          <w:kern w:val="0"/>
+          <w:sz w:val="24"/>
+          <w:szCs w:val="24"/>
+          <w:lang w:val="en-US" w:eastAsia="es-EC"/>
+          <w14:ligatures w14:val="none"/>
+        </w:rPr>
+        <w:t xml:space="preserve">String </w:t>
+      </w:r>
+      <w:proofErr w:type="spellStart"/>
+      <w:r>
+        <w:rPr>
+          <w:rFonts w:ascii="Courier New" w:eastAsia="Times New Roman" w:hAnsi="Courier New" w:cs="Courier New"/>
+          <w:color w:val="9876AA"/>
+          <w:kern w:val="0"/>
+          <w:sz w:val="24"/>
+          <w:szCs w:val="24"/>
+          <w:lang w:val="en-US" w:eastAsia="es-EC"/>
+          <w14:ligatures w14:val="none"/>
+        </w:rPr>
+        <w:t>pais</w:t>
+      </w:r>
+      <w:proofErr w:type="spellEnd"/>
+      <w:r>
+        <w:rPr>
+          <w:rFonts w:ascii="Courier New" w:eastAsia="Times New Roman" w:hAnsi="Courier New" w:cs="Courier New"/>
+          <w:color w:val="CC7832"/>
+          <w:kern w:val="0"/>
+          <w:sz w:val="24"/>
+          <w:szCs w:val="24"/>
+          <w:lang w:val="en-US" w:eastAsia="es-EC"/>
+          <w14:ligatures w14:val="none"/>
+        </w:rPr>
+        <w:t>;</w:t>
+      </w:r>
+    </w:p>
+    <w:p>
+      <w:pPr>
+        <w:rPr>
+          <w:lang w:val="en-US"/>
+        </w:rPr>
+      </w:pPr>
+      <w:r>
+        <w:rPr>
+          <w:lang w:val="en-US"/>
+        </w:rPr>
+        <w:t>En</w:t>
+      </w:r>
+      <w:r>
+        <w:rPr>
+          <w:lang w:val="en-US"/>
+        </w:rPr>
+        <w:t xml:space="preserve"> form controller</w:t>
+      </w:r>
+    </w:p>
+    <w:p>
+      <w:pPr>
+        <w:shd w:val="clear" w:color="auto" w:fill="2B2B2B"/>
+        <w:spacing w:after="0" w:line="240" w:lineRule="auto"/>
+        <w:rPr>
+          <w:rFonts w:ascii="Courier New" w:eastAsia="Times New Roman" w:hAnsi="Courier New" w:cs="Courier New"/>
+          <w:color w:val="A9B7C6"/>
+          <w:kern w:val="0"/>
+          <w:sz w:val="24"/>
+          <w:szCs w:val="24"/>
+          <w:lang w:eastAsia="es-EC"/>
+          <w14:ligatures w14:val="none"/>
+        </w:rPr>
+      </w:pPr>
+      <w:r>
+        <w:rPr>
+          <w:rFonts w:ascii="Courier New" w:eastAsia="Times New Roman" w:hAnsi="Courier New" w:cs="Courier New"/>
+          <w:color w:val="808080"/>
+          <w:kern w:val="0"/>
+          <w:sz w:val="24"/>
+          <w:szCs w:val="24"/>
+          <w:lang w:eastAsia="es-EC"/>
+          <w14:ligatures w14:val="none"/>
+        </w:rPr>
+        <w:t xml:space="preserve">//recuerda que </w:t>
+      </w:r>
+      <w:proofErr w:type="spellStart"/>
+      <w:r>
+        <w:rPr>
+          <w:rFonts w:ascii="Courier New" w:eastAsia="Times New Roman" w:hAnsi="Courier New" w:cs="Courier New"/>
+          <w:color w:val="808080"/>
+          <w:kern w:val="0"/>
+          <w:sz w:val="24"/>
+          <w:szCs w:val="24"/>
+          <w:lang w:eastAsia="es-EC"/>
+          <w14:ligatures w14:val="none"/>
+        </w:rPr>
+        <w:t>ModelAttribute</w:t>
+      </w:r>
+      <w:proofErr w:type="spellEnd"/>
+      <w:r>
+        <w:rPr>
+          <w:rFonts w:ascii="Courier New" w:eastAsia="Times New Roman" w:hAnsi="Courier New" w:cs="Courier New"/>
+          <w:color w:val="808080"/>
+          <w:kern w:val="0"/>
+          <w:sz w:val="24"/>
+          <w:szCs w:val="24"/>
+          <w:lang w:eastAsia="es-EC"/>
+          <w14:ligatures w14:val="none"/>
+        </w:rPr>
+        <w:t xml:space="preserve"> hace que un </w:t>
+      </w:r>
+      <w:proofErr w:type="spellStart"/>
+      <w:r>
+        <w:rPr>
+          <w:rFonts w:ascii="Courier New" w:eastAsia="Times New Roman" w:hAnsi="Courier New" w:cs="Courier New"/>
+          <w:color w:val="808080"/>
+          <w:kern w:val="0"/>
+          <w:sz w:val="24"/>
+          <w:szCs w:val="24"/>
+          <w:lang w:eastAsia="es-EC"/>
+          <w14:ligatures w14:val="none"/>
+        </w:rPr>
+        <w:t>metodo</w:t>
+      </w:r>
+      <w:proofErr w:type="spellEnd"/>
+      <w:r>
+        <w:rPr>
+          <w:rFonts w:ascii="Courier New" w:eastAsia="Times New Roman" w:hAnsi="Courier New" w:cs="Courier New"/>
+          <w:color w:val="808080"/>
+          <w:kern w:val="0"/>
+          <w:sz w:val="24"/>
+          <w:szCs w:val="24"/>
+          <w:lang w:eastAsia="es-EC"/>
+          <w14:ligatures w14:val="none"/>
+        </w:rPr>
+        <w:t xml:space="preserve"> lo que retorna se pasa y se guarda en la vista</w:t>
+      </w:r>
+      <w:r>
+        <w:rPr>
+          <w:rFonts w:ascii="Courier New" w:eastAsia="Times New Roman" w:hAnsi="Courier New" w:cs="Courier New"/>
+          <w:color w:val="808080"/>
+          <w:kern w:val="0"/>
+          <w:sz w:val="24"/>
+          <w:szCs w:val="24"/>
+          <w:lang w:eastAsia="es-EC"/>
+          <w14:ligatures w14:val="none"/>
+        </w:rPr>
+        <w:br/>
+      </w:r>
+      <w:r>
+        <w:rPr>
+          <w:rFonts w:ascii="Courier New" w:eastAsia="Times New Roman" w:hAnsi="Courier New" w:cs="Courier New"/>
+          <w:color w:val="BBB529"/>
+          <w:kern w:val="0"/>
+          <w:sz w:val="24"/>
+          <w:szCs w:val="24"/>
+          <w:lang w:eastAsia="es-EC"/>
+          <w14:ligatures w14:val="none"/>
+        </w:rPr>
+        <w:t>@ModelAttribute</w:t>
+      </w:r>
+      <w:r>
+        <w:rPr>
+          <w:rFonts w:ascii="Courier New" w:eastAsia="Times New Roman" w:hAnsi="Courier New" w:cs="Courier New"/>
+          <w:color w:val="A9B7C6"/>
+          <w:kern w:val="0"/>
+          <w:sz w:val="24"/>
+          <w:szCs w:val="24"/>
+          <w:lang w:eastAsia="es-EC"/>
+          <w14:ligatures w14:val="none"/>
+        </w:rPr>
+        <w:t>(</w:t>
+      </w:r>
+      <w:r>
+        <w:rPr>
+          <w:rFonts w:ascii="Courier New" w:eastAsia="Times New Roman" w:hAnsi="Courier New" w:cs="Courier New"/>
+          <w:color w:val="6A8759"/>
+          <w:kern w:val="0"/>
+          <w:sz w:val="24"/>
+          <w:szCs w:val="24"/>
+          <w:lang w:eastAsia="es-EC"/>
+          <w14:ligatures w14:val="none"/>
+        </w:rPr>
+        <w:t>"paises"</w:t>
+      </w:r>
+      <w:r>
+        <w:rPr>
+          <w:rFonts w:ascii="Courier New" w:eastAsia="Times New Roman" w:hAnsi="Courier New" w:cs="Courier New"/>
+          <w:color w:val="A9B7C6"/>
+          <w:kern w:val="0"/>
+          <w:sz w:val="24"/>
+          <w:szCs w:val="24"/>
+          <w:lang w:eastAsia="es-EC"/>
+          <w14:ligatures w14:val="none"/>
+        </w:rPr>
+        <w:t>)</w:t>
+      </w:r>
+      <w:r>
+        <w:rPr>
+          <w:rFonts w:ascii="Courier New" w:eastAsia="Times New Roman" w:hAnsi="Courier New" w:cs="Courier New"/>
+          <w:color w:val="A9B7C6"/>
+          <w:kern w:val="0"/>
+          <w:sz w:val="24"/>
+          <w:szCs w:val="24"/>
+          <w:lang w:eastAsia="es-EC"/>
+          <w14:ligatures w14:val="none"/>
+        </w:rPr>
+        <w:br/>
+      </w:r>
+      <w:proofErr w:type="spellStart"/>
+      <w:r>
+        <w:rPr>
+          <w:rFonts w:ascii="Courier New" w:eastAsia="Times New Roman" w:hAnsi="Courier New" w:cs="Courier New"/>
+          <w:color w:val="CC7832"/>
+          <w:kern w:val="0"/>
+          <w:sz w:val="24"/>
+          <w:szCs w:val="24"/>
+          <w:lang w:eastAsia="es-EC"/>
+          <w14:ligatures w14:val="none"/>
+        </w:rPr>
+        <w:t>public</w:t>
+      </w:r>
+      <w:proofErr w:type="spellEnd"/>
+      <w:r>
+        <w:rPr>
+          <w:rFonts w:ascii="Courier New" w:eastAsia="Times New Roman" w:hAnsi="Courier New" w:cs="Courier New"/>
+          <w:color w:val="CC7832"/>
+          <w:kern w:val="0"/>
+          <w:sz w:val="24"/>
+          <w:szCs w:val="24"/>
+          <w:lang w:eastAsia="es-EC"/>
+          <w14:ligatures w14:val="none"/>
+        </w:rPr>
+        <w:t xml:space="preserve"> </w:t>
+      </w:r>
+      <w:proofErr w:type="spellStart"/>
+      <w:r>
+        <w:rPr>
+          <w:rFonts w:ascii="Courier New" w:eastAsia="Times New Roman" w:hAnsi="Courier New" w:cs="Courier New"/>
+          <w:color w:val="A9B7C6"/>
+          <w:kern w:val="0"/>
+          <w:sz w:val="24"/>
+          <w:szCs w:val="24"/>
+          <w:lang w:eastAsia="es-EC"/>
+          <w14:ligatures w14:val="none"/>
+        </w:rPr>
+        <w:t>List</w:t>
+      </w:r>
+      <w:proofErr w:type="spellEnd"/>
+      <w:r>
+        <w:rPr>
+          <w:rFonts w:ascii="Courier New" w:eastAsia="Times New Roman" w:hAnsi="Courier New" w:cs="Courier New"/>
+          <w:color w:val="A9B7C6"/>
+          <w:kern w:val="0"/>
+          <w:sz w:val="24"/>
+          <w:szCs w:val="24"/>
+          <w:lang w:eastAsia="es-EC"/>
+          <w14:ligatures w14:val="none"/>
+        </w:rPr>
+        <w:t>&lt;</w:t>
+      </w:r>
+      <w:proofErr w:type="spellStart"/>
+      <w:r>
+        <w:rPr>
+          <w:rFonts w:ascii="Courier New" w:eastAsia="Times New Roman" w:hAnsi="Courier New" w:cs="Courier New"/>
+          <w:color w:val="A9B7C6"/>
+          <w:kern w:val="0"/>
+          <w:sz w:val="24"/>
+          <w:szCs w:val="24"/>
+          <w:lang w:eastAsia="es-EC"/>
+          <w14:ligatures w14:val="none"/>
+        </w:rPr>
+        <w:t>String</w:t>
+      </w:r>
+      <w:proofErr w:type="spellEnd"/>
+      <w:r>
+        <w:rPr>
+          <w:rFonts w:ascii="Courier New" w:eastAsia="Times New Roman" w:hAnsi="Courier New" w:cs="Courier New"/>
+          <w:color w:val="A9B7C6"/>
+          <w:kern w:val="0"/>
+          <w:sz w:val="24"/>
+          <w:szCs w:val="24"/>
+          <w:lang w:eastAsia="es-EC"/>
+          <w14:ligatures w14:val="none"/>
+        </w:rPr>
+        <w:t xml:space="preserve">&gt; </w:t>
+      </w:r>
+      <w:proofErr w:type="spellStart"/>
+      <w:r>
+        <w:rPr>
+          <w:rFonts w:ascii="Courier New" w:eastAsia="Times New Roman" w:hAnsi="Courier New" w:cs="Courier New"/>
+          <w:color w:val="FFC66D"/>
+          <w:kern w:val="0"/>
+          <w:sz w:val="24"/>
+          <w:szCs w:val="24"/>
+          <w:lang w:eastAsia="es-EC"/>
+          <w14:ligatures w14:val="none"/>
+        </w:rPr>
+        <w:t>paises</w:t>
+      </w:r>
+      <w:proofErr w:type="spellEnd"/>
+      <w:r>
+        <w:rPr>
+          <w:rFonts w:ascii="Courier New" w:eastAsia="Times New Roman" w:hAnsi="Courier New" w:cs="Courier New"/>
+          <w:color w:val="A9B7C6"/>
+          <w:kern w:val="0"/>
+          <w:sz w:val="24"/>
+          <w:szCs w:val="24"/>
+          <w:lang w:eastAsia="es-EC"/>
+          <w14:ligatures w14:val="none"/>
+        </w:rPr>
+        <w:t>(){</w:t>
+      </w:r>
+      <w:r>
+        <w:rPr>
+          <w:rFonts w:ascii="Courier New" w:eastAsia="Times New Roman" w:hAnsi="Courier New" w:cs="Courier New"/>
+          <w:color w:val="A9B7C6"/>
+          <w:kern w:val="0"/>
+          <w:sz w:val="24"/>
+          <w:szCs w:val="24"/>
+          <w:lang w:eastAsia="es-EC"/>
+          <w14:ligatures w14:val="none"/>
+        </w:rPr>
+        <w:br/>
+        <w:t xml:space="preserve">    </w:t>
+      </w:r>
+      <w:proofErr w:type="spellStart"/>
+      <w:r>
+        <w:rPr>
+          <w:rFonts w:ascii="Courier New" w:eastAsia="Times New Roman" w:hAnsi="Courier New" w:cs="Courier New"/>
+          <w:color w:val="CC7832"/>
+          <w:kern w:val="0"/>
+          <w:sz w:val="24"/>
+          <w:szCs w:val="24"/>
+          <w:lang w:eastAsia="es-EC"/>
+          <w14:ligatures w14:val="none"/>
+        </w:rPr>
+        <w:t>return</w:t>
+      </w:r>
+      <w:proofErr w:type="spellEnd"/>
+      <w:r>
+        <w:rPr>
+          <w:rFonts w:ascii="Courier New" w:eastAsia="Times New Roman" w:hAnsi="Courier New" w:cs="Courier New"/>
+          <w:color w:val="CC7832"/>
+          <w:kern w:val="0"/>
+          <w:sz w:val="24"/>
+          <w:szCs w:val="24"/>
+          <w:lang w:eastAsia="es-EC"/>
+          <w14:ligatures w14:val="none"/>
+        </w:rPr>
+        <w:t xml:space="preserve"> </w:t>
+      </w:r>
+      <w:proofErr w:type="spellStart"/>
+      <w:r>
+        <w:rPr>
+          <w:rFonts w:ascii="Courier New" w:eastAsia="Times New Roman" w:hAnsi="Courier New" w:cs="Courier New"/>
+          <w:color w:val="A9B7C6"/>
+          <w:kern w:val="0"/>
+          <w:sz w:val="24"/>
+          <w:szCs w:val="24"/>
+          <w:lang w:eastAsia="es-EC"/>
+          <w14:ligatures w14:val="none"/>
+        </w:rPr>
+        <w:t>Arrays.</w:t>
+      </w:r>
+      <w:r>
+        <w:rPr>
+          <w:rFonts w:ascii="Courier New" w:eastAsia="Times New Roman" w:hAnsi="Courier New" w:cs="Courier New"/>
+          <w:i/>
+          <w:iCs/>
+          <w:color w:val="A9B7C6"/>
+          <w:kern w:val="0"/>
+          <w:sz w:val="24"/>
+          <w:szCs w:val="24"/>
+          <w:lang w:eastAsia="es-EC"/>
+          <w14:ligatures w14:val="none"/>
+        </w:rPr>
+        <w:t>asList</w:t>
+      </w:r>
+      <w:proofErr w:type="spellEnd"/>
+      <w:r>
+        <w:rPr>
+          <w:rFonts w:ascii="Courier New" w:eastAsia="Times New Roman" w:hAnsi="Courier New" w:cs="Courier New"/>
+          <w:color w:val="A9B7C6"/>
+          <w:kern w:val="0"/>
+          <w:sz w:val="24"/>
+          <w:szCs w:val="24"/>
+          <w:lang w:eastAsia="es-EC"/>
+          <w14:ligatures w14:val="none"/>
+        </w:rPr>
+        <w:t>(</w:t>
+      </w:r>
+      <w:r>
+        <w:rPr>
+          <w:rFonts w:ascii="Courier New" w:eastAsia="Times New Roman" w:hAnsi="Courier New" w:cs="Courier New"/>
+          <w:color w:val="6A8759"/>
+          <w:kern w:val="0"/>
+          <w:sz w:val="24"/>
+          <w:szCs w:val="24"/>
+          <w:lang w:eastAsia="es-EC"/>
+          <w14:ligatures w14:val="none"/>
+        </w:rPr>
+        <w:t>"</w:t>
+      </w:r>
+      <w:proofErr w:type="spellStart"/>
+      <w:r>
+        <w:rPr>
+          <w:rFonts w:ascii="Courier New" w:eastAsia="Times New Roman" w:hAnsi="Courier New" w:cs="Courier New"/>
+          <w:color w:val="6A8759"/>
+          <w:kern w:val="0"/>
+          <w:sz w:val="24"/>
+          <w:szCs w:val="24"/>
+          <w:lang w:eastAsia="es-EC"/>
+          <w14:ligatures w14:val="none"/>
+        </w:rPr>
+        <w:t>Ecuador"</w:t>
+      </w:r>
+      <w:r>
+        <w:rPr>
+          <w:rFonts w:ascii="Courier New" w:eastAsia="Times New Roman" w:hAnsi="Courier New" w:cs="Courier New"/>
+          <w:color w:val="CC7832"/>
+          <w:kern w:val="0"/>
+          <w:sz w:val="24"/>
+          <w:szCs w:val="24"/>
+          <w:lang w:eastAsia="es-EC"/>
+          <w14:ligatures w14:val="none"/>
+        </w:rPr>
+        <w:t>,</w:t>
+      </w:r>
+      <w:r>
+        <w:rPr>
+          <w:rFonts w:ascii="Courier New" w:eastAsia="Times New Roman" w:hAnsi="Courier New" w:cs="Courier New"/>
+          <w:color w:val="6A8759"/>
+          <w:kern w:val="0"/>
+          <w:sz w:val="24"/>
+          <w:szCs w:val="24"/>
+          <w:lang w:eastAsia="es-EC"/>
+          <w14:ligatures w14:val="none"/>
+        </w:rPr>
+        <w:t>"Argentina"</w:t>
+      </w:r>
+      <w:r>
+        <w:rPr>
+          <w:rFonts w:ascii="Courier New" w:eastAsia="Times New Roman" w:hAnsi="Courier New" w:cs="Courier New"/>
+          <w:color w:val="CC7832"/>
+          <w:kern w:val="0"/>
+          <w:sz w:val="24"/>
+          <w:szCs w:val="24"/>
+          <w:lang w:eastAsia="es-EC"/>
+          <w14:ligatures w14:val="none"/>
+        </w:rPr>
+        <w:t>,</w:t>
+      </w:r>
+      <w:r>
+        <w:rPr>
+          <w:rFonts w:ascii="Courier New" w:eastAsia="Times New Roman" w:hAnsi="Courier New" w:cs="Courier New"/>
+          <w:color w:val="6A8759"/>
+          <w:kern w:val="0"/>
+          <w:sz w:val="24"/>
+          <w:szCs w:val="24"/>
+          <w:lang w:eastAsia="es-EC"/>
+          <w14:ligatures w14:val="none"/>
+        </w:rPr>
+        <w:t>"Marruecos"</w:t>
+      </w:r>
+      <w:r>
+        <w:rPr>
+          <w:rFonts w:ascii="Courier New" w:eastAsia="Times New Roman" w:hAnsi="Courier New" w:cs="Courier New"/>
+          <w:color w:val="CC7832"/>
+          <w:kern w:val="0"/>
+          <w:sz w:val="24"/>
+          <w:szCs w:val="24"/>
+          <w:lang w:eastAsia="es-EC"/>
+          <w14:ligatures w14:val="none"/>
+        </w:rPr>
+        <w:t>,</w:t>
+      </w:r>
+      <w:r>
+        <w:rPr>
+          <w:rFonts w:ascii="Courier New" w:eastAsia="Times New Roman" w:hAnsi="Courier New" w:cs="Courier New"/>
+          <w:color w:val="6A8759"/>
+          <w:kern w:val="0"/>
+          <w:sz w:val="24"/>
+          <w:szCs w:val="24"/>
+          <w:lang w:eastAsia="es-EC"/>
+          <w14:ligatures w14:val="none"/>
+        </w:rPr>
+        <w:t>"Japón</w:t>
+      </w:r>
+      <w:proofErr w:type="spellEnd"/>
+      <w:r>
+        <w:rPr>
+          <w:rFonts w:ascii="Courier New" w:eastAsia="Times New Roman" w:hAnsi="Courier New" w:cs="Courier New"/>
+          <w:color w:val="6A8759"/>
+          <w:kern w:val="0"/>
+          <w:sz w:val="24"/>
+          <w:szCs w:val="24"/>
+          <w:lang w:eastAsia="es-EC"/>
+          <w14:ligatures w14:val="none"/>
+        </w:rPr>
+        <w:t>"</w:t>
+      </w:r>
+      <w:r>
+        <w:rPr>
+          <w:rFonts w:ascii="Courier New" w:eastAsia="Times New Roman" w:hAnsi="Courier New" w:cs="Courier New"/>
+          <w:color w:val="A9B7C6"/>
+          <w:kern w:val="0"/>
+          <w:sz w:val="24"/>
+          <w:szCs w:val="24"/>
+          <w:lang w:eastAsia="es-EC"/>
+          <w14:ligatures w14:val="none"/>
+        </w:rPr>
+        <w:t>)</w:t>
+      </w:r>
+      <w:r>
+        <w:rPr>
+          <w:rFonts w:ascii="Courier New" w:eastAsia="Times New Roman" w:hAnsi="Courier New" w:cs="Courier New"/>
+          <w:color w:val="CC7832"/>
+          <w:kern w:val="0"/>
+          <w:sz w:val="24"/>
+          <w:szCs w:val="24"/>
+          <w:lang w:eastAsia="es-EC"/>
+          <w14:ligatures w14:val="none"/>
+        </w:rPr>
+        <w:t>;</w:t>
+      </w:r>
+      <w:r>
+        <w:rPr>
+          <w:rFonts w:ascii="Courier New" w:eastAsia="Times New Roman" w:hAnsi="Courier New" w:cs="Courier New"/>
+          <w:color w:val="CC7832"/>
+          <w:kern w:val="0"/>
+          <w:sz w:val="24"/>
+          <w:szCs w:val="24"/>
+          <w:lang w:eastAsia="es-EC"/>
+          <w14:ligatures w14:val="none"/>
+        </w:rPr>
+        <w:br/>
+      </w:r>
+      <w:r>
+        <w:rPr>
+          <w:rFonts w:ascii="Courier New" w:eastAsia="Times New Roman" w:hAnsi="Courier New" w:cs="Courier New"/>
+          <w:color w:val="A9B7C6"/>
+          <w:kern w:val="0"/>
+          <w:sz w:val="24"/>
+          <w:szCs w:val="24"/>
+          <w:lang w:eastAsia="es-EC"/>
+          <w14:ligatures w14:val="none"/>
+        </w:rPr>
+        <w:t>}</w:t>
+      </w:r>
+    </w:p>
+    <w:p/>
+    <w:p>
+      <w:pPr>
+        <w:rPr>
+          <w:lang w:val="en-US"/>
+        </w:rPr>
+      </w:pPr>
+      <w:r>
+        <w:rPr>
+          <w:lang w:val="en-US"/>
+        </w:rPr>
+        <w:t>En form</w:t>
+      </w:r>
+    </w:p>
+    <w:p>
+      <w:pPr>
+        <w:shd w:val="clear" w:color="auto" w:fill="1F1F1F"/>
+        <w:spacing w:after="0" w:line="285" w:lineRule="atLeast"/>
+        <w:rPr>
+          <w:rFonts w:ascii="Consolas" w:eastAsia="Times New Roman" w:hAnsi="Consolas" w:cs="Times New Roman"/>
+          <w:color w:val="CCCCCC"/>
+          <w:kern w:val="0"/>
+          <w:sz w:val="21"/>
+          <w:szCs w:val="21"/>
+          <w:lang w:val="en-US" w:eastAsia="es-EC"/>
+          <w14:ligatures w14:val="none"/>
+        </w:rPr>
+      </w:pPr>
+      <w:r>
+        <w:rPr>
+          <w:rFonts w:ascii="Consolas" w:eastAsia="Times New Roman" w:hAnsi="Consolas" w:cs="Times New Roman"/>
+          <w:color w:val="CCCCCC"/>
+          <w:kern w:val="0"/>
+          <w:sz w:val="21"/>
+          <w:szCs w:val="21"/>
+          <w:lang w:val="en-US" w:eastAsia="es-EC"/>
+          <w14:ligatures w14:val="none"/>
+        </w:rPr>
+        <w:t xml:space="preserve">        </w:t>
+      </w:r>
+      <w:r>
+        <w:rPr>
+          <w:rFonts w:ascii="Consolas" w:eastAsia="Times New Roman" w:hAnsi="Consolas" w:cs="Times New Roman"/>
+          <w:color w:val="808080"/>
+          <w:kern w:val="0"/>
+          <w:sz w:val="21"/>
+          <w:szCs w:val="21"/>
+          <w:lang w:val="en-US" w:eastAsia="es-EC"/>
+          <w14:ligatures w14:val="none"/>
+        </w:rPr>
+        <w:t>&lt;</w:t>
+      </w:r>
+      <w:r>
+        <w:rPr>
+          <w:rFonts w:ascii="Consolas" w:eastAsia="Times New Roman" w:hAnsi="Consolas" w:cs="Times New Roman"/>
+          <w:color w:val="569CD6"/>
+          <w:kern w:val="0"/>
+          <w:sz w:val="21"/>
+          <w:szCs w:val="21"/>
+          <w:lang w:val="en-US" w:eastAsia="es-EC"/>
+          <w14:ligatures w14:val="none"/>
+        </w:rPr>
+        <w:t>div</w:t>
+      </w:r>
+      <w:r>
+        <w:rPr>
+          <w:rFonts w:ascii="Consolas" w:eastAsia="Times New Roman" w:hAnsi="Consolas" w:cs="Times New Roman"/>
+          <w:color w:val="808080"/>
+          <w:kern w:val="0"/>
+          <w:sz w:val="21"/>
+          <w:szCs w:val="21"/>
+          <w:lang w:val="en-US" w:eastAsia="es-EC"/>
+          <w14:ligatures w14:val="none"/>
+        </w:rPr>
+        <w:t>&gt;</w:t>
+      </w:r>
+    </w:p>
+    <w:p>
+      <w:pPr>
+        <w:shd w:val="clear" w:color="auto" w:fill="1F1F1F"/>
+        <w:spacing w:after="0" w:line="285" w:lineRule="atLeast"/>
+        <w:rPr>
+          <w:rFonts w:ascii="Consolas" w:eastAsia="Times New Roman" w:hAnsi="Consolas" w:cs="Times New Roman"/>
+          <w:color w:val="CCCCCC"/>
+          <w:kern w:val="0"/>
+          <w:sz w:val="21"/>
+          <w:szCs w:val="21"/>
+          <w:lang w:val="en-US" w:eastAsia="es-EC"/>
+          <w14:ligatures w14:val="none"/>
+        </w:rPr>
+      </w:pPr>
+      <w:r>
+        <w:rPr>
+          <w:rFonts w:ascii="Consolas" w:eastAsia="Times New Roman" w:hAnsi="Consolas" w:cs="Times New Roman"/>
+          <w:color w:val="CCCCCC"/>
+          <w:kern w:val="0"/>
+          <w:sz w:val="21"/>
+          <w:szCs w:val="21"/>
+          <w:lang w:val="en-US" w:eastAsia="es-EC"/>
+          <w14:ligatures w14:val="none"/>
+        </w:rPr>
+        <w:t xml:space="preserve">            </w:t>
+      </w:r>
+      <w:r>
+        <w:rPr>
+          <w:rFonts w:ascii="Consolas" w:eastAsia="Times New Roman" w:hAnsi="Consolas" w:cs="Times New Roman"/>
+          <w:color w:val="808080"/>
+          <w:kern w:val="0"/>
+          <w:sz w:val="21"/>
+          <w:szCs w:val="21"/>
+          <w:lang w:val="en-US" w:eastAsia="es-EC"/>
+          <w14:ligatures w14:val="none"/>
+        </w:rPr>
+        <w:t>&lt;</w:t>
+      </w:r>
+      <w:r>
+        <w:rPr>
+          <w:rFonts w:ascii="Consolas" w:eastAsia="Times New Roman" w:hAnsi="Consolas" w:cs="Times New Roman"/>
+          <w:color w:val="569CD6"/>
+          <w:kern w:val="0"/>
+          <w:sz w:val="21"/>
+          <w:szCs w:val="21"/>
+          <w:lang w:val="en-US" w:eastAsia="es-EC"/>
+          <w14:ligatures w14:val="none"/>
+        </w:rPr>
+        <w:t>label</w:t>
+      </w:r>
+      <w:r>
+        <w:rPr>
+          <w:rFonts w:ascii="Consolas" w:eastAsia="Times New Roman" w:hAnsi="Consolas" w:cs="Times New Roman"/>
+          <w:color w:val="CCCCCC"/>
+          <w:kern w:val="0"/>
+          <w:sz w:val="21"/>
+          <w:szCs w:val="21"/>
+          <w:lang w:val="en-US" w:eastAsia="es-EC"/>
+          <w14:ligatures w14:val="none"/>
+        </w:rPr>
+        <w:t xml:space="preserve"> </w:t>
+      </w:r>
+      <w:r>
+        <w:rPr>
+          <w:rFonts w:ascii="Consolas" w:eastAsia="Times New Roman" w:hAnsi="Consolas" w:cs="Times New Roman"/>
+          <w:color w:val="9CDCFE"/>
+          <w:kern w:val="0"/>
+          <w:sz w:val="21"/>
+          <w:szCs w:val="21"/>
+          <w:lang w:val="en-US" w:eastAsia="es-EC"/>
+          <w14:ligatures w14:val="none"/>
+        </w:rPr>
+        <w:t>for</w:t>
+      </w:r>
+      <w:r>
+        <w:rPr>
+          <w:rFonts w:ascii="Consolas" w:eastAsia="Times New Roman" w:hAnsi="Consolas" w:cs="Times New Roman"/>
+          <w:color w:val="CCCCCC"/>
+          <w:kern w:val="0"/>
+          <w:sz w:val="21"/>
+          <w:szCs w:val="21"/>
+          <w:lang w:val="en-US" w:eastAsia="es-EC"/>
+          <w14:ligatures w14:val="none"/>
+        </w:rPr>
+        <w:t>=</w:t>
+      </w:r>
+      <w:r>
+        <w:rPr>
+          <w:rFonts w:ascii="Consolas" w:eastAsia="Times New Roman" w:hAnsi="Consolas" w:cs="Times New Roman"/>
+          <w:color w:val="CE9178"/>
+          <w:kern w:val="0"/>
+          <w:sz w:val="21"/>
+          <w:szCs w:val="21"/>
+          <w:lang w:val="en-US" w:eastAsia="es-EC"/>
+          <w14:ligatures w14:val="none"/>
+        </w:rPr>
+        <w:t>"</w:t>
+      </w:r>
+      <w:proofErr w:type="spellStart"/>
+      <w:r>
+        <w:rPr>
+          <w:rFonts w:ascii="Consolas" w:eastAsia="Times New Roman" w:hAnsi="Consolas" w:cs="Times New Roman"/>
+          <w:color w:val="CE9178"/>
+          <w:kern w:val="0"/>
+          <w:sz w:val="21"/>
+          <w:szCs w:val="21"/>
+          <w:lang w:val="en-US" w:eastAsia="es-EC"/>
+          <w14:ligatures w14:val="none"/>
+        </w:rPr>
+        <w:t>pais</w:t>
+      </w:r>
+      <w:proofErr w:type="spellEnd"/>
+      <w:r>
+        <w:rPr>
+          <w:rFonts w:ascii="Consolas" w:eastAsia="Times New Roman" w:hAnsi="Consolas" w:cs="Times New Roman"/>
+          <w:color w:val="CE9178"/>
+          <w:kern w:val="0"/>
+          <w:sz w:val="21"/>
+          <w:szCs w:val="21"/>
+          <w:lang w:val="en-US" w:eastAsia="es-EC"/>
+          <w14:ligatures w14:val="none"/>
+        </w:rPr>
+        <w:t>"</w:t>
+      </w:r>
+      <w:r>
+        <w:rPr>
+          <w:rFonts w:ascii="Consolas" w:eastAsia="Times New Roman" w:hAnsi="Consolas" w:cs="Times New Roman"/>
+          <w:color w:val="808080"/>
+          <w:kern w:val="0"/>
+          <w:sz w:val="21"/>
+          <w:szCs w:val="21"/>
+          <w:lang w:val="en-US" w:eastAsia="es-EC"/>
+          <w14:ligatures w14:val="none"/>
+        </w:rPr>
+        <w:t>&gt;</w:t>
+      </w:r>
+      <w:r>
+        <w:rPr>
+          <w:rFonts w:ascii="Consolas" w:eastAsia="Times New Roman" w:hAnsi="Consolas" w:cs="Times New Roman"/>
+          <w:color w:val="CCCCCC"/>
+          <w:kern w:val="0"/>
+          <w:sz w:val="21"/>
+          <w:szCs w:val="21"/>
+          <w:lang w:val="en-US" w:eastAsia="es-EC"/>
+          <w14:ligatures w14:val="none"/>
+        </w:rPr>
+        <w:t>Pais</w:t>
+      </w:r>
+      <w:r>
+        <w:rPr>
+          <w:rFonts w:ascii="Consolas" w:eastAsia="Times New Roman" w:hAnsi="Consolas" w:cs="Times New Roman"/>
+          <w:color w:val="808080"/>
+          <w:kern w:val="0"/>
+          <w:sz w:val="21"/>
+          <w:szCs w:val="21"/>
+          <w:lang w:val="en-US" w:eastAsia="es-EC"/>
+          <w14:ligatures w14:val="none"/>
+        </w:rPr>
+        <w:t>&lt;/</w:t>
+      </w:r>
+      <w:r>
+        <w:rPr>
+          <w:rFonts w:ascii="Consolas" w:eastAsia="Times New Roman" w:hAnsi="Consolas" w:cs="Times New Roman"/>
+          <w:color w:val="569CD6"/>
+          <w:kern w:val="0"/>
+          <w:sz w:val="21"/>
+          <w:szCs w:val="21"/>
+          <w:lang w:val="en-US" w:eastAsia="es-EC"/>
+          <w14:ligatures w14:val="none"/>
+        </w:rPr>
+        <w:t>label</w:t>
+      </w:r>
+      <w:r>
+        <w:rPr>
+          <w:rFonts w:ascii="Consolas" w:eastAsia="Times New Roman" w:hAnsi="Consolas" w:cs="Times New Roman"/>
+          <w:color w:val="808080"/>
+          <w:kern w:val="0"/>
+          <w:sz w:val="21"/>
+          <w:szCs w:val="21"/>
+          <w:lang w:val="en-US" w:eastAsia="es-EC"/>
+          <w14:ligatures w14:val="none"/>
+        </w:rPr>
+        <w:t>&gt;</w:t>
+      </w:r>
+    </w:p>
+    <w:p>
+      <w:pPr>
+        <w:shd w:val="clear" w:color="auto" w:fill="1F1F1F"/>
+        <w:spacing w:after="0" w:line="285" w:lineRule="atLeast"/>
+        <w:rPr>
+          <w:rFonts w:ascii="Consolas" w:eastAsia="Times New Roman" w:hAnsi="Consolas" w:cs="Times New Roman"/>
+          <w:color w:val="CCCCCC"/>
+          <w:kern w:val="0"/>
+          <w:sz w:val="21"/>
+          <w:szCs w:val="21"/>
+          <w:lang w:val="en-US" w:eastAsia="es-EC"/>
+          <w14:ligatures w14:val="none"/>
+        </w:rPr>
+      </w:pPr>
+      <w:r>
+        <w:rPr>
+          <w:rFonts w:ascii="Consolas" w:eastAsia="Times New Roman" w:hAnsi="Consolas" w:cs="Times New Roman"/>
+          <w:color w:val="CCCCCC"/>
+          <w:kern w:val="0"/>
+          <w:sz w:val="21"/>
+          <w:szCs w:val="21"/>
+          <w:lang w:val="en-US" w:eastAsia="es-EC"/>
+          <w14:ligatures w14:val="none"/>
+        </w:rPr>
+        <w:t xml:space="preserve">            </w:t>
+      </w:r>
+      <w:r>
+        <w:rPr>
+          <w:rFonts w:ascii="Consolas" w:eastAsia="Times New Roman" w:hAnsi="Consolas" w:cs="Times New Roman"/>
+          <w:color w:val="808080"/>
+          <w:kern w:val="0"/>
+          <w:sz w:val="21"/>
+          <w:szCs w:val="21"/>
+          <w:lang w:val="en-US" w:eastAsia="es-EC"/>
+          <w14:ligatures w14:val="none"/>
+        </w:rPr>
+        <w:t>&lt;</w:t>
+      </w:r>
+      <w:r>
+        <w:rPr>
+          <w:rFonts w:ascii="Consolas" w:eastAsia="Times New Roman" w:hAnsi="Consolas" w:cs="Times New Roman"/>
+          <w:color w:val="569CD6"/>
+          <w:kern w:val="0"/>
+          <w:sz w:val="21"/>
+          <w:szCs w:val="21"/>
+          <w:lang w:val="en-US" w:eastAsia="es-EC"/>
+          <w14:ligatures w14:val="none"/>
+        </w:rPr>
+        <w:t>div</w:t>
+      </w:r>
+      <w:r>
+        <w:rPr>
+          <w:rFonts w:ascii="Consolas" w:eastAsia="Times New Roman" w:hAnsi="Consolas" w:cs="Times New Roman"/>
+          <w:color w:val="808080"/>
+          <w:kern w:val="0"/>
+          <w:sz w:val="21"/>
+          <w:szCs w:val="21"/>
+          <w:lang w:val="en-US" w:eastAsia="es-EC"/>
+          <w14:ligatures w14:val="none"/>
+        </w:rPr>
+        <w:t>&gt;</w:t>
+      </w:r>
+    </w:p>
+    <w:p>
+      <w:pPr>
+        <w:shd w:val="clear" w:color="auto" w:fill="1F1F1F"/>
+        <w:spacing w:after="0" w:line="285" w:lineRule="atLeast"/>
+        <w:rPr>
+          <w:rFonts w:ascii="Consolas" w:eastAsia="Times New Roman" w:hAnsi="Consolas" w:cs="Times New Roman"/>
+          <w:color w:val="CCCCCC"/>
+          <w:kern w:val="0"/>
+          <w:sz w:val="21"/>
+          <w:szCs w:val="21"/>
+          <w:lang w:val="en-US" w:eastAsia="es-EC"/>
+          <w14:ligatures w14:val="none"/>
+        </w:rPr>
+      </w:pPr>
+      <w:r>
+        <w:rPr>
+          <w:rFonts w:ascii="Consolas" w:eastAsia="Times New Roman" w:hAnsi="Consolas" w:cs="Times New Roman"/>
+          <w:color w:val="CCCCCC"/>
+          <w:kern w:val="0"/>
+          <w:sz w:val="21"/>
+          <w:szCs w:val="21"/>
+          <w:lang w:val="en-US" w:eastAsia="es-EC"/>
+          <w14:ligatures w14:val="none"/>
+        </w:rPr>
+        <w:t xml:space="preserve">                </w:t>
+      </w:r>
+      <w:r>
+        <w:rPr>
+          <w:rFonts w:ascii="Consolas" w:eastAsia="Times New Roman" w:hAnsi="Consolas" w:cs="Times New Roman"/>
+          <w:color w:val="808080"/>
+          <w:kern w:val="0"/>
+          <w:sz w:val="21"/>
+          <w:szCs w:val="21"/>
+          <w:lang w:val="en-US" w:eastAsia="es-EC"/>
+          <w14:ligatures w14:val="none"/>
+        </w:rPr>
+        <w:t>&lt;</w:t>
+      </w:r>
+      <w:r>
+        <w:rPr>
+          <w:rFonts w:ascii="Consolas" w:eastAsia="Times New Roman" w:hAnsi="Consolas" w:cs="Times New Roman"/>
+          <w:color w:val="569CD6"/>
+          <w:kern w:val="0"/>
+          <w:sz w:val="21"/>
+          <w:szCs w:val="21"/>
+          <w:lang w:val="en-US" w:eastAsia="es-EC"/>
+          <w14:ligatures w14:val="none"/>
+        </w:rPr>
+        <w:t>select</w:t>
+      </w:r>
+      <w:r>
+        <w:rPr>
+          <w:rFonts w:ascii="Consolas" w:eastAsia="Times New Roman" w:hAnsi="Consolas" w:cs="Times New Roman"/>
+          <w:color w:val="CCCCCC"/>
+          <w:kern w:val="0"/>
+          <w:sz w:val="21"/>
+          <w:szCs w:val="21"/>
+          <w:lang w:val="en-US" w:eastAsia="es-EC"/>
+          <w14:ligatures w14:val="none"/>
+        </w:rPr>
+        <w:t xml:space="preserve"> </w:t>
+      </w:r>
+      <w:r>
+        <w:rPr>
+          <w:rFonts w:ascii="Consolas" w:eastAsia="Times New Roman" w:hAnsi="Consolas" w:cs="Times New Roman"/>
+          <w:color w:val="9CDCFE"/>
+          <w:kern w:val="0"/>
+          <w:sz w:val="21"/>
+          <w:szCs w:val="21"/>
+          <w:lang w:val="en-US" w:eastAsia="es-EC"/>
+          <w14:ligatures w14:val="none"/>
+        </w:rPr>
+        <w:t>id</w:t>
+      </w:r>
+      <w:r>
+        <w:rPr>
+          <w:rFonts w:ascii="Consolas" w:eastAsia="Times New Roman" w:hAnsi="Consolas" w:cs="Times New Roman"/>
+          <w:color w:val="CCCCCC"/>
+          <w:kern w:val="0"/>
+          <w:sz w:val="21"/>
+          <w:szCs w:val="21"/>
+          <w:lang w:val="en-US" w:eastAsia="es-EC"/>
+          <w14:ligatures w14:val="none"/>
+        </w:rPr>
+        <w:t>=</w:t>
+      </w:r>
+      <w:r>
+        <w:rPr>
+          <w:rFonts w:ascii="Consolas" w:eastAsia="Times New Roman" w:hAnsi="Consolas" w:cs="Times New Roman"/>
+          <w:color w:val="CE9178"/>
+          <w:kern w:val="0"/>
+          <w:sz w:val="21"/>
+          <w:szCs w:val="21"/>
+          <w:lang w:val="en-US" w:eastAsia="es-EC"/>
+          <w14:ligatures w14:val="none"/>
+        </w:rPr>
+        <w:t>"</w:t>
+      </w:r>
+      <w:proofErr w:type="spellStart"/>
+      <w:r>
+        <w:rPr>
+          <w:rFonts w:ascii="Consolas" w:eastAsia="Times New Roman" w:hAnsi="Consolas" w:cs="Times New Roman"/>
+          <w:color w:val="CE9178"/>
+          <w:kern w:val="0"/>
+          <w:sz w:val="21"/>
+          <w:szCs w:val="21"/>
+          <w:lang w:val="en-US" w:eastAsia="es-EC"/>
+          <w14:ligatures w14:val="none"/>
+        </w:rPr>
+        <w:t>pais</w:t>
+      </w:r>
+      <w:proofErr w:type="spellEnd"/>
+      <w:r>
+        <w:rPr>
+          <w:rFonts w:ascii="Consolas" w:eastAsia="Times New Roman" w:hAnsi="Consolas" w:cs="Times New Roman"/>
+          <w:color w:val="CE9178"/>
+          <w:kern w:val="0"/>
+          <w:sz w:val="21"/>
+          <w:szCs w:val="21"/>
+          <w:lang w:val="en-US" w:eastAsia="es-EC"/>
+          <w14:ligatures w14:val="none"/>
+        </w:rPr>
+        <w:t>"</w:t>
+      </w:r>
+      <w:r>
+        <w:rPr>
+          <w:rFonts w:ascii="Consolas" w:eastAsia="Times New Roman" w:hAnsi="Consolas" w:cs="Times New Roman"/>
+          <w:color w:val="CCCCCC"/>
+          <w:kern w:val="0"/>
+          <w:sz w:val="21"/>
+          <w:szCs w:val="21"/>
+          <w:lang w:val="en-US" w:eastAsia="es-EC"/>
+          <w14:ligatures w14:val="none"/>
+        </w:rPr>
+        <w:t xml:space="preserve"> </w:t>
+      </w:r>
+      <w:proofErr w:type="spellStart"/>
+      <w:r>
+        <w:rPr>
+          <w:rFonts w:ascii="Consolas" w:eastAsia="Times New Roman" w:hAnsi="Consolas" w:cs="Times New Roman"/>
+          <w:color w:val="9CDCFE"/>
+          <w:kern w:val="0"/>
+          <w:sz w:val="21"/>
+          <w:szCs w:val="21"/>
+          <w:lang w:val="en-US" w:eastAsia="es-EC"/>
+          <w14:ligatures w14:val="none"/>
+        </w:rPr>
+        <w:t>th:field</w:t>
+      </w:r>
+      <w:proofErr w:type="spellEnd"/>
+      <w:r>
+        <w:rPr>
+          <w:rFonts w:ascii="Consolas" w:eastAsia="Times New Roman" w:hAnsi="Consolas" w:cs="Times New Roman"/>
+          <w:color w:val="CCCCCC"/>
+          <w:kern w:val="0"/>
+          <w:sz w:val="21"/>
+          <w:szCs w:val="21"/>
+          <w:lang w:val="en-US" w:eastAsia="es-EC"/>
+          <w14:ligatures w14:val="none"/>
+        </w:rPr>
+        <w:t>=</w:t>
+      </w:r>
+      <w:r>
+        <w:rPr>
+          <w:rFonts w:ascii="Consolas" w:eastAsia="Times New Roman" w:hAnsi="Consolas" w:cs="Times New Roman"/>
+          <w:color w:val="CE9178"/>
+          <w:kern w:val="0"/>
+          <w:sz w:val="21"/>
+          <w:szCs w:val="21"/>
+          <w:lang w:val="en-US" w:eastAsia="es-EC"/>
+          <w14:ligatures w14:val="none"/>
+        </w:rPr>
+        <w:t>"*{</w:t>
+      </w:r>
+      <w:proofErr w:type="spellStart"/>
+      <w:r>
+        <w:rPr>
+          <w:rFonts w:ascii="Consolas" w:eastAsia="Times New Roman" w:hAnsi="Consolas" w:cs="Times New Roman"/>
+          <w:color w:val="CE9178"/>
+          <w:kern w:val="0"/>
+          <w:sz w:val="21"/>
+          <w:szCs w:val="21"/>
+          <w:lang w:val="en-US" w:eastAsia="es-EC"/>
+          <w14:ligatures w14:val="none"/>
+        </w:rPr>
+        <w:t>pais</w:t>
+      </w:r>
+      <w:proofErr w:type="spellEnd"/>
+      <w:r>
+        <w:rPr>
+          <w:rFonts w:ascii="Consolas" w:eastAsia="Times New Roman" w:hAnsi="Consolas" w:cs="Times New Roman"/>
+          <w:color w:val="CE9178"/>
+          <w:kern w:val="0"/>
+          <w:sz w:val="21"/>
+          <w:szCs w:val="21"/>
+          <w:lang w:val="en-US" w:eastAsia="es-EC"/>
+          <w14:ligatures w14:val="none"/>
+        </w:rPr>
+        <w:t>}"</w:t>
+      </w:r>
+      <w:r>
+        <w:rPr>
+          <w:rFonts w:ascii="Consolas" w:eastAsia="Times New Roman" w:hAnsi="Consolas" w:cs="Times New Roman"/>
+          <w:color w:val="808080"/>
+          <w:kern w:val="0"/>
+          <w:sz w:val="21"/>
+          <w:szCs w:val="21"/>
+          <w:lang w:val="en-US" w:eastAsia="es-EC"/>
+          <w14:ligatures w14:val="none"/>
+        </w:rPr>
+        <w:t>&gt;</w:t>
+      </w:r>
+    </w:p>
+    <w:p>
+      <w:pPr>
+        <w:shd w:val="clear" w:color="auto" w:fill="1F1F1F"/>
+        <w:spacing w:after="0" w:line="285" w:lineRule="atLeast"/>
+        <w:rPr>
+          <w:rFonts w:ascii="Consolas" w:eastAsia="Times New Roman" w:hAnsi="Consolas" w:cs="Times New Roman"/>
+          <w:color w:val="CCCCCC"/>
+          <w:kern w:val="0"/>
+          <w:sz w:val="21"/>
+          <w:szCs w:val="21"/>
+          <w:lang w:val="en-US" w:eastAsia="es-EC"/>
+          <w14:ligatures w14:val="none"/>
+        </w:rPr>
+      </w:pPr>
+      <w:r>
+        <w:rPr>
+          <w:rFonts w:ascii="Consolas" w:eastAsia="Times New Roman" w:hAnsi="Consolas" w:cs="Times New Roman"/>
+          <w:color w:val="CCCCCC"/>
+          <w:kern w:val="0"/>
+          <w:sz w:val="21"/>
+          <w:szCs w:val="21"/>
+          <w:lang w:val="en-US" w:eastAsia="es-EC"/>
+          <w14:ligatures w14:val="none"/>
+        </w:rPr>
+        <w:t xml:space="preserve">                    </w:t>
+      </w:r>
+      <w:r>
+        <w:rPr>
+          <w:rFonts w:ascii="Consolas" w:eastAsia="Times New Roman" w:hAnsi="Consolas" w:cs="Times New Roman"/>
+          <w:color w:val="808080"/>
+          <w:kern w:val="0"/>
+          <w:sz w:val="21"/>
+          <w:szCs w:val="21"/>
+          <w:lang w:val="en-US" w:eastAsia="es-EC"/>
+          <w14:ligatures w14:val="none"/>
+        </w:rPr>
+        <w:t>&lt;</w:t>
+      </w:r>
+      <w:r>
+        <w:rPr>
+          <w:rFonts w:ascii="Consolas" w:eastAsia="Times New Roman" w:hAnsi="Consolas" w:cs="Times New Roman"/>
+          <w:color w:val="569CD6"/>
+          <w:kern w:val="0"/>
+          <w:sz w:val="21"/>
+          <w:szCs w:val="21"/>
+          <w:lang w:val="en-US" w:eastAsia="es-EC"/>
+          <w14:ligatures w14:val="none"/>
+        </w:rPr>
+        <w:t>option</w:t>
+      </w:r>
+      <w:r>
+        <w:rPr>
+          <w:rFonts w:ascii="Consolas" w:eastAsia="Times New Roman" w:hAnsi="Consolas" w:cs="Times New Roman"/>
+          <w:color w:val="CCCCCC"/>
+          <w:kern w:val="0"/>
+          <w:sz w:val="21"/>
+          <w:szCs w:val="21"/>
+          <w:lang w:val="en-US" w:eastAsia="es-EC"/>
+          <w14:ligatures w14:val="none"/>
+        </w:rPr>
+        <w:t xml:space="preserve"> </w:t>
+      </w:r>
+      <w:r>
+        <w:rPr>
+          <w:rFonts w:ascii="Consolas" w:eastAsia="Times New Roman" w:hAnsi="Consolas" w:cs="Times New Roman"/>
+          <w:color w:val="9CDCFE"/>
+          <w:kern w:val="0"/>
+          <w:sz w:val="21"/>
+          <w:szCs w:val="21"/>
+          <w:lang w:val="en-US" w:eastAsia="es-EC"/>
+          <w14:ligatures w14:val="none"/>
+        </w:rPr>
+        <w:t>value</w:t>
+      </w:r>
+      <w:r>
+        <w:rPr>
+          <w:rFonts w:ascii="Consolas" w:eastAsia="Times New Roman" w:hAnsi="Consolas" w:cs="Times New Roman"/>
+          <w:color w:val="CCCCCC"/>
+          <w:kern w:val="0"/>
+          <w:sz w:val="21"/>
+          <w:szCs w:val="21"/>
+          <w:lang w:val="en-US" w:eastAsia="es-EC"/>
+          <w14:ligatures w14:val="none"/>
+        </w:rPr>
+        <w:t>=</w:t>
+      </w:r>
+      <w:r>
+        <w:rPr>
+          <w:rFonts w:ascii="Consolas" w:eastAsia="Times New Roman" w:hAnsi="Consolas" w:cs="Times New Roman"/>
+          <w:color w:val="CE9178"/>
+          <w:kern w:val="0"/>
+          <w:sz w:val="21"/>
+          <w:szCs w:val="21"/>
+          <w:lang w:val="en-US" w:eastAsia="es-EC"/>
+          <w14:ligatures w14:val="none"/>
+        </w:rPr>
+        <w:t>""</w:t>
+      </w:r>
+      <w:r>
+        <w:rPr>
+          <w:rFonts w:ascii="Consolas" w:eastAsia="Times New Roman" w:hAnsi="Consolas" w:cs="Times New Roman"/>
+          <w:color w:val="808080"/>
+          <w:kern w:val="0"/>
+          <w:sz w:val="21"/>
+          <w:szCs w:val="21"/>
+          <w:lang w:val="en-US" w:eastAsia="es-EC"/>
+          <w14:ligatures w14:val="none"/>
+        </w:rPr>
+        <w:t>&gt;</w:t>
+      </w:r>
+      <w:proofErr w:type="spellStart"/>
+      <w:r>
+        <w:rPr>
+          <w:rFonts w:ascii="Consolas" w:eastAsia="Times New Roman" w:hAnsi="Consolas" w:cs="Times New Roman"/>
+          <w:color w:val="CCCCCC"/>
+          <w:kern w:val="0"/>
+          <w:sz w:val="21"/>
+          <w:szCs w:val="21"/>
+          <w:lang w:val="en-US" w:eastAsia="es-EC"/>
+          <w14:ligatures w14:val="none"/>
+        </w:rPr>
+        <w:t>Seleccionar</w:t>
+      </w:r>
+      <w:proofErr w:type="spellEnd"/>
+      <w:r>
+        <w:rPr>
+          <w:rFonts w:ascii="Consolas" w:eastAsia="Times New Roman" w:hAnsi="Consolas" w:cs="Times New Roman"/>
+          <w:color w:val="808080"/>
+          <w:kern w:val="0"/>
+          <w:sz w:val="21"/>
+          <w:szCs w:val="21"/>
+          <w:lang w:val="en-US" w:eastAsia="es-EC"/>
+          <w14:ligatures w14:val="none"/>
+        </w:rPr>
+        <w:t>&lt;/</w:t>
+      </w:r>
+      <w:r>
+        <w:rPr>
+          <w:rFonts w:ascii="Consolas" w:eastAsia="Times New Roman" w:hAnsi="Consolas" w:cs="Times New Roman"/>
+          <w:color w:val="569CD6"/>
+          <w:kern w:val="0"/>
+          <w:sz w:val="21"/>
+          <w:szCs w:val="21"/>
+          <w:lang w:val="en-US" w:eastAsia="es-EC"/>
+          <w14:ligatures w14:val="none"/>
+        </w:rPr>
+        <w:t>option</w:t>
+      </w:r>
+      <w:r>
+        <w:rPr>
+          <w:rFonts w:ascii="Consolas" w:eastAsia="Times New Roman" w:hAnsi="Consolas" w:cs="Times New Roman"/>
+          <w:color w:val="808080"/>
+          <w:kern w:val="0"/>
+          <w:sz w:val="21"/>
+          <w:szCs w:val="21"/>
+          <w:lang w:val="en-US" w:eastAsia="es-EC"/>
+          <w14:ligatures w14:val="none"/>
+        </w:rPr>
+        <w:t>&gt;</w:t>
+      </w:r>
+    </w:p>
+    <w:p>
+      <w:pPr>
+        <w:shd w:val="clear" w:color="auto" w:fill="1F1F1F"/>
+        <w:spacing w:after="0" w:line="285" w:lineRule="atLeast"/>
+        <w:rPr>
+          <w:rFonts w:ascii="Consolas" w:eastAsia="Times New Roman" w:hAnsi="Consolas" w:cs="Times New Roman"/>
+          <w:color w:val="CCCCCC"/>
+          <w:kern w:val="0"/>
+          <w:sz w:val="21"/>
+          <w:szCs w:val="21"/>
+          <w:lang w:val="en-US" w:eastAsia="es-EC"/>
+          <w14:ligatures w14:val="none"/>
+        </w:rPr>
+      </w:pPr>
+      <w:r>
+        <w:rPr>
+          <w:rFonts w:ascii="Consolas" w:eastAsia="Times New Roman" w:hAnsi="Consolas" w:cs="Times New Roman"/>
+          <w:color w:val="CCCCCC"/>
+          <w:kern w:val="0"/>
+          <w:sz w:val="21"/>
+          <w:szCs w:val="21"/>
+          <w:lang w:val="en-US" w:eastAsia="es-EC"/>
+          <w14:ligatures w14:val="none"/>
+        </w:rPr>
+        <w:t xml:space="preserve">                    </w:t>
+      </w:r>
+      <w:r>
+        <w:rPr>
+          <w:rFonts w:ascii="Consolas" w:eastAsia="Times New Roman" w:hAnsi="Consolas" w:cs="Times New Roman"/>
+          <w:color w:val="808080"/>
+          <w:kern w:val="0"/>
+          <w:sz w:val="21"/>
+          <w:szCs w:val="21"/>
+          <w:lang w:val="en-US" w:eastAsia="es-EC"/>
+          <w14:ligatures w14:val="none"/>
+        </w:rPr>
+        <w:t>&lt;</w:t>
+      </w:r>
+      <w:r>
+        <w:rPr>
+          <w:rFonts w:ascii="Consolas" w:eastAsia="Times New Roman" w:hAnsi="Consolas" w:cs="Times New Roman"/>
+          <w:color w:val="569CD6"/>
+          <w:kern w:val="0"/>
+          <w:sz w:val="21"/>
+          <w:szCs w:val="21"/>
+          <w:lang w:val="en-US" w:eastAsia="es-EC"/>
+          <w14:ligatures w14:val="none"/>
+        </w:rPr>
+        <w:t>option</w:t>
+      </w:r>
+      <w:r>
+        <w:rPr>
+          <w:rFonts w:ascii="Consolas" w:eastAsia="Times New Roman" w:hAnsi="Consolas" w:cs="Times New Roman"/>
+          <w:color w:val="CCCCCC"/>
+          <w:kern w:val="0"/>
+          <w:sz w:val="21"/>
+          <w:szCs w:val="21"/>
+          <w:lang w:val="en-US" w:eastAsia="es-EC"/>
+          <w14:ligatures w14:val="none"/>
+        </w:rPr>
+        <w:t xml:space="preserve"> </w:t>
+      </w:r>
+      <w:proofErr w:type="spellStart"/>
+      <w:r>
+        <w:rPr>
+          <w:rFonts w:ascii="Consolas" w:eastAsia="Times New Roman" w:hAnsi="Consolas" w:cs="Times New Roman"/>
+          <w:color w:val="9CDCFE"/>
+          <w:kern w:val="0"/>
+          <w:sz w:val="21"/>
+          <w:szCs w:val="21"/>
+          <w:lang w:val="en-US" w:eastAsia="es-EC"/>
+          <w14:ligatures w14:val="none"/>
+        </w:rPr>
+        <w:t>th:each</w:t>
+      </w:r>
+      <w:proofErr w:type="spellEnd"/>
+      <w:r>
+        <w:rPr>
+          <w:rFonts w:ascii="Consolas" w:eastAsia="Times New Roman" w:hAnsi="Consolas" w:cs="Times New Roman"/>
+          <w:color w:val="CCCCCC"/>
+          <w:kern w:val="0"/>
+          <w:sz w:val="21"/>
+          <w:szCs w:val="21"/>
+          <w:lang w:val="en-US" w:eastAsia="es-EC"/>
+          <w14:ligatures w14:val="none"/>
+        </w:rPr>
+        <w:t>=</w:t>
+      </w:r>
+      <w:r>
+        <w:rPr>
+          <w:rFonts w:ascii="Consolas" w:eastAsia="Times New Roman" w:hAnsi="Consolas" w:cs="Times New Roman"/>
+          <w:color w:val="CE9178"/>
+          <w:kern w:val="0"/>
+          <w:sz w:val="21"/>
+          <w:szCs w:val="21"/>
+          <w:lang w:val="en-US" w:eastAsia="es-EC"/>
+          <w14:ligatures w14:val="none"/>
+        </w:rPr>
+        <w:t>"</w:t>
+      </w:r>
+      <w:proofErr w:type="spellStart"/>
+      <w:r>
+        <w:rPr>
+          <w:rFonts w:ascii="Consolas" w:eastAsia="Times New Roman" w:hAnsi="Consolas" w:cs="Times New Roman"/>
+          <w:color w:val="CE9178"/>
+          <w:kern w:val="0"/>
+          <w:sz w:val="21"/>
+          <w:szCs w:val="21"/>
+          <w:lang w:val="en-US" w:eastAsia="es-EC"/>
+          <w14:ligatures w14:val="none"/>
+        </w:rPr>
+        <w:t>pais</w:t>
+      </w:r>
+      <w:proofErr w:type="spellEnd"/>
+      <w:r>
+        <w:rPr>
+          <w:rFonts w:ascii="Consolas" w:eastAsia="Times New Roman" w:hAnsi="Consolas" w:cs="Times New Roman"/>
+          <w:color w:val="CE9178"/>
+          <w:kern w:val="0"/>
+          <w:sz w:val="21"/>
+          <w:szCs w:val="21"/>
+          <w:lang w:val="en-US" w:eastAsia="es-EC"/>
+          <w14:ligatures w14:val="none"/>
+        </w:rPr>
+        <w:t>:${</w:t>
+      </w:r>
+      <w:proofErr w:type="spellStart"/>
+      <w:r>
+        <w:rPr>
+          <w:rFonts w:ascii="Consolas" w:eastAsia="Times New Roman" w:hAnsi="Consolas" w:cs="Times New Roman"/>
+          <w:color w:val="CE9178"/>
+          <w:kern w:val="0"/>
+          <w:sz w:val="21"/>
+          <w:szCs w:val="21"/>
+          <w:lang w:val="en-US" w:eastAsia="es-EC"/>
+          <w14:ligatures w14:val="none"/>
+        </w:rPr>
+        <w:t>paises</w:t>
+      </w:r>
+      <w:proofErr w:type="spellEnd"/>
+      <w:r>
+        <w:rPr>
+          <w:rFonts w:ascii="Consolas" w:eastAsia="Times New Roman" w:hAnsi="Consolas" w:cs="Times New Roman"/>
+          <w:color w:val="CE9178"/>
+          <w:kern w:val="0"/>
+          <w:sz w:val="21"/>
+          <w:szCs w:val="21"/>
+          <w:lang w:val="en-US" w:eastAsia="es-EC"/>
+          <w14:ligatures w14:val="none"/>
+        </w:rPr>
+        <w:t>}"</w:t>
+      </w:r>
+      <w:r>
+        <w:rPr>
+          <w:rFonts w:ascii="Consolas" w:eastAsia="Times New Roman" w:hAnsi="Consolas" w:cs="Times New Roman"/>
+          <w:color w:val="CCCCCC"/>
+          <w:kern w:val="0"/>
+          <w:sz w:val="21"/>
+          <w:szCs w:val="21"/>
+          <w:lang w:val="en-US" w:eastAsia="es-EC"/>
+          <w14:ligatures w14:val="none"/>
+        </w:rPr>
+        <w:t xml:space="preserve"> </w:t>
+      </w:r>
+      <w:proofErr w:type="spellStart"/>
+      <w:r>
+        <w:rPr>
+          <w:rFonts w:ascii="Consolas" w:eastAsia="Times New Roman" w:hAnsi="Consolas" w:cs="Times New Roman"/>
+          <w:color w:val="9CDCFE"/>
+          <w:kern w:val="0"/>
+          <w:sz w:val="21"/>
+          <w:szCs w:val="21"/>
+          <w:lang w:val="en-US" w:eastAsia="es-EC"/>
+          <w14:ligatures w14:val="none"/>
+        </w:rPr>
+        <w:t>th:text</w:t>
+      </w:r>
+      <w:proofErr w:type="spellEnd"/>
+      <w:r>
+        <w:rPr>
+          <w:rFonts w:ascii="Consolas" w:eastAsia="Times New Roman" w:hAnsi="Consolas" w:cs="Times New Roman"/>
+          <w:color w:val="CCCCCC"/>
+          <w:kern w:val="0"/>
+          <w:sz w:val="21"/>
+          <w:szCs w:val="21"/>
+          <w:lang w:val="en-US" w:eastAsia="es-EC"/>
+          <w14:ligatures w14:val="none"/>
+        </w:rPr>
+        <w:t>=</w:t>
+      </w:r>
+      <w:r>
+        <w:rPr>
+          <w:rFonts w:ascii="Consolas" w:eastAsia="Times New Roman" w:hAnsi="Consolas" w:cs="Times New Roman"/>
+          <w:color w:val="CE9178"/>
+          <w:kern w:val="0"/>
+          <w:sz w:val="21"/>
+          <w:szCs w:val="21"/>
+          <w:lang w:val="en-US" w:eastAsia="es-EC"/>
+          <w14:ligatures w14:val="none"/>
+        </w:rPr>
+        <w:t>"${</w:t>
+      </w:r>
+      <w:proofErr w:type="spellStart"/>
+      <w:r>
+        <w:rPr>
+          <w:rFonts w:ascii="Consolas" w:eastAsia="Times New Roman" w:hAnsi="Consolas" w:cs="Times New Roman"/>
+          <w:color w:val="CE9178"/>
+          <w:kern w:val="0"/>
+          <w:sz w:val="21"/>
+          <w:szCs w:val="21"/>
+          <w:lang w:val="en-US" w:eastAsia="es-EC"/>
+          <w14:ligatures w14:val="none"/>
+        </w:rPr>
+        <w:t>pais</w:t>
+      </w:r>
+      <w:proofErr w:type="spellEnd"/>
+      <w:r>
+        <w:rPr>
+          <w:rFonts w:ascii="Consolas" w:eastAsia="Times New Roman" w:hAnsi="Consolas" w:cs="Times New Roman"/>
+          <w:color w:val="CE9178"/>
+          <w:kern w:val="0"/>
+          <w:sz w:val="21"/>
+          <w:szCs w:val="21"/>
+          <w:lang w:val="en-US" w:eastAsia="es-EC"/>
+          <w14:ligatures w14:val="none"/>
+        </w:rPr>
+        <w:t>}"</w:t>
+      </w:r>
+      <w:r>
+        <w:rPr>
+          <w:rFonts w:ascii="Consolas" w:eastAsia="Times New Roman" w:hAnsi="Consolas" w:cs="Times New Roman"/>
+          <w:color w:val="CCCCCC"/>
+          <w:kern w:val="0"/>
+          <w:sz w:val="21"/>
+          <w:szCs w:val="21"/>
+          <w:lang w:val="en-US" w:eastAsia="es-EC"/>
+          <w14:ligatures w14:val="none"/>
+        </w:rPr>
+        <w:t xml:space="preserve"> </w:t>
+      </w:r>
+      <w:proofErr w:type="spellStart"/>
+      <w:r>
+        <w:rPr>
+          <w:rFonts w:ascii="Consolas" w:eastAsia="Times New Roman" w:hAnsi="Consolas" w:cs="Times New Roman"/>
+          <w:color w:val="9CDCFE"/>
+          <w:kern w:val="0"/>
+          <w:sz w:val="21"/>
+          <w:szCs w:val="21"/>
+          <w:lang w:val="en-US" w:eastAsia="es-EC"/>
+          <w14:ligatures w14:val="none"/>
+        </w:rPr>
+        <w:t>th:value</w:t>
+      </w:r>
+      <w:proofErr w:type="spellEnd"/>
+      <w:r>
+        <w:rPr>
+          <w:rFonts w:ascii="Consolas" w:eastAsia="Times New Roman" w:hAnsi="Consolas" w:cs="Times New Roman"/>
+          <w:color w:val="CCCCCC"/>
+          <w:kern w:val="0"/>
+          <w:sz w:val="21"/>
+          <w:szCs w:val="21"/>
+          <w:lang w:val="en-US" w:eastAsia="es-EC"/>
+          <w14:ligatures w14:val="none"/>
+        </w:rPr>
+        <w:t>=</w:t>
+      </w:r>
+      <w:r>
+        <w:rPr>
+          <w:rFonts w:ascii="Consolas" w:eastAsia="Times New Roman" w:hAnsi="Consolas" w:cs="Times New Roman"/>
+          <w:color w:val="CE9178"/>
+          <w:kern w:val="0"/>
+          <w:sz w:val="21"/>
+          <w:szCs w:val="21"/>
+          <w:lang w:val="en-US" w:eastAsia="es-EC"/>
+          <w14:ligatures w14:val="none"/>
+        </w:rPr>
+        <w:t>"${</w:t>
+      </w:r>
+      <w:proofErr w:type="spellStart"/>
+      <w:r>
+        <w:rPr>
+          <w:rFonts w:ascii="Consolas" w:eastAsia="Times New Roman" w:hAnsi="Consolas" w:cs="Times New Roman"/>
+          <w:color w:val="CE9178"/>
+          <w:kern w:val="0"/>
+          <w:sz w:val="21"/>
+          <w:szCs w:val="21"/>
+          <w:lang w:val="en-US" w:eastAsia="es-EC"/>
+          <w14:ligatures w14:val="none"/>
+        </w:rPr>
+        <w:t>pais</w:t>
+      </w:r>
+      <w:proofErr w:type="spellEnd"/>
+      <w:r>
+        <w:rPr>
+          <w:rFonts w:ascii="Consolas" w:eastAsia="Times New Roman" w:hAnsi="Consolas" w:cs="Times New Roman"/>
+          <w:color w:val="CE9178"/>
+          <w:kern w:val="0"/>
+          <w:sz w:val="21"/>
+          <w:szCs w:val="21"/>
+          <w:lang w:val="en-US" w:eastAsia="es-EC"/>
+          <w14:ligatures w14:val="none"/>
+        </w:rPr>
+        <w:t>}"</w:t>
+      </w:r>
+      <w:r>
+        <w:rPr>
+          <w:rFonts w:ascii="Consolas" w:eastAsia="Times New Roman" w:hAnsi="Consolas" w:cs="Times New Roman"/>
+          <w:color w:val="808080"/>
+          <w:kern w:val="0"/>
+          <w:sz w:val="21"/>
+          <w:szCs w:val="21"/>
+          <w:lang w:val="en-US" w:eastAsia="es-EC"/>
+          <w14:ligatures w14:val="none"/>
+        </w:rPr>
+        <w:t>&gt;&lt;/</w:t>
+      </w:r>
+      <w:r>
+        <w:rPr>
+          <w:rFonts w:ascii="Consolas" w:eastAsia="Times New Roman" w:hAnsi="Consolas" w:cs="Times New Roman"/>
+          <w:color w:val="569CD6"/>
+          <w:kern w:val="0"/>
+          <w:sz w:val="21"/>
+          <w:szCs w:val="21"/>
+          <w:lang w:val="en-US" w:eastAsia="es-EC"/>
+          <w14:ligatures w14:val="none"/>
+        </w:rPr>
+        <w:t>option</w:t>
+      </w:r>
+      <w:r>
+        <w:rPr>
+          <w:rFonts w:ascii="Consolas" w:eastAsia="Times New Roman" w:hAnsi="Consolas" w:cs="Times New Roman"/>
+          <w:color w:val="808080"/>
+          <w:kern w:val="0"/>
+          <w:sz w:val="21"/>
+          <w:szCs w:val="21"/>
+          <w:lang w:val="en-US" w:eastAsia="es-EC"/>
+          <w14:ligatures w14:val="none"/>
+        </w:rPr>
+        <w:t>&gt;</w:t>
+      </w:r>
+      <w:r>
+        <w:rPr>
+          <w:rFonts w:ascii="Consolas" w:eastAsia="Times New Roman" w:hAnsi="Consolas" w:cs="Times New Roman"/>
+          <w:color w:val="CCCCCC"/>
+          <w:kern w:val="0"/>
+          <w:sz w:val="21"/>
+          <w:szCs w:val="21"/>
+          <w:lang w:val="en-US" w:eastAsia="es-EC"/>
+          <w14:ligatures w14:val="none"/>
+        </w:rPr>
+        <w:t xml:space="preserve"> </w:t>
+      </w:r>
+    </w:p>
+    <w:p>
+      <w:pPr>
+        <w:shd w:val="clear" w:color="auto" w:fill="1F1F1F"/>
+        <w:spacing w:after="0" w:line="285" w:lineRule="atLeast"/>
+        <w:rPr>
+          <w:rFonts w:ascii="Consolas" w:eastAsia="Times New Roman" w:hAnsi="Consolas" w:cs="Times New Roman"/>
+          <w:color w:val="CCCCCC"/>
+          <w:kern w:val="0"/>
+          <w:sz w:val="21"/>
+          <w:szCs w:val="21"/>
+          <w:lang w:val="en-US" w:eastAsia="es-EC"/>
+          <w14:ligatures w14:val="none"/>
+        </w:rPr>
+      </w:pPr>
+      <w:r>
+        <w:rPr>
+          <w:rFonts w:ascii="Consolas" w:eastAsia="Times New Roman" w:hAnsi="Consolas" w:cs="Times New Roman"/>
+          <w:color w:val="CCCCCC"/>
+          <w:kern w:val="0"/>
+          <w:sz w:val="21"/>
+          <w:szCs w:val="21"/>
+          <w:lang w:val="en-US" w:eastAsia="es-EC"/>
+          <w14:ligatures w14:val="none"/>
+        </w:rPr>
+        <w:t xml:space="preserve">                </w:t>
+      </w:r>
+      <w:r>
+        <w:rPr>
+          <w:rFonts w:ascii="Consolas" w:eastAsia="Times New Roman" w:hAnsi="Consolas" w:cs="Times New Roman"/>
+          <w:color w:val="808080"/>
+          <w:kern w:val="0"/>
+          <w:sz w:val="21"/>
+          <w:szCs w:val="21"/>
+          <w:lang w:val="en-US" w:eastAsia="es-EC"/>
+          <w14:ligatures w14:val="none"/>
+        </w:rPr>
+        <w:t>&lt;/</w:t>
+      </w:r>
+      <w:r>
+        <w:rPr>
+          <w:rFonts w:ascii="Consolas" w:eastAsia="Times New Roman" w:hAnsi="Consolas" w:cs="Times New Roman"/>
+          <w:color w:val="569CD6"/>
+          <w:kern w:val="0"/>
+          <w:sz w:val="21"/>
+          <w:szCs w:val="21"/>
+          <w:lang w:val="en-US" w:eastAsia="es-EC"/>
+          <w14:ligatures w14:val="none"/>
+        </w:rPr>
+        <w:t>select</w:t>
+      </w:r>
+      <w:r>
+        <w:rPr>
+          <w:rFonts w:ascii="Consolas" w:eastAsia="Times New Roman" w:hAnsi="Consolas" w:cs="Times New Roman"/>
+          <w:color w:val="808080"/>
+          <w:kern w:val="0"/>
+          <w:sz w:val="21"/>
+          <w:szCs w:val="21"/>
+          <w:lang w:val="en-US" w:eastAsia="es-EC"/>
+          <w14:ligatures w14:val="none"/>
+        </w:rPr>
+        <w:t>&gt;</w:t>
+      </w:r>
+    </w:p>
+    <w:p>
+      <w:pPr>
+        <w:shd w:val="clear" w:color="auto" w:fill="1F1F1F"/>
+        <w:spacing w:after="0" w:line="285" w:lineRule="atLeast"/>
+        <w:rPr>
+          <w:rFonts w:ascii="Consolas" w:eastAsia="Times New Roman" w:hAnsi="Consolas" w:cs="Times New Roman"/>
+          <w:color w:val="CCCCCC"/>
+          <w:kern w:val="0"/>
+          <w:sz w:val="21"/>
+          <w:szCs w:val="21"/>
+          <w:lang w:val="en-US" w:eastAsia="es-EC"/>
+          <w14:ligatures w14:val="none"/>
+        </w:rPr>
+      </w:pPr>
+      <w:r>
+        <w:rPr>
+          <w:rFonts w:ascii="Consolas" w:eastAsia="Times New Roman" w:hAnsi="Consolas" w:cs="Times New Roman"/>
+          <w:color w:val="CCCCCC"/>
+          <w:kern w:val="0"/>
+          <w:sz w:val="21"/>
+          <w:szCs w:val="21"/>
+          <w:lang w:val="en-US" w:eastAsia="es-EC"/>
+          <w14:ligatures w14:val="none"/>
+        </w:rPr>
+        <w:t xml:space="preserve">            </w:t>
+      </w:r>
+      <w:r>
+        <w:rPr>
+          <w:rFonts w:ascii="Consolas" w:eastAsia="Times New Roman" w:hAnsi="Consolas" w:cs="Times New Roman"/>
+          <w:color w:val="808080"/>
+          <w:kern w:val="0"/>
+          <w:sz w:val="21"/>
+          <w:szCs w:val="21"/>
+          <w:lang w:val="en-US" w:eastAsia="es-EC"/>
+          <w14:ligatures w14:val="none"/>
+        </w:rPr>
+        <w:t>&lt;/</w:t>
+      </w:r>
+      <w:r>
+        <w:rPr>
+          <w:rFonts w:ascii="Consolas" w:eastAsia="Times New Roman" w:hAnsi="Consolas" w:cs="Times New Roman"/>
+          <w:color w:val="569CD6"/>
+          <w:kern w:val="0"/>
+          <w:sz w:val="21"/>
+          <w:szCs w:val="21"/>
+          <w:lang w:val="en-US" w:eastAsia="es-EC"/>
+          <w14:ligatures w14:val="none"/>
+        </w:rPr>
+        <w:t>div</w:t>
+      </w:r>
+      <w:r>
+        <w:rPr>
+          <w:rFonts w:ascii="Consolas" w:eastAsia="Times New Roman" w:hAnsi="Consolas" w:cs="Times New Roman"/>
+          <w:color w:val="808080"/>
+          <w:kern w:val="0"/>
+          <w:sz w:val="21"/>
+          <w:szCs w:val="21"/>
+          <w:lang w:val="en-US" w:eastAsia="es-EC"/>
+          <w14:ligatures w14:val="none"/>
+        </w:rPr>
+        <w:t>&gt;</w:t>
+      </w:r>
+    </w:p>
+    <w:p>
+      <w:pPr>
+        <w:shd w:val="clear" w:color="auto" w:fill="1F1F1F"/>
+        <w:spacing w:after="0" w:line="285" w:lineRule="atLeast"/>
+        <w:rPr>
+          <w:rFonts w:ascii="Consolas" w:eastAsia="Times New Roman" w:hAnsi="Consolas" w:cs="Times New Roman"/>
+          <w:color w:val="CCCCCC"/>
+          <w:kern w:val="0"/>
+          <w:sz w:val="21"/>
+          <w:szCs w:val="21"/>
+          <w:lang w:val="en-US" w:eastAsia="es-EC"/>
+          <w14:ligatures w14:val="none"/>
+        </w:rPr>
+      </w:pPr>
+      <w:r>
+        <w:rPr>
+          <w:rFonts w:ascii="Consolas" w:eastAsia="Times New Roman" w:hAnsi="Consolas" w:cs="Times New Roman"/>
+          <w:color w:val="CCCCCC"/>
+          <w:kern w:val="0"/>
+          <w:sz w:val="21"/>
+          <w:szCs w:val="21"/>
+          <w:lang w:val="en-US" w:eastAsia="es-EC"/>
+          <w14:ligatures w14:val="none"/>
+        </w:rPr>
+        <w:t xml:space="preserve">            </w:t>
+      </w:r>
+      <w:r>
+        <w:rPr>
+          <w:rFonts w:ascii="Consolas" w:eastAsia="Times New Roman" w:hAnsi="Consolas" w:cs="Times New Roman"/>
+          <w:color w:val="808080"/>
+          <w:kern w:val="0"/>
+          <w:sz w:val="21"/>
+          <w:szCs w:val="21"/>
+          <w:lang w:val="en-US" w:eastAsia="es-EC"/>
+          <w14:ligatures w14:val="none"/>
+        </w:rPr>
+        <w:t>&lt;</w:t>
+      </w:r>
+      <w:r>
+        <w:rPr>
+          <w:rFonts w:ascii="Consolas" w:eastAsia="Times New Roman" w:hAnsi="Consolas" w:cs="Times New Roman"/>
+          <w:color w:val="569CD6"/>
+          <w:kern w:val="0"/>
+          <w:sz w:val="21"/>
+          <w:szCs w:val="21"/>
+          <w:lang w:val="en-US" w:eastAsia="es-EC"/>
+          <w14:ligatures w14:val="none"/>
+        </w:rPr>
+        <w:t>div</w:t>
+      </w:r>
+      <w:r>
+        <w:rPr>
+          <w:rFonts w:ascii="Consolas" w:eastAsia="Times New Roman" w:hAnsi="Consolas" w:cs="Times New Roman"/>
+          <w:color w:val="CCCCCC"/>
+          <w:kern w:val="0"/>
+          <w:sz w:val="21"/>
+          <w:szCs w:val="21"/>
+          <w:lang w:val="en-US" w:eastAsia="es-EC"/>
+          <w14:ligatures w14:val="none"/>
+        </w:rPr>
+        <w:t xml:space="preserve"> </w:t>
+      </w:r>
+      <w:proofErr w:type="spellStart"/>
+      <w:r>
+        <w:rPr>
+          <w:rFonts w:ascii="Consolas" w:eastAsia="Times New Roman" w:hAnsi="Consolas" w:cs="Times New Roman"/>
+          <w:color w:val="9CDCFE"/>
+          <w:kern w:val="0"/>
+          <w:sz w:val="21"/>
+          <w:szCs w:val="21"/>
+          <w:lang w:val="en-US" w:eastAsia="es-EC"/>
+          <w14:ligatures w14:val="none"/>
+        </w:rPr>
+        <w:t>th:if</w:t>
+      </w:r>
+      <w:proofErr w:type="spellEnd"/>
+      <w:r>
+        <w:rPr>
+          <w:rFonts w:ascii="Consolas" w:eastAsia="Times New Roman" w:hAnsi="Consolas" w:cs="Times New Roman"/>
+          <w:color w:val="CCCCCC"/>
+          <w:kern w:val="0"/>
+          <w:sz w:val="21"/>
+          <w:szCs w:val="21"/>
+          <w:lang w:val="en-US" w:eastAsia="es-EC"/>
+          <w14:ligatures w14:val="none"/>
+        </w:rPr>
+        <w:t>=</w:t>
+      </w:r>
+      <w:r>
+        <w:rPr>
+          <w:rFonts w:ascii="Consolas" w:eastAsia="Times New Roman" w:hAnsi="Consolas" w:cs="Times New Roman"/>
+          <w:color w:val="CE9178"/>
+          <w:kern w:val="0"/>
+          <w:sz w:val="21"/>
+          <w:szCs w:val="21"/>
+          <w:lang w:val="en-US" w:eastAsia="es-EC"/>
+          <w14:ligatures w14:val="none"/>
+        </w:rPr>
+        <w:t>"${#fields.hasErrors('pais')}"</w:t>
+      </w:r>
+      <w:r>
+        <w:rPr>
+          <w:rFonts w:ascii="Consolas" w:eastAsia="Times New Roman" w:hAnsi="Consolas" w:cs="Times New Roman"/>
+          <w:color w:val="CCCCCC"/>
+          <w:kern w:val="0"/>
+          <w:sz w:val="21"/>
+          <w:szCs w:val="21"/>
+          <w:lang w:val="en-US" w:eastAsia="es-EC"/>
+          <w14:ligatures w14:val="none"/>
+        </w:rPr>
+        <w:t xml:space="preserve"> </w:t>
+      </w:r>
+      <w:proofErr w:type="spellStart"/>
+      <w:r>
+        <w:rPr>
+          <w:rFonts w:ascii="Consolas" w:eastAsia="Times New Roman" w:hAnsi="Consolas" w:cs="Times New Roman"/>
+          <w:color w:val="9CDCFE"/>
+          <w:kern w:val="0"/>
+          <w:sz w:val="21"/>
+          <w:szCs w:val="21"/>
+          <w:lang w:val="en-US" w:eastAsia="es-EC"/>
+          <w14:ligatures w14:val="none"/>
+        </w:rPr>
+        <w:t>th:errors</w:t>
+      </w:r>
+      <w:proofErr w:type="spellEnd"/>
+      <w:r>
+        <w:rPr>
+          <w:rFonts w:ascii="Consolas" w:eastAsia="Times New Roman" w:hAnsi="Consolas" w:cs="Times New Roman"/>
+          <w:color w:val="CCCCCC"/>
+          <w:kern w:val="0"/>
+          <w:sz w:val="21"/>
+          <w:szCs w:val="21"/>
+          <w:lang w:val="en-US" w:eastAsia="es-EC"/>
+          <w14:ligatures w14:val="none"/>
+        </w:rPr>
+        <w:t>=</w:t>
+      </w:r>
+      <w:r>
+        <w:rPr>
+          <w:rFonts w:ascii="Consolas" w:eastAsia="Times New Roman" w:hAnsi="Consolas" w:cs="Times New Roman"/>
+          <w:color w:val="CE9178"/>
+          <w:kern w:val="0"/>
+          <w:sz w:val="21"/>
+          <w:szCs w:val="21"/>
+          <w:lang w:val="en-US" w:eastAsia="es-EC"/>
+          <w14:ligatures w14:val="none"/>
+        </w:rPr>
+        <w:t>"*{</w:t>
+      </w:r>
+      <w:proofErr w:type="spellStart"/>
+      <w:r>
+        <w:rPr>
+          <w:rFonts w:ascii="Consolas" w:eastAsia="Times New Roman" w:hAnsi="Consolas" w:cs="Times New Roman"/>
+          <w:color w:val="CE9178"/>
+          <w:kern w:val="0"/>
+          <w:sz w:val="21"/>
+          <w:szCs w:val="21"/>
+          <w:lang w:val="en-US" w:eastAsia="es-EC"/>
+          <w14:ligatures w14:val="none"/>
+        </w:rPr>
+        <w:t>pais</w:t>
+      </w:r>
+      <w:proofErr w:type="spellEnd"/>
+      <w:r>
+        <w:rPr>
+          <w:rFonts w:ascii="Consolas" w:eastAsia="Times New Roman" w:hAnsi="Consolas" w:cs="Times New Roman"/>
+          <w:color w:val="CE9178"/>
+          <w:kern w:val="0"/>
+          <w:sz w:val="21"/>
+          <w:szCs w:val="21"/>
+          <w:lang w:val="en-US" w:eastAsia="es-EC"/>
+          <w14:ligatures w14:val="none"/>
+        </w:rPr>
+        <w:t>}"</w:t>
+      </w:r>
+      <w:r>
+        <w:rPr>
+          <w:rFonts w:ascii="Consolas" w:eastAsia="Times New Roman" w:hAnsi="Consolas" w:cs="Times New Roman"/>
+          <w:color w:val="808080"/>
+          <w:kern w:val="0"/>
+          <w:sz w:val="21"/>
+          <w:szCs w:val="21"/>
+          <w:lang w:val="en-US" w:eastAsia="es-EC"/>
+          <w14:ligatures w14:val="none"/>
+        </w:rPr>
+        <w:t>&gt;&lt;/</w:t>
+      </w:r>
+      <w:r>
+        <w:rPr>
+          <w:rFonts w:ascii="Consolas" w:eastAsia="Times New Roman" w:hAnsi="Consolas" w:cs="Times New Roman"/>
+          <w:color w:val="569CD6"/>
+          <w:kern w:val="0"/>
+          <w:sz w:val="21"/>
+          <w:szCs w:val="21"/>
+          <w:lang w:val="en-US" w:eastAsia="es-EC"/>
+          <w14:ligatures w14:val="none"/>
+        </w:rPr>
+        <w:t>div</w:t>
+      </w:r>
+      <w:r>
+        <w:rPr>
+          <w:rFonts w:ascii="Consolas" w:eastAsia="Times New Roman" w:hAnsi="Consolas" w:cs="Times New Roman"/>
+          <w:color w:val="808080"/>
+          <w:kern w:val="0"/>
+          <w:sz w:val="21"/>
+          <w:szCs w:val="21"/>
+          <w:lang w:val="en-US" w:eastAsia="es-EC"/>
+          <w14:ligatures w14:val="none"/>
+        </w:rPr>
+        <w:t>&gt;</w:t>
+      </w:r>
+    </w:p>
+    <w:p>
+      <w:pPr>
+        <w:shd w:val="clear" w:color="auto" w:fill="1F1F1F"/>
+        <w:spacing w:after="0" w:line="285" w:lineRule="atLeast"/>
+        <w:rPr>
+          <w:rFonts w:ascii="Consolas" w:eastAsia="Times New Roman" w:hAnsi="Consolas" w:cs="Times New Roman"/>
+          <w:color w:val="CCCCCC"/>
+          <w:kern w:val="0"/>
+          <w:sz w:val="21"/>
+          <w:szCs w:val="21"/>
+          <w:lang w:eastAsia="es-EC"/>
+          <w14:ligatures w14:val="none"/>
+        </w:rPr>
+      </w:pPr>
+      <w:r>
+        <w:rPr>
+          <w:rFonts w:ascii="Consolas" w:eastAsia="Times New Roman" w:hAnsi="Consolas" w:cs="Times New Roman"/>
+          <w:color w:val="CCCCCC"/>
+          <w:kern w:val="0"/>
+          <w:sz w:val="21"/>
+          <w:szCs w:val="21"/>
+          <w:lang w:val="en-US" w:eastAsia="es-EC"/>
+          <w14:ligatures w14:val="none"/>
+        </w:rPr>
+        <w:t xml:space="preserve">        </w:t>
+      </w:r>
+      <w:r>
+        <w:rPr>
+          <w:rFonts w:ascii="Consolas" w:eastAsia="Times New Roman" w:hAnsi="Consolas" w:cs="Times New Roman"/>
+          <w:color w:val="808080"/>
+          <w:kern w:val="0"/>
+          <w:sz w:val="21"/>
+          <w:szCs w:val="21"/>
+          <w:lang w:eastAsia="es-EC"/>
+          <w14:ligatures w14:val="none"/>
+        </w:rPr>
+        <w:t>&lt;/</w:t>
+      </w:r>
+      <w:proofErr w:type="spellStart"/>
+      <w:r>
+        <w:rPr>
+          <w:rFonts w:ascii="Consolas" w:eastAsia="Times New Roman" w:hAnsi="Consolas" w:cs="Times New Roman"/>
+          <w:color w:val="569CD6"/>
+          <w:kern w:val="0"/>
+          <w:sz w:val="21"/>
+          <w:szCs w:val="21"/>
+          <w:lang w:eastAsia="es-EC"/>
+          <w14:ligatures w14:val="none"/>
+        </w:rPr>
+        <w:t>div</w:t>
+      </w:r>
+      <w:proofErr w:type="spellEnd"/>
+      <w:r>
+        <w:rPr>
+          <w:rFonts w:ascii="Consolas" w:eastAsia="Times New Roman" w:hAnsi="Consolas" w:cs="Times New Roman"/>
+          <w:color w:val="808080"/>
+          <w:kern w:val="0"/>
+          <w:sz w:val="21"/>
+          <w:szCs w:val="21"/>
+          <w:lang w:eastAsia="es-EC"/>
+          <w14:ligatures w14:val="none"/>
+        </w:rPr>
+        <w:t>&gt;</w:t>
+      </w:r>
+    </w:p>
+    <w:p>
+      <w:pPr>
+        <w:shd w:val="clear" w:color="auto" w:fill="1F1F1F"/>
+        <w:spacing w:after="0" w:line="285" w:lineRule="atLeast"/>
+        <w:rPr>
+          <w:rFonts w:ascii="Consolas" w:eastAsia="Times New Roman" w:hAnsi="Consolas" w:cs="Times New Roman"/>
+          <w:color w:val="CCCCCC"/>
+          <w:kern w:val="0"/>
+          <w:sz w:val="21"/>
+          <w:szCs w:val="21"/>
+          <w:lang w:eastAsia="es-EC"/>
+          <w14:ligatures w14:val="none"/>
+        </w:rPr>
+      </w:pPr>
+      <w:r>
+        <w:rPr>
+          <w:rFonts w:ascii="Consolas" w:eastAsia="Times New Roman" w:hAnsi="Consolas" w:cs="Times New Roman"/>
+          <w:color w:val="CCCCCC"/>
+          <w:kern w:val="0"/>
+          <w:sz w:val="21"/>
+          <w:szCs w:val="21"/>
+          <w:lang w:eastAsia="es-EC"/>
+          <w14:ligatures w14:val="none"/>
+        </w:rPr>
+        <w:t xml:space="preserve">        </w:t>
+      </w:r>
+      <w:r>
+        <w:rPr>
+          <w:rFonts w:ascii="Consolas" w:eastAsia="Times New Roman" w:hAnsi="Consolas" w:cs="Times New Roman"/>
+          <w:color w:val="808080"/>
+          <w:kern w:val="0"/>
+          <w:sz w:val="21"/>
+          <w:szCs w:val="21"/>
+          <w:lang w:eastAsia="es-EC"/>
+          <w14:ligatures w14:val="none"/>
+        </w:rPr>
+        <w:t>&lt;</w:t>
+      </w:r>
+      <w:proofErr w:type="spellStart"/>
+      <w:r>
+        <w:rPr>
+          <w:rFonts w:ascii="Consolas" w:eastAsia="Times New Roman" w:hAnsi="Consolas" w:cs="Times New Roman"/>
+          <w:color w:val="569CD6"/>
+          <w:kern w:val="0"/>
+          <w:sz w:val="21"/>
+          <w:szCs w:val="21"/>
+          <w:lang w:eastAsia="es-EC"/>
+          <w14:ligatures w14:val="none"/>
+        </w:rPr>
+        <w:t>hr</w:t>
+      </w:r>
+      <w:proofErr w:type="spellEnd"/>
+      <w:r>
+        <w:rPr>
+          <w:rFonts w:ascii="Consolas" w:eastAsia="Times New Roman" w:hAnsi="Consolas" w:cs="Times New Roman"/>
+          <w:color w:val="808080"/>
+          <w:kern w:val="0"/>
+          <w:sz w:val="21"/>
+          <w:szCs w:val="21"/>
+          <w:lang w:eastAsia="es-EC"/>
+          <w14:ligatures w14:val="none"/>
+        </w:rPr>
+        <w:t>&gt;</w:t>
+      </w:r>
+    </w:p>
+    <w:p/>
+    <w:p>
+      <w:r>
+        <w:lastRenderedPageBreak/>
+        <w:t>En Resultado</w:t>
+      </w:r>
+    </w:p>
+    <w:p>
+      <w:pPr>
+        <w:shd w:val="clear" w:color="auto" w:fill="1F1F1F"/>
+        <w:spacing w:after="0" w:line="285" w:lineRule="atLeast"/>
+        <w:rPr>
+          <w:rFonts w:ascii="Consolas" w:eastAsia="Times New Roman" w:hAnsi="Consolas" w:cs="Times New Roman"/>
+          <w:color w:val="CCCCCC"/>
+          <w:kern w:val="0"/>
+          <w:sz w:val="21"/>
+          <w:szCs w:val="21"/>
+          <w:lang w:eastAsia="es-EC"/>
+          <w14:ligatures w14:val="none"/>
+        </w:rPr>
+      </w:pPr>
+      <w:r>
+        <w:rPr>
+          <w:rFonts w:ascii="Consolas" w:eastAsia="Times New Roman" w:hAnsi="Consolas" w:cs="Times New Roman"/>
+          <w:color w:val="CCCCCC"/>
+          <w:kern w:val="0"/>
+          <w:sz w:val="21"/>
+          <w:szCs w:val="21"/>
+          <w:lang w:eastAsia="es-EC"/>
+          <w14:ligatures w14:val="none"/>
+        </w:rPr>
+        <w:t xml:space="preserve">        </w:t>
+      </w:r>
+      <w:r>
+        <w:rPr>
+          <w:rFonts w:ascii="Consolas" w:eastAsia="Times New Roman" w:hAnsi="Consolas" w:cs="Times New Roman"/>
+          <w:color w:val="808080"/>
+          <w:kern w:val="0"/>
+          <w:sz w:val="21"/>
+          <w:szCs w:val="21"/>
+          <w:lang w:eastAsia="es-EC"/>
+          <w14:ligatures w14:val="none"/>
+        </w:rPr>
+        <w:t>&lt;</w:t>
+      </w:r>
+      <w:proofErr w:type="spellStart"/>
+      <w:r>
+        <w:rPr>
+          <w:rFonts w:ascii="Consolas" w:eastAsia="Times New Roman" w:hAnsi="Consolas" w:cs="Times New Roman"/>
+          <w:color w:val="569CD6"/>
+          <w:kern w:val="0"/>
+          <w:sz w:val="21"/>
+          <w:szCs w:val="21"/>
+          <w:lang w:eastAsia="es-EC"/>
+          <w14:ligatures w14:val="none"/>
+        </w:rPr>
+        <w:t>li</w:t>
+      </w:r>
+      <w:proofErr w:type="spellEnd"/>
+      <w:r>
+        <w:rPr>
+          <w:rFonts w:ascii="Consolas" w:eastAsia="Times New Roman" w:hAnsi="Consolas" w:cs="Times New Roman"/>
+          <w:color w:val="CCCCCC"/>
+          <w:kern w:val="0"/>
+          <w:sz w:val="21"/>
+          <w:szCs w:val="21"/>
+          <w:lang w:eastAsia="es-EC"/>
+          <w14:ligatures w14:val="none"/>
+        </w:rPr>
+        <w:t xml:space="preserve"> </w:t>
+      </w:r>
+      <w:proofErr w:type="spellStart"/>
+      <w:r>
+        <w:rPr>
+          <w:rFonts w:ascii="Consolas" w:eastAsia="Times New Roman" w:hAnsi="Consolas" w:cs="Times New Roman"/>
+          <w:color w:val="9CDCFE"/>
+          <w:kern w:val="0"/>
+          <w:sz w:val="21"/>
+          <w:szCs w:val="21"/>
+          <w:lang w:eastAsia="es-EC"/>
+          <w14:ligatures w14:val="none"/>
+        </w:rPr>
+        <w:t>th:text</w:t>
+      </w:r>
+      <w:proofErr w:type="spellEnd"/>
+      <w:r>
+        <w:rPr>
+          <w:rFonts w:ascii="Consolas" w:eastAsia="Times New Roman" w:hAnsi="Consolas" w:cs="Times New Roman"/>
+          <w:color w:val="CCCCCC"/>
+          <w:kern w:val="0"/>
+          <w:sz w:val="21"/>
+          <w:szCs w:val="21"/>
+          <w:lang w:eastAsia="es-EC"/>
+          <w14:ligatures w14:val="none"/>
+        </w:rPr>
+        <w:t>=</w:t>
+      </w:r>
+      <w:r>
+        <w:rPr>
+          <w:rFonts w:ascii="Consolas" w:eastAsia="Times New Roman" w:hAnsi="Consolas" w:cs="Times New Roman"/>
+          <w:color w:val="CE9178"/>
+          <w:kern w:val="0"/>
+          <w:sz w:val="21"/>
+          <w:szCs w:val="21"/>
+          <w:lang w:eastAsia="es-EC"/>
+          <w14:ligatures w14:val="none"/>
+        </w:rPr>
+        <w:t>"${</w:t>
+      </w:r>
+      <w:proofErr w:type="spellStart"/>
+      <w:r>
+        <w:rPr>
+          <w:rFonts w:ascii="Consolas" w:eastAsia="Times New Roman" w:hAnsi="Consolas" w:cs="Times New Roman"/>
+          <w:color w:val="CE9178"/>
+          <w:kern w:val="0"/>
+          <w:sz w:val="21"/>
+          <w:szCs w:val="21"/>
+          <w:lang w:eastAsia="es-EC"/>
+          <w14:ligatures w14:val="none"/>
+        </w:rPr>
+        <w:t>usuario.pais</w:t>
+      </w:r>
+      <w:proofErr w:type="spellEnd"/>
+      <w:r>
+        <w:rPr>
+          <w:rFonts w:ascii="Consolas" w:eastAsia="Times New Roman" w:hAnsi="Consolas" w:cs="Times New Roman"/>
+          <w:color w:val="CE9178"/>
+          <w:kern w:val="0"/>
+          <w:sz w:val="21"/>
+          <w:szCs w:val="21"/>
+          <w:lang w:eastAsia="es-EC"/>
+          <w14:ligatures w14:val="none"/>
+        </w:rPr>
+        <w:t>}"</w:t>
+      </w:r>
+      <w:r>
+        <w:rPr>
+          <w:rFonts w:ascii="Consolas" w:eastAsia="Times New Roman" w:hAnsi="Consolas" w:cs="Times New Roman"/>
+          <w:color w:val="808080"/>
+          <w:kern w:val="0"/>
+          <w:sz w:val="21"/>
+          <w:szCs w:val="21"/>
+          <w:lang w:eastAsia="es-EC"/>
+          <w14:ligatures w14:val="none"/>
+        </w:rPr>
+        <w:t>&gt;&lt;/</w:t>
+      </w:r>
+      <w:proofErr w:type="spellStart"/>
+      <w:r>
+        <w:rPr>
+          <w:rFonts w:ascii="Consolas" w:eastAsia="Times New Roman" w:hAnsi="Consolas" w:cs="Times New Roman"/>
+          <w:color w:val="569CD6"/>
+          <w:kern w:val="0"/>
+          <w:sz w:val="21"/>
+          <w:szCs w:val="21"/>
+          <w:lang w:eastAsia="es-EC"/>
+          <w14:ligatures w14:val="none"/>
+        </w:rPr>
+        <w:t>li</w:t>
+      </w:r>
+      <w:proofErr w:type="spellEnd"/>
+      <w:r>
+        <w:rPr>
+          <w:rFonts w:ascii="Consolas" w:eastAsia="Times New Roman" w:hAnsi="Consolas" w:cs="Times New Roman"/>
+          <w:color w:val="808080"/>
+          <w:kern w:val="0"/>
+          <w:sz w:val="21"/>
+          <w:szCs w:val="21"/>
+          <w:lang w:eastAsia="es-EC"/>
+          <w14:ligatures w14:val="none"/>
+        </w:rPr>
+        <w:t>&gt;</w:t>
+      </w:r>
+    </w:p>
+    <w:p/>
+    <w:p>
+      <w:r>
+        <w:rPr>
+          <w:noProof/>
+          <w:lang w:val="en-US"/>
+        </w:rPr>
+        <w:drawing>
+          <wp:inline distT="0" distB="0" distL="0" distR="0" wp14:anchorId="5FB71393" wp14:editId="53FF725B">
+            <wp:extent cx="1292602" cy="1186542"/>
+            <wp:effectExtent l="0" t="0" r="3175" b="0"/>
+            <wp:docPr id="1195824254" name="Imagen 1"/>
+            <wp:cNvGraphicFramePr>
+              <a:graphicFrameLocks xmlns:a="http://schemas.openxmlformats.org/drawingml/2006/main" noChangeAspect="1"/>
+            </wp:cNvGraphicFramePr>
+            <a:graphic xmlns:a="http://schemas.openxmlformats.org/drawingml/2006/main">
+              <a:graphicData uri="http://schemas.openxmlformats.org/drawingml/2006/picture">
+                <pic:pic xmlns:pic="http://schemas.openxmlformats.org/drawingml/2006/picture">
+                  <pic:nvPicPr>
+                    <pic:cNvPr id="1195824254" name=""/>
+                    <pic:cNvPicPr/>
+                  </pic:nvPicPr>
+                  <pic:blipFill>
+                    <a:blip r:embed="rId23"/>
+                    <a:stretch>
+                      <a:fillRect/>
+                    </a:stretch>
+                  </pic:blipFill>
+                  <pic:spPr>
+                    <a:xfrm>
+                      <a:off x="0" y="0"/>
+                      <a:ext cx="1297414" cy="1190959"/>
+                    </a:xfrm>
+                    <a:prstGeom prst="rect">
+                      <a:avLst/>
+                    </a:prstGeom>
+                  </pic:spPr>
+                </pic:pic>
+              </a:graphicData>
+            </a:graphic>
+          </wp:inline>
+        </w:drawing>
+      </w:r>
+      <w:r>
+        <w:t xml:space="preserve">  </w:t>
+      </w:r>
+      <w:r>
+        <w:t xml:space="preserve">     </w:t>
+      </w:r>
+      <w:r>
+        <w:rPr>
+          <w:noProof/>
+          <w:lang w:val="en-US"/>
+        </w:rPr>
+        <w:drawing>
+          <wp:inline distT="0" distB="0" distL="0" distR="0" wp14:anchorId="3699EDFE" wp14:editId="4A4BF8D9">
+            <wp:extent cx="1262743" cy="992155"/>
+            <wp:effectExtent l="0" t="0" r="0" b="0"/>
+            <wp:docPr id="1120578648" name="Imagen 1"/>
+            <wp:cNvGraphicFramePr>
+              <a:graphicFrameLocks xmlns:a="http://schemas.openxmlformats.org/drawingml/2006/main" noChangeAspect="1"/>
+            </wp:cNvGraphicFramePr>
+            <a:graphic xmlns:a="http://schemas.openxmlformats.org/drawingml/2006/main">
+              <a:graphicData uri="http://schemas.openxmlformats.org/drawingml/2006/picture">
+                <pic:pic xmlns:pic="http://schemas.openxmlformats.org/drawingml/2006/picture">
+                  <pic:nvPicPr>
+                    <pic:cNvPr id="1120578648" name=""/>
+                    <pic:cNvPicPr/>
+                  </pic:nvPicPr>
+                  <pic:blipFill>
+                    <a:blip r:embed="rId24"/>
+                    <a:stretch>
+                      <a:fillRect/>
+                    </a:stretch>
+                  </pic:blipFill>
+                  <pic:spPr>
+                    <a:xfrm>
+                      <a:off x="0" y="0"/>
+                      <a:ext cx="1270232" cy="998039"/>
+                    </a:xfrm>
+                    <a:prstGeom prst="rect">
+                      <a:avLst/>
+                    </a:prstGeom>
+                  </pic:spPr>
+                </pic:pic>
+              </a:graphicData>
+            </a:graphic>
+          </wp:inline>
+        </w:drawing>
+      </w:r>
+    </w:p>
+    <w:p/>
     <w:p>
       <w:pPr>
         <w:pStyle w:val="Ttulo1"/>
@@ -54873,6 +57131,193 @@
       <w:proofErr w:type="spellEnd"/>
     </w:p>
     <w:p>
+      <w:r>
+        <w:t>En resultado.html</w:t>
+      </w:r>
+    </w:p>
+    <w:p>
+      <w:pPr>
+        <w:shd w:val="clear" w:color="auto" w:fill="1F1F1F"/>
+        <w:spacing w:after="0" w:line="285" w:lineRule="atLeast"/>
+        <w:rPr>
+          <w:rFonts w:ascii="Consolas" w:eastAsia="Times New Roman" w:hAnsi="Consolas" w:cs="Times New Roman"/>
+          <w:color w:val="CCCCCC"/>
+          <w:kern w:val="0"/>
+          <w:sz w:val="21"/>
+          <w:szCs w:val="21"/>
+          <w:lang w:val="en-US" w:eastAsia="es-EC"/>
+          <w14:ligatures w14:val="none"/>
+        </w:rPr>
+      </w:pPr>
+      <w:r>
+        <w:rPr>
+          <w:rFonts w:ascii="Consolas" w:eastAsia="Times New Roman" w:hAnsi="Consolas" w:cs="Times New Roman"/>
+          <w:color w:val="CCCCCC"/>
+          <w:kern w:val="0"/>
+          <w:sz w:val="21"/>
+          <w:szCs w:val="21"/>
+          <w:lang w:val="en-US" w:eastAsia="es-EC"/>
+          <w14:ligatures w14:val="none"/>
+        </w:rPr>
+        <w:t>           </w:t>
+      </w:r>
+      <w:r>
+        <w:rPr>
+          <w:rFonts w:ascii="Consolas" w:eastAsia="Times New Roman" w:hAnsi="Consolas" w:cs="Times New Roman"/>
+          <w:color w:val="808080"/>
+          <w:kern w:val="0"/>
+          <w:sz w:val="21"/>
+          <w:szCs w:val="21"/>
+          <w:lang w:val="en-US" w:eastAsia="es-EC"/>
+          <w14:ligatures w14:val="none"/>
+        </w:rPr>
+        <w:t>&lt;</w:t>
+      </w:r>
+      <w:r>
+        <w:rPr>
+          <w:rFonts w:ascii="Consolas" w:eastAsia="Times New Roman" w:hAnsi="Consolas" w:cs="Times New Roman"/>
+          <w:color w:val="569CD6"/>
+          <w:kern w:val="0"/>
+          <w:sz w:val="21"/>
+          <w:szCs w:val="21"/>
+          <w:lang w:val="en-US" w:eastAsia="es-EC"/>
+          <w14:ligatures w14:val="none"/>
+        </w:rPr>
+        <w:t>td</w:t>
+      </w:r>
+      <w:r>
+        <w:rPr>
+          <w:rFonts w:ascii="Consolas" w:eastAsia="Times New Roman" w:hAnsi="Consolas" w:cs="Times New Roman"/>
+          <w:color w:val="CCCCCC"/>
+          <w:kern w:val="0"/>
+          <w:sz w:val="21"/>
+          <w:szCs w:val="21"/>
+          <w:lang w:val="en-US" w:eastAsia="es-EC"/>
+          <w14:ligatures w14:val="none"/>
+        </w:rPr>
+        <w:t xml:space="preserve"> </w:t>
+      </w:r>
+      <w:r>
+        <w:rPr>
+          <w:rFonts w:ascii="Consolas" w:eastAsia="Times New Roman" w:hAnsi="Consolas" w:cs="Times New Roman"/>
+          <w:color w:val="9CDCFE"/>
+          <w:kern w:val="0"/>
+          <w:sz w:val="21"/>
+          <w:szCs w:val="21"/>
+          <w:lang w:val="en-US" w:eastAsia="es-EC"/>
+          <w14:ligatures w14:val="none"/>
+        </w:rPr>
+        <w:t>th:text</w:t>
+      </w:r>
+      <w:r>
+        <w:rPr>
+          <w:rFonts w:ascii="Consolas" w:eastAsia="Times New Roman" w:hAnsi="Consolas" w:cs="Times New Roman"/>
+          <w:color w:val="CCCCCC"/>
+          <w:kern w:val="0"/>
+          <w:sz w:val="21"/>
+          <w:szCs w:val="21"/>
+          <w:lang w:val="en-US" w:eastAsia="es-EC"/>
+          <w14:ligatures w14:val="none"/>
+        </w:rPr>
+        <w:t>=</w:t>
+      </w:r>
+      <w:r>
+        <w:rPr>
+          <w:rFonts w:ascii="Consolas" w:eastAsia="Times New Roman" w:hAnsi="Consolas" w:cs="Times New Roman"/>
+          <w:color w:val="CE9178"/>
+          <w:kern w:val="0"/>
+          <w:sz w:val="21"/>
+          <w:szCs w:val="21"/>
+          <w:lang w:val="en-US" w:eastAsia="es-EC"/>
+          <w14:ligatures w14:val="none"/>
+        </w:rPr>
+        <w:t>"${#dates.format(usuario.fechaNacimeinto,'dd/MM/yyyy')}"</w:t>
+      </w:r>
+      <w:r>
+        <w:rPr>
+          <w:rFonts w:ascii="Consolas" w:eastAsia="Times New Roman" w:hAnsi="Consolas" w:cs="Times New Roman"/>
+          <w:color w:val="808080"/>
+          <w:kern w:val="0"/>
+          <w:sz w:val="21"/>
+          <w:szCs w:val="21"/>
+          <w:lang w:val="en-US" w:eastAsia="es-EC"/>
+          <w14:ligatures w14:val="none"/>
+        </w:rPr>
+        <w:t>&gt;&lt;/</w:t>
+      </w:r>
+      <w:r>
+        <w:rPr>
+          <w:rFonts w:ascii="Consolas" w:eastAsia="Times New Roman" w:hAnsi="Consolas" w:cs="Times New Roman"/>
+          <w:color w:val="569CD6"/>
+          <w:kern w:val="0"/>
+          <w:sz w:val="21"/>
+          <w:szCs w:val="21"/>
+          <w:lang w:val="en-US" w:eastAsia="es-EC"/>
+          <w14:ligatures w14:val="none"/>
+        </w:rPr>
+        <w:t>td</w:t>
+      </w:r>
+      <w:r>
+        <w:rPr>
+          <w:rFonts w:ascii="Consolas" w:eastAsia="Times New Roman" w:hAnsi="Consolas" w:cs="Times New Roman"/>
+          <w:color w:val="808080"/>
+          <w:kern w:val="0"/>
+          <w:sz w:val="21"/>
+          <w:szCs w:val="21"/>
+          <w:lang w:val="en-US" w:eastAsia="es-EC"/>
+          <w14:ligatures w14:val="none"/>
+        </w:rPr>
+        <w:t>&gt;</w:t>
+      </w:r>
+    </w:p>
+    <w:p>
+      <w:pPr>
+        <w:rPr>
+          <w:lang w:val="en-US"/>
+        </w:rPr>
+      </w:pPr>
+    </w:p>
+    <w:p>
+      <w:r>
+        <w:drawing>
+          <wp:inline distT="0" distB="0" distL="0" distR="0" wp14:anchorId="74599724" wp14:editId="267E3A57">
+            <wp:extent cx="1322614" cy="1531821"/>
+            <wp:effectExtent l="0" t="0" r="0" b="0"/>
+            <wp:docPr id="1224134875" name="Imagen 1"/>
+            <wp:cNvGraphicFramePr>
+              <a:graphicFrameLocks xmlns:a="http://schemas.openxmlformats.org/drawingml/2006/main" noChangeAspect="1"/>
+            </wp:cNvGraphicFramePr>
+            <a:graphic xmlns:a="http://schemas.openxmlformats.org/drawingml/2006/main">
+              <a:graphicData uri="http://schemas.openxmlformats.org/drawingml/2006/picture">
+                <pic:pic xmlns:pic="http://schemas.openxmlformats.org/drawingml/2006/picture">
+                  <pic:nvPicPr>
+                    <pic:cNvPr id="1224134875" name=""/>
+                    <pic:cNvPicPr/>
+                  </pic:nvPicPr>
+                  <pic:blipFill>
+                    <a:blip r:embed="rId25"/>
+                    <a:stretch>
+                      <a:fillRect/>
+                    </a:stretch>
+                  </pic:blipFill>
+                  <pic:spPr>
+                    <a:xfrm>
+                      <a:off x="0" y="0"/>
+                      <a:ext cx="1328162" cy="1538247"/>
+                    </a:xfrm>
+                    <a:prstGeom prst="rect">
+                      <a:avLst/>
+                    </a:prstGeom>
+                  </pic:spPr>
+                </pic:pic>
+              </a:graphicData>
+            </a:graphic>
+          </wp:inline>
+        </w:drawing>
+      </w:r>
+    </w:p>
+    <w:p/>
+    <w:p>
       <w:pPr>
         <w:pStyle w:val="Ttulo1"/>
       </w:pPr>
@@ -54895,12 +57340,14 @@
       <w:bookmarkEnd w:id="32"/>
       <w:proofErr w:type="spellEnd"/>
     </w:p>
+    <w:p/>
     <w:p>
       <w:pPr>
         <w:pStyle w:val="Ttulo1"/>
       </w:pPr>
       <w:bookmarkStart w:id="33" w:name="_Toc147426675"/>
       <w:r>
+        <w:lastRenderedPageBreak/>
         <w:t xml:space="preserve">659. Llenando lista </w:t>
       </w:r>
       <w:proofErr w:type="spellStart"/>

</xml_diff>